<commit_message>
kritischer Pfad überarbeitet | zeit von datenbank weggenommen | strukturelle Fehler beseitigt
</commit_message>
<xml_diff>
--- a/Dokumente/Abgabe 1 I weiterführende Dokumente/Projektmanagement II - Abgabe1.docx
+++ b/Dokumente/Abgabe 1 I weiterführende Dokumente/Projektmanagement II - Abgabe1.docx
@@ -40,10 +40,7 @@
         <w:pStyle w:val="berschrift2"/>
       </w:pPr>
       <w:r>
-        <w:t xml:space="preserve">Coach: </w:t>
-      </w:r>
-      <w:r>
-        <w:t>Fr. Prof. Berkling</w:t>
+        <w:t>Coach: Fr. Prof. Berkling</w:t>
       </w:r>
     </w:p>
     <w:p/>
@@ -145,72 +142,7 @@
         <w:jc w:val="center"/>
       </w:pPr>
       <w:r>
-        <w:t>Aufgrund einer Umfrage</w:t>
-      </w:r>
-      <w:r>
-        <w:t xml:space="preserve"> bei den betreuenden Firmen</w:t>
-      </w:r>
-      <w:r>
-        <w:t xml:space="preserve"> in de</w:t>
-      </w:r>
-      <w:r>
-        <w:t>n Studiengängen</w:t>
-      </w:r>
-      <w:r>
-        <w:t xml:space="preserve"> Informatik und Wirtschaftsinformatik </w:t>
-      </w:r>
-      <w:r>
-        <w:t xml:space="preserve">der </w:t>
-      </w:r>
-      <w:proofErr w:type="spellStart"/>
-      <w:r>
-        <w:t>dhbw</w:t>
-      </w:r>
-      <w:proofErr w:type="spellEnd"/>
-      <w:r>
-        <w:t xml:space="preserve"> Mosbach und </w:t>
-      </w:r>
-      <w:proofErr w:type="spellStart"/>
-      <w:r>
-        <w:t>bad</w:t>
-      </w:r>
-      <w:proofErr w:type="spellEnd"/>
-      <w:r>
-        <w:t xml:space="preserve"> Mergentheim </w:t>
-      </w:r>
-      <w:r>
-        <w:t xml:space="preserve">haben wir Informationen über </w:t>
-      </w:r>
-      <w:proofErr w:type="spellStart"/>
-      <w:r>
-        <w:t>skills</w:t>
-      </w:r>
-      <w:proofErr w:type="spellEnd"/>
-      <w:r>
-        <w:t xml:space="preserve"> für </w:t>
-      </w:r>
-      <w:proofErr w:type="spellStart"/>
-      <w:r>
-        <w:t>Microcredentials</w:t>
-      </w:r>
-      <w:proofErr w:type="spellEnd"/>
-      <w:r>
-        <w:t xml:space="preserve"> aus der Praxisphase. Basierend darauf möchten wir einen einheitlichen </w:t>
-      </w:r>
-      <w:r>
-        <w:t xml:space="preserve">Ausbildungsplan erstellen, der über eine Web-anwendung </w:t>
-      </w:r>
-      <w:r>
-        <w:t>individuell konfigurierbar</w:t>
-      </w:r>
-      <w:r>
-        <w:t xml:space="preserve"> sein soll</w:t>
-      </w:r>
-      <w:r>
-        <w:t>.</w:t>
-      </w:r>
-      <w:r>
-        <w:t xml:space="preserve"> Bei der Konfiguration soll das Semester, der Studiengang und aktuelle Trends von vergangenen Jahren, sowie anderen Firmen ersichtlich sein.</w:t>
+        <w:t>Aufgrund einer Umfrage bei den betreuenden Firmen in den Studiengängen Informatik und Wirtschaftsinformatik der dhbw Mosbach und bad Mergentheim haben wir Informationen über skills für Microcredentials aus der Praxisphase. Basierend darauf möchten wir einen einheitlichen Ausbildungsplan erstellen, der über eine Web-anwendung individuell konfigurierbar sein soll. Bei der Konfiguration soll das Semester, der Studiengang und aktuelle Trends von vergangenen Jahren, sowie anderen Firmen ersichtlich sein.</w:t>
       </w:r>
     </w:p>
     <w:p>
@@ -364,7 +296,6 @@
                                 <w:szCs w:val="28"/>
                               </w:rPr>
                             </w:pPr>
-                            <w:proofErr w:type="gramStart"/>
                             <w:r>
                               <w:rPr>
                                 <w:color w:val="F2F2F2" w:themeColor="background1" w:themeShade="F2"/>
@@ -373,24 +304,13 @@
                               </w:rPr>
                               <w:t xml:space="preserve">1  </w:t>
                             </w:r>
-                            <w:proofErr w:type="spellStart"/>
                             <w:r>
                               <w:rPr>
                                 <w:color w:val="F2F2F2" w:themeColor="background1" w:themeShade="F2"/>
                                 <w:sz w:val="28"/>
                                 <w:szCs w:val="28"/>
                               </w:rPr>
-                              <w:t>Microcredentials</w:t>
-                            </w:r>
-                            <w:proofErr w:type="spellEnd"/>
-                            <w:proofErr w:type="gramEnd"/>
-                            <w:r>
-                              <w:rPr>
-                                <w:color w:val="F2F2F2" w:themeColor="background1" w:themeShade="F2"/>
-                                <w:sz w:val="28"/>
-                                <w:szCs w:val="28"/>
-                              </w:rPr>
-                              <w:t>-Ausbildungsplan</w:t>
+                              <w:t>Microcredentials-Ausbildungsplan</w:t>
                             </w:r>
                           </w:p>
                         </w:txbxContent>
@@ -425,7 +345,6 @@
                           <w:szCs w:val="28"/>
                         </w:rPr>
                       </w:pPr>
-                      <w:proofErr w:type="gramStart"/>
                       <w:r>
                         <w:rPr>
                           <w:color w:val="F2F2F2" w:themeColor="background1" w:themeShade="F2"/>
@@ -434,24 +353,13 @@
                         </w:rPr>
                         <w:t xml:space="preserve">1  </w:t>
                       </w:r>
-                      <w:proofErr w:type="spellStart"/>
                       <w:r>
                         <w:rPr>
                           <w:color w:val="F2F2F2" w:themeColor="background1" w:themeShade="F2"/>
                           <w:sz w:val="28"/>
                           <w:szCs w:val="28"/>
                         </w:rPr>
-                        <w:t>Microcredentials</w:t>
-                      </w:r>
-                      <w:proofErr w:type="spellEnd"/>
-                      <w:proofErr w:type="gramEnd"/>
-                      <w:r>
-                        <w:rPr>
-                          <w:color w:val="F2F2F2" w:themeColor="background1" w:themeShade="F2"/>
-                          <w:sz w:val="28"/>
-                          <w:szCs w:val="28"/>
-                        </w:rPr>
-                        <w:t>-Ausbildungsplan</w:t>
+                        <w:t>Microcredentials-Ausbildungsplan</w:t>
                       </w:r>
                     </w:p>
                   </w:txbxContent>
@@ -534,13 +442,8 @@
                             </w:r>
                           </w:p>
                           <w:p>
-                            <w:proofErr w:type="spellStart"/>
                             <w:r>
-                              <w:t>Microcredentials</w:t>
-                            </w:r>
-                            <w:proofErr w:type="spellEnd"/>
-                            <w:r>
-                              <w:t>-Ausbildungsplan</w:t>
+                              <w:t>Microcredentials-Ausbildungsplan</w:t>
                             </w:r>
                             <w:r>
                               <w:br/>
@@ -619,13 +522,8 @@
                       </w:r>
                     </w:p>
                     <w:p>
-                      <w:proofErr w:type="spellStart"/>
                       <w:r>
-                        <w:t>Microcredentials</w:t>
-                      </w:r>
-                      <w:proofErr w:type="spellEnd"/>
-                      <w:r>
-                        <w:t>-Ausbildungsplan</w:t>
+                        <w:t>Microcredentials-Ausbildungsplan</w:t>
                       </w:r>
                       <w:r>
                         <w:br/>
@@ -742,73 +640,51 @@
         </w:drawing>
       </w:r>
     </w:p>
-    <w:p/>
     <w:p>
       <w:r>
         <w:rPr>
           <w:noProof/>
         </w:rPr>
+        <w:lastRenderedPageBreak/>
         <mc:AlternateContent>
           <mc:Choice Requires="wps">
             <w:drawing>
-              <wp:anchor distT="0" distB="0" distL="114300" distR="114300" simplePos="0" relativeHeight="251797504" behindDoc="0" locked="0" layoutInCell="1" allowOverlap="1" wp14:anchorId="24DA22B8" wp14:editId="4667E256">
+              <wp:anchor distT="0" distB="0" distL="114300" distR="114300" simplePos="0" relativeHeight="251755520" behindDoc="0" locked="0" layoutInCell="1" allowOverlap="1" wp14:anchorId="6163F561" wp14:editId="70CA4E61">
                 <wp:simplePos x="0" y="0"/>
                 <wp:positionH relativeFrom="column">
-                  <wp:posOffset>14545310</wp:posOffset>
+                  <wp:posOffset>7710943</wp:posOffset>
                 </wp:positionH>
                 <wp:positionV relativeFrom="paragraph">
-                  <wp:posOffset>1842770</wp:posOffset>
+                  <wp:posOffset>63500</wp:posOffset>
                 </wp:positionV>
-                <wp:extent cx="1517650" cy="276860"/>
-                <wp:effectExtent l="0" t="0" r="25400" b="27940"/>
+                <wp:extent cx="468000" cy="0"/>
+                <wp:effectExtent l="0" t="76200" r="27305" b="114300"/>
                 <wp:wrapNone/>
-                <wp:docPr id="134" name="Textfeld 3"/>
+                <wp:docPr id="82" name="Gerade Verbindung mit Pfeil 74"/>
                 <wp:cNvGraphicFramePr/>
                 <a:graphic xmlns:a="http://schemas.openxmlformats.org/drawingml/2006/main">
                   <a:graphicData uri="http://schemas.microsoft.com/office/word/2010/wordprocessingShape">
                     <wps:wsp>
-                      <wps:cNvSpPr txBox="1"/>
+                      <wps:cNvCnPr/>
                       <wps:spPr>
-                        <a:xfrm>
+                        <a:xfrm flipV="1">
                           <a:off x="0" y="0"/>
-                          <a:ext cx="1517650" cy="276860"/>
+                          <a:ext cx="468000" cy="0"/>
                         </a:xfrm>
-                        <a:prstGeom prst="rect">
+                        <a:prstGeom prst="straightConnector1">
                           <a:avLst/>
                         </a:prstGeom>
-                        <a:solidFill>
-                          <a:srgbClr val="FFFFFF"/>
-                        </a:solidFill>
-                        <a:ln w="6345">
+                        <a:noFill/>
+                        <a:ln w="6345" cap="flat">
                           <a:solidFill>
-                            <a:srgbClr val="FF0000"/>
+                            <a:srgbClr val="000000"/>
                           </a:solidFill>
                           <a:prstDash val="solid"/>
+                          <a:miter/>
+                          <a:tailEnd type="arrow"/>
                         </a:ln>
                       </wps:spPr>
-                      <wps:txbx>
-                        <w:txbxContent>
-                          <w:p>
-                            <w:pPr>
-                              <w:jc w:val="center"/>
-                              <w:rPr>
-                                <w:sz w:val="24"/>
-                                <w:szCs w:val="24"/>
-                              </w:rPr>
-                            </w:pPr>
-                            <w:r>
-                              <w:rPr>
-                                <w:sz w:val="20"/>
-                                <w:szCs w:val="20"/>
-                              </w:rPr>
-                              <w:t>Kritischer Pfad (=85h)</w:t>
-                            </w:r>
-                          </w:p>
-                        </w:txbxContent>
-                      </wps:txbx>
-                      <wps:bodyPr vert="horz" wrap="square" lIns="91440" tIns="45720" rIns="91440" bIns="45720" anchor="ctr" anchorCtr="0" compatLnSpc="1">
-                        <a:noAutofit/>
-                      </wps:bodyPr>
+                      <wps:bodyPr/>
                     </wps:wsp>
                   </a:graphicData>
                 </a:graphic>
@@ -823,27 +699,12 @@
           </mc:Choice>
           <mc:Fallback>
             <w:pict>
-              <v:shape w14:anchorId="24DA22B8" id="Textfeld 3" o:spid="_x0000_s1028" type="#_x0000_t202" style="position:absolute;margin-left:1145.3pt;margin-top:145.1pt;width:119.5pt;height:21.8pt;z-index:251797504;visibility:visible;mso-wrap-style:square;mso-width-percent:0;mso-height-percent:0;mso-wrap-distance-left:9pt;mso-wrap-distance-top:0;mso-wrap-distance-right:9pt;mso-wrap-distance-bottom:0;mso-position-horizontal:absolute;mso-position-horizontal-relative:text;mso-position-vertical:absolute;mso-position-vertical-relative:text;mso-width-percent:0;mso-height-percent:0;mso-width-relative:margin;mso-height-relative:margin;v-text-anchor:middle" o:gfxdata="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" strokecolor="red" strokeweight=".17625mm">
-                <v:textbox>
-                  <w:txbxContent>
-                    <w:p>
-                      <w:pPr>
-                        <w:jc w:val="center"/>
-                        <w:rPr>
-                          <w:sz w:val="24"/>
-                          <w:szCs w:val="24"/>
-                        </w:rPr>
-                      </w:pPr>
-                      <w:r>
-                        <w:rPr>
-                          <w:sz w:val="20"/>
-                          <w:szCs w:val="20"/>
-                        </w:rPr>
-                        <w:t>Kritischer Pfad (=85h)</w:t>
-                      </w:r>
-                    </w:p>
-                  </w:txbxContent>
-                </v:textbox>
+              <v:shapetype w14:anchorId="7DAA3070" id="_x0000_t32" coordsize="21600,21600" o:spt="32" o:oned="t" path="m,l21600,21600e" filled="f">
+                <v:path arrowok="t" fillok="f" o:connecttype="none"/>
+                <o:lock v:ext="edit" shapetype="t"/>
+              </v:shapetype>
+              <v:shape id="Gerade Verbindung mit Pfeil 74" o:spid="_x0000_s1026" type="#_x0000_t32" style="position:absolute;margin-left:607.15pt;margin-top:5pt;width:36.85pt;height:0;flip:y;z-index:251755520;visibility:visible;mso-wrap-style:square;mso-width-percent:0;mso-height-percent:0;mso-wrap-distance-left:9pt;mso-wrap-distance-top:0;mso-wrap-distance-right:9pt;mso-wrap-distance-bottom:0;mso-position-horizontal:absolute;mso-position-horizontal-relative:text;mso-position-vertical:absolute;mso-position-vertical-relative:text;mso-width-percent:0;mso-height-percent:0;mso-width-relative:margin;mso-height-relative:margin" o:gfxdata="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" strokeweight=".17625mm">
+                <v:stroke endarrow="open" joinstyle="miter"/>
               </v:shape>
             </w:pict>
           </mc:Fallback>
@@ -856,216 +717,18 @@
         <mc:AlternateContent>
           <mc:Choice Requires="wps">
             <w:drawing>
-              <wp:anchor distT="0" distB="0" distL="114300" distR="114300" simplePos="0" relativeHeight="251795456" behindDoc="0" locked="0" layoutInCell="1" allowOverlap="1" wp14:anchorId="62F80B43" wp14:editId="04F5EBF9">
+              <wp:anchor distT="0" distB="0" distL="114300" distR="114300" simplePos="0" relativeHeight="251778048" behindDoc="0" locked="0" layoutInCell="1" allowOverlap="1" wp14:anchorId="445EF173" wp14:editId="1A1119C2">
                 <wp:simplePos x="0" y="0"/>
-                <wp:positionH relativeFrom="margin">
-                  <wp:align>left</wp:align>
+                <wp:positionH relativeFrom="column">
+                  <wp:posOffset>7542848</wp:posOffset>
                 </wp:positionH>
                 <wp:positionV relativeFrom="paragraph">
-                  <wp:posOffset>-580762</wp:posOffset>
+                  <wp:posOffset>152083</wp:posOffset>
                 </wp:positionV>
-                <wp:extent cx="3639824" cy="802001"/>
-                <wp:effectExtent l="0" t="0" r="17776" b="17149"/>
+                <wp:extent cx="273685" cy="288290"/>
+                <wp:effectExtent l="0" t="0" r="50165" b="16510"/>
                 <wp:wrapNone/>
-                <wp:docPr id="35" name="Textfeld 99"/>
-                <wp:cNvGraphicFramePr/>
-                <a:graphic xmlns:a="http://schemas.openxmlformats.org/drawingml/2006/main">
-                  <a:graphicData uri="http://schemas.microsoft.com/office/word/2010/wordprocessingShape">
-                    <wps:wsp>
-                      <wps:cNvSpPr txBox="1"/>
-                      <wps:spPr>
-                        <a:xfrm>
-                          <a:off x="0" y="0"/>
-                          <a:ext cx="3639824" cy="802001"/>
-                        </a:xfrm>
-                        <a:prstGeom prst="rect">
-                          <a:avLst/>
-                        </a:prstGeom>
-                        <a:solidFill>
-                          <a:srgbClr val="FFFFFF"/>
-                        </a:solidFill>
-                        <a:ln w="6345">
-                          <a:solidFill>
-                            <a:srgbClr val="000000"/>
-                          </a:solidFill>
-                          <a:prstDash val="solid"/>
-                        </a:ln>
-                      </wps:spPr>
-                      <wps:txbx>
-                        <w:txbxContent>
-                          <w:p>
-                            <w:pPr>
-                              <w:rPr>
-                                <w:b/>
-                                <w:sz w:val="28"/>
-                                <w:szCs w:val="28"/>
-                              </w:rPr>
-                            </w:pPr>
-                            <w:r>
-                              <w:rPr>
-                                <w:b/>
-                                <w:sz w:val="28"/>
-                                <w:szCs w:val="28"/>
-                              </w:rPr>
-                              <w:t>Abhängigkeiten</w:t>
-                            </w:r>
-                          </w:p>
-                          <w:p>
-                            <w:proofErr w:type="spellStart"/>
-                            <w:r>
-                              <w:t>Microcredentials</w:t>
-                            </w:r>
-                            <w:proofErr w:type="spellEnd"/>
-                            <w:r>
-                              <w:t>-Ausbildungsplan</w:t>
-                            </w:r>
-                            <w:r>
-                              <w:br/>
-                            </w:r>
-                            <w:r>
-                              <w:rPr>
-                                <w:sz w:val="18"/>
-                                <w:szCs w:val="18"/>
-                              </w:rPr>
-                              <w:t>Projektmanagement II</w:t>
-                            </w:r>
-                            <w:r>
-                              <w:rPr>
-                                <w:sz w:val="18"/>
-                                <w:szCs w:val="18"/>
-                              </w:rPr>
-                              <w:tab/>
-                            </w:r>
-                            <w:r>
-                              <w:rPr>
-                                <w:sz w:val="18"/>
-                                <w:szCs w:val="18"/>
-                              </w:rPr>
-                              <w:tab/>
-                            </w:r>
-                            <w:r>
-                              <w:rPr>
-                                <w:sz w:val="18"/>
-                                <w:szCs w:val="18"/>
-                              </w:rPr>
-                              <w:tab/>
-                            </w:r>
-                            <w:r>
-                              <w:rPr>
-                                <w:sz w:val="18"/>
-                                <w:szCs w:val="18"/>
-                              </w:rPr>
-                              <w:tab/>
-                            </w:r>
-                          </w:p>
-                        </w:txbxContent>
-                      </wps:txbx>
-                      <wps:bodyPr vert="horz" wrap="square" lIns="91440" tIns="45720" rIns="91440" bIns="45720" anchor="t" anchorCtr="0" compatLnSpc="1">
-                        <a:noAutofit/>
-                      </wps:bodyPr>
-                    </wps:wsp>
-                  </a:graphicData>
-                </a:graphic>
-              </wp:anchor>
-            </w:drawing>
-          </mc:Choice>
-          <mc:Fallback>
-            <w:pict>
-              <v:shape w14:anchorId="62F80B43" id="_x0000_s1029" type="#_x0000_t202" style="position:absolute;margin-left:0;margin-top:-45.75pt;width:286.6pt;height:63.15pt;z-index:251795456;visibility:visible;mso-wrap-style:square;mso-wrap-distance-left:9pt;mso-wrap-distance-top:0;mso-wrap-distance-right:9pt;mso-wrap-distance-bottom:0;mso-position-horizontal:left;mso-position-horizontal-relative:margin;mso-position-vertical:absolute;mso-position-vertical-relative:text;v-text-anchor:top" o:gfxdata="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" strokeweight=".17625mm">
-                <v:textbox>
-                  <w:txbxContent>
-                    <w:p>
-                      <w:pPr>
-                        <w:rPr>
-                          <w:b/>
-                          <w:sz w:val="28"/>
-                          <w:szCs w:val="28"/>
-                        </w:rPr>
-                      </w:pPr>
-                      <w:r>
-                        <w:rPr>
-                          <w:b/>
-                          <w:sz w:val="28"/>
-                          <w:szCs w:val="28"/>
-                        </w:rPr>
-                        <w:t>Abhängigkeiten</w:t>
-                      </w:r>
-                    </w:p>
-                    <w:p>
-                      <w:proofErr w:type="spellStart"/>
-                      <w:r>
-                        <w:t>Microcredentials</w:t>
-                      </w:r>
-                      <w:proofErr w:type="spellEnd"/>
-                      <w:r>
-                        <w:t>-Ausbildungsplan</w:t>
-                      </w:r>
-                      <w:r>
-                        <w:br/>
-                      </w:r>
-                      <w:r>
-                        <w:rPr>
-                          <w:sz w:val="18"/>
-                          <w:szCs w:val="18"/>
-                        </w:rPr>
-                        <w:t>Projektmanagement II</w:t>
-                      </w:r>
-                      <w:r>
-                        <w:rPr>
-                          <w:sz w:val="18"/>
-                          <w:szCs w:val="18"/>
-                        </w:rPr>
-                        <w:tab/>
-                      </w:r>
-                      <w:r>
-                        <w:rPr>
-                          <w:sz w:val="18"/>
-                          <w:szCs w:val="18"/>
-                        </w:rPr>
-                        <w:tab/>
-                      </w:r>
-                      <w:r>
-                        <w:rPr>
-                          <w:sz w:val="18"/>
-                          <w:szCs w:val="18"/>
-                        </w:rPr>
-                        <w:tab/>
-                      </w:r>
-                      <w:r>
-                        <w:rPr>
-                          <w:sz w:val="18"/>
-                          <w:szCs w:val="18"/>
-                        </w:rPr>
-                        <w:tab/>
-                      </w:r>
-                    </w:p>
-                  </w:txbxContent>
-                </v:textbox>
-                <w10:wrap anchorx="margin"/>
-              </v:shape>
-            </w:pict>
-          </mc:Fallback>
-        </mc:AlternateContent>
-      </w:r>
-      <w:r>
-        <w:rPr>
-          <w:noProof/>
-        </w:rPr>
-        <mc:AlternateContent>
-          <mc:Choice Requires="wps">
-            <w:drawing>
-              <wp:anchor distT="0" distB="0" distL="114300" distR="114300" simplePos="0" relativeHeight="251793408" behindDoc="0" locked="0" layoutInCell="1" allowOverlap="1" wp14:anchorId="1A242545" wp14:editId="602526CF">
-                <wp:simplePos x="0" y="0"/>
-                <wp:positionH relativeFrom="column">
-                  <wp:posOffset>7544814</wp:posOffset>
-                </wp:positionH>
-                <wp:positionV relativeFrom="paragraph">
-                  <wp:posOffset>1366013</wp:posOffset>
-                </wp:positionV>
-                <wp:extent cx="265432" cy="288292"/>
-                <wp:effectExtent l="0" t="0" r="58418" b="16508"/>
-                <wp:wrapNone/>
-                <wp:docPr id="37" name="Rechteck: gefaltete Ecke 97"/>
+                <wp:docPr id="52" name="Rechteck: gefaltete Ecke 82"/>
                 <wp:cNvGraphicFramePr/>
                 <a:graphic xmlns:a="http://schemas.openxmlformats.org/drawingml/2006/main">
                   <a:graphicData uri="http://schemas.microsoft.com/office/word/2010/wordprocessingShape">
@@ -1074,7 +737,7 @@
                       <wps:spPr>
                         <a:xfrm>
                           <a:off x="0" y="0"/>
-                          <a:ext cx="265432" cy="288292"/>
+                          <a:ext cx="273685" cy="288290"/>
                         </a:xfrm>
                         <a:custGeom>
                           <a:avLst>
@@ -1210,6 +873,9 @@
                       <wps:txbx>
                         <w:txbxContent>
                           <w:p>
+                            <w:pPr>
+                              <w:jc w:val="center"/>
+                            </w:pPr>
                             <w:r>
                               <w:t>7</w:t>
                             </w:r>
@@ -1222,24 +888,620 @@
                     </wps:wsp>
                   </a:graphicData>
                 </a:graphic>
+                <wp14:sizeRelH relativeFrom="margin">
+                  <wp14:pctWidth>0</wp14:pctWidth>
+                </wp14:sizeRelH>
               </wp:anchor>
             </w:drawing>
           </mc:Choice>
           <mc:Fallback>
             <w:pict>
-              <v:shape w14:anchorId="1A242545" id="Rechteck: gefaltete Ecke 97" o:spid="_x0000_s1030" style="position:absolute;margin-left:594.1pt;margin-top:107.55pt;width:20.9pt;height:22.7pt;z-index:251793408;visibility:visible;mso-wrap-style:square;mso-wrap-distance-left:9pt;mso-wrap-distance-top:0;mso-wrap-distance-right:9pt;mso-wrap-distance-bottom:0;mso-position-horizontal:absolute;mso-position-horizontal-relative:text;mso-position-vertical:absolute;mso-position-vertical-relative:text;v-text-anchor:middle" coordsize="265432,288292" o:spt="100" o:gfxdata="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" adj="-11796480,,5400" path="m,nsl265432,r,244052l221192,288292,,288292,,xem221192,288292nsl230040,252900r35392,-8848l221192,288292xem221192,288292nfl230040,252900r35392,-8848l221192,288292,,288292,,,265432,r,244052e" fillcolor="#ed7d31" strokeweight=".35281mm">
+              <v:shape w14:anchorId="445EF173" id="Rechteck: gefaltete Ecke 82" o:spid="_x0000_s1028" style="position:absolute;margin-left:593.95pt;margin-top:12pt;width:21.55pt;height:22.7pt;z-index:251778048;visibility:visible;mso-wrap-style:square;mso-width-percent:0;mso-wrap-distance-left:9pt;mso-wrap-distance-top:0;mso-wrap-distance-right:9pt;mso-wrap-distance-bottom:0;mso-position-horizontal:absolute;mso-position-horizontal-relative:text;mso-position-vertical:absolute;mso-position-vertical-relative:text;mso-width-percent:0;mso-width-relative:margin;v-text-anchor:middle" coordsize="273685,288290" o:spt="100" o:gfxdata="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" adj="-11796480,,5400" path="m,nsl273685,r,242675l228070,288290,,288290,,xem228070,288290nsl237193,251798r36492,-9123l228070,288290xem228070,288290nfl237193,251798r36492,-9123l228070,288290,,288290,,,273685,r,242675e" fillcolor="#ed7d31" strokeweight=".35281mm">
                 <v:stroke joinstyle="miter"/>
                 <v:formulas/>
-                <v:path arrowok="t" o:connecttype="custom" o:connectlocs="132716,0;265432,144146;132716,288292;0,144146" o:connectangles="270,0,90,180" textboxrect="0,0,265432,244052"/>
+                <v:path arrowok="t" o:connecttype="custom" o:connectlocs="136843,0;273685,144145;136843,288290;0,144145" o:connectangles="270,0,90,180" textboxrect="0,0,273685,242675"/>
                 <v:textbox>
                   <w:txbxContent>
                     <w:p>
+                      <w:pPr>
+                        <w:jc w:val="center"/>
+                      </w:pPr>
                       <w:r>
                         <w:t>7</w:t>
                       </w:r>
                     </w:p>
                   </w:txbxContent>
                 </v:textbox>
+              </v:shape>
+            </w:pict>
+          </mc:Fallback>
+        </mc:AlternateContent>
+      </w:r>
+    </w:p>
+    <w:p>
+      <w:r>
+        <w:rPr>
+          <w:noProof/>
+        </w:rPr>
+        <mc:AlternateContent>
+          <mc:Choice Requires="wps">
+            <w:drawing>
+              <wp:anchor distT="0" distB="0" distL="114300" distR="114300" simplePos="0" relativeHeight="251746304" behindDoc="0" locked="0" layoutInCell="1" allowOverlap="1" wp14:anchorId="482DAB39" wp14:editId="408C6D61">
+                <wp:simplePos x="0" y="0"/>
+                <wp:positionH relativeFrom="column">
+                  <wp:posOffset>7875270</wp:posOffset>
+                </wp:positionH>
+                <wp:positionV relativeFrom="paragraph">
+                  <wp:posOffset>519430</wp:posOffset>
+                </wp:positionV>
+                <wp:extent cx="0" cy="1476000"/>
+                <wp:effectExtent l="0" t="0" r="38100" b="29210"/>
+                <wp:wrapNone/>
+                <wp:docPr id="88" name="Gerader Verbinder 64"/>
+                <wp:cNvGraphicFramePr/>
+                <a:graphic xmlns:a="http://schemas.openxmlformats.org/drawingml/2006/main">
+                  <a:graphicData uri="http://schemas.microsoft.com/office/word/2010/wordprocessingShape">
+                    <wps:wsp>
+                      <wps:cNvCnPr/>
+                      <wps:spPr>
+                        <a:xfrm>
+                          <a:off x="0" y="0"/>
+                          <a:ext cx="0" cy="1476000"/>
+                        </a:xfrm>
+                        <a:prstGeom prst="straightConnector1">
+                          <a:avLst/>
+                        </a:prstGeom>
+                        <a:noFill/>
+                        <a:ln w="6345" cap="flat">
+                          <a:solidFill>
+                            <a:srgbClr val="000000"/>
+                          </a:solidFill>
+                          <a:prstDash val="solid"/>
+                          <a:miter/>
+                        </a:ln>
+                      </wps:spPr>
+                      <wps:bodyPr/>
+                    </wps:wsp>
+                  </a:graphicData>
+                </a:graphic>
+                <wp14:sizeRelV relativeFrom="margin">
+                  <wp14:pctHeight>0</wp14:pctHeight>
+                </wp14:sizeRelV>
+              </wp:anchor>
+            </w:drawing>
+          </mc:Choice>
+          <mc:Fallback>
+            <w:pict>
+              <v:shape w14:anchorId="6BC128FA" id="Gerader Verbinder 64" o:spid="_x0000_s1026" type="#_x0000_t32" style="position:absolute;margin-left:620.1pt;margin-top:40.9pt;width:0;height:116.2pt;z-index:251746304;visibility:visible;mso-wrap-style:square;mso-height-percent:0;mso-wrap-distance-left:9pt;mso-wrap-distance-top:0;mso-wrap-distance-right:9pt;mso-wrap-distance-bottom:0;mso-position-horizontal:absolute;mso-position-horizontal-relative:text;mso-position-vertical:absolute;mso-position-vertical-relative:text;mso-height-percent:0;mso-height-relative:margin" o:gfxdata="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" strokeweight=".17625mm">
+                <v:stroke joinstyle="miter"/>
+              </v:shape>
+            </w:pict>
+          </mc:Fallback>
+        </mc:AlternateContent>
+      </w:r>
+      <w:r>
+        <w:rPr>
+          <w:noProof/>
+        </w:rPr>
+        <mc:AlternateContent>
+          <mc:Choice Requires="wps">
+            <w:drawing>
+              <wp:anchor distT="0" distB="0" distL="114300" distR="114300" simplePos="0" relativeHeight="251793408" behindDoc="0" locked="0" layoutInCell="1" allowOverlap="1" wp14:anchorId="1A242545" wp14:editId="18426E50">
+                <wp:simplePos x="0" y="0"/>
+                <wp:positionH relativeFrom="column">
+                  <wp:posOffset>7542847</wp:posOffset>
+                </wp:positionH>
+                <wp:positionV relativeFrom="paragraph">
+                  <wp:posOffset>1366520</wp:posOffset>
+                </wp:positionV>
+                <wp:extent cx="338137" cy="288290"/>
+                <wp:effectExtent l="0" t="0" r="62230" b="16510"/>
+                <wp:wrapNone/>
+                <wp:docPr id="37" name="Rechteck: gefaltete Ecke 97"/>
+                <wp:cNvGraphicFramePr/>
+                <a:graphic xmlns:a="http://schemas.openxmlformats.org/drawingml/2006/main">
+                  <a:graphicData uri="http://schemas.microsoft.com/office/word/2010/wordprocessingShape">
+                    <wps:wsp>
+                      <wps:cNvSpPr/>
+                      <wps:spPr>
+                        <a:xfrm>
+                          <a:off x="0" y="0"/>
+                          <a:ext cx="338137" cy="288290"/>
+                        </a:xfrm>
+                        <a:custGeom>
+                          <a:avLst>
+                            <a:gd name="f5" fmla="val 16667"/>
+                          </a:avLst>
+                          <a:gdLst>
+                            <a:gd name="f1" fmla="val w"/>
+                            <a:gd name="f2" fmla="val h"/>
+                            <a:gd name="f3" fmla="val ss"/>
+                            <a:gd name="f4" fmla="val 0"/>
+                            <a:gd name="f5" fmla="val 16667"/>
+                            <a:gd name="f6" fmla="abs f1"/>
+                            <a:gd name="f7" fmla="abs f2"/>
+                            <a:gd name="f8" fmla="abs f3"/>
+                            <a:gd name="f9" fmla="val f4"/>
+                            <a:gd name="f10" fmla="val f5"/>
+                            <a:gd name="f11" fmla="?: f6 f1 1"/>
+                            <a:gd name="f12" fmla="?: f7 f2 1"/>
+                            <a:gd name="f13" fmla="?: f8 f3 1"/>
+                            <a:gd name="f14" fmla="*/ f11 1 21600"/>
+                            <a:gd name="f15" fmla="*/ f12 1 21600"/>
+                            <a:gd name="f16" fmla="*/ 21600 f11 1"/>
+                            <a:gd name="f17" fmla="*/ 21600 f12 1"/>
+                            <a:gd name="f18" fmla="min f15 f14"/>
+                            <a:gd name="f19" fmla="*/ f16 1 f13"/>
+                            <a:gd name="f20" fmla="*/ f17 1 f13"/>
+                            <a:gd name="f21" fmla="val f19"/>
+                            <a:gd name="f22" fmla="val f20"/>
+                            <a:gd name="f23" fmla="*/ f9 f18 1"/>
+                            <a:gd name="f24" fmla="+- f22 0 f9"/>
+                            <a:gd name="f25" fmla="+- f21 0 f9"/>
+                            <a:gd name="f26" fmla="*/ f21 f18 1"/>
+                            <a:gd name="f27" fmla="*/ f22 f18 1"/>
+                            <a:gd name="f28" fmla="min f25 f24"/>
+                            <a:gd name="f29" fmla="*/ f28 f10 1"/>
+                            <a:gd name="f30" fmla="*/ f29 1 100000"/>
+                            <a:gd name="f31" fmla="*/ f30 1 5"/>
+                            <a:gd name="f32" fmla="+- f21 0 f30"/>
+                            <a:gd name="f33" fmla="+- f22 0 f30"/>
+                            <a:gd name="f34" fmla="+- f32 f31 0"/>
+                            <a:gd name="f35" fmla="+- f33 f31 0"/>
+                            <a:gd name="f36" fmla="*/ f33 f18 1"/>
+                            <a:gd name="f37" fmla="*/ f32 f18 1"/>
+                            <a:gd name="f38" fmla="*/ f34 f18 1"/>
+                            <a:gd name="f39" fmla="*/ f35 f18 1"/>
+                          </a:gdLst>
+                          <a:ahLst/>
+                          <a:cxnLst>
+                            <a:cxn ang="3cd4">
+                              <a:pos x="hc" y="t"/>
+                            </a:cxn>
+                            <a:cxn ang="0">
+                              <a:pos x="r" y="vc"/>
+                            </a:cxn>
+                            <a:cxn ang="cd4">
+                              <a:pos x="hc" y="b"/>
+                            </a:cxn>
+                            <a:cxn ang="cd2">
+                              <a:pos x="l" y="vc"/>
+                            </a:cxn>
+                          </a:cxnLst>
+                          <a:rect l="f23" t="f23" r="f26" b="f36"/>
+                          <a:pathLst>
+                            <a:path stroke="0">
+                              <a:moveTo>
+                                <a:pt x="f23" y="f23"/>
+                              </a:moveTo>
+                              <a:lnTo>
+                                <a:pt x="f26" y="f23"/>
+                              </a:lnTo>
+                              <a:lnTo>
+                                <a:pt x="f26" y="f36"/>
+                              </a:lnTo>
+                              <a:lnTo>
+                                <a:pt x="f37" y="f27"/>
+                              </a:lnTo>
+                              <a:lnTo>
+                                <a:pt x="f23" y="f27"/>
+                              </a:lnTo>
+                              <a:close/>
+                            </a:path>
+                            <a:path stroke="0">
+                              <a:moveTo>
+                                <a:pt x="f37" y="f27"/>
+                              </a:moveTo>
+                              <a:lnTo>
+                                <a:pt x="f38" y="f39"/>
+                              </a:lnTo>
+                              <a:lnTo>
+                                <a:pt x="f26" y="f36"/>
+                              </a:lnTo>
+                              <a:close/>
+                            </a:path>
+                            <a:path fill="none">
+                              <a:moveTo>
+                                <a:pt x="f37" y="f27"/>
+                              </a:moveTo>
+                              <a:lnTo>
+                                <a:pt x="f38" y="f39"/>
+                              </a:lnTo>
+                              <a:lnTo>
+                                <a:pt x="f26" y="f36"/>
+                              </a:lnTo>
+                              <a:lnTo>
+                                <a:pt x="f37" y="f27"/>
+                              </a:lnTo>
+                              <a:lnTo>
+                                <a:pt x="f23" y="f27"/>
+                              </a:lnTo>
+                              <a:lnTo>
+                                <a:pt x="f23" y="f23"/>
+                              </a:lnTo>
+                              <a:lnTo>
+                                <a:pt x="f26" y="f23"/>
+                              </a:lnTo>
+                              <a:lnTo>
+                                <a:pt x="f26" y="f36"/>
+                              </a:lnTo>
+                            </a:path>
+                          </a:pathLst>
+                        </a:custGeom>
+                        <a:solidFill>
+                          <a:srgbClr val="ED7D31"/>
+                        </a:solidFill>
+                        <a:ln w="12701" cap="flat">
+                          <a:solidFill>
+                            <a:srgbClr val="000000"/>
+                          </a:solidFill>
+                          <a:prstDash val="solid"/>
+                          <a:miter/>
+                        </a:ln>
+                      </wps:spPr>
+                      <wps:txbx>
+                        <w:txbxContent>
+                          <w:p>
+                            <w:r>
+                              <w:t>15</w:t>
+                            </w:r>
+                          </w:p>
+                        </w:txbxContent>
+                      </wps:txbx>
+                      <wps:bodyPr vert="horz" wrap="square" lIns="91440" tIns="45720" rIns="91440" bIns="45720" anchor="ctr" anchorCtr="0" compatLnSpc="1">
+                        <a:noAutofit/>
+                      </wps:bodyPr>
+                    </wps:wsp>
+                  </a:graphicData>
+                </a:graphic>
+                <wp14:sizeRelH relativeFrom="margin">
+                  <wp14:pctWidth>0</wp14:pctWidth>
+                </wp14:sizeRelH>
+              </wp:anchor>
+            </w:drawing>
+          </mc:Choice>
+          <mc:Fallback>
+            <w:pict>
+              <v:shape w14:anchorId="1A242545" id="Rechteck: gefaltete Ecke 97" o:spid="_x0000_s1029" style="position:absolute;margin-left:593.9pt;margin-top:107.6pt;width:26.6pt;height:22.7pt;z-index:251793408;visibility:visible;mso-wrap-style:square;mso-width-percent:0;mso-wrap-distance-left:9pt;mso-wrap-distance-top:0;mso-wrap-distance-right:9pt;mso-wrap-distance-bottom:0;mso-position-horizontal:absolute;mso-position-horizontal-relative:text;mso-position-vertical:absolute;mso-position-vertical-relative:text;mso-width-percent:0;mso-width-relative:margin;v-text-anchor:middle" coordsize="338137,288290" o:spt="100" o:gfxdata="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" adj="-11796480,,5400" path="m,nsl338137,r,240241l290088,288290,,288290,,xem290088,288290nsl299698,249851r38439,-9610l290088,288290xem290088,288290nfl299698,249851r38439,-9610l290088,288290,,288290,,,338137,r,240241e" fillcolor="#ed7d31" strokeweight=".35281mm">
+                <v:stroke joinstyle="miter"/>
+                <v:formulas/>
+                <v:path arrowok="t" o:connecttype="custom" o:connectlocs="169069,0;338137,144145;169069,288290;0,144145" o:connectangles="270,0,90,180" textboxrect="0,0,338137,240241"/>
+                <v:textbox>
+                  <w:txbxContent>
+                    <w:p>
+                      <w:r>
+                        <w:t>15</w:t>
+                      </w:r>
+                    </w:p>
+                  </w:txbxContent>
+                </v:textbox>
+              </v:shape>
+            </w:pict>
+          </mc:Fallback>
+        </mc:AlternateContent>
+      </w:r>
+      <w:r>
+        <w:rPr>
+          <w:noProof/>
+        </w:rPr>
+        <mc:AlternateContent>
+          <mc:Choice Requires="wps">
+            <w:drawing>
+              <wp:anchor distT="0" distB="0" distL="114300" distR="114300" simplePos="0" relativeHeight="251797504" behindDoc="0" locked="0" layoutInCell="1" allowOverlap="1" wp14:anchorId="24DA22B8" wp14:editId="4667E256">
+                <wp:simplePos x="0" y="0"/>
+                <wp:positionH relativeFrom="column">
+                  <wp:posOffset>14545310</wp:posOffset>
+                </wp:positionH>
+                <wp:positionV relativeFrom="paragraph">
+                  <wp:posOffset>1842770</wp:posOffset>
+                </wp:positionV>
+                <wp:extent cx="1517650" cy="276860"/>
+                <wp:effectExtent l="0" t="0" r="25400" b="27940"/>
+                <wp:wrapNone/>
+                <wp:docPr id="134" name="Textfeld 3"/>
+                <wp:cNvGraphicFramePr/>
+                <a:graphic xmlns:a="http://schemas.openxmlformats.org/drawingml/2006/main">
+                  <a:graphicData uri="http://schemas.microsoft.com/office/word/2010/wordprocessingShape">
+                    <wps:wsp>
+                      <wps:cNvSpPr txBox="1"/>
+                      <wps:spPr>
+                        <a:xfrm>
+                          <a:off x="0" y="0"/>
+                          <a:ext cx="1517650" cy="276860"/>
+                        </a:xfrm>
+                        <a:prstGeom prst="rect">
+                          <a:avLst/>
+                        </a:prstGeom>
+                        <a:solidFill>
+                          <a:srgbClr val="FFFFFF"/>
+                        </a:solidFill>
+                        <a:ln w="6345">
+                          <a:solidFill>
+                            <a:srgbClr val="FF0000"/>
+                          </a:solidFill>
+                          <a:prstDash val="solid"/>
+                        </a:ln>
+                      </wps:spPr>
+                      <wps:txbx>
+                        <w:txbxContent>
+                          <w:p>
+                            <w:pPr>
+                              <w:jc w:val="center"/>
+                              <w:rPr>
+                                <w:sz w:val="24"/>
+                                <w:szCs w:val="24"/>
+                              </w:rPr>
+                            </w:pPr>
+                            <w:r>
+                              <w:rPr>
+                                <w:sz w:val="20"/>
+                                <w:szCs w:val="20"/>
+                              </w:rPr>
+                              <w:t>Kritischer Pfad (=</w:t>
+                            </w:r>
+                            <w:r>
+                              <w:rPr>
+                                <w:sz w:val="20"/>
+                                <w:szCs w:val="20"/>
+                              </w:rPr>
+                              <w:t>90</w:t>
+                            </w:r>
+                            <w:r>
+                              <w:rPr>
+                                <w:sz w:val="20"/>
+                                <w:szCs w:val="20"/>
+                              </w:rPr>
+                              <w:t>h)</w:t>
+                            </w:r>
+                          </w:p>
+                        </w:txbxContent>
+                      </wps:txbx>
+                      <wps:bodyPr vert="horz" wrap="square" lIns="91440" tIns="45720" rIns="91440" bIns="45720" anchor="ctr" anchorCtr="0" compatLnSpc="1">
+                        <a:noAutofit/>
+                      </wps:bodyPr>
+                    </wps:wsp>
+                  </a:graphicData>
+                </a:graphic>
+                <wp14:sizeRelH relativeFrom="margin">
+                  <wp14:pctWidth>0</wp14:pctWidth>
+                </wp14:sizeRelH>
+                <wp14:sizeRelV relativeFrom="margin">
+                  <wp14:pctHeight>0</wp14:pctHeight>
+                </wp14:sizeRelV>
+              </wp:anchor>
+            </w:drawing>
+          </mc:Choice>
+          <mc:Fallback>
+            <w:pict>
+              <v:shape w14:anchorId="24DA22B8" id="Textfeld 3" o:spid="_x0000_s1030" type="#_x0000_t202" style="position:absolute;margin-left:1145.3pt;margin-top:145.1pt;width:119.5pt;height:21.8pt;z-index:251797504;visibility:visible;mso-wrap-style:square;mso-width-percent:0;mso-height-percent:0;mso-wrap-distance-left:9pt;mso-wrap-distance-top:0;mso-wrap-distance-right:9pt;mso-wrap-distance-bottom:0;mso-position-horizontal:absolute;mso-position-horizontal-relative:text;mso-position-vertical:absolute;mso-position-vertical-relative:text;mso-width-percent:0;mso-height-percent:0;mso-width-relative:margin;mso-height-relative:margin;v-text-anchor:middle" o:gfxdata="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" strokecolor="red" strokeweight=".17625mm">
+                <v:textbox>
+                  <w:txbxContent>
+                    <w:p>
+                      <w:pPr>
+                        <w:jc w:val="center"/>
+                        <w:rPr>
+                          <w:sz w:val="24"/>
+                          <w:szCs w:val="24"/>
+                        </w:rPr>
+                      </w:pPr>
+                      <w:r>
+                        <w:rPr>
+                          <w:sz w:val="20"/>
+                          <w:szCs w:val="20"/>
+                        </w:rPr>
+                        <w:t>Kritischer Pfad (=</w:t>
+                      </w:r>
+                      <w:r>
+                        <w:rPr>
+                          <w:sz w:val="20"/>
+                          <w:szCs w:val="20"/>
+                        </w:rPr>
+                        <w:t>90</w:t>
+                      </w:r>
+                      <w:r>
+                        <w:rPr>
+                          <w:sz w:val="20"/>
+                          <w:szCs w:val="20"/>
+                        </w:rPr>
+                        <w:t>h)</w:t>
+                      </w:r>
+                    </w:p>
+                  </w:txbxContent>
+                </v:textbox>
+              </v:shape>
+            </w:pict>
+          </mc:Fallback>
+        </mc:AlternateContent>
+      </w:r>
+      <w:r>
+        <w:rPr>
+          <w:noProof/>
+        </w:rPr>
+        <mc:AlternateContent>
+          <mc:Choice Requires="wps">
+            <w:drawing>
+              <wp:anchor distT="0" distB="0" distL="114300" distR="114300" simplePos="0" relativeHeight="251795456" behindDoc="0" locked="0" layoutInCell="1" allowOverlap="1" wp14:anchorId="62F80B43" wp14:editId="3CACEFFF">
+                <wp:simplePos x="0" y="0"/>
+                <wp:positionH relativeFrom="margin">
+                  <wp:align>left</wp:align>
+                </wp:positionH>
+                <wp:positionV relativeFrom="paragraph">
+                  <wp:posOffset>-580762</wp:posOffset>
+                </wp:positionV>
+                <wp:extent cx="3639824" cy="802001"/>
+                <wp:effectExtent l="0" t="0" r="17776" b="17149"/>
+                <wp:wrapNone/>
+                <wp:docPr id="35" name="Textfeld 99"/>
+                <wp:cNvGraphicFramePr/>
+                <a:graphic xmlns:a="http://schemas.openxmlformats.org/drawingml/2006/main">
+                  <a:graphicData uri="http://schemas.microsoft.com/office/word/2010/wordprocessingShape">
+                    <wps:wsp>
+                      <wps:cNvSpPr txBox="1"/>
+                      <wps:spPr>
+                        <a:xfrm>
+                          <a:off x="0" y="0"/>
+                          <a:ext cx="3639824" cy="802001"/>
+                        </a:xfrm>
+                        <a:prstGeom prst="rect">
+                          <a:avLst/>
+                        </a:prstGeom>
+                        <a:solidFill>
+                          <a:srgbClr val="FFFFFF"/>
+                        </a:solidFill>
+                        <a:ln w="6345">
+                          <a:solidFill>
+                            <a:srgbClr val="000000"/>
+                          </a:solidFill>
+                          <a:prstDash val="solid"/>
+                        </a:ln>
+                      </wps:spPr>
+                      <wps:txbx>
+                        <w:txbxContent>
+                          <w:p>
+                            <w:pPr>
+                              <w:rPr>
+                                <w:b/>
+                                <w:sz w:val="28"/>
+                                <w:szCs w:val="28"/>
+                              </w:rPr>
+                            </w:pPr>
+                            <w:r>
+                              <w:rPr>
+                                <w:b/>
+                                <w:sz w:val="28"/>
+                                <w:szCs w:val="28"/>
+                              </w:rPr>
+                              <w:t>Abhängigkeiten</w:t>
+                            </w:r>
+                          </w:p>
+                          <w:p>
+                            <w:r>
+                              <w:t>Microcredentials</w:t>
+                            </w:r>
+                            <w:r>
+                              <w:t>-Ausbildungsplan</w:t>
+                            </w:r>
+                            <w:r>
+                              <w:br/>
+                            </w:r>
+                            <w:r>
+                              <w:rPr>
+                                <w:sz w:val="18"/>
+                                <w:szCs w:val="18"/>
+                              </w:rPr>
+                              <w:t>Projektmanagement II</w:t>
+                            </w:r>
+                            <w:r>
+                              <w:rPr>
+                                <w:sz w:val="18"/>
+                                <w:szCs w:val="18"/>
+                              </w:rPr>
+                              <w:tab/>
+                            </w:r>
+                            <w:r>
+                              <w:rPr>
+                                <w:sz w:val="18"/>
+                                <w:szCs w:val="18"/>
+                              </w:rPr>
+                              <w:tab/>
+                            </w:r>
+                            <w:r>
+                              <w:rPr>
+                                <w:sz w:val="18"/>
+                                <w:szCs w:val="18"/>
+                              </w:rPr>
+                              <w:tab/>
+                            </w:r>
+                            <w:r>
+                              <w:rPr>
+                                <w:sz w:val="18"/>
+                                <w:szCs w:val="18"/>
+                              </w:rPr>
+                              <w:tab/>
+                            </w:r>
+                          </w:p>
+                        </w:txbxContent>
+                      </wps:txbx>
+                      <wps:bodyPr vert="horz" wrap="square" lIns="91440" tIns="45720" rIns="91440" bIns="45720" anchor="t" anchorCtr="0" compatLnSpc="1">
+                        <a:noAutofit/>
+                      </wps:bodyPr>
+                    </wps:wsp>
+                  </a:graphicData>
+                </a:graphic>
+              </wp:anchor>
+            </w:drawing>
+          </mc:Choice>
+          <mc:Fallback>
+            <w:pict>
+              <v:shape w14:anchorId="62F80B43" id="_x0000_s1031" type="#_x0000_t202" style="position:absolute;margin-left:0;margin-top:-45.75pt;width:286.6pt;height:63.15pt;z-index:251795456;visibility:visible;mso-wrap-style:square;mso-wrap-distance-left:9pt;mso-wrap-distance-top:0;mso-wrap-distance-right:9pt;mso-wrap-distance-bottom:0;mso-position-horizontal:left;mso-position-horizontal-relative:margin;mso-position-vertical:absolute;mso-position-vertical-relative:text;v-text-anchor:top" o:gfxdata="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" strokeweight=".17625mm">
+                <v:textbox>
+                  <w:txbxContent>
+                    <w:p>
+                      <w:pPr>
+                        <w:rPr>
+                          <w:b/>
+                          <w:sz w:val="28"/>
+                          <w:szCs w:val="28"/>
+                        </w:rPr>
+                      </w:pPr>
+                      <w:r>
+                        <w:rPr>
+                          <w:b/>
+                          <w:sz w:val="28"/>
+                          <w:szCs w:val="28"/>
+                        </w:rPr>
+                        <w:t>Abhängigkeiten</w:t>
+                      </w:r>
+                    </w:p>
+                    <w:p>
+                      <w:r>
+                        <w:t>Microcredentials</w:t>
+                      </w:r>
+                      <w:r>
+                        <w:t>-Ausbildungsplan</w:t>
+                      </w:r>
+                      <w:r>
+                        <w:br/>
+                      </w:r>
+                      <w:r>
+                        <w:rPr>
+                          <w:sz w:val="18"/>
+                          <w:szCs w:val="18"/>
+                        </w:rPr>
+                        <w:t>Projektmanagement II</w:t>
+                      </w:r>
+                      <w:r>
+                        <w:rPr>
+                          <w:sz w:val="18"/>
+                          <w:szCs w:val="18"/>
+                        </w:rPr>
+                        <w:tab/>
+                      </w:r>
+                      <w:r>
+                        <w:rPr>
+                          <w:sz w:val="18"/>
+                          <w:szCs w:val="18"/>
+                        </w:rPr>
+                        <w:tab/>
+                      </w:r>
+                      <w:r>
+                        <w:rPr>
+                          <w:sz w:val="18"/>
+                          <w:szCs w:val="18"/>
+                        </w:rPr>
+                        <w:tab/>
+                      </w:r>
+                      <w:r>
+                        <w:rPr>
+                          <w:sz w:val="18"/>
+                          <w:szCs w:val="18"/>
+                        </w:rPr>
+                        <w:tab/>
+                      </w:r>
+                    </w:p>
+                  </w:txbxContent>
+                </v:textbox>
+                <w10:wrap anchorx="margin"/>
               </v:shape>
             </w:pict>
           </mc:Fallback>
@@ -1428,7 +1690,7 @@
           </mc:Choice>
           <mc:Fallback>
             <w:pict>
-              <v:shape w14:anchorId="32D5E552" id="Rechteck: gefaltete Ecke 96" o:spid="_x0000_s1031" style="position:absolute;margin-left:970.8pt;margin-top:78.35pt;width:27.6pt;height:22.7pt;z-index:251792384;visibility:visible;mso-wrap-style:square;mso-wrap-distance-left:9pt;mso-wrap-distance-top:0;mso-wrap-distance-right:9pt;mso-wrap-distance-bottom:0;mso-position-horizontal:absolute;mso-position-horizontal-relative:text;mso-position-vertical:absolute;mso-position-vertical-relative:text;v-text-anchor:middle" coordsize="350516,288292" o:spt="100" o:gfxdata="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" adj="-11796480,,5400" path="m,nsl350516,r,240242l302466,288292,,288292,,xem302466,288292nsl312076,249852r38440,-9610l302466,288292xem302466,288292nfl312076,249852r38440,-9610l302466,288292,,288292,,,350516,r,240242e" fillcolor="#ed7d31" strokeweight=".35281mm">
+              <v:shape w14:anchorId="32D5E552" id="Rechteck: gefaltete Ecke 96" o:spid="_x0000_s1032" style="position:absolute;margin-left:970.8pt;margin-top:78.35pt;width:27.6pt;height:22.7pt;z-index:251792384;visibility:visible;mso-wrap-style:square;mso-wrap-distance-left:9pt;mso-wrap-distance-top:0;mso-wrap-distance-right:9pt;mso-wrap-distance-bottom:0;mso-position-horizontal:absolute;mso-position-horizontal-relative:text;mso-position-vertical:absolute;mso-position-vertical-relative:text;v-text-anchor:middle" coordsize="350516,288292" o:spt="100" o:gfxdata="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" adj="-11796480,,5400" path="m,nsl350516,r,240242l302466,288292,,288292,,xem302466,288292nsl312076,249852r38440,-9610l302466,288292xem302466,288292nfl312076,249852r38440,-9610l302466,288292,,288292,,,350516,r,240242e" fillcolor="#ed7d31" strokeweight=".35281mm">
                 <v:stroke joinstyle="miter"/>
                 <v:formulas/>
                 <v:path arrowok="t" o:connecttype="custom" o:connectlocs="175258,0;350516,144146;175258,288292;0,144146" o:connectangles="270,0,90,180" textboxrect="0,0,350516,240242"/>
@@ -1629,7 +1891,7 @@
           </mc:Choice>
           <mc:Fallback>
             <w:pict>
-              <v:shape w14:anchorId="591F2856" id="Rechteck: gefaltete Ecke 95" o:spid="_x0000_s1032" style="position:absolute;margin-left:1355.95pt;margin-top:103.45pt;width:20.9pt;height:22.7pt;z-index:251791360;visibility:visible;mso-wrap-style:square;mso-wrap-distance-left:9pt;mso-wrap-distance-top:0;mso-wrap-distance-right:9pt;mso-wrap-distance-bottom:0;mso-position-horizontal:absolute;mso-position-horizontal-relative:text;mso-position-vertical:absolute;mso-position-vertical-relative:text;v-text-anchor:middle" coordsize="265432,288292" o:spt="100" o:gfxdata="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" adj="-11796480,,5400" path="m,nsl265432,r,244052l221192,288292,,288292,,xem221192,288292nsl230040,252900r35392,-8848l221192,288292xem221192,288292nfl230040,252900r35392,-8848l221192,288292,,288292,,,265432,r,244052e" fillcolor="#ed7d31" strokeweight=".35281mm">
+              <v:shape w14:anchorId="591F2856" id="Rechteck: gefaltete Ecke 95" o:spid="_x0000_s1033" style="position:absolute;margin-left:1355.95pt;margin-top:103.45pt;width:20.9pt;height:22.7pt;z-index:251791360;visibility:visible;mso-wrap-style:square;mso-wrap-distance-left:9pt;mso-wrap-distance-top:0;mso-wrap-distance-right:9pt;mso-wrap-distance-bottom:0;mso-position-horizontal:absolute;mso-position-horizontal-relative:text;mso-position-vertical:absolute;mso-position-vertical-relative:text;v-text-anchor:middle" coordsize="265432,288292" o:spt="100" o:gfxdata="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" adj="-11796480,,5400" path="m,nsl265432,r,244052l221192,288292,,288292,,xem221192,288292nsl230040,252900r35392,-8848l221192,288292xem221192,288292nfl230040,252900r35392,-8848l221192,288292,,288292,,,265432,r,244052e" fillcolor="#ed7d31" strokeweight=".35281mm">
                 <v:stroke joinstyle="miter"/>
                 <v:formulas/>
                 <v:path arrowok="t" o:connecttype="custom" o:connectlocs="132716,0;265432,144146;132716,288292;0,144146" o:connectangles="270,0,90,180" textboxrect="0,0,265432,244052"/>
@@ -1811,7 +2073,7 @@
                         <w:txbxContent>
                           <w:p>
                             <w:r>
-                              <w:t>6</w:t>
+                              <w:t>5</w:t>
                             </w:r>
                           </w:p>
                         </w:txbxContent>
@@ -1827,7 +2089,7 @@
           </mc:Choice>
           <mc:Fallback>
             <w:pict>
-              <v:shape w14:anchorId="1B4D1C13" id="Rechteck: gefaltete Ecke 94" o:spid="_x0000_s1033" style="position:absolute;margin-left:1355.45pt;margin-top:47.5pt;width:20.9pt;height:22.7pt;z-index:251790336;visibility:visible;mso-wrap-style:square;mso-wrap-distance-left:9pt;mso-wrap-distance-top:0;mso-wrap-distance-right:9pt;mso-wrap-distance-bottom:0;mso-position-horizontal:absolute;mso-position-horizontal-relative:text;mso-position-vertical:absolute;mso-position-vertical-relative:text;v-text-anchor:middle" coordsize="265432,288292" o:spt="100" o:gfxdata="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" adj="-11796480,,5400" path="m,nsl265432,r,244052l221192,288292,,288292,,xem221192,288292nsl230040,252900r35392,-8848l221192,288292xem221192,288292nfl230040,252900r35392,-8848l221192,288292,,288292,,,265432,r,244052e" fillcolor="#ed7d31" strokeweight=".35281mm">
+              <v:shape w14:anchorId="1B4D1C13" id="Rechteck: gefaltete Ecke 94" o:spid="_x0000_s1034" style="position:absolute;margin-left:1355.45pt;margin-top:47.5pt;width:20.9pt;height:22.7pt;z-index:251790336;visibility:visible;mso-wrap-style:square;mso-wrap-distance-left:9pt;mso-wrap-distance-top:0;mso-wrap-distance-right:9pt;mso-wrap-distance-bottom:0;mso-position-horizontal:absolute;mso-position-horizontal-relative:text;mso-position-vertical:absolute;mso-position-vertical-relative:text;v-text-anchor:middle" coordsize="265432,288292" o:spt="100" o:gfxdata="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" adj="-11796480,,5400" path="m,nsl265432,r,244052l221192,288292,,288292,,xem221192,288292nsl230040,252900r35392,-8848l221192,288292xem221192,288292nfl230040,252900r35392,-8848l221192,288292,,288292,,,265432,r,244052e" fillcolor="#ed7d31" strokeweight=".35281mm">
                 <v:stroke joinstyle="miter"/>
                 <v:formulas/>
                 <v:path arrowok="t" o:connecttype="custom" o:connectlocs="132716,0;265432,144146;132716,288292;0,144146" o:connectangles="270,0,90,180" textboxrect="0,0,265432,244052"/>
@@ -1835,7 +2097,7 @@
                   <w:txbxContent>
                     <w:p>
                       <w:r>
-                        <w:t>6</w:t>
+                        <w:t>5</w:t>
                       </w:r>
                     </w:p>
                   </w:txbxContent>
@@ -2025,7 +2287,7 @@
           </mc:Choice>
           <mc:Fallback>
             <w:pict>
-              <v:shape w14:anchorId="0130225C" id="Rechteck: gefaltete Ecke 93" o:spid="_x0000_s1034" style="position:absolute;margin-left:1254.6pt;margin-top:79.25pt;width:20.9pt;height:22.7pt;z-index:251789312;visibility:visible;mso-wrap-style:square;mso-wrap-distance-left:9pt;mso-wrap-distance-top:0;mso-wrap-distance-right:9pt;mso-wrap-distance-bottom:0;mso-position-horizontal:absolute;mso-position-horizontal-relative:text;mso-position-vertical:absolute;mso-position-vertical-relative:text;v-text-anchor:middle" coordsize="265432,288292" o:spt="100" o:gfxdata="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" adj="-11796480,,5400" path="m,nsl265432,r,244052l221192,288292,,288292,,xem221192,288292nsl230040,252900r35392,-8848l221192,288292xem221192,288292nfl230040,252900r35392,-8848l221192,288292,,288292,,,265432,r,244052e" fillcolor="#ed7d31" strokeweight=".35281mm">
+              <v:shape w14:anchorId="0130225C" id="Rechteck: gefaltete Ecke 93" o:spid="_x0000_s1035" style="position:absolute;margin-left:1254.6pt;margin-top:79.25pt;width:20.9pt;height:22.7pt;z-index:251789312;visibility:visible;mso-wrap-style:square;mso-wrap-distance-left:9pt;mso-wrap-distance-top:0;mso-wrap-distance-right:9pt;mso-wrap-distance-bottom:0;mso-position-horizontal:absolute;mso-position-horizontal-relative:text;mso-position-vertical:absolute;mso-position-vertical-relative:text;v-text-anchor:middle" coordsize="265432,288292" o:spt="100" o:gfxdata="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" adj="-11796480,,5400" path="m,nsl265432,r,244052l221192,288292,,288292,,xem221192,288292nsl230040,252900r35392,-8848l221192,288292xem221192,288292nfl230040,252900r35392,-8848l221192,288292,,288292,,,265432,r,244052e" fillcolor="#ed7d31" strokeweight=".35281mm">
                 <v:stroke joinstyle="miter"/>
                 <v:formulas/>
                 <v:path arrowok="t" o:connecttype="custom" o:connectlocs="132716,0;265432,144146;132716,288292;0,144146" o:connectangles="270,0,90,180" textboxrect="0,0,265432,244052"/>
@@ -2223,7 +2485,7 @@
           </mc:Choice>
           <mc:Fallback>
             <w:pict>
-              <v:shape w14:anchorId="397F7731" id="Rechteck: gefaltete Ecke 92" o:spid="_x0000_s1035" style="position:absolute;margin-left:1165.85pt;margin-top:79.2pt;width:20.9pt;height:22.7pt;z-index:251788288;visibility:visible;mso-wrap-style:square;mso-wrap-distance-left:9pt;mso-wrap-distance-top:0;mso-wrap-distance-right:9pt;mso-wrap-distance-bottom:0;mso-position-horizontal:absolute;mso-position-horizontal-relative:text;mso-position-vertical:absolute;mso-position-vertical-relative:text;v-text-anchor:middle" coordsize="265432,288292" o:spt="100" o:gfxdata="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" adj="-11796480,,5400" path="m,nsl265432,r,244052l221192,288292,,288292,,xem221192,288292nsl230040,252900r35392,-8848l221192,288292xem221192,288292nfl230040,252900r35392,-8848l221192,288292,,288292,,,265432,r,244052e" fillcolor="#ed7d31" strokeweight=".35281mm">
+              <v:shape w14:anchorId="397F7731" id="Rechteck: gefaltete Ecke 92" o:spid="_x0000_s1036" style="position:absolute;margin-left:1165.85pt;margin-top:79.2pt;width:20.9pt;height:22.7pt;z-index:251788288;visibility:visible;mso-wrap-style:square;mso-wrap-distance-left:9pt;mso-wrap-distance-top:0;mso-wrap-distance-right:9pt;mso-wrap-distance-bottom:0;mso-position-horizontal:absolute;mso-position-horizontal-relative:text;mso-position-vertical:absolute;mso-position-vertical-relative:text;v-text-anchor:middle" coordsize="265432,288292" o:spt="100" o:gfxdata="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" adj="-11796480,,5400" path="m,nsl265432,r,244052l221192,288292,,288292,,xem221192,288292nsl230040,252900r35392,-8848l221192,288292xem221192,288292nfl230040,252900r35392,-8848l221192,288292,,288292,,,265432,r,244052e" fillcolor="#ed7d31" strokeweight=".35281mm">
                 <v:stroke joinstyle="miter"/>
                 <v:formulas/>
                 <v:path arrowok="t" o:connecttype="custom" o:connectlocs="132716,0;265432,144146;132716,288292;0,144146" o:connectangles="270,0,90,180" textboxrect="0,0,265432,244052"/>
@@ -2405,7 +2667,7 @@
                         <w:txbxContent>
                           <w:p>
                             <w:r>
-                              <w:t>4</w:t>
+                              <w:t>5</w:t>
                             </w:r>
                           </w:p>
                         </w:txbxContent>
@@ -2421,7 +2683,7 @@
           </mc:Choice>
           <mc:Fallback>
             <w:pict>
-              <v:shape w14:anchorId="7981336B" id="Rechteck: gefaltete Ecke 91" o:spid="_x0000_s1036" style="position:absolute;margin-left:1070.4pt;margin-top:76.75pt;width:20.9pt;height:22.7pt;z-index:251787264;visibility:visible;mso-wrap-style:square;mso-wrap-distance-left:9pt;mso-wrap-distance-top:0;mso-wrap-distance-right:9pt;mso-wrap-distance-bottom:0;mso-position-horizontal:absolute;mso-position-horizontal-relative:text;mso-position-vertical:absolute;mso-position-vertical-relative:text;v-text-anchor:middle" coordsize="265432,288292" o:spt="100" o:gfxdata="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" adj="-11796480,,5400" path="m,nsl265432,r,244052l221192,288292,,288292,,xem221192,288292nsl230040,252900r35392,-8848l221192,288292xem221192,288292nfl230040,252900r35392,-8848l221192,288292,,288292,,,265432,r,244052e" fillcolor="#ed7d31" strokeweight=".35281mm">
+              <v:shape w14:anchorId="7981336B" id="Rechteck: gefaltete Ecke 91" o:spid="_x0000_s1037" style="position:absolute;margin-left:1070.4pt;margin-top:76.75pt;width:20.9pt;height:22.7pt;z-index:251787264;visibility:visible;mso-wrap-style:square;mso-wrap-distance-left:9pt;mso-wrap-distance-top:0;mso-wrap-distance-right:9pt;mso-wrap-distance-bottom:0;mso-position-horizontal:absolute;mso-position-horizontal-relative:text;mso-position-vertical:absolute;mso-position-vertical-relative:text;v-text-anchor:middle" coordsize="265432,288292" o:spt="100" o:gfxdata="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" adj="-11796480,,5400" path="m,nsl265432,r,244052l221192,288292,,288292,,xem221192,288292nsl230040,252900r35392,-8848l221192,288292xem221192,288292nfl230040,252900r35392,-8848l221192,288292,,288292,,,265432,r,244052e" fillcolor="#ed7d31" strokeweight=".35281mm">
                 <v:stroke joinstyle="miter"/>
                 <v:formulas/>
                 <v:path arrowok="t" o:connecttype="custom" o:connectlocs="132716,0;265432,144146;132716,288292;0,144146" o:connectangles="270,0,90,180" textboxrect="0,0,265432,244052"/>
@@ -2429,7 +2691,7 @@
                   <w:txbxContent>
                     <w:p>
                       <w:r>
-                        <w:t>4</w:t>
+                        <w:t>5</w:t>
                       </w:r>
                     </w:p>
                   </w:txbxContent>
@@ -2603,7 +2865,7 @@
                         <w:txbxContent>
                           <w:p>
                             <w:r>
-                              <w:t>5</w:t>
+                              <w:t>3</w:t>
                             </w:r>
                           </w:p>
                         </w:txbxContent>
@@ -2619,7 +2881,7 @@
           </mc:Choice>
           <mc:Fallback>
             <w:pict>
-              <v:shape w14:anchorId="192F847B" id="Rechteck: gefaltete Ecke 90" o:spid="_x0000_s1037" style="position:absolute;margin-left:878.7pt;margin-top:-8.7pt;width:20.9pt;height:22.7pt;z-index:251786240;visibility:visible;mso-wrap-style:square;mso-wrap-distance-left:9pt;mso-wrap-distance-top:0;mso-wrap-distance-right:9pt;mso-wrap-distance-bottom:0;mso-position-horizontal:absolute;mso-position-horizontal-relative:text;mso-position-vertical:absolute;mso-position-vertical-relative:text;v-text-anchor:middle" coordsize="265432,288292" o:spt="100" o:gfxdata="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" adj="-11796480,,5400" path="m,nsl265432,r,244052l221192,288292,,288292,,xem221192,288292nsl230040,252900r35392,-8848l221192,288292xem221192,288292nfl230040,252900r35392,-8848l221192,288292,,288292,,,265432,r,244052e" fillcolor="#ed7d31" strokeweight=".35281mm">
+              <v:shape w14:anchorId="192F847B" id="Rechteck: gefaltete Ecke 90" o:spid="_x0000_s1038" style="position:absolute;margin-left:878.7pt;margin-top:-8.7pt;width:20.9pt;height:22.7pt;z-index:251786240;visibility:visible;mso-wrap-style:square;mso-wrap-distance-left:9pt;mso-wrap-distance-top:0;mso-wrap-distance-right:9pt;mso-wrap-distance-bottom:0;mso-position-horizontal:absolute;mso-position-horizontal-relative:text;mso-position-vertical:absolute;mso-position-vertical-relative:text;v-text-anchor:middle" coordsize="265432,288292" o:spt="100" o:gfxdata="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" adj="-11796480,,5400" path="m,nsl265432,r,244052l221192,288292,,288292,,xem221192,288292nsl230040,252900r35392,-8848l221192,288292xem221192,288292nfl230040,252900r35392,-8848l221192,288292,,288292,,,265432,r,244052e" fillcolor="#ed7d31" strokeweight=".35281mm">
                 <v:stroke joinstyle="miter"/>
                 <v:formulas/>
                 <v:path arrowok="t" o:connecttype="custom" o:connectlocs="132716,0;265432,144146;132716,288292;0,144146" o:connectangles="270,0,90,180" textboxrect="0,0,265432,244052"/>
@@ -2627,7 +2889,7 @@
                   <w:txbxContent>
                     <w:p>
                       <w:r>
-                        <w:t>5</w:t>
+                        <w:t>3</w:t>
                       </w:r>
                     </w:p>
                   </w:txbxContent>
@@ -2817,7 +3079,7 @@
           </mc:Choice>
           <mc:Fallback>
             <w:pict>
-              <v:shape w14:anchorId="6D1F5E52" id="Rechteck: gefaltete Ecke 89" o:spid="_x0000_s1038" style="position:absolute;margin-left:785.75pt;margin-top:-9.8pt;width:20.9pt;height:22.7pt;z-index:251785216;visibility:visible;mso-wrap-style:square;mso-wrap-distance-left:9pt;mso-wrap-distance-top:0;mso-wrap-distance-right:9pt;mso-wrap-distance-bottom:0;mso-position-horizontal:absolute;mso-position-horizontal-relative:text;mso-position-vertical:absolute;mso-position-vertical-relative:text;v-text-anchor:middle" coordsize="265432,288292" o:spt="100" o:gfxdata="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" adj="-11796480,,5400" path="m,nsl265432,r,244052l221192,288292,,288292,,xem221192,288292nsl230040,252900r35392,-8848l221192,288292xem221192,288292nfl230040,252900r35392,-8848l221192,288292,,288292,,,265432,r,244052e" fillcolor="#ed7d31" strokeweight=".35281mm">
+              <v:shape w14:anchorId="6D1F5E52" id="Rechteck: gefaltete Ecke 89" o:spid="_x0000_s1039" style="position:absolute;margin-left:785.75pt;margin-top:-9.8pt;width:20.9pt;height:22.7pt;z-index:251785216;visibility:visible;mso-wrap-style:square;mso-wrap-distance-left:9pt;mso-wrap-distance-top:0;mso-wrap-distance-right:9pt;mso-wrap-distance-bottom:0;mso-position-horizontal:absolute;mso-position-horizontal-relative:text;mso-position-vertical:absolute;mso-position-vertical-relative:text;v-text-anchor:middle" coordsize="265432,288292" o:spt="100" o:gfxdata="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" adj="-11796480,,5400" path="m,nsl265432,r,244052l221192,288292,,288292,,xem221192,288292nsl230040,252900r35392,-8848l221192,288292xem221192,288292nfl230040,252900r35392,-8848l221192,288292,,288292,,,265432,r,244052e" fillcolor="#ed7d31" strokeweight=".35281mm">
                 <v:stroke joinstyle="miter"/>
                 <v:formulas/>
                 <v:path arrowok="t" o:connecttype="custom" o:connectlocs="132716,0;265432,144146;132716,288292;0,144146" o:connectangles="270,0,90,180" textboxrect="0,0,265432,244052"/>
@@ -2999,7 +3261,10 @@
                         <w:txbxContent>
                           <w:p>
                             <w:r>
-                              <w:t>12</w:t>
+                              <w:t>1</w:t>
+                            </w:r>
+                            <w:r>
+                              <w:t>5</w:t>
                             </w:r>
                           </w:p>
                         </w:txbxContent>
@@ -3015,7 +3280,7 @@
           </mc:Choice>
           <mc:Fallback>
             <w:pict>
-              <v:shape w14:anchorId="2970955A" id="Rechteck: gefaltete Ecke 88" o:spid="_x0000_s1039" style="position:absolute;margin-left:683.65pt;margin-top:108.5pt;width:27.6pt;height:22.7pt;z-index:251784192;visibility:visible;mso-wrap-style:square;mso-wrap-distance-left:9pt;mso-wrap-distance-top:0;mso-wrap-distance-right:9pt;mso-wrap-distance-bottom:0;mso-position-horizontal:absolute;mso-position-horizontal-relative:text;mso-position-vertical:absolute;mso-position-vertical-relative:text;v-text-anchor:middle" coordsize="350516,288292" o:spt="100" o:gfxdata="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" adj="-11796480,,5400" path="m,nsl350516,r,240242l302466,288292,,288292,,xem302466,288292nsl312076,249852r38440,-9610l302466,288292xem302466,288292nfl312076,249852r38440,-9610l302466,288292,,288292,,,350516,r,240242e" fillcolor="#ed7d31" strokeweight=".35281mm">
+              <v:shape w14:anchorId="2970955A" id="Rechteck: gefaltete Ecke 88" o:spid="_x0000_s1040" style="position:absolute;margin-left:683.65pt;margin-top:108.5pt;width:27.6pt;height:22.7pt;z-index:251784192;visibility:visible;mso-wrap-style:square;mso-wrap-distance-left:9pt;mso-wrap-distance-top:0;mso-wrap-distance-right:9pt;mso-wrap-distance-bottom:0;mso-position-horizontal:absolute;mso-position-horizontal-relative:text;mso-position-vertical:absolute;mso-position-vertical-relative:text;v-text-anchor:middle" coordsize="350516,288292" o:spt="100" o:gfxdata="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" adj="-11796480,,5400" path="m,nsl350516,r,240242l302466,288292,,288292,,xem302466,288292nsl312076,249852r38440,-9610l302466,288292xem302466,288292nfl312076,249852r38440,-9610l302466,288292,,288292,,,350516,r,240242e" fillcolor="#ed7d31" strokeweight=".35281mm">
                 <v:stroke joinstyle="miter"/>
                 <v:formulas/>
                 <v:path arrowok="t" o:connecttype="custom" o:connectlocs="175258,0;350516,144146;175258,288292;0,144146" o:connectangles="270,0,90,180" textboxrect="0,0,350516,240242"/>
@@ -3023,7 +3288,10 @@
                   <w:txbxContent>
                     <w:p>
                       <w:r>
-                        <w:t>12</w:t>
+                        <w:t>1</w:t>
+                      </w:r>
+                      <w:r>
+                        <w:t>5</w:t>
                       </w:r>
                     </w:p>
                   </w:txbxContent>
@@ -3200,7 +3468,7 @@
                               <w:jc w:val="center"/>
                             </w:pPr>
                             <w:r>
-                              <w:t>25</w:t>
+                              <w:t>30</w:t>
                             </w:r>
                           </w:p>
                         </w:txbxContent>
@@ -3216,7 +3484,7 @@
           </mc:Choice>
           <mc:Fallback>
             <w:pict>
-              <v:shape w14:anchorId="2F01F2C3" id="Rechteck: gefaltete Ecke 87" o:spid="_x0000_s1040" style="position:absolute;margin-left:684.85pt;margin-top:47.2pt;width:27.6pt;height:22.7pt;z-index:251783168;visibility:visible;mso-wrap-style:square;mso-wrap-distance-left:9pt;mso-wrap-distance-top:0;mso-wrap-distance-right:9pt;mso-wrap-distance-bottom:0;mso-position-horizontal:absolute;mso-position-horizontal-relative:text;mso-position-vertical:absolute;mso-position-vertical-relative:text;v-text-anchor:middle" coordsize="350516,288292" o:spt="100" o:gfxdata="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" adj="-11796480,,5400" path="m,nsl350516,r,240242l302466,288292,,288292,,xem302466,288292nsl312076,249852r38440,-9610l302466,288292xem302466,288292nfl312076,249852r38440,-9610l302466,288292,,288292,,,350516,r,240242e" fillcolor="#ed7d31" strokeweight=".35281mm">
+              <v:shape w14:anchorId="2F01F2C3" id="Rechteck: gefaltete Ecke 87" o:spid="_x0000_s1041" style="position:absolute;margin-left:684.85pt;margin-top:47.2pt;width:27.6pt;height:22.7pt;z-index:251783168;visibility:visible;mso-wrap-style:square;mso-wrap-distance-left:9pt;mso-wrap-distance-top:0;mso-wrap-distance-right:9pt;mso-wrap-distance-bottom:0;mso-position-horizontal:absolute;mso-position-horizontal-relative:text;mso-position-vertical:absolute;mso-position-vertical-relative:text;v-text-anchor:middle" coordsize="350516,288292" o:spt="100" o:gfxdata="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" adj="-11796480,,5400" path="m,nsl350516,r,240242l302466,288292,,288292,,xem302466,288292nsl312076,249852r38440,-9610l302466,288292xem302466,288292nfl312076,249852r38440,-9610l302466,288292,,288292,,,350516,r,240242e" fillcolor="#ed7d31" strokeweight=".35281mm">
                 <v:stroke joinstyle="miter"/>
                 <v:formulas/>
                 <v:path arrowok="t" o:connecttype="custom" o:connectlocs="175258,0;350516,144146;175258,288292;0,144146" o:connectangles="270,0,90,180" textboxrect="0,0,350516,240242"/>
@@ -3227,7 +3495,7 @@
                         <w:jc w:val="center"/>
                       </w:pPr>
                       <w:r>
-                        <w:t>25</w:t>
+                        <w:t>30</w:t>
                       </w:r>
                     </w:p>
                   </w:txbxContent>
@@ -3404,7 +3672,7 @@
                               <w:jc w:val="center"/>
                             </w:pPr>
                             <w:r>
-                              <w:t>15</w:t>
+                              <w:t>8</w:t>
                             </w:r>
                           </w:p>
                         </w:txbxContent>
@@ -3420,7 +3688,7 @@
           </mc:Choice>
           <mc:Fallback>
             <w:pict>
-              <v:shape w14:anchorId="1BF3ABEA" id="Rechteck: gefaltete Ecke 86" o:spid="_x0000_s1041" style="position:absolute;margin-left:685.35pt;margin-top:-10.3pt;width:27.6pt;height:22.7pt;z-index:251782144;visibility:visible;mso-wrap-style:square;mso-wrap-distance-left:9pt;mso-wrap-distance-top:0;mso-wrap-distance-right:9pt;mso-wrap-distance-bottom:0;mso-position-horizontal:absolute;mso-position-horizontal-relative:text;mso-position-vertical:absolute;mso-position-vertical-relative:text;v-text-anchor:middle" coordsize="350516,288292" o:spt="100" o:gfxdata="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" adj="-11796480,,5400" path="m,nsl350516,r,240242l302466,288292,,288292,,xem302466,288292nsl312076,249852r38440,-9610l302466,288292xem302466,288292nfl312076,249852r38440,-9610l302466,288292,,288292,,,350516,r,240242e" fillcolor="#ed7d31" strokeweight=".35281mm">
+              <v:shape w14:anchorId="1BF3ABEA" id="Rechteck: gefaltete Ecke 86" o:spid="_x0000_s1042" style="position:absolute;margin-left:685.35pt;margin-top:-10.3pt;width:27.6pt;height:22.7pt;z-index:251782144;visibility:visible;mso-wrap-style:square;mso-wrap-distance-left:9pt;mso-wrap-distance-top:0;mso-wrap-distance-right:9pt;mso-wrap-distance-bottom:0;mso-position-horizontal:absolute;mso-position-horizontal-relative:text;mso-position-vertical:absolute;mso-position-vertical-relative:text;v-text-anchor:middle" coordsize="350516,288292" o:spt="100" o:gfxdata="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" adj="-11796480,,5400" path="m,nsl350516,r,240242l302466,288292,,288292,,xem302466,288292nsl312076,249852r38440,-9610l302466,288292xem302466,288292nfl312076,249852r38440,-9610l302466,288292,,288292,,,350516,r,240242e" fillcolor="#ed7d31" strokeweight=".35281mm">
                 <v:stroke joinstyle="miter"/>
                 <v:formulas/>
                 <v:path arrowok="t" o:connecttype="custom" o:connectlocs="175258,0;350516,144146;175258,288292;0,144146" o:connectangles="270,0,90,180" textboxrect="0,0,350516,240242"/>
@@ -3431,7 +3699,7 @@
                         <w:jc w:val="center"/>
                       </w:pPr>
                       <w:r>
-                        <w:t>15</w:t>
+                        <w:t>8</w:t>
                       </w:r>
                     </w:p>
                   </w:txbxContent>
@@ -3608,7 +3876,7 @@
                               <w:jc w:val="center"/>
                             </w:pPr>
                             <w:r>
-                              <w:t>5</w:t>
+                              <w:t>7</w:t>
                             </w:r>
                           </w:p>
                         </w:txbxContent>
@@ -3624,7 +3892,7 @@
           </mc:Choice>
           <mc:Fallback>
             <w:pict>
-              <v:shape w14:anchorId="01AB807F" id="Rechteck: gefaltete Ecke 85" o:spid="_x0000_s1042" style="position:absolute;margin-left:694.85pt;margin-top:164.9pt;width:20.9pt;height:22.7pt;z-index:251781120;visibility:visible;mso-wrap-style:square;mso-wrap-distance-left:9pt;mso-wrap-distance-top:0;mso-wrap-distance-right:9pt;mso-wrap-distance-bottom:0;mso-position-horizontal:absolute;mso-position-horizontal-relative:text;mso-position-vertical:absolute;mso-position-vertical-relative:text;v-text-anchor:middle" coordsize="265432,288292" o:spt="100" o:gfxdata="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" adj="-11796480,,5400" path="m,nsl265432,r,244052l221192,288292,,288292,,xem221192,288292nsl230040,252900r35392,-8848l221192,288292xem221192,288292nfl230040,252900r35392,-8848l221192,288292,,288292,,,265432,r,244052e" fillcolor="#ed7d31" strokeweight=".35281mm">
+              <v:shape w14:anchorId="01AB807F" id="Rechteck: gefaltete Ecke 85" o:spid="_x0000_s1043" style="position:absolute;margin-left:694.85pt;margin-top:164.9pt;width:20.9pt;height:22.7pt;z-index:251781120;visibility:visible;mso-wrap-style:square;mso-wrap-distance-left:9pt;mso-wrap-distance-top:0;mso-wrap-distance-right:9pt;mso-wrap-distance-bottom:0;mso-position-horizontal:absolute;mso-position-horizontal-relative:text;mso-position-vertical:absolute;mso-position-vertical-relative:text;v-text-anchor:middle" coordsize="265432,288292" o:spt="100" o:gfxdata="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" adj="-11796480,,5400" path="m,nsl265432,r,244052l221192,288292,,288292,,xem221192,288292nsl230040,252900r35392,-8848l221192,288292xem221192,288292nfl230040,252900r35392,-8848l221192,288292,,288292,,,265432,r,244052e" fillcolor="#ed7d31" strokeweight=".35281mm">
                 <v:stroke joinstyle="miter"/>
                 <v:formulas/>
                 <v:path arrowok="t" o:connecttype="custom" o:connectlocs="132716,0;265432,144146;132716,288292;0,144146" o:connectangles="270,0,90,180" textboxrect="0,0,265432,244052"/>
@@ -3635,7 +3903,7 @@
                         <w:jc w:val="center"/>
                       </w:pPr>
                       <w:r>
-                        <w:t>5</w:t>
+                        <w:t>7</w:t>
                       </w:r>
                     </w:p>
                   </w:txbxContent>
@@ -3809,7 +4077,7 @@
                         <w:txbxContent>
                           <w:p>
                             <w:r>
-                              <w:t>5</w:t>
+                              <w:t>4</w:t>
                             </w:r>
                           </w:p>
                         </w:txbxContent>
@@ -3825,7 +4093,7 @@
           </mc:Choice>
           <mc:Fallback>
             <w:pict>
-              <v:shape w14:anchorId="16EB5ADA" id="Rechteck: gefaltete Ecke 84" o:spid="_x0000_s1043" style="position:absolute;margin-left:594.4pt;margin-top:165.7pt;width:20.9pt;height:22.7pt;z-index:251780096;visibility:visible;mso-wrap-style:square;mso-wrap-distance-left:9pt;mso-wrap-distance-top:0;mso-wrap-distance-right:9pt;mso-wrap-distance-bottom:0;mso-position-horizontal:absolute;mso-position-horizontal-relative:text;mso-position-vertical:absolute;mso-position-vertical-relative:text;v-text-anchor:middle" coordsize="265432,288292" o:spt="100" o:gfxdata="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" adj="-11796480,,5400" path="m,nsl265432,r,244052l221192,288292,,288292,,xem221192,288292nsl230040,252900r35392,-8848l221192,288292xem221192,288292nfl230040,252900r35392,-8848l221192,288292,,288292,,,265432,r,244052e" fillcolor="#ed7d31" strokeweight=".35281mm">
+              <v:shape w14:anchorId="16EB5ADA" id="Rechteck: gefaltete Ecke 84" o:spid="_x0000_s1044" style="position:absolute;margin-left:594.4pt;margin-top:165.7pt;width:20.9pt;height:22.7pt;z-index:251780096;visibility:visible;mso-wrap-style:square;mso-wrap-distance-left:9pt;mso-wrap-distance-top:0;mso-wrap-distance-right:9pt;mso-wrap-distance-bottom:0;mso-position-horizontal:absolute;mso-position-horizontal-relative:text;mso-position-vertical:absolute;mso-position-vertical-relative:text;v-text-anchor:middle" coordsize="265432,288292" o:spt="100" o:gfxdata="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" adj="-11796480,,5400" path="m,nsl265432,r,244052l221192,288292,,288292,,xem221192,288292nsl230040,252900r35392,-8848l221192,288292xem221192,288292nfl230040,252900r35392,-8848l221192,288292,,288292,,,265432,r,244052e" fillcolor="#ed7d31" strokeweight=".35281mm">
                 <v:stroke joinstyle="miter"/>
                 <v:formulas/>
                 <v:path arrowok="t" o:connecttype="custom" o:connectlocs="132716,0;265432,144146;132716,288292;0,144146" o:connectangles="270,0,90,180" textboxrect="0,0,265432,244052"/>
@@ -3833,7 +4101,7 @@
                   <w:txbxContent>
                     <w:p>
                       <w:r>
-                        <w:t>5</w:t>
+                        <w:t>4</w:t>
                       </w:r>
                     </w:p>
                   </w:txbxContent>
@@ -3850,7 +4118,7 @@
         <mc:AlternateContent>
           <mc:Choice Requires="wps">
             <w:drawing>
-              <wp:anchor distT="0" distB="0" distL="114300" distR="114300" simplePos="0" relativeHeight="251779072" behindDoc="0" locked="0" layoutInCell="1" allowOverlap="1" wp14:anchorId="1F9D27F5" wp14:editId="6B129EB2">
+              <wp:anchor distT="0" distB="0" distL="114300" distR="114300" simplePos="0" relativeHeight="251779072" behindDoc="0" locked="0" layoutInCell="1" allowOverlap="1" wp14:anchorId="1F9D27F5" wp14:editId="5885676C">
                 <wp:simplePos x="0" y="0"/>
                 <wp:positionH relativeFrom="column">
                   <wp:posOffset>7538487</wp:posOffset>
@@ -4026,7 +4294,7 @@
           </mc:Choice>
           <mc:Fallback>
             <w:pict>
-              <v:shape w14:anchorId="1F9D27F5" id="Rechteck: gefaltete Ecke 83" o:spid="_x0000_s1044" style="position:absolute;margin-left:593.6pt;margin-top:46.9pt;width:20.9pt;height:22.7pt;z-index:251779072;visibility:visible;mso-wrap-style:square;mso-wrap-distance-left:9pt;mso-wrap-distance-top:0;mso-wrap-distance-right:9pt;mso-wrap-distance-bottom:0;mso-position-horizontal:absolute;mso-position-horizontal-relative:text;mso-position-vertical:absolute;mso-position-vertical-relative:text;v-text-anchor:middle" coordsize="265432,288292" o:spt="100" o:gfxdata="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" adj="-11796480,,5400" path="m,nsl265432,r,244052l221192,288292,,288292,,xem221192,288292nsl230040,252900r35392,-8848l221192,288292xem221192,288292nfl230040,252900r35392,-8848l221192,288292,,288292,,,265432,r,244052e" fillcolor="#ed7d31" strokeweight=".35281mm">
+              <v:shape w14:anchorId="1F9D27F5" id="Rechteck: gefaltete Ecke 83" o:spid="_x0000_s1045" style="position:absolute;margin-left:593.6pt;margin-top:46.9pt;width:20.9pt;height:22.7pt;z-index:251779072;visibility:visible;mso-wrap-style:square;mso-wrap-distance-left:9pt;mso-wrap-distance-top:0;mso-wrap-distance-right:9pt;mso-wrap-distance-bottom:0;mso-position-horizontal:absolute;mso-position-horizontal-relative:text;mso-position-vertical:absolute;mso-position-vertical-relative:text;v-text-anchor:middle" coordsize="265432,288292" o:spt="100" o:gfxdata="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" adj="-11796480,,5400" path="m,nsl265432,r,244052l221192,288292,,288292,,xem221192,288292nsl230040,252900r35392,-8848l221192,288292xem221192,288292nfl230040,252900r35392,-8848l221192,288292,,288292,,,265432,r,244052e" fillcolor="#ed7d31" strokeweight=".35281mm">
                 <v:stroke joinstyle="miter"/>
                 <v:formulas/>
                 <v:path arrowok="t" o:connecttype="custom" o:connectlocs="132716,0;265432,144146;132716,288292;0,144146" o:connectangles="270,0,90,180" textboxrect="0,0,265432,244052"/>
@@ -4038,210 +4306,6 @@
                       </w:pPr>
                       <w:r>
                         <w:t>3</w:t>
-                      </w:r>
-                    </w:p>
-                  </w:txbxContent>
-                </v:textbox>
-              </v:shape>
-            </w:pict>
-          </mc:Fallback>
-        </mc:AlternateContent>
-      </w:r>
-      <w:r>
-        <w:rPr>
-          <w:noProof/>
-        </w:rPr>
-        <mc:AlternateContent>
-          <mc:Choice Requires="wps">
-            <w:drawing>
-              <wp:anchor distT="0" distB="0" distL="114300" distR="114300" simplePos="0" relativeHeight="251778048" behindDoc="0" locked="0" layoutInCell="1" allowOverlap="1" wp14:anchorId="445EF173" wp14:editId="09619A14">
-                <wp:simplePos x="0" y="0"/>
-                <wp:positionH relativeFrom="column">
-                  <wp:posOffset>7466505</wp:posOffset>
-                </wp:positionH>
-                <wp:positionV relativeFrom="paragraph">
-                  <wp:posOffset>-155310</wp:posOffset>
-                </wp:positionV>
-                <wp:extent cx="350516" cy="288292"/>
-                <wp:effectExtent l="0" t="0" r="49534" b="16508"/>
-                <wp:wrapNone/>
-                <wp:docPr id="52" name="Rechteck: gefaltete Ecke 82"/>
-                <wp:cNvGraphicFramePr/>
-                <a:graphic xmlns:a="http://schemas.openxmlformats.org/drawingml/2006/main">
-                  <a:graphicData uri="http://schemas.microsoft.com/office/word/2010/wordprocessingShape">
-                    <wps:wsp>
-                      <wps:cNvSpPr/>
-                      <wps:spPr>
-                        <a:xfrm>
-                          <a:off x="0" y="0"/>
-                          <a:ext cx="350516" cy="288292"/>
-                        </a:xfrm>
-                        <a:custGeom>
-                          <a:avLst>
-                            <a:gd name="f5" fmla="val 16667"/>
-                          </a:avLst>
-                          <a:gdLst>
-                            <a:gd name="f1" fmla="val w"/>
-                            <a:gd name="f2" fmla="val h"/>
-                            <a:gd name="f3" fmla="val ss"/>
-                            <a:gd name="f4" fmla="val 0"/>
-                            <a:gd name="f5" fmla="val 16667"/>
-                            <a:gd name="f6" fmla="abs f1"/>
-                            <a:gd name="f7" fmla="abs f2"/>
-                            <a:gd name="f8" fmla="abs f3"/>
-                            <a:gd name="f9" fmla="val f4"/>
-                            <a:gd name="f10" fmla="val f5"/>
-                            <a:gd name="f11" fmla="?: f6 f1 1"/>
-                            <a:gd name="f12" fmla="?: f7 f2 1"/>
-                            <a:gd name="f13" fmla="?: f8 f3 1"/>
-                            <a:gd name="f14" fmla="*/ f11 1 21600"/>
-                            <a:gd name="f15" fmla="*/ f12 1 21600"/>
-                            <a:gd name="f16" fmla="*/ 21600 f11 1"/>
-                            <a:gd name="f17" fmla="*/ 21600 f12 1"/>
-                            <a:gd name="f18" fmla="min f15 f14"/>
-                            <a:gd name="f19" fmla="*/ f16 1 f13"/>
-                            <a:gd name="f20" fmla="*/ f17 1 f13"/>
-                            <a:gd name="f21" fmla="val f19"/>
-                            <a:gd name="f22" fmla="val f20"/>
-                            <a:gd name="f23" fmla="*/ f9 f18 1"/>
-                            <a:gd name="f24" fmla="+- f22 0 f9"/>
-                            <a:gd name="f25" fmla="+- f21 0 f9"/>
-                            <a:gd name="f26" fmla="*/ f21 f18 1"/>
-                            <a:gd name="f27" fmla="*/ f22 f18 1"/>
-                            <a:gd name="f28" fmla="min f25 f24"/>
-                            <a:gd name="f29" fmla="*/ f28 f10 1"/>
-                            <a:gd name="f30" fmla="*/ f29 1 100000"/>
-                            <a:gd name="f31" fmla="*/ f30 1 5"/>
-                            <a:gd name="f32" fmla="+- f21 0 f30"/>
-                            <a:gd name="f33" fmla="+- f22 0 f30"/>
-                            <a:gd name="f34" fmla="+- f32 f31 0"/>
-                            <a:gd name="f35" fmla="+- f33 f31 0"/>
-                            <a:gd name="f36" fmla="*/ f33 f18 1"/>
-                            <a:gd name="f37" fmla="*/ f32 f18 1"/>
-                            <a:gd name="f38" fmla="*/ f34 f18 1"/>
-                            <a:gd name="f39" fmla="*/ f35 f18 1"/>
-                          </a:gdLst>
-                          <a:ahLst/>
-                          <a:cxnLst>
-                            <a:cxn ang="3cd4">
-                              <a:pos x="hc" y="t"/>
-                            </a:cxn>
-                            <a:cxn ang="0">
-                              <a:pos x="r" y="vc"/>
-                            </a:cxn>
-                            <a:cxn ang="cd4">
-                              <a:pos x="hc" y="b"/>
-                            </a:cxn>
-                            <a:cxn ang="cd2">
-                              <a:pos x="l" y="vc"/>
-                            </a:cxn>
-                          </a:cxnLst>
-                          <a:rect l="f23" t="f23" r="f26" b="f36"/>
-                          <a:pathLst>
-                            <a:path stroke="0">
-                              <a:moveTo>
-                                <a:pt x="f23" y="f23"/>
-                              </a:moveTo>
-                              <a:lnTo>
-                                <a:pt x="f26" y="f23"/>
-                              </a:lnTo>
-                              <a:lnTo>
-                                <a:pt x="f26" y="f36"/>
-                              </a:lnTo>
-                              <a:lnTo>
-                                <a:pt x="f37" y="f27"/>
-                              </a:lnTo>
-                              <a:lnTo>
-                                <a:pt x="f23" y="f27"/>
-                              </a:lnTo>
-                              <a:close/>
-                            </a:path>
-                            <a:path stroke="0">
-                              <a:moveTo>
-                                <a:pt x="f37" y="f27"/>
-                              </a:moveTo>
-                              <a:lnTo>
-                                <a:pt x="f38" y="f39"/>
-                              </a:lnTo>
-                              <a:lnTo>
-                                <a:pt x="f26" y="f36"/>
-                              </a:lnTo>
-                              <a:close/>
-                            </a:path>
-                            <a:path fill="none">
-                              <a:moveTo>
-                                <a:pt x="f37" y="f27"/>
-                              </a:moveTo>
-                              <a:lnTo>
-                                <a:pt x="f38" y="f39"/>
-                              </a:lnTo>
-                              <a:lnTo>
-                                <a:pt x="f26" y="f36"/>
-                              </a:lnTo>
-                              <a:lnTo>
-                                <a:pt x="f37" y="f27"/>
-                              </a:lnTo>
-                              <a:lnTo>
-                                <a:pt x="f23" y="f27"/>
-                              </a:lnTo>
-                              <a:lnTo>
-                                <a:pt x="f23" y="f23"/>
-                              </a:lnTo>
-                              <a:lnTo>
-                                <a:pt x="f26" y="f23"/>
-                              </a:lnTo>
-                              <a:lnTo>
-                                <a:pt x="f26" y="f36"/>
-                              </a:lnTo>
-                            </a:path>
-                          </a:pathLst>
-                        </a:custGeom>
-                        <a:solidFill>
-                          <a:srgbClr val="ED7D31"/>
-                        </a:solidFill>
-                        <a:ln w="12701" cap="flat">
-                          <a:solidFill>
-                            <a:srgbClr val="000000"/>
-                          </a:solidFill>
-                          <a:prstDash val="solid"/>
-                          <a:miter/>
-                        </a:ln>
-                      </wps:spPr>
-                      <wps:txbx>
-                        <w:txbxContent>
-                          <w:p>
-                            <w:pPr>
-                              <w:jc w:val="center"/>
-                            </w:pPr>
-                            <w:r>
-                              <w:t>15</w:t>
-                            </w:r>
-                          </w:p>
-                        </w:txbxContent>
-                      </wps:txbx>
-                      <wps:bodyPr vert="horz" wrap="square" lIns="91440" tIns="45720" rIns="91440" bIns="45720" anchor="ctr" anchorCtr="0" compatLnSpc="1">
-                        <a:noAutofit/>
-                      </wps:bodyPr>
-                    </wps:wsp>
-                  </a:graphicData>
-                </a:graphic>
-              </wp:anchor>
-            </w:drawing>
-          </mc:Choice>
-          <mc:Fallback>
-            <w:pict>
-              <v:shape w14:anchorId="445EF173" id="Rechteck: gefaltete Ecke 82" o:spid="_x0000_s1045" style="position:absolute;margin-left:587.9pt;margin-top:-12.25pt;width:27.6pt;height:22.7pt;z-index:251778048;visibility:visible;mso-wrap-style:square;mso-wrap-distance-left:9pt;mso-wrap-distance-top:0;mso-wrap-distance-right:9pt;mso-wrap-distance-bottom:0;mso-position-horizontal:absolute;mso-position-horizontal-relative:text;mso-position-vertical:absolute;mso-position-vertical-relative:text;v-text-anchor:middle" coordsize="350516,288292" o:spt="100" o:gfxdata="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" adj="-11796480,,5400" path="m,nsl350516,r,240242l302466,288292,,288292,,xem302466,288292nsl312076,249852r38440,-9610l302466,288292xem302466,288292nfl312076,249852r38440,-9610l302466,288292,,288292,,,350516,r,240242e" fillcolor="#ed7d31" strokeweight=".35281mm">
-                <v:stroke joinstyle="miter"/>
-                <v:formulas/>
-                <v:path arrowok="t" o:connecttype="custom" o:connectlocs="175258,0;350516,144146;175258,288292;0,144146" o:connectangles="270,0,90,180" textboxrect="0,0,350516,240242"/>
-                <v:textbox>
-                  <w:txbxContent>
-                    <w:p>
-                      <w:pPr>
-                        <w:jc w:val="center"/>
-                      </w:pPr>
-                      <w:r>
-                        <w:t>15</w:t>
                       </w:r>
                     </w:p>
                   </w:txbxContent>
@@ -6883,7 +6947,7 @@
         <mc:AlternateContent>
           <mc:Choice Requires="wps">
             <w:drawing>
-              <wp:anchor distT="0" distB="0" distL="114300" distR="114300" simplePos="0" relativeHeight="251701248" behindDoc="0" locked="0" layoutInCell="1" allowOverlap="1" wp14:anchorId="523CDEAA" wp14:editId="10CA9A72">
+              <wp:anchor distT="0" distB="0" distL="114300" distR="114300" simplePos="0" relativeHeight="251701248" behindDoc="0" locked="0" layoutInCell="1" allowOverlap="1" wp14:anchorId="523CDEAA" wp14:editId="6E193ED8">
                 <wp:simplePos x="0" y="0"/>
                 <wp:positionH relativeFrom="column">
                   <wp:posOffset>9331964</wp:posOffset>
@@ -6911,9 +6975,9 @@
                         <a:solidFill>
                           <a:srgbClr val="FFFFFF"/>
                         </a:solidFill>
-                        <a:ln w="19050">
+                        <a:ln w="6350">
                           <a:solidFill>
-                            <a:srgbClr val="FF0000"/>
+                            <a:schemeClr val="tx1"/>
                           </a:solidFill>
                           <a:prstDash val="solid"/>
                         </a:ln>
@@ -6923,18 +6987,22 @@
                           <w:p>
                             <w:pPr>
                               <w:jc w:val="center"/>
+                              <w:rPr>
+                                <w:sz w:val="20"/>
+                                <w:szCs w:val="20"/>
+                              </w:rPr>
                             </w:pPr>
                             <w:r>
                               <w:rPr>
-                                <w:sz w:val="14"/>
-                                <w:szCs w:val="14"/>
+                                <w:sz w:val="12"/>
+                                <w:szCs w:val="12"/>
                               </w:rPr>
                               <w:t xml:space="preserve">1.4.3 </w:t>
                             </w:r>
                             <w:r>
                               <w:rPr>
-                                <w:sz w:val="14"/>
-                                <w:szCs w:val="14"/>
+                                <w:sz w:val="12"/>
+                                <w:szCs w:val="12"/>
                               </w:rPr>
                               <w:t>Datenbank einrichten</w:t>
                             </w:r>
@@ -6952,24 +7020,28 @@
           </mc:Choice>
           <mc:Fallback>
             <w:pict>
-              <v:shape w14:anchorId="523CDEAA" id="_x0000_s1055" type="#_x0000_t202" style="position:absolute;margin-left:734.8pt;margin-top:-33.3pt;width:62.2pt;height:31.5pt;z-index:251701248;visibility:visible;mso-wrap-style:square;mso-wrap-distance-left:9pt;mso-wrap-distance-top:0;mso-wrap-distance-right:9pt;mso-wrap-distance-bottom:0;mso-position-horizontal:absolute;mso-position-horizontal-relative:text;mso-position-vertical:absolute;mso-position-vertical-relative:text;v-text-anchor:middle" o:gfxdata="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" strokecolor="red" strokeweight="1.5pt">
+              <v:shape w14:anchorId="523CDEAA" id="_x0000_s1055" type="#_x0000_t202" style="position:absolute;margin-left:734.8pt;margin-top:-33.3pt;width:62.2pt;height:31.5pt;z-index:251701248;visibility:visible;mso-wrap-style:square;mso-wrap-distance-left:9pt;mso-wrap-distance-top:0;mso-wrap-distance-right:9pt;mso-wrap-distance-bottom:0;mso-position-horizontal:absolute;mso-position-horizontal-relative:text;mso-position-vertical:absolute;mso-position-vertical-relative:text;v-text-anchor:middle" o:gfxdata="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" strokecolor="black [3213]" strokeweight=".5pt">
                 <v:textbox>
                   <w:txbxContent>
                     <w:p>
                       <w:pPr>
                         <w:jc w:val="center"/>
+                        <w:rPr>
+                          <w:sz w:val="20"/>
+                          <w:szCs w:val="20"/>
+                        </w:rPr>
                       </w:pPr>
                       <w:r>
                         <w:rPr>
-                          <w:sz w:val="14"/>
-                          <w:szCs w:val="14"/>
+                          <w:sz w:val="12"/>
+                          <w:szCs w:val="12"/>
                         </w:rPr>
                         <w:t xml:space="preserve">1.4.3 </w:t>
                       </w:r>
                       <w:r>
                         <w:rPr>
-                          <w:sz w:val="14"/>
-                          <w:szCs w:val="14"/>
+                          <w:sz w:val="12"/>
+                          <w:szCs w:val="12"/>
                         </w:rPr>
                         <w:t>Datenbank einrichten</w:t>
                       </w:r>
@@ -6988,7 +7060,7 @@
         <mc:AlternateContent>
           <mc:Choice Requires="wps">
             <w:drawing>
-              <wp:anchor distT="0" distB="0" distL="114300" distR="114300" simplePos="0" relativeHeight="251702272" behindDoc="0" locked="0" layoutInCell="1" allowOverlap="1" wp14:anchorId="4CDB8234" wp14:editId="4793B56B">
+              <wp:anchor distT="0" distB="0" distL="114300" distR="114300" simplePos="0" relativeHeight="251702272" behindDoc="0" locked="0" layoutInCell="1" allowOverlap="1" wp14:anchorId="4CDB8234" wp14:editId="598CE246">
                 <wp:simplePos x="0" y="0"/>
                 <wp:positionH relativeFrom="column">
                   <wp:posOffset>10533375</wp:posOffset>
@@ -7016,9 +7088,9 @@
                         <a:solidFill>
                           <a:srgbClr val="FFFFFF"/>
                         </a:solidFill>
-                        <a:ln w="19050">
+                        <a:ln w="6350">
                           <a:solidFill>
-                            <a:srgbClr val="FF0000"/>
+                            <a:schemeClr val="tx1"/>
                           </a:solidFill>
                           <a:prstDash val="solid"/>
                         </a:ln>
@@ -7057,7 +7129,7 @@
           </mc:Choice>
           <mc:Fallback>
             <w:pict>
-              <v:shape w14:anchorId="4CDB8234" id="_x0000_s1056" type="#_x0000_t202" style="position:absolute;margin-left:829.4pt;margin-top:-33.25pt;width:62.2pt;height:31.5pt;z-index:251702272;visibility:visible;mso-wrap-style:square;mso-wrap-distance-left:9pt;mso-wrap-distance-top:0;mso-wrap-distance-right:9pt;mso-wrap-distance-bottom:0;mso-position-horizontal:absolute;mso-position-horizontal-relative:text;mso-position-vertical:absolute;mso-position-vertical-relative:text;v-text-anchor:middle" o:gfxdata="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" strokecolor="red" strokeweight="1.5pt">
+              <v:shape w14:anchorId="4CDB8234" id="_x0000_s1056" type="#_x0000_t202" style="position:absolute;margin-left:829.4pt;margin-top:-33.25pt;width:62.2pt;height:31.5pt;z-index:251702272;visibility:visible;mso-wrap-style:square;mso-wrap-distance-left:9pt;mso-wrap-distance-top:0;mso-wrap-distance-right:9pt;mso-wrap-distance-bottom:0;mso-position-horizontal:absolute;mso-position-horizontal-relative:text;mso-position-vertical:absolute;mso-position-vertical-relative:text;v-text-anchor:middle" o:gfxdata="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" strokecolor="black [3213]" strokeweight=".5pt">
                 <v:textbox>
                   <w:txbxContent>
                     <w:p>
@@ -7093,7 +7165,7 @@
         <mc:AlternateContent>
           <mc:Choice Requires="wps">
             <w:drawing>
-              <wp:anchor distT="0" distB="0" distL="114300" distR="114300" simplePos="0" relativeHeight="251724800" behindDoc="0" locked="0" layoutInCell="1" allowOverlap="1" wp14:anchorId="68A98E37" wp14:editId="08A3B7F2">
+              <wp:anchor distT="0" distB="0" distL="114300" distR="114300" simplePos="0" relativeHeight="251724800" behindDoc="0" locked="0" layoutInCell="1" allowOverlap="1" wp14:anchorId="68A98E37" wp14:editId="0CD1705F">
                 <wp:simplePos x="0" y="0"/>
                 <wp:positionH relativeFrom="column">
                   <wp:posOffset>10118092</wp:posOffset>
@@ -7137,7 +7209,7 @@
           </mc:Choice>
           <mc:Fallback>
             <w:pict>
-              <v:shape w14:anchorId="149856D3" id="Gerade Verbindung mit Pfeil 31" o:spid="_x0000_s1026" type="#_x0000_t32" style="position:absolute;margin-left:796.7pt;margin-top:-16.5pt;width:33.1pt;height:0;z-index:251724800;visibility:visible;mso-wrap-style:square;mso-wrap-distance-left:9pt;mso-wrap-distance-top:0;mso-wrap-distance-right:9pt;mso-wrap-distance-bottom:0;mso-position-horizontal:absolute;mso-position-horizontal-relative:text;mso-position-vertical:absolute;mso-position-vertical-relative:text" o:gfxdata="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" strokeweight=".17625mm">
+              <v:shape w14:anchorId="186000A7" id="Gerade Verbindung mit Pfeil 31" o:spid="_x0000_s1026" type="#_x0000_t32" style="position:absolute;margin-left:796.7pt;margin-top:-16.5pt;width:33.1pt;height:0;z-index:251724800;visibility:visible;mso-wrap-style:square;mso-wrap-distance-left:9pt;mso-wrap-distance-top:0;mso-wrap-distance-right:9pt;mso-wrap-distance-bottom:0;mso-position-horizontal:absolute;mso-position-horizontal-relative:text;mso-position-vertical:absolute;mso-position-vertical-relative:text" o:gfxdata="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" strokeweight=".17625mm">
                 <v:stroke endarrow="open" joinstyle="miter"/>
               </v:shape>
             </w:pict>
@@ -7151,179 +7223,7 @@
         <mc:AlternateContent>
           <mc:Choice Requires="wps">
             <w:drawing>
-              <wp:anchor distT="0" distB="0" distL="114300" distR="114300" simplePos="0" relativeHeight="251755520" behindDoc="0" locked="0" layoutInCell="1" allowOverlap="1" wp14:anchorId="6163F561" wp14:editId="0BD46BE0">
-                <wp:simplePos x="0" y="0"/>
-                <wp:positionH relativeFrom="column">
-                  <wp:posOffset>7890513</wp:posOffset>
-                </wp:positionH>
-                <wp:positionV relativeFrom="paragraph">
-                  <wp:posOffset>-240030</wp:posOffset>
-                </wp:positionV>
-                <wp:extent cx="287021" cy="0"/>
-                <wp:effectExtent l="0" t="76200" r="17779" b="114300"/>
-                <wp:wrapNone/>
-                <wp:docPr id="82" name="Gerade Verbindung mit Pfeil 74"/>
-                <wp:cNvGraphicFramePr/>
-                <a:graphic xmlns:a="http://schemas.openxmlformats.org/drawingml/2006/main">
-                  <a:graphicData uri="http://schemas.microsoft.com/office/word/2010/wordprocessingShape">
-                    <wps:wsp>
-                      <wps:cNvCnPr/>
-                      <wps:spPr>
-                        <a:xfrm>
-                          <a:off x="0" y="0"/>
-                          <a:ext cx="287021" cy="0"/>
-                        </a:xfrm>
-                        <a:prstGeom prst="straightConnector1">
-                          <a:avLst/>
-                        </a:prstGeom>
-                        <a:noFill/>
-                        <a:ln w="6345" cap="flat">
-                          <a:solidFill>
-                            <a:srgbClr val="000000"/>
-                          </a:solidFill>
-                          <a:prstDash val="solid"/>
-                          <a:miter/>
-                          <a:tailEnd type="arrow"/>
-                        </a:ln>
-                      </wps:spPr>
-                      <wps:bodyPr/>
-                    </wps:wsp>
-                  </a:graphicData>
-                </a:graphic>
-              </wp:anchor>
-            </w:drawing>
-          </mc:Choice>
-          <mc:Fallback>
-            <w:pict>
-              <v:shape w14:anchorId="498FF6BD" id="Gerade Verbindung mit Pfeil 74" o:spid="_x0000_s1026" type="#_x0000_t32" style="position:absolute;margin-left:621.3pt;margin-top:-18.9pt;width:22.6pt;height:0;z-index:251755520;visibility:visible;mso-wrap-style:square;mso-wrap-distance-left:9pt;mso-wrap-distance-top:0;mso-wrap-distance-right:9pt;mso-wrap-distance-bottom:0;mso-position-horizontal:absolute;mso-position-horizontal-relative:text;mso-position-vertical:absolute;mso-position-vertical-relative:text" o:gfxdata="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" strokeweight=".17625mm">
-                <v:stroke endarrow="open" joinstyle="miter"/>
-              </v:shape>
-            </w:pict>
-          </mc:Fallback>
-        </mc:AlternateContent>
-      </w:r>
-      <w:r>
-        <w:rPr>
-          <w:noProof/>
-        </w:rPr>
-        <mc:AlternateContent>
-          <mc:Choice Requires="wps">
-            <w:drawing>
-              <wp:anchor distT="0" distB="0" distL="114300" distR="114300" simplePos="0" relativeHeight="251753472" behindDoc="0" locked="0" layoutInCell="1" allowOverlap="1" wp14:anchorId="172495FF" wp14:editId="6F3B2340">
-                <wp:simplePos x="0" y="0"/>
-                <wp:positionH relativeFrom="column">
-                  <wp:posOffset>7871456</wp:posOffset>
-                </wp:positionH>
-                <wp:positionV relativeFrom="paragraph">
-                  <wp:posOffset>-241931</wp:posOffset>
-                </wp:positionV>
-                <wp:extent cx="0" cy="755650"/>
-                <wp:effectExtent l="0" t="0" r="38100" b="25400"/>
-                <wp:wrapNone/>
-                <wp:docPr id="83" name="Gerader Verbinder 72"/>
-                <wp:cNvGraphicFramePr/>
-                <a:graphic xmlns:a="http://schemas.openxmlformats.org/drawingml/2006/main">
-                  <a:graphicData uri="http://schemas.microsoft.com/office/word/2010/wordprocessingShape">
-                    <wps:wsp>
-                      <wps:cNvCnPr/>
-                      <wps:spPr>
-                        <a:xfrm>
-                          <a:off x="0" y="0"/>
-                          <a:ext cx="0" cy="755650"/>
-                        </a:xfrm>
-                        <a:prstGeom prst="straightConnector1">
-                          <a:avLst/>
-                        </a:prstGeom>
-                        <a:noFill/>
-                        <a:ln w="6345" cap="flat">
-                          <a:solidFill>
-                            <a:srgbClr val="000000"/>
-                          </a:solidFill>
-                          <a:prstDash val="solid"/>
-                          <a:miter/>
-                        </a:ln>
-                      </wps:spPr>
-                      <wps:bodyPr/>
-                    </wps:wsp>
-                  </a:graphicData>
-                </a:graphic>
-              </wp:anchor>
-            </w:drawing>
-          </mc:Choice>
-          <mc:Fallback>
-            <w:pict>
-              <v:shape w14:anchorId="15633CD2" id="Gerader Verbinder 72" o:spid="_x0000_s1026" type="#_x0000_t32" style="position:absolute;margin-left:619.8pt;margin-top:-19.05pt;width:0;height:59.5pt;z-index:251753472;visibility:visible;mso-wrap-style:square;mso-wrap-distance-left:9pt;mso-wrap-distance-top:0;mso-wrap-distance-right:9pt;mso-wrap-distance-bottom:0;mso-position-horizontal:absolute;mso-position-horizontal-relative:text;mso-position-vertical:absolute;mso-position-vertical-relative:text" o:gfxdata="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" strokeweight=".17625mm">
-                <v:stroke joinstyle="miter"/>
-              </v:shape>
-            </w:pict>
-          </mc:Fallback>
-        </mc:AlternateContent>
-      </w:r>
-      <w:r>
-        <w:rPr>
-          <w:noProof/>
-        </w:rPr>
-        <mc:AlternateContent>
-          <mc:Choice Requires="wps">
-            <w:drawing>
-              <wp:anchor distT="0" distB="0" distL="114300" distR="114300" simplePos="0" relativeHeight="251754496" behindDoc="0" locked="0" layoutInCell="1" allowOverlap="1" wp14:anchorId="63FD8998" wp14:editId="4AC434E7">
-                <wp:simplePos x="0" y="0"/>
-                <wp:positionH relativeFrom="column">
-                  <wp:posOffset>7733025</wp:posOffset>
-                </wp:positionH>
-                <wp:positionV relativeFrom="paragraph">
-                  <wp:posOffset>-246375</wp:posOffset>
-                </wp:positionV>
-                <wp:extent cx="143506" cy="0"/>
-                <wp:effectExtent l="0" t="0" r="0" b="0"/>
-                <wp:wrapNone/>
-                <wp:docPr id="84" name="Gerade Verbindung mit Pfeil 73"/>
-                <wp:cNvGraphicFramePr/>
-                <a:graphic xmlns:a="http://schemas.openxmlformats.org/drawingml/2006/main">
-                  <a:graphicData uri="http://schemas.microsoft.com/office/word/2010/wordprocessingShape">
-                    <wps:wsp>
-                      <wps:cNvCnPr/>
-                      <wps:spPr>
-                        <a:xfrm>
-                          <a:off x="0" y="0"/>
-                          <a:ext cx="143506" cy="0"/>
-                        </a:xfrm>
-                        <a:prstGeom prst="straightConnector1">
-                          <a:avLst/>
-                        </a:prstGeom>
-                        <a:noFill/>
-                        <a:ln w="6345" cap="flat">
-                          <a:solidFill>
-                            <a:srgbClr val="000000"/>
-                          </a:solidFill>
-                          <a:prstDash val="solid"/>
-                          <a:miter/>
-                        </a:ln>
-                      </wps:spPr>
-                      <wps:bodyPr/>
-                    </wps:wsp>
-                  </a:graphicData>
-                </a:graphic>
-              </wp:anchor>
-            </w:drawing>
-          </mc:Choice>
-          <mc:Fallback>
-            <w:pict>
-              <v:shape w14:anchorId="151034E6" id="Gerade Verbindung mit Pfeil 73" o:spid="_x0000_s1026" type="#_x0000_t32" style="position:absolute;margin-left:608.9pt;margin-top:-19.4pt;width:11.3pt;height:0;z-index:251754496;visibility:visible;mso-wrap-style:square;mso-wrap-distance-left:9pt;mso-wrap-distance-top:0;mso-wrap-distance-right:9pt;mso-wrap-distance-bottom:0;mso-position-horizontal:absolute;mso-position-horizontal-relative:text;mso-position-vertical:absolute;mso-position-vertical-relative:text" o:gfxdata="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" strokeweight=".17625mm">
-                <v:stroke joinstyle="miter"/>
-              </v:shape>
-            </w:pict>
-          </mc:Fallback>
-        </mc:AlternateContent>
-      </w:r>
-      <w:r>
-        <w:rPr>
-          <w:noProof/>
-        </w:rPr>
-        <mc:AlternateContent>
-          <mc:Choice Requires="wps">
-            <w:drawing>
-              <wp:anchor distT="0" distB="0" distL="114300" distR="114300" simplePos="0" relativeHeight="251750400" behindDoc="0" locked="0" layoutInCell="1" allowOverlap="1" wp14:anchorId="29E80A6E" wp14:editId="642E5610">
+              <wp:anchor distT="0" distB="0" distL="114300" distR="114300" simplePos="0" relativeHeight="251750400" behindDoc="0" locked="0" layoutInCell="1" allowOverlap="1" wp14:anchorId="29E80A6E" wp14:editId="59D0B74A">
                 <wp:simplePos x="0" y="0"/>
                 <wp:positionH relativeFrom="column">
                   <wp:posOffset>8047350</wp:posOffset>
@@ -7367,7 +7267,7 @@
           </mc:Choice>
           <mc:Fallback>
             <w:pict>
-              <v:shape w14:anchorId="74B2B575" id="Gerade Verbindung mit Pfeil 69" o:spid="_x0000_s1026" type="#_x0000_t32" style="position:absolute;margin-left:633.65pt;margin-top:38.4pt;width:11.3pt;height:0;z-index:251750400;visibility:visible;mso-wrap-style:square;mso-wrap-distance-left:9pt;mso-wrap-distance-top:0;mso-wrap-distance-right:9pt;mso-wrap-distance-bottom:0;mso-position-horizontal:absolute;mso-position-horizontal-relative:text;mso-position-vertical:absolute;mso-position-vertical-relative:text" o:gfxdata="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" strokeweight=".17625mm">
+              <v:shape w14:anchorId="0A67EC69" id="Gerade Verbindung mit Pfeil 69" o:spid="_x0000_s1026" type="#_x0000_t32" style="position:absolute;margin-left:633.65pt;margin-top:38.4pt;width:11.3pt;height:0;z-index:251750400;visibility:visible;mso-wrap-style:square;mso-wrap-distance-left:9pt;mso-wrap-distance-top:0;mso-wrap-distance-right:9pt;mso-wrap-distance-bottom:0;mso-position-horizontal:absolute;mso-position-horizontal-relative:text;mso-position-vertical:absolute;mso-position-vertical-relative:text" o:gfxdata="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" strokeweight=".17625mm">
                 <v:stroke endarrow="open" joinstyle="miter"/>
               </v:shape>
             </w:pict>
@@ -7381,7 +7281,7 @@
         <mc:AlternateContent>
           <mc:Choice Requires="wps">
             <w:drawing>
-              <wp:anchor distT="0" distB="0" distL="114300" distR="114300" simplePos="0" relativeHeight="251752448" behindDoc="0" locked="0" layoutInCell="1" allowOverlap="1" wp14:anchorId="7ADE1255" wp14:editId="60A87CFA">
+              <wp:anchor distT="0" distB="0" distL="114300" distR="114300" simplePos="0" relativeHeight="251752448" behindDoc="0" locked="0" layoutInCell="1" allowOverlap="1" wp14:anchorId="7ADE1255" wp14:editId="3714765D">
                 <wp:simplePos x="0" y="0"/>
                 <wp:positionH relativeFrom="column">
                   <wp:posOffset>8040374</wp:posOffset>
@@ -7425,7 +7325,7 @@
           </mc:Choice>
           <mc:Fallback>
             <w:pict>
-              <v:shape w14:anchorId="3C64ED37" id="Gerade Verbindung mit Pfeil 71" o:spid="_x0000_s1026" type="#_x0000_t32" style="position:absolute;margin-left:633.1pt;margin-top:155.7pt;width:11.25pt;height:0;z-index:251752448;visibility:visible;mso-wrap-style:square;mso-wrap-distance-left:9pt;mso-wrap-distance-top:0;mso-wrap-distance-right:9pt;mso-wrap-distance-bottom:0;mso-position-horizontal:absolute;mso-position-horizontal-relative:text;mso-position-vertical:absolute;mso-position-vertical-relative:text" o:gfxdata="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" strokeweight=".17625mm">
+              <v:shape w14:anchorId="42454C2C" id="Gerade Verbindung mit Pfeil 71" o:spid="_x0000_s1026" type="#_x0000_t32" style="position:absolute;margin-left:633.1pt;margin-top:155.7pt;width:11.25pt;height:0;z-index:251752448;visibility:visible;mso-wrap-style:square;mso-wrap-distance-left:9pt;mso-wrap-distance-top:0;mso-wrap-distance-right:9pt;mso-wrap-distance-bottom:0;mso-position-horizontal:absolute;mso-position-horizontal-relative:text;mso-position-vertical:absolute;mso-position-vertical-relative:text" o:gfxdata="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" strokeweight=".17625mm">
                 <v:stroke endarrow="open" joinstyle="miter"/>
               </v:shape>
             </w:pict>
@@ -7439,7 +7339,7 @@
         <mc:AlternateContent>
           <mc:Choice Requires="wps">
             <w:drawing>
-              <wp:anchor distT="0" distB="0" distL="114300" distR="114300" simplePos="0" relativeHeight="251745280" behindDoc="0" locked="0" layoutInCell="1" allowOverlap="1" wp14:anchorId="1ECD4600" wp14:editId="3ACF6281">
+              <wp:anchor distT="0" distB="0" distL="114300" distR="114300" simplePos="0" relativeHeight="251745280" behindDoc="0" locked="0" layoutInCell="1" allowOverlap="1" wp14:anchorId="1ECD4600" wp14:editId="270D9784">
                 <wp:simplePos x="0" y="0"/>
                 <wp:positionH relativeFrom="column">
                   <wp:posOffset>8027032</wp:posOffset>
@@ -7482,7 +7382,7 @@
           </mc:Choice>
           <mc:Fallback>
             <w:pict>
-              <v:shape w14:anchorId="7CFE6703" id="Gerader Verbinder 63" o:spid="_x0000_s1026" type="#_x0000_t32" style="position:absolute;margin-left:632.05pt;margin-top:37.8pt;width:0;height:119pt;z-index:251745280;visibility:visible;mso-wrap-style:square;mso-wrap-distance-left:9pt;mso-wrap-distance-top:0;mso-wrap-distance-right:9pt;mso-wrap-distance-bottom:0;mso-position-horizontal:absolute;mso-position-horizontal-relative:text;mso-position-vertical:absolute;mso-position-vertical-relative:text" o:gfxdata="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" strokeweight=".17625mm">
+              <v:shape w14:anchorId="370CC8B3" id="Gerader Verbinder 63" o:spid="_x0000_s1026" type="#_x0000_t32" style="position:absolute;margin-left:632.05pt;margin-top:37.8pt;width:0;height:119pt;z-index:251745280;visibility:visible;mso-wrap-style:square;mso-wrap-distance-left:9pt;mso-wrap-distance-top:0;mso-wrap-distance-right:9pt;mso-wrap-distance-bottom:0;mso-position-horizontal:absolute;mso-position-horizontal-relative:text;mso-position-vertical:absolute;mso-position-vertical-relative:text" o:gfxdata="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" strokeweight=".17625mm">
                 <v:stroke joinstyle="miter"/>
               </v:shape>
             </w:pict>
@@ -7496,64 +7396,7 @@
         <mc:AlternateContent>
           <mc:Choice Requires="wps">
             <w:drawing>
-              <wp:anchor distT="0" distB="0" distL="114300" distR="114300" simplePos="0" relativeHeight="251746304" behindDoc="0" locked="0" layoutInCell="1" allowOverlap="1" wp14:anchorId="482DAB39" wp14:editId="4102C6FB">
-                <wp:simplePos x="0" y="0"/>
-                <wp:positionH relativeFrom="column">
-                  <wp:posOffset>7875270</wp:posOffset>
-                </wp:positionH>
-                <wp:positionV relativeFrom="paragraph">
-                  <wp:posOffset>1258571</wp:posOffset>
-                </wp:positionV>
-                <wp:extent cx="0" cy="755651"/>
-                <wp:effectExtent l="0" t="0" r="38100" b="25399"/>
-                <wp:wrapNone/>
-                <wp:docPr id="88" name="Gerader Verbinder 64"/>
-                <wp:cNvGraphicFramePr/>
-                <a:graphic xmlns:a="http://schemas.openxmlformats.org/drawingml/2006/main">
-                  <a:graphicData uri="http://schemas.microsoft.com/office/word/2010/wordprocessingShape">
-                    <wps:wsp>
-                      <wps:cNvCnPr/>
-                      <wps:spPr>
-                        <a:xfrm>
-                          <a:off x="0" y="0"/>
-                          <a:ext cx="0" cy="755651"/>
-                        </a:xfrm>
-                        <a:prstGeom prst="straightConnector1">
-                          <a:avLst/>
-                        </a:prstGeom>
-                        <a:noFill/>
-                        <a:ln w="6345" cap="flat">
-                          <a:solidFill>
-                            <a:srgbClr val="000000"/>
-                          </a:solidFill>
-                          <a:prstDash val="solid"/>
-                          <a:miter/>
-                        </a:ln>
-                      </wps:spPr>
-                      <wps:bodyPr/>
-                    </wps:wsp>
-                  </a:graphicData>
-                </a:graphic>
-              </wp:anchor>
-            </w:drawing>
-          </mc:Choice>
-          <mc:Fallback>
-            <w:pict>
-              <v:shape w14:anchorId="3C664CEA" id="Gerader Verbinder 64" o:spid="_x0000_s1026" type="#_x0000_t32" style="position:absolute;margin-left:620.1pt;margin-top:99.1pt;width:0;height:59.5pt;z-index:251746304;visibility:visible;mso-wrap-style:square;mso-wrap-distance-left:9pt;mso-wrap-distance-top:0;mso-wrap-distance-right:9pt;mso-wrap-distance-bottom:0;mso-position-horizontal:absolute;mso-position-horizontal-relative:text;mso-position-vertical:absolute;mso-position-vertical-relative:text" o:gfxdata="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" strokeweight=".17625mm">
-                <v:stroke joinstyle="miter"/>
-              </v:shape>
-            </w:pict>
-          </mc:Fallback>
-        </mc:AlternateContent>
-      </w:r>
-      <w:r>
-        <w:rPr>
-          <w:noProof/>
-        </w:rPr>
-        <mc:AlternateContent>
-          <mc:Choice Requires="wps">
-            <w:drawing>
-              <wp:anchor distT="0" distB="0" distL="114300" distR="114300" simplePos="0" relativeHeight="251748352" behindDoc="0" locked="0" layoutInCell="1" allowOverlap="1" wp14:anchorId="1812B570" wp14:editId="2298560A">
+              <wp:anchor distT="0" distB="0" distL="114300" distR="114300" simplePos="0" relativeHeight="251748352" behindDoc="0" locked="0" layoutInCell="1" allowOverlap="1" wp14:anchorId="1812B570" wp14:editId="4F7A729A">
                 <wp:simplePos x="0" y="0"/>
                 <wp:positionH relativeFrom="column">
                   <wp:posOffset>7733025</wp:posOffset>
@@ -7596,7 +7439,7 @@
           </mc:Choice>
           <mc:Fallback>
             <w:pict>
-              <v:shape w14:anchorId="503647A0" id="Gerade Verbindung mit Pfeil 67" o:spid="_x0000_s1026" type="#_x0000_t32" style="position:absolute;margin-left:608.9pt;margin-top:157.7pt;width:11.3pt;height:0;z-index:251748352;visibility:visible;mso-wrap-style:square;mso-wrap-distance-left:9pt;mso-wrap-distance-top:0;mso-wrap-distance-right:9pt;mso-wrap-distance-bottom:0;mso-position-horizontal:absolute;mso-position-horizontal-relative:text;mso-position-vertical:absolute;mso-position-vertical-relative:text" o:gfxdata="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" strokeweight=".17625mm">
+              <v:shape w14:anchorId="37D67BF4" id="Gerade Verbindung mit Pfeil 67" o:spid="_x0000_s1026" type="#_x0000_t32" style="position:absolute;margin-left:608.9pt;margin-top:157.7pt;width:11.3pt;height:0;z-index:251748352;visibility:visible;mso-wrap-style:square;mso-wrap-distance-left:9pt;mso-wrap-distance-top:0;mso-wrap-distance-right:9pt;mso-wrap-distance-bottom:0;mso-position-horizontal:absolute;mso-position-horizontal-relative:text;mso-position-vertical:absolute;mso-position-vertical-relative:text" o:gfxdata="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" strokeweight=".17625mm">
                 <v:stroke joinstyle="miter"/>
               </v:shape>
             </w:pict>
@@ -7610,7 +7453,7 @@
         <mc:AlternateContent>
           <mc:Choice Requires="wps">
             <w:drawing>
-              <wp:anchor distT="0" distB="0" distL="114300" distR="114300" simplePos="0" relativeHeight="251747328" behindDoc="0" locked="0" layoutInCell="1" allowOverlap="1" wp14:anchorId="181D5370" wp14:editId="492982B7">
+              <wp:anchor distT="0" distB="0" distL="114300" distR="114300" simplePos="0" relativeHeight="251747328" behindDoc="0" locked="0" layoutInCell="1" allowOverlap="1" wp14:anchorId="181D5370" wp14:editId="278B5B02">
                 <wp:simplePos x="0" y="0"/>
                 <wp:positionH relativeFrom="column">
                   <wp:posOffset>7740011</wp:posOffset>
@@ -7653,7 +7496,7 @@
           </mc:Choice>
           <mc:Fallback>
             <w:pict>
-              <v:shape w14:anchorId="7F644A82" id="Gerade Verbindung mit Pfeil 65" o:spid="_x0000_s1026" type="#_x0000_t32" style="position:absolute;margin-left:609.45pt;margin-top:40.4pt;width:11.3pt;height:0;z-index:251747328;visibility:visible;mso-wrap-style:square;mso-wrap-distance-left:9pt;mso-wrap-distance-top:0;mso-wrap-distance-right:9pt;mso-wrap-distance-bottom:0;mso-position-horizontal:absolute;mso-position-horizontal-relative:text;mso-position-vertical:absolute;mso-position-vertical-relative:text" o:gfxdata="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" strokeweight=".17625mm">
+              <v:shape w14:anchorId="0AF39504" id="Gerade Verbindung mit Pfeil 65" o:spid="_x0000_s1026" type="#_x0000_t32" style="position:absolute;margin-left:609.45pt;margin-top:40.4pt;width:11.3pt;height:0;z-index:251747328;visibility:visible;mso-wrap-style:square;mso-wrap-distance-left:9pt;mso-wrap-distance-top:0;mso-wrap-distance-right:9pt;mso-wrap-distance-bottom:0;mso-position-horizontal:absolute;mso-position-horizontal-relative:text;mso-position-vertical:absolute;mso-position-vertical-relative:text" o:gfxdata="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" strokeweight=".17625mm">
                 <v:stroke joinstyle="miter"/>
               </v:shape>
             </w:pict>
@@ -7667,7 +7510,7 @@
         <mc:AlternateContent>
           <mc:Choice Requires="wps">
             <w:drawing>
-              <wp:anchor distT="0" distB="0" distL="114300" distR="114300" simplePos="0" relativeHeight="251744256" behindDoc="0" locked="0" layoutInCell="1" allowOverlap="1" wp14:anchorId="5B190A6A" wp14:editId="58889273">
+              <wp:anchor distT="0" distB="0" distL="114300" distR="114300" simplePos="0" relativeHeight="251744256" behindDoc="0" locked="0" layoutInCell="1" allowOverlap="1" wp14:anchorId="5B190A6A" wp14:editId="282F2622">
                 <wp:simplePos x="0" y="0"/>
                 <wp:positionH relativeFrom="column">
                   <wp:posOffset>6792583</wp:posOffset>
@@ -7711,7 +7554,7 @@
           </mc:Choice>
           <mc:Fallback>
             <w:pict>
-              <v:shape w14:anchorId="0FFC17F2" id="Gerade Verbindung mit Pfeil 50" o:spid="_x0000_s1026" type="#_x0000_t32" style="position:absolute;margin-left:534.85pt;margin-top:-19.5pt;width:11.25pt;height:0;z-index:251744256;visibility:visible;mso-wrap-style:square;mso-wrap-distance-left:9pt;mso-wrap-distance-top:0;mso-wrap-distance-right:9pt;mso-wrap-distance-bottom:0;mso-position-horizontal:absolute;mso-position-horizontal-relative:text;mso-position-vertical:absolute;mso-position-vertical-relative:text" o:gfxdata="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" strokeweight=".17625mm">
+              <v:shape w14:anchorId="620024B0" id="Gerade Verbindung mit Pfeil 50" o:spid="_x0000_s1026" type="#_x0000_t32" style="position:absolute;margin-left:534.85pt;margin-top:-19.5pt;width:11.25pt;height:0;z-index:251744256;visibility:visible;mso-wrap-style:square;mso-wrap-distance-left:9pt;mso-wrap-distance-top:0;mso-wrap-distance-right:9pt;mso-wrap-distance-bottom:0;mso-position-horizontal:absolute;mso-position-horizontal-relative:text;mso-position-vertical:absolute;mso-position-vertical-relative:text" o:gfxdata="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" strokeweight=".17625mm">
                 <v:stroke endarrow="open" joinstyle="miter"/>
               </v:shape>
             </w:pict>
@@ -7725,7 +7568,7 @@
         <mc:AlternateContent>
           <mc:Choice Requires="wps">
             <w:drawing>
-              <wp:anchor distT="0" distB="0" distL="114300" distR="114300" simplePos="0" relativeHeight="251743232" behindDoc="0" locked="0" layoutInCell="1" allowOverlap="1" wp14:anchorId="3465CC82" wp14:editId="0A673C2B">
+              <wp:anchor distT="0" distB="0" distL="114300" distR="114300" simplePos="0" relativeHeight="251743232" behindDoc="0" locked="0" layoutInCell="1" allowOverlap="1" wp14:anchorId="3465CC82" wp14:editId="33D6A7FD">
                 <wp:simplePos x="0" y="0"/>
                 <wp:positionH relativeFrom="column">
                   <wp:posOffset>6777313</wp:posOffset>
@@ -7769,7 +7612,7 @@
           </mc:Choice>
           <mc:Fallback>
             <w:pict>
-              <v:shape w14:anchorId="6DAA7AC6" id="Gerade Verbindung mit Pfeil 49" o:spid="_x0000_s1026" type="#_x0000_t32" style="position:absolute;margin-left:533.65pt;margin-top:41.55pt;width:11.3pt;height:0;z-index:251743232;visibility:visible;mso-wrap-style:square;mso-wrap-distance-left:9pt;mso-wrap-distance-top:0;mso-wrap-distance-right:9pt;mso-wrap-distance-bottom:0;mso-position-horizontal:absolute;mso-position-horizontal-relative:text;mso-position-vertical:absolute;mso-position-vertical-relative:text" o:gfxdata="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" strokeweight=".17625mm">
+              <v:shape w14:anchorId="56007F76" id="Gerade Verbindung mit Pfeil 49" o:spid="_x0000_s1026" type="#_x0000_t32" style="position:absolute;margin-left:533.65pt;margin-top:41.55pt;width:11.3pt;height:0;z-index:251743232;visibility:visible;mso-wrap-style:square;mso-wrap-distance-left:9pt;mso-wrap-distance-top:0;mso-wrap-distance-right:9pt;mso-wrap-distance-bottom:0;mso-position-horizontal:absolute;mso-position-horizontal-relative:text;mso-position-vertical:absolute;mso-position-vertical-relative:text" o:gfxdata="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" strokeweight=".17625mm">
                 <v:stroke endarrow="open" joinstyle="miter"/>
               </v:shape>
             </w:pict>
@@ -7783,7 +7626,7 @@
         <mc:AlternateContent>
           <mc:Choice Requires="wps">
             <w:drawing>
-              <wp:anchor distT="0" distB="0" distL="114300" distR="114300" simplePos="0" relativeHeight="251742208" behindDoc="0" locked="0" layoutInCell="1" allowOverlap="1" wp14:anchorId="42E9BFDB" wp14:editId="357BF0CC">
+              <wp:anchor distT="0" distB="0" distL="114300" distR="114300" simplePos="0" relativeHeight="251742208" behindDoc="0" locked="0" layoutInCell="1" allowOverlap="1" wp14:anchorId="42E9BFDB" wp14:editId="4CF7733F">
                 <wp:simplePos x="0" y="0"/>
                 <wp:positionH relativeFrom="column">
                   <wp:posOffset>6785881</wp:posOffset>
@@ -7827,7 +7670,7 @@
           </mc:Choice>
           <mc:Fallback>
             <w:pict>
-              <v:shape w14:anchorId="597BC74D" id="Gerade Verbindung mit Pfeil 48" o:spid="_x0000_s1026" type="#_x0000_t32" style="position:absolute;margin-left:534.3pt;margin-top:158.55pt;width:11.25pt;height:0;z-index:251742208;visibility:visible;mso-wrap-style:square;mso-wrap-distance-left:9pt;mso-wrap-distance-top:0;mso-wrap-distance-right:9pt;mso-wrap-distance-bottom:0;mso-position-horizontal:absolute;mso-position-horizontal-relative:text;mso-position-vertical:absolute;mso-position-vertical-relative:text" o:gfxdata="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" strokeweight=".17625mm">
+              <v:shape w14:anchorId="1657F52D" id="Gerade Verbindung mit Pfeil 48" o:spid="_x0000_s1026" type="#_x0000_t32" style="position:absolute;margin-left:534.3pt;margin-top:158.55pt;width:11.25pt;height:0;z-index:251742208;visibility:visible;mso-wrap-style:square;mso-wrap-distance-left:9pt;mso-wrap-distance-top:0;mso-wrap-distance-right:9pt;mso-wrap-distance-bottom:0;mso-position-horizontal:absolute;mso-position-horizontal-relative:text;mso-position-vertical:absolute;mso-position-vertical-relative:text" o:gfxdata="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" strokeweight=".17625mm">
                 <v:stroke endarrow="open" joinstyle="miter"/>
               </v:shape>
             </w:pict>
@@ -7841,7 +7684,7 @@
         <mc:AlternateContent>
           <mc:Choice Requires="wps">
             <w:drawing>
-              <wp:anchor distT="0" distB="0" distL="114300" distR="114300" simplePos="0" relativeHeight="251741184" behindDoc="0" locked="0" layoutInCell="1" allowOverlap="1" wp14:anchorId="5DCD5A2A" wp14:editId="6ED19E45">
+              <wp:anchor distT="0" distB="0" distL="114300" distR="114300" simplePos="0" relativeHeight="251741184" behindDoc="0" locked="0" layoutInCell="1" allowOverlap="1" wp14:anchorId="5DCD5A2A" wp14:editId="4C0D05A9">
                 <wp:simplePos x="0" y="0"/>
                 <wp:positionH relativeFrom="column">
                   <wp:posOffset>6799524</wp:posOffset>
@@ -7885,7 +7728,7 @@
           </mc:Choice>
           <mc:Fallback>
             <w:pict>
-              <v:shape w14:anchorId="517F0CAF" id="Gerade Verbindung mit Pfeil 47" o:spid="_x0000_s1026" type="#_x0000_t32" style="position:absolute;margin-left:535.4pt;margin-top:97.6pt;width:11.3pt;height:0;z-index:251741184;visibility:visible;mso-wrap-style:square;mso-wrap-distance-left:9pt;mso-wrap-distance-top:0;mso-wrap-distance-right:9pt;mso-wrap-distance-bottom:0;mso-position-horizontal:absolute;mso-position-horizontal-relative:text;mso-position-vertical:absolute;mso-position-vertical-relative:text" o:gfxdata="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" strokeweight=".17625mm">
+              <v:shape w14:anchorId="7811E709" id="Gerade Verbindung mit Pfeil 47" o:spid="_x0000_s1026" type="#_x0000_t32" style="position:absolute;margin-left:535.4pt;margin-top:97.6pt;width:11.3pt;height:0;z-index:251741184;visibility:visible;mso-wrap-style:square;mso-wrap-distance-left:9pt;mso-wrap-distance-top:0;mso-wrap-distance-right:9pt;mso-wrap-distance-bottom:0;mso-position-horizontal:absolute;mso-position-horizontal-relative:text;mso-position-vertical:absolute;mso-position-vertical-relative:text" o:gfxdata="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" strokeweight=".17625mm">
                 <v:stroke endarrow="open" joinstyle="miter"/>
               </v:shape>
             </w:pict>
@@ -7899,7 +7742,7 @@
         <mc:AlternateContent>
           <mc:Choice Requires="wps">
             <w:drawing>
-              <wp:anchor distT="0" distB="0" distL="114300" distR="114300" simplePos="0" relativeHeight="251740160" behindDoc="0" locked="0" layoutInCell="1" allowOverlap="1" wp14:anchorId="34F654CB" wp14:editId="7AB1A6F0">
+              <wp:anchor distT="0" distB="0" distL="114300" distR="114300" simplePos="0" relativeHeight="251740160" behindDoc="0" locked="0" layoutInCell="1" allowOverlap="1" wp14:anchorId="34F654CB" wp14:editId="2A9F1311">
                 <wp:simplePos x="0" y="0"/>
                 <wp:positionH relativeFrom="column">
                   <wp:posOffset>6656402</wp:posOffset>
@@ -7943,7 +7786,7 @@
           </mc:Choice>
           <mc:Fallback>
             <w:pict>
-              <v:shape w14:anchorId="606A877E" id="Gerade Verbindung mit Pfeil 46" o:spid="_x0000_s1026" type="#_x0000_t32" style="position:absolute;margin-left:524.15pt;margin-top:69.9pt;width:11.25pt;height:0;z-index:251740160;visibility:visible;mso-wrap-style:square;mso-wrap-distance-left:9pt;mso-wrap-distance-top:0;mso-wrap-distance-right:9pt;mso-wrap-distance-bottom:0;mso-position-horizontal:absolute;mso-position-horizontal-relative:text;mso-position-vertical:absolute;mso-position-vertical-relative:text" o:gfxdata="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" strokeweight=".17625mm">
+              <v:shape w14:anchorId="367C6EE4" id="Gerade Verbindung mit Pfeil 46" o:spid="_x0000_s1026" type="#_x0000_t32" style="position:absolute;margin-left:524.15pt;margin-top:69.9pt;width:11.25pt;height:0;z-index:251740160;visibility:visible;mso-wrap-style:square;mso-wrap-distance-left:9pt;mso-wrap-distance-top:0;mso-wrap-distance-right:9pt;mso-wrap-distance-bottom:0;mso-position-horizontal:absolute;mso-position-horizontal-relative:text;mso-position-vertical:absolute;mso-position-vertical-relative:text" o:gfxdata="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" strokeweight=".17625mm">
                 <v:stroke endarrow="open" joinstyle="miter"/>
               </v:shape>
             </w:pict>
@@ -7957,7 +7800,7 @@
         <mc:AlternateContent>
           <mc:Choice Requires="wps">
             <w:drawing>
-              <wp:anchor distT="0" distB="0" distL="114300" distR="114300" simplePos="0" relativeHeight="251739136" behindDoc="0" locked="0" layoutInCell="1" allowOverlap="1" wp14:anchorId="7FB11D43" wp14:editId="0C5E385B">
+              <wp:anchor distT="0" distB="0" distL="114300" distR="114300" simplePos="0" relativeHeight="251739136" behindDoc="0" locked="0" layoutInCell="1" allowOverlap="1" wp14:anchorId="7FB11D43" wp14:editId="33AB3184">
                 <wp:simplePos x="0" y="0"/>
                 <wp:positionH relativeFrom="column">
                   <wp:posOffset>6498841</wp:posOffset>
@@ -8000,7 +7843,7 @@
           </mc:Choice>
           <mc:Fallback>
             <w:pict>
-              <v:shape w14:anchorId="0958ACCD" id="Gerade Verbindung mit Pfeil 45" o:spid="_x0000_s1026" type="#_x0000_t32" style="position:absolute;margin-left:511.7pt;margin-top:128.85pt;width:11.3pt;height:0;z-index:251739136;visibility:visible;mso-wrap-style:square;mso-wrap-distance-left:9pt;mso-wrap-distance-top:0;mso-wrap-distance-right:9pt;mso-wrap-distance-bottom:0;mso-position-horizontal:absolute;mso-position-horizontal-relative:text;mso-position-vertical:absolute;mso-position-vertical-relative:text" o:gfxdata="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" strokeweight=".17625mm">
+              <v:shape w14:anchorId="24E67D1F" id="Gerade Verbindung mit Pfeil 45" o:spid="_x0000_s1026" type="#_x0000_t32" style="position:absolute;margin-left:511.7pt;margin-top:128.85pt;width:11.3pt;height:0;z-index:251739136;visibility:visible;mso-wrap-style:square;mso-wrap-distance-left:9pt;mso-wrap-distance-top:0;mso-wrap-distance-right:9pt;mso-wrap-distance-bottom:0;mso-position-horizontal:absolute;mso-position-horizontal-relative:text;mso-position-vertical:absolute;mso-position-vertical-relative:text" o:gfxdata="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" strokeweight=".17625mm">
                 <v:stroke joinstyle="miter"/>
               </v:shape>
             </w:pict>
@@ -8014,7 +7857,7 @@
         <mc:AlternateContent>
           <mc:Choice Requires="wps">
             <w:drawing>
-              <wp:anchor distT="0" distB="0" distL="114300" distR="114300" simplePos="0" relativeHeight="251738112" behindDoc="0" locked="0" layoutInCell="1" allowOverlap="1" wp14:anchorId="03448664" wp14:editId="15A4B595">
+              <wp:anchor distT="0" distB="0" distL="114300" distR="114300" simplePos="0" relativeHeight="251738112" behindDoc="0" locked="0" layoutInCell="1" allowOverlap="1" wp14:anchorId="03448664" wp14:editId="49977396">
                 <wp:simplePos x="0" y="0"/>
                 <wp:positionH relativeFrom="column">
                   <wp:posOffset>6502984</wp:posOffset>
@@ -8057,7 +7900,7 @@
           </mc:Choice>
           <mc:Fallback>
             <w:pict>
-              <v:shape w14:anchorId="79F40184" id="Gerade Verbindung mit Pfeil 44" o:spid="_x0000_s1026" type="#_x0000_t32" style="position:absolute;margin-left:512.05pt;margin-top:69.9pt;width:11.25pt;height:0;z-index:251738112;visibility:visible;mso-wrap-style:square;mso-wrap-distance-left:9pt;mso-wrap-distance-top:0;mso-wrap-distance-right:9pt;mso-wrap-distance-bottom:0;mso-position-horizontal:absolute;mso-position-horizontal-relative:text;mso-position-vertical:absolute;mso-position-vertical-relative:text" o:gfxdata="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" strokeweight=".17625mm">
+              <v:shape w14:anchorId="141809A3" id="Gerade Verbindung mit Pfeil 44" o:spid="_x0000_s1026" type="#_x0000_t32" style="position:absolute;margin-left:512.05pt;margin-top:69.9pt;width:11.25pt;height:0;z-index:251738112;visibility:visible;mso-wrap-style:square;mso-wrap-distance-left:9pt;mso-wrap-distance-top:0;mso-wrap-distance-right:9pt;mso-wrap-distance-bottom:0;mso-position-horizontal:absolute;mso-position-horizontal-relative:text;mso-position-vertical:absolute;mso-position-vertical-relative:text" o:gfxdata="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" strokeweight=".17625mm">
                 <v:stroke joinstyle="miter"/>
               </v:shape>
             </w:pict>
@@ -8071,7 +7914,7 @@
         <mc:AlternateContent>
           <mc:Choice Requires="wps">
             <w:drawing>
-              <wp:anchor distT="0" distB="0" distL="114300" distR="114300" simplePos="0" relativeHeight="251737088" behindDoc="0" locked="0" layoutInCell="1" allowOverlap="1" wp14:anchorId="31909DC7" wp14:editId="6AD6C348">
+              <wp:anchor distT="0" distB="0" distL="114300" distR="114300" simplePos="0" relativeHeight="251737088" behindDoc="0" locked="0" layoutInCell="1" allowOverlap="1" wp14:anchorId="31909DC7" wp14:editId="523A2B24">
                 <wp:simplePos x="0" y="0"/>
                 <wp:positionH relativeFrom="column">
                   <wp:posOffset>6505882</wp:posOffset>
@@ -8114,7 +7957,7 @@
           </mc:Choice>
           <mc:Fallback>
             <w:pict>
-              <v:shape w14:anchorId="28B4FE66" id="Gerade Verbindung mit Pfeil 43" o:spid="_x0000_s1026" type="#_x0000_t32" style="position:absolute;margin-left:512.25pt;margin-top:11.55pt;width:11.25pt;height:0;z-index:251737088;visibility:visible;mso-wrap-style:square;mso-wrap-distance-left:9pt;mso-wrap-distance-top:0;mso-wrap-distance-right:9pt;mso-wrap-distance-bottom:0;mso-position-horizontal:absolute;mso-position-horizontal-relative:text;mso-position-vertical:absolute;mso-position-vertical-relative:text" o:gfxdata="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" strokeweight=".17625mm">
+              <v:shape w14:anchorId="64F40A0D" id="Gerade Verbindung mit Pfeil 43" o:spid="_x0000_s1026" type="#_x0000_t32" style="position:absolute;margin-left:512.25pt;margin-top:11.55pt;width:11.25pt;height:0;z-index:251737088;visibility:visible;mso-wrap-style:square;mso-wrap-distance-left:9pt;mso-wrap-distance-top:0;mso-wrap-distance-right:9pt;mso-wrap-distance-bottom:0;mso-position-horizontal:absolute;mso-position-horizontal-relative:text;mso-position-vertical:absolute;mso-position-vertical-relative:text" o:gfxdata="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" strokeweight=".17625mm">
                 <v:stroke joinstyle="miter"/>
               </v:shape>
             </w:pict>
@@ -8128,7 +7971,7 @@
         <mc:AlternateContent>
           <mc:Choice Requires="wps">
             <w:drawing>
-              <wp:anchor distT="0" distB="0" distL="114300" distR="114300" simplePos="0" relativeHeight="251736064" behindDoc="0" locked="0" layoutInCell="1" allowOverlap="1" wp14:anchorId="2152223B" wp14:editId="4C0E9D2A">
+              <wp:anchor distT="0" distB="0" distL="114300" distR="114300" simplePos="0" relativeHeight="251736064" behindDoc="0" locked="0" layoutInCell="1" allowOverlap="1" wp14:anchorId="2152223B" wp14:editId="1C95E244">
                 <wp:simplePos x="0" y="0"/>
                 <wp:positionH relativeFrom="column">
                   <wp:posOffset>6649717</wp:posOffset>
@@ -8171,7 +8014,7 @@
           </mc:Choice>
           <mc:Fallback>
             <w:pict>
-              <v:shape w14:anchorId="5F34A008" id="Gerader Verbinder 42" o:spid="_x0000_s1026" type="#_x0000_t32" style="position:absolute;margin-left:523.6pt;margin-top:10.75pt;width:0;height:118.2pt;z-index:251736064;visibility:visible;mso-wrap-style:square;mso-wrap-distance-left:9pt;mso-wrap-distance-top:0;mso-wrap-distance-right:9pt;mso-wrap-distance-bottom:0;mso-position-horizontal:absolute;mso-position-horizontal-relative:text;mso-position-vertical:absolute;mso-position-vertical-relative:text" o:gfxdata="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" strokeweight=".17625mm">
+              <v:shape w14:anchorId="568DE9DE" id="Gerader Verbinder 42" o:spid="_x0000_s1026" type="#_x0000_t32" style="position:absolute;margin-left:523.6pt;margin-top:10.75pt;width:0;height:118.2pt;z-index:251736064;visibility:visible;mso-wrap-style:square;mso-wrap-distance-left:9pt;mso-wrap-distance-top:0;mso-wrap-distance-right:9pt;mso-wrap-distance-bottom:0;mso-position-horizontal:absolute;mso-position-horizontal-relative:text;mso-position-vertical:absolute;mso-position-vertical-relative:text" o:gfxdata="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" strokeweight=".17625mm">
                 <v:stroke joinstyle="miter"/>
               </v:shape>
             </w:pict>
@@ -8185,7 +8028,7 @@
         <mc:AlternateContent>
           <mc:Choice Requires="wps">
             <w:drawing>
-              <wp:anchor distT="0" distB="0" distL="114300" distR="114300" simplePos="0" relativeHeight="251735040" behindDoc="0" locked="0" layoutInCell="1" allowOverlap="1" wp14:anchorId="5303A30D" wp14:editId="67B01F69">
+              <wp:anchor distT="0" distB="0" distL="114300" distR="114300" simplePos="0" relativeHeight="251735040" behindDoc="0" locked="0" layoutInCell="1" allowOverlap="1" wp14:anchorId="5303A30D" wp14:editId="3D160A8B">
                 <wp:simplePos x="0" y="0"/>
                 <wp:positionH relativeFrom="column">
                   <wp:posOffset>6792592</wp:posOffset>
@@ -8228,7 +8071,7 @@
           </mc:Choice>
           <mc:Fallback>
             <w:pict>
-              <v:shape w14:anchorId="15832B54" id="Gerader Verbinder 41" o:spid="_x0000_s1026" type="#_x0000_t32" style="position:absolute;margin-left:534.85pt;margin-top:-19.55pt;width:0;height:178.5pt;z-index:251735040;visibility:visible;mso-wrap-style:square;mso-wrap-distance-left:9pt;mso-wrap-distance-top:0;mso-wrap-distance-right:9pt;mso-wrap-distance-bottom:0;mso-position-horizontal:absolute;mso-position-horizontal-relative:text;mso-position-vertical:absolute;mso-position-vertical-relative:text" o:gfxdata="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" strokeweight=".17625mm">
+              <v:shape w14:anchorId="75C9F3AF" id="Gerader Verbinder 41" o:spid="_x0000_s1026" type="#_x0000_t32" style="position:absolute;margin-left:534.85pt;margin-top:-19.55pt;width:0;height:178.5pt;z-index:251735040;visibility:visible;mso-wrap-style:square;mso-wrap-distance-left:9pt;mso-wrap-distance-top:0;mso-wrap-distance-right:9pt;mso-wrap-distance-bottom:0;mso-position-horizontal:absolute;mso-position-horizontal-relative:text;mso-position-vertical:absolute;mso-position-vertical-relative:text" o:gfxdata="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" strokeweight=".17625mm">
                 <v:stroke joinstyle="miter"/>
               </v:shape>
             </w:pict>
@@ -8242,7 +8085,7 @@
         <mc:AlternateContent>
           <mc:Choice Requires="wps">
             <w:drawing>
-              <wp:anchor distT="0" distB="0" distL="114300" distR="114300" simplePos="0" relativeHeight="251734016" behindDoc="0" locked="0" layoutInCell="1" allowOverlap="1" wp14:anchorId="1E3B631F" wp14:editId="6AB1E019">
+              <wp:anchor distT="0" distB="0" distL="114300" distR="114300" simplePos="0" relativeHeight="251734016" behindDoc="0" locked="0" layoutInCell="1" allowOverlap="1" wp14:anchorId="1E3B631F" wp14:editId="119F470C">
                 <wp:simplePos x="0" y="0"/>
                 <wp:positionH relativeFrom="column">
                   <wp:posOffset>5493331</wp:posOffset>
@@ -8286,7 +8129,7 @@
           </mc:Choice>
           <mc:Fallback>
             <w:pict>
-              <v:shape w14:anchorId="7DF5D545" id="Gerade Verbindung mit Pfeil 40" o:spid="_x0000_s1026" type="#_x0000_t32" style="position:absolute;margin-left:432.55pt;margin-top:10.3pt;width:18.35pt;height:0;z-index:251734016;visibility:visible;mso-wrap-style:square;mso-wrap-distance-left:9pt;mso-wrap-distance-top:0;mso-wrap-distance-right:9pt;mso-wrap-distance-bottom:0;mso-position-horizontal:absolute;mso-position-horizontal-relative:text;mso-position-vertical:absolute;mso-position-vertical-relative:text" o:gfxdata="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" strokeweight=".17625mm">
+              <v:shape w14:anchorId="521229EC" id="Gerade Verbindung mit Pfeil 40" o:spid="_x0000_s1026" type="#_x0000_t32" style="position:absolute;margin-left:432.55pt;margin-top:10.3pt;width:18.35pt;height:0;z-index:251734016;visibility:visible;mso-wrap-style:square;mso-wrap-distance-left:9pt;mso-wrap-distance-top:0;mso-wrap-distance-right:9pt;mso-wrap-distance-bottom:0;mso-position-horizontal:absolute;mso-position-horizontal-relative:text;mso-position-vertical:absolute;mso-position-vertical-relative:text" o:gfxdata="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" strokeweight=".17625mm">
                 <v:stroke endarrow="open" joinstyle="miter"/>
               </v:shape>
             </w:pict>
@@ -8300,7 +8143,7 @@
         <mc:AlternateContent>
           <mc:Choice Requires="wps">
             <w:drawing>
-              <wp:anchor distT="0" distB="0" distL="114300" distR="114300" simplePos="0" relativeHeight="251732992" behindDoc="0" locked="0" layoutInCell="1" allowOverlap="1" wp14:anchorId="782375F6" wp14:editId="44EF20EF">
+              <wp:anchor distT="0" distB="0" distL="114300" distR="114300" simplePos="0" relativeHeight="251732992" behindDoc="0" locked="0" layoutInCell="1" allowOverlap="1" wp14:anchorId="782375F6" wp14:editId="267554F4">
                 <wp:simplePos x="0" y="0"/>
                 <wp:positionH relativeFrom="column">
                   <wp:posOffset>5494401</wp:posOffset>
@@ -8344,7 +8187,7 @@
           </mc:Choice>
           <mc:Fallback>
             <w:pict>
-              <v:shape w14:anchorId="2914D3EE" id="Gerade Verbindung mit Pfeil 39" o:spid="_x0000_s1026" type="#_x0000_t32" style="position:absolute;margin-left:432.65pt;margin-top:70pt;width:18.4pt;height:0;z-index:251732992;visibility:visible;mso-wrap-style:square;mso-wrap-distance-left:9pt;mso-wrap-distance-top:0;mso-wrap-distance-right:9pt;mso-wrap-distance-bottom:0;mso-position-horizontal:absolute;mso-position-horizontal-relative:text;mso-position-vertical:absolute;mso-position-vertical-relative:text" o:gfxdata="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" strokeweight=".17625mm">
+              <v:shape w14:anchorId="7C3C21F2" id="Gerade Verbindung mit Pfeil 39" o:spid="_x0000_s1026" type="#_x0000_t32" style="position:absolute;margin-left:432.65pt;margin-top:70pt;width:18.4pt;height:0;z-index:251732992;visibility:visible;mso-wrap-style:square;mso-wrap-distance-left:9pt;mso-wrap-distance-top:0;mso-wrap-distance-right:9pt;mso-wrap-distance-bottom:0;mso-position-horizontal:absolute;mso-position-horizontal-relative:text;mso-position-vertical:absolute;mso-position-vertical-relative:text" o:gfxdata="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" strokeweight=".17625mm">
                 <v:stroke endarrow="open" joinstyle="miter"/>
               </v:shape>
             </w:pict>
@@ -8358,7 +8201,7 @@
         <mc:AlternateContent>
           <mc:Choice Requires="wps">
             <w:drawing>
-              <wp:anchor distT="0" distB="0" distL="114300" distR="114300" simplePos="0" relativeHeight="251731968" behindDoc="0" locked="0" layoutInCell="1" allowOverlap="1" wp14:anchorId="30D846AE" wp14:editId="24CF4259">
+              <wp:anchor distT="0" distB="0" distL="114300" distR="114300" simplePos="0" relativeHeight="251731968" behindDoc="0" locked="0" layoutInCell="1" allowOverlap="1" wp14:anchorId="30D846AE" wp14:editId="7E48D3F4">
                 <wp:simplePos x="0" y="0"/>
                 <wp:positionH relativeFrom="column">
                   <wp:posOffset>5488942</wp:posOffset>
@@ -8402,7 +8245,7 @@
           </mc:Choice>
           <mc:Fallback>
             <w:pict>
-              <v:shape w14:anchorId="454EFA2F" id="Gerade Verbindung mit Pfeil 38" o:spid="_x0000_s1026" type="#_x0000_t32" style="position:absolute;margin-left:432.2pt;margin-top:128.85pt;width:18.35pt;height:0;z-index:251731968;visibility:visible;mso-wrap-style:square;mso-wrap-distance-left:9pt;mso-wrap-distance-top:0;mso-wrap-distance-right:9pt;mso-wrap-distance-bottom:0;mso-position-horizontal:absolute;mso-position-horizontal-relative:text;mso-position-vertical:absolute;mso-position-vertical-relative:text" o:gfxdata="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" strokeweight=".17625mm">
+              <v:shape w14:anchorId="4FCEEA04" id="Gerade Verbindung mit Pfeil 38" o:spid="_x0000_s1026" type="#_x0000_t32" style="position:absolute;margin-left:432.2pt;margin-top:128.85pt;width:18.35pt;height:0;z-index:251731968;visibility:visible;mso-wrap-style:square;mso-wrap-distance-left:9pt;mso-wrap-distance-top:0;mso-wrap-distance-right:9pt;mso-wrap-distance-bottom:0;mso-position-horizontal:absolute;mso-position-horizontal-relative:text;mso-position-vertical:absolute;mso-position-vertical-relative:text" o:gfxdata="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" strokeweight=".17625mm">
                 <v:stroke endarrow="open" joinstyle="miter"/>
               </v:shape>
             </w:pict>
@@ -8416,7 +8259,7 @@
         <mc:AlternateContent>
           <mc:Choice Requires="wps">
             <w:drawing>
-              <wp:anchor distT="0" distB="0" distL="114300" distR="114300" simplePos="0" relativeHeight="251730944" behindDoc="0" locked="0" layoutInCell="1" allowOverlap="1" wp14:anchorId="7F9E6ABA" wp14:editId="3E311BC9">
+              <wp:anchor distT="0" distB="0" distL="114300" distR="114300" simplePos="0" relativeHeight="251730944" behindDoc="0" locked="0" layoutInCell="1" allowOverlap="1" wp14:anchorId="7F9E6ABA" wp14:editId="4AF82423">
                 <wp:simplePos x="0" y="0"/>
                 <wp:positionH relativeFrom="column">
                   <wp:posOffset>5496229</wp:posOffset>
@@ -8459,7 +8302,7 @@
           </mc:Choice>
           <mc:Fallback>
             <w:pict>
-              <v:shape w14:anchorId="4EEC40B9" id="Gerader Verbinder 37" o:spid="_x0000_s1026" type="#_x0000_t32" style="position:absolute;margin-left:432.75pt;margin-top:10.85pt;width:0;height:118.25pt;z-index:251730944;visibility:visible;mso-wrap-style:square;mso-wrap-distance-left:9pt;mso-wrap-distance-top:0;mso-wrap-distance-right:9pt;mso-wrap-distance-bottom:0;mso-position-horizontal:absolute;mso-position-horizontal-relative:text;mso-position-vertical:absolute;mso-position-vertical-relative:text" o:gfxdata="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" strokeweight=".17625mm">
+              <v:shape w14:anchorId="15A1D7C8" id="Gerader Verbinder 37" o:spid="_x0000_s1026" type="#_x0000_t32" style="position:absolute;margin-left:432.75pt;margin-top:10.85pt;width:0;height:118.25pt;z-index:251730944;visibility:visible;mso-wrap-style:square;mso-wrap-distance-left:9pt;mso-wrap-distance-top:0;mso-wrap-distance-right:9pt;mso-wrap-distance-bottom:0;mso-position-horizontal:absolute;mso-position-horizontal-relative:text;mso-position-vertical:absolute;mso-position-vertical-relative:text" o:gfxdata="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" strokeweight=".17625mm">
                 <v:stroke joinstyle="miter"/>
               </v:shape>
             </w:pict>
@@ -8473,7 +8316,7 @@
         <mc:AlternateContent>
           <mc:Choice Requires="wps">
             <w:drawing>
-              <wp:anchor distT="0" distB="0" distL="114300" distR="114300" simplePos="0" relativeHeight="251729920" behindDoc="0" locked="0" layoutInCell="1" allowOverlap="1" wp14:anchorId="46900863" wp14:editId="7D03C47C">
+              <wp:anchor distT="0" distB="0" distL="114300" distR="114300" simplePos="0" relativeHeight="251729920" behindDoc="0" locked="0" layoutInCell="1" allowOverlap="1" wp14:anchorId="46900863" wp14:editId="2C8F2D28">
                 <wp:simplePos x="0" y="0"/>
                 <wp:positionH relativeFrom="column">
                   <wp:posOffset>5278758</wp:posOffset>
@@ -8516,7 +8359,7 @@
           </mc:Choice>
           <mc:Fallback>
             <w:pict>
-              <v:shape w14:anchorId="23EFD899" id="Gerade Verbindung mit Pfeil 36" o:spid="_x0000_s1026" type="#_x0000_t32" style="position:absolute;margin-left:415.65pt;margin-top:69.95pt;width:16.95pt;height:0;z-index:251729920;visibility:visible;mso-wrap-style:square;mso-wrap-distance-left:9pt;mso-wrap-distance-top:0;mso-wrap-distance-right:9pt;mso-wrap-distance-bottom:0;mso-position-horizontal:absolute;mso-position-horizontal-relative:text;mso-position-vertical:absolute;mso-position-vertical-relative:text" o:gfxdata="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" strokeweight=".17625mm">
+              <v:shape w14:anchorId="183DC232" id="Gerade Verbindung mit Pfeil 36" o:spid="_x0000_s1026" type="#_x0000_t32" style="position:absolute;margin-left:415.65pt;margin-top:69.95pt;width:16.95pt;height:0;z-index:251729920;visibility:visible;mso-wrap-style:square;mso-wrap-distance-left:9pt;mso-wrap-distance-top:0;mso-wrap-distance-right:9pt;mso-wrap-distance-bottom:0;mso-position-horizontal:absolute;mso-position-horizontal-relative:text;mso-position-vertical:absolute;mso-position-vertical-relative:text" o:gfxdata="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" strokeweight=".17625mm">
                 <v:stroke joinstyle="miter"/>
               </v:shape>
             </w:pict>
@@ -8530,7 +8373,7 @@
         <mc:AlternateContent>
           <mc:Choice Requires="wps">
             <w:drawing>
-              <wp:anchor distT="0" distB="0" distL="114300" distR="114300" simplePos="0" relativeHeight="251728896" behindDoc="0" locked="0" layoutInCell="1" allowOverlap="1" wp14:anchorId="42A8E8BC" wp14:editId="1495BA6B">
+              <wp:anchor distT="0" distB="0" distL="114300" distR="114300" simplePos="0" relativeHeight="251728896" behindDoc="0" locked="0" layoutInCell="1" allowOverlap="1" wp14:anchorId="42A8E8BC" wp14:editId="0BC4143A">
                 <wp:simplePos x="0" y="0"/>
                 <wp:positionH relativeFrom="column">
                   <wp:posOffset>14935233</wp:posOffset>
@@ -8574,7 +8417,7 @@
           </mc:Choice>
           <mc:Fallback>
             <w:pict>
-              <v:shape w14:anchorId="7B34F9E1" id="Gerade Verbindung mit Pfeil 35" o:spid="_x0000_s1026" type="#_x0000_t32" style="position:absolute;margin-left:1176pt;margin-top:69.9pt;width:33.15pt;height:0;z-index:251728896;visibility:visible;mso-wrap-style:square;mso-wrap-distance-left:9pt;mso-wrap-distance-top:0;mso-wrap-distance-right:9pt;mso-wrap-distance-bottom:0;mso-position-horizontal:absolute;mso-position-horizontal-relative:text;mso-position-vertical:absolute;mso-position-vertical-relative:text" o:gfxdata="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" strokeweight=".17625mm">
+              <v:shape w14:anchorId="3DEFFC1E" id="Gerade Verbindung mit Pfeil 35" o:spid="_x0000_s1026" type="#_x0000_t32" style="position:absolute;margin-left:1176pt;margin-top:69.9pt;width:33.15pt;height:0;z-index:251728896;visibility:visible;mso-wrap-style:square;mso-wrap-distance-left:9pt;mso-wrap-distance-top:0;mso-wrap-distance-right:9pt;mso-wrap-distance-bottom:0;mso-position-horizontal:absolute;mso-position-horizontal-relative:text;mso-position-vertical:absolute;mso-position-vertical-relative:text" o:gfxdata="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" strokeweight=".17625mm">
                 <v:stroke endarrow="open" joinstyle="miter"/>
               </v:shape>
             </w:pict>
@@ -8588,7 +8431,7 @@
         <mc:AlternateContent>
           <mc:Choice Requires="wps">
             <w:drawing>
-              <wp:anchor distT="0" distB="0" distL="114300" distR="114300" simplePos="0" relativeHeight="251727872" behindDoc="0" locked="0" layoutInCell="1" allowOverlap="1" wp14:anchorId="334A54CD" wp14:editId="4F1D479A">
+              <wp:anchor distT="0" distB="0" distL="114300" distR="114300" simplePos="0" relativeHeight="251727872" behindDoc="0" locked="0" layoutInCell="1" allowOverlap="1" wp14:anchorId="334A54CD" wp14:editId="7C48AD7D">
                 <wp:simplePos x="0" y="0"/>
                 <wp:positionH relativeFrom="column">
                   <wp:posOffset>13723287</wp:posOffset>
@@ -8632,7 +8475,7 @@
           </mc:Choice>
           <mc:Fallback>
             <w:pict>
-              <v:shape w14:anchorId="31A2FA9B" id="Gerade Verbindung mit Pfeil 34" o:spid="_x0000_s1026" type="#_x0000_t32" style="position:absolute;margin-left:1080.55pt;margin-top:69.9pt;width:33.1pt;height:0;z-index:251727872;visibility:visible;mso-wrap-style:square;mso-wrap-distance-left:9pt;mso-wrap-distance-top:0;mso-wrap-distance-right:9pt;mso-wrap-distance-bottom:0;mso-position-horizontal:absolute;mso-position-horizontal-relative:text;mso-position-vertical:absolute;mso-position-vertical-relative:text" o:gfxdata="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" strokeweight=".17625mm">
+              <v:shape w14:anchorId="7B544682" id="Gerade Verbindung mit Pfeil 34" o:spid="_x0000_s1026" type="#_x0000_t32" style="position:absolute;margin-left:1080.55pt;margin-top:69.9pt;width:33.1pt;height:0;z-index:251727872;visibility:visible;mso-wrap-style:square;mso-wrap-distance-left:9pt;mso-wrap-distance-top:0;mso-wrap-distance-right:9pt;mso-wrap-distance-bottom:0;mso-position-horizontal:absolute;mso-position-horizontal-relative:text;mso-position-vertical:absolute;mso-position-vertical-relative:text" o:gfxdata="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" strokeweight=".17625mm">
                 <v:stroke endarrow="open" joinstyle="miter"/>
               </v:shape>
             </w:pict>
@@ -8646,7 +8489,7 @@
         <mc:AlternateContent>
           <mc:Choice Requires="wps">
             <w:drawing>
-              <wp:anchor distT="0" distB="0" distL="114300" distR="114300" simplePos="0" relativeHeight="251726848" behindDoc="0" locked="0" layoutInCell="1" allowOverlap="1" wp14:anchorId="3F66B5DC" wp14:editId="3150C9A5">
+              <wp:anchor distT="0" distB="0" distL="114300" distR="114300" simplePos="0" relativeHeight="251726848" behindDoc="0" locked="0" layoutInCell="1" allowOverlap="1" wp14:anchorId="3F66B5DC" wp14:editId="0B348C00">
                 <wp:simplePos x="0" y="0"/>
                 <wp:positionH relativeFrom="column">
                   <wp:posOffset>12531138</wp:posOffset>
@@ -8690,7 +8533,7 @@
           </mc:Choice>
           <mc:Fallback>
             <w:pict>
-              <v:shape w14:anchorId="0B218CE2" id="Gerade Verbindung mit Pfeil 33" o:spid="_x0000_s1026" type="#_x0000_t32" style="position:absolute;margin-left:986.7pt;margin-top:69.9pt;width:33.15pt;height:0;z-index:251726848;visibility:visible;mso-wrap-style:square;mso-wrap-distance-left:9pt;mso-wrap-distance-top:0;mso-wrap-distance-right:9pt;mso-wrap-distance-bottom:0;mso-position-horizontal:absolute;mso-position-horizontal-relative:text;mso-position-vertical:absolute;mso-position-vertical-relative:text" o:gfxdata="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" strokeweight=".17625mm">
+              <v:shape w14:anchorId="10600F38" id="Gerade Verbindung mit Pfeil 33" o:spid="_x0000_s1026" type="#_x0000_t32" style="position:absolute;margin-left:986.7pt;margin-top:69.9pt;width:33.15pt;height:0;z-index:251726848;visibility:visible;mso-wrap-style:square;mso-wrap-distance-left:9pt;mso-wrap-distance-top:0;mso-wrap-distance-right:9pt;mso-wrap-distance-bottom:0;mso-position-horizontal:absolute;mso-position-horizontal-relative:text;mso-position-vertical:absolute;mso-position-vertical-relative:text" o:gfxdata="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" strokeweight=".17625mm">
                 <v:stroke endarrow="open" joinstyle="miter"/>
               </v:shape>
             </w:pict>
@@ -8704,7 +8547,7 @@
         <mc:AlternateContent>
           <mc:Choice Requires="wps">
             <w:drawing>
-              <wp:anchor distT="0" distB="0" distL="114300" distR="114300" simplePos="0" relativeHeight="251723776" behindDoc="0" locked="0" layoutInCell="1" allowOverlap="1" wp14:anchorId="6EF48AAE" wp14:editId="03548B99">
+              <wp:anchor distT="0" distB="0" distL="114300" distR="114300" simplePos="0" relativeHeight="251723776" behindDoc="0" locked="0" layoutInCell="1" allowOverlap="1" wp14:anchorId="6EF48AAE" wp14:editId="79EB8B94">
                 <wp:simplePos x="0" y="0"/>
                 <wp:positionH relativeFrom="column">
                   <wp:posOffset>4078306</wp:posOffset>
@@ -8748,7 +8591,7 @@
           </mc:Choice>
           <mc:Fallback>
             <w:pict>
-              <v:shape w14:anchorId="67CBFDC7" id="Gerade Verbindung mit Pfeil 30" o:spid="_x0000_s1026" type="#_x0000_t32" style="position:absolute;margin-left:321.15pt;margin-top:69.6pt;width:33.15pt;height:0;z-index:251723776;visibility:visible;mso-wrap-style:square;mso-wrap-distance-left:9pt;mso-wrap-distance-top:0;mso-wrap-distance-right:9pt;mso-wrap-distance-bottom:0;mso-position-horizontal:absolute;mso-position-horizontal-relative:text;mso-position-vertical:absolute;mso-position-vertical-relative:text" o:gfxdata="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" strokeweight=".17625mm">
+              <v:shape w14:anchorId="38C21A6E" id="Gerade Verbindung mit Pfeil 30" o:spid="_x0000_s1026" type="#_x0000_t32" style="position:absolute;margin-left:321.15pt;margin-top:69.6pt;width:33.15pt;height:0;z-index:251723776;visibility:visible;mso-wrap-style:square;mso-wrap-distance-left:9pt;mso-wrap-distance-top:0;mso-wrap-distance-right:9pt;mso-wrap-distance-bottom:0;mso-position-horizontal:absolute;mso-position-horizontal-relative:text;mso-position-vertical:absolute;mso-position-vertical-relative:text" o:gfxdata="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" strokeweight=".17625mm">
                 <v:stroke endarrow="open" joinstyle="miter"/>
               </v:shape>
             </w:pict>
@@ -8762,7 +8605,7 @@
         <mc:AlternateContent>
           <mc:Choice Requires="wps">
             <w:drawing>
-              <wp:anchor distT="0" distB="0" distL="114300" distR="114300" simplePos="0" relativeHeight="251722752" behindDoc="0" locked="0" layoutInCell="1" allowOverlap="1" wp14:anchorId="620040E4" wp14:editId="5D7C1917">
+              <wp:anchor distT="0" distB="0" distL="114300" distR="114300" simplePos="0" relativeHeight="251722752" behindDoc="0" locked="0" layoutInCell="1" allowOverlap="1" wp14:anchorId="620040E4" wp14:editId="5C5693B7">
                 <wp:simplePos x="0" y="0"/>
                 <wp:positionH relativeFrom="column">
                   <wp:posOffset>2867430</wp:posOffset>
@@ -8806,7 +8649,7 @@
           </mc:Choice>
           <mc:Fallback>
             <w:pict>
-              <v:shape w14:anchorId="53620D49" id="Gerade Verbindung mit Pfeil 29" o:spid="_x0000_s1026" type="#_x0000_t32" style="position:absolute;margin-left:225.8pt;margin-top:69.6pt;width:33.15pt;height:0;z-index:251722752;visibility:visible;mso-wrap-style:square;mso-wrap-distance-left:9pt;mso-wrap-distance-top:0;mso-wrap-distance-right:9pt;mso-wrap-distance-bottom:0;mso-position-horizontal:absolute;mso-position-horizontal-relative:text;mso-position-vertical:absolute;mso-position-vertical-relative:text" o:gfxdata="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" strokeweight=".17625mm">
+              <v:shape w14:anchorId="3156A696" id="Gerade Verbindung mit Pfeil 29" o:spid="_x0000_s1026" type="#_x0000_t32" style="position:absolute;margin-left:225.8pt;margin-top:69.6pt;width:33.15pt;height:0;z-index:251722752;visibility:visible;mso-wrap-style:square;mso-wrap-distance-left:9pt;mso-wrap-distance-top:0;mso-wrap-distance-right:9pt;mso-wrap-distance-bottom:0;mso-position-horizontal:absolute;mso-position-horizontal-relative:text;mso-position-vertical:absolute;mso-position-vertical-relative:text" o:gfxdata="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" strokeweight=".17625mm">
                 <v:stroke endarrow="open" joinstyle="miter"/>
               </v:shape>
             </w:pict>
@@ -8820,7 +8663,7 @@
         <mc:AlternateContent>
           <mc:Choice Requires="wps">
             <w:drawing>
-              <wp:anchor distT="0" distB="0" distL="114300" distR="114300" simplePos="0" relativeHeight="251721728" behindDoc="0" locked="0" layoutInCell="1" allowOverlap="1" wp14:anchorId="5C164E50" wp14:editId="7CDB5D26">
+              <wp:anchor distT="0" distB="0" distL="114300" distR="114300" simplePos="0" relativeHeight="251721728" behindDoc="0" locked="0" layoutInCell="1" allowOverlap="1" wp14:anchorId="5C164E50" wp14:editId="006DC381">
                 <wp:simplePos x="0" y="0"/>
                 <wp:positionH relativeFrom="column">
                   <wp:posOffset>1662443</wp:posOffset>
@@ -8864,7 +8707,7 @@
           </mc:Choice>
           <mc:Fallback>
             <w:pict>
-              <v:shape w14:anchorId="1C8625B5" id="Gerade Verbindung mit Pfeil 28" o:spid="_x0000_s1026" type="#_x0000_t32" style="position:absolute;margin-left:130.9pt;margin-top:69.6pt;width:33.15pt;height:0;z-index:251721728;visibility:visible;mso-wrap-style:square;mso-wrap-distance-left:9pt;mso-wrap-distance-top:0;mso-wrap-distance-right:9pt;mso-wrap-distance-bottom:0;mso-position-horizontal:absolute;mso-position-horizontal-relative:text;mso-position-vertical:absolute;mso-position-vertical-relative:text" o:gfxdata="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" strokeweight=".17625mm">
+              <v:shape w14:anchorId="0C22CB15" id="Gerade Verbindung mit Pfeil 28" o:spid="_x0000_s1026" type="#_x0000_t32" style="position:absolute;margin-left:130.9pt;margin-top:69.6pt;width:33.15pt;height:0;z-index:251721728;visibility:visible;mso-wrap-style:square;mso-wrap-distance-left:9pt;mso-wrap-distance-top:0;mso-wrap-distance-right:9pt;mso-wrap-distance-bottom:0;mso-position-horizontal:absolute;mso-position-horizontal-relative:text;mso-position-vertical:absolute;mso-position-vertical-relative:text" o:gfxdata="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" strokeweight=".17625mm">
                 <v:stroke endarrow="open" joinstyle="miter"/>
               </v:shape>
             </w:pict>
@@ -8878,7 +8721,7 @@
         <mc:AlternateContent>
           <mc:Choice Requires="wps">
             <w:drawing>
-              <wp:anchor distT="0" distB="0" distL="114300" distR="114300" simplePos="0" relativeHeight="251720704" behindDoc="0" locked="0" layoutInCell="1" allowOverlap="1" wp14:anchorId="198591EE" wp14:editId="06916AD4">
+              <wp:anchor distT="0" distB="0" distL="114300" distR="114300" simplePos="0" relativeHeight="251720704" behindDoc="0" locked="0" layoutInCell="1" allowOverlap="1" wp14:anchorId="198591EE" wp14:editId="0DF1CE2F">
                 <wp:simplePos x="0" y="0"/>
                 <wp:positionH relativeFrom="column">
                   <wp:posOffset>459586</wp:posOffset>
@@ -8922,7 +8765,7 @@
           </mc:Choice>
           <mc:Fallback>
             <w:pict>
-              <v:shape w14:anchorId="02D852BA" id="Gerade Verbindung mit Pfeil 27" o:spid="_x0000_s1026" type="#_x0000_t32" style="position:absolute;margin-left:36.2pt;margin-top:69.85pt;width:33.15pt;height:0;z-index:251720704;visibility:visible;mso-wrap-style:square;mso-wrap-distance-left:9pt;mso-wrap-distance-top:0;mso-wrap-distance-right:9pt;mso-wrap-distance-bottom:0;mso-position-horizontal:absolute;mso-position-horizontal-relative:text;mso-position-vertical:absolute;mso-position-vertical-relative:text" o:gfxdata="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" strokeweight=".17625mm">
+              <v:shape w14:anchorId="7EDE2AEC" id="Gerade Verbindung mit Pfeil 27" o:spid="_x0000_s1026" type="#_x0000_t32" style="position:absolute;margin-left:36.2pt;margin-top:69.85pt;width:33.15pt;height:0;z-index:251720704;visibility:visible;mso-wrap-style:square;mso-wrap-distance-left:9pt;mso-wrap-distance-top:0;mso-wrap-distance-right:9pt;mso-wrap-distance-bottom:0;mso-position-horizontal:absolute;mso-position-horizontal-relative:text;mso-position-vertical:absolute;mso-position-vertical-relative:text" o:gfxdata="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" strokeweight=".17625mm">
                 <v:stroke endarrow="open" joinstyle="miter"/>
               </v:shape>
             </w:pict>
@@ -8936,7 +8779,7 @@
         <mc:AlternateContent>
           <mc:Choice Requires="wps">
             <w:drawing>
-              <wp:anchor distT="0" distB="0" distL="114300" distR="114300" simplePos="0" relativeHeight="251715584" behindDoc="0" locked="0" layoutInCell="1" allowOverlap="1" wp14:anchorId="7FEF3A2C" wp14:editId="13BBE969">
+              <wp:anchor distT="0" distB="0" distL="114300" distR="114300" simplePos="0" relativeHeight="251715584" behindDoc="0" locked="0" layoutInCell="1" allowOverlap="1" wp14:anchorId="7FEF3A2C" wp14:editId="107F9BE6">
                 <wp:simplePos x="0" y="0"/>
                 <wp:positionH relativeFrom="column">
                   <wp:posOffset>8187693</wp:posOffset>
@@ -8981,7 +8824,6 @@
                                 <w:szCs w:val="14"/>
                               </w:rPr>
                             </w:pPr>
-                            <w:proofErr w:type="gramStart"/>
                             <w:r>
                               <w:rPr>
                                 <w:sz w:val="14"/>
@@ -8994,15 +8836,7 @@
                                 <w:sz w:val="14"/>
                                 <w:szCs w:val="14"/>
                               </w:rPr>
-                              <w:t>Design</w:t>
-                            </w:r>
-                            <w:proofErr w:type="gramEnd"/>
-                            <w:r>
-                              <w:rPr>
-                                <w:sz w:val="14"/>
-                                <w:szCs w:val="14"/>
-                              </w:rPr>
-                              <w:t xml:space="preserve"> Prototyp</w:t>
+                              <w:t>Design Prototyp</w:t>
                             </w:r>
                           </w:p>
                         </w:txbxContent>
@@ -9029,7 +8863,6 @@
                           <w:szCs w:val="14"/>
                         </w:rPr>
                       </w:pPr>
-                      <w:proofErr w:type="gramStart"/>
                       <w:r>
                         <w:rPr>
                           <w:sz w:val="14"/>
@@ -9042,15 +8875,7 @@
                           <w:sz w:val="14"/>
                           <w:szCs w:val="14"/>
                         </w:rPr>
-                        <w:t>Design</w:t>
-                      </w:r>
-                      <w:proofErr w:type="gramEnd"/>
-                      <w:r>
-                        <w:rPr>
-                          <w:sz w:val="14"/>
-                          <w:szCs w:val="14"/>
-                        </w:rPr>
-                        <w:t xml:space="preserve"> Prototyp</w:t>
+                        <w:t>Design Prototyp</w:t>
                       </w:r>
                     </w:p>
                   </w:txbxContent>
@@ -9067,7 +8892,7 @@
         <mc:AlternateContent>
           <mc:Choice Requires="wps">
             <w:drawing>
-              <wp:anchor distT="0" distB="0" distL="114300" distR="114300" simplePos="0" relativeHeight="251716608" behindDoc="0" locked="0" layoutInCell="1" allowOverlap="1" wp14:anchorId="31295C98" wp14:editId="2AF622EF">
+              <wp:anchor distT="0" distB="0" distL="114300" distR="114300" simplePos="0" relativeHeight="251716608" behindDoc="0" locked="0" layoutInCell="1" allowOverlap="1" wp14:anchorId="31295C98" wp14:editId="750B4BC6">
                 <wp:simplePos x="0" y="0"/>
                 <wp:positionH relativeFrom="column">
                   <wp:posOffset>8189595</wp:posOffset>
@@ -9076,118 +8901,9 @@
                   <wp:posOffset>316867</wp:posOffset>
                 </wp:positionV>
                 <wp:extent cx="789941" cy="400050"/>
-                <wp:effectExtent l="0" t="0" r="10159" b="19050"/>
+                <wp:effectExtent l="0" t="0" r="10160" b="19050"/>
                 <wp:wrapNone/>
                 <wp:docPr id="114" name="Textfeld 3"/>
-                <wp:cNvGraphicFramePr/>
-                <a:graphic xmlns:a="http://schemas.openxmlformats.org/drawingml/2006/main">
-                  <a:graphicData uri="http://schemas.microsoft.com/office/word/2010/wordprocessingShape">
-                    <wps:wsp>
-                      <wps:cNvSpPr txBox="1"/>
-                      <wps:spPr>
-                        <a:xfrm>
-                          <a:off x="0" y="0"/>
-                          <a:ext cx="789941" cy="400050"/>
-                        </a:xfrm>
-                        <a:prstGeom prst="rect">
-                          <a:avLst/>
-                        </a:prstGeom>
-                        <a:solidFill>
-                          <a:srgbClr val="FFFFFF"/>
-                        </a:solidFill>
-                        <a:ln w="6345">
-                          <a:solidFill>
-                            <a:srgbClr val="000000"/>
-                          </a:solidFill>
-                          <a:prstDash val="solid"/>
-                        </a:ln>
-                      </wps:spPr>
-                      <wps:txbx>
-                        <w:txbxContent>
-                          <w:p>
-                            <w:pPr>
-                              <w:jc w:val="center"/>
-                            </w:pPr>
-                            <w:proofErr w:type="gramStart"/>
-                            <w:r>
-                              <w:rPr>
-                                <w:sz w:val="16"/>
-                                <w:szCs w:val="16"/>
-                              </w:rPr>
-                              <w:t xml:space="preserve">1.4.5  </w:t>
-                            </w:r>
-                            <w:r>
-                              <w:rPr>
-                                <w:sz w:val="16"/>
-                                <w:szCs w:val="16"/>
-                              </w:rPr>
-                              <w:t>Coding</w:t>
-                            </w:r>
-                            <w:proofErr w:type="gramEnd"/>
-                          </w:p>
-                        </w:txbxContent>
-                      </wps:txbx>
-                      <wps:bodyPr vert="horz" wrap="square" lIns="91440" tIns="45720" rIns="91440" bIns="45720" anchor="ctr" anchorCtr="0" compatLnSpc="1">
-                        <a:noAutofit/>
-                      </wps:bodyPr>
-                    </wps:wsp>
-                  </a:graphicData>
-                </a:graphic>
-              </wp:anchor>
-            </w:drawing>
-          </mc:Choice>
-          <mc:Fallback>
-            <w:pict>
-              <v:shape w14:anchorId="31295C98" id="_x0000_s1058" type="#_x0000_t202" style="position:absolute;margin-left:644.85pt;margin-top:24.95pt;width:62.2pt;height:31.5pt;z-index:251716608;visibility:visible;mso-wrap-style:square;mso-wrap-distance-left:9pt;mso-wrap-distance-top:0;mso-wrap-distance-right:9pt;mso-wrap-distance-bottom:0;mso-position-horizontal:absolute;mso-position-horizontal-relative:text;mso-position-vertical:absolute;mso-position-vertical-relative:text;v-text-anchor:middle" o:gfxdata="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" strokeweight=".17625mm">
-                <v:textbox>
-                  <w:txbxContent>
-                    <w:p>
-                      <w:pPr>
-                        <w:jc w:val="center"/>
-                      </w:pPr>
-                      <w:proofErr w:type="gramStart"/>
-                      <w:r>
-                        <w:rPr>
-                          <w:sz w:val="16"/>
-                          <w:szCs w:val="16"/>
-                        </w:rPr>
-                        <w:t xml:space="preserve">1.4.5  </w:t>
-                      </w:r>
-                      <w:r>
-                        <w:rPr>
-                          <w:sz w:val="16"/>
-                          <w:szCs w:val="16"/>
-                        </w:rPr>
-                        <w:t>Coding</w:t>
-                      </w:r>
-                      <w:proofErr w:type="gramEnd"/>
-                    </w:p>
-                  </w:txbxContent>
-                </v:textbox>
-              </v:shape>
-            </w:pict>
-          </mc:Fallback>
-        </mc:AlternateContent>
-      </w:r>
-      <w:r>
-        <w:rPr>
-          <w:noProof/>
-        </w:rPr>
-        <mc:AlternateContent>
-          <mc:Choice Requires="wps">
-            <w:drawing>
-              <wp:anchor distT="0" distB="0" distL="114300" distR="114300" simplePos="0" relativeHeight="251717632" behindDoc="0" locked="0" layoutInCell="1" allowOverlap="1" wp14:anchorId="082EDFE8" wp14:editId="3FA6F0BC">
-                <wp:simplePos x="0" y="0"/>
-                <wp:positionH relativeFrom="column">
-                  <wp:posOffset>8181337</wp:posOffset>
-                </wp:positionH>
-                <wp:positionV relativeFrom="paragraph">
-                  <wp:posOffset>-421008</wp:posOffset>
-                </wp:positionV>
-                <wp:extent cx="789941" cy="400050"/>
-                <wp:effectExtent l="0" t="0" r="10160" b="19050"/>
-                <wp:wrapNone/>
-                <wp:docPr id="115" name="Textfeld 24"/>
                 <wp:cNvGraphicFramePr/>
                 <a:graphic xmlns:a="http://schemas.openxmlformats.org/drawingml/2006/main">
                   <a:graphicData uri="http://schemas.microsoft.com/office/word/2010/wordprocessingShape">
@@ -9216,27 +8932,21 @@
                           <w:p>
                             <w:pPr>
                               <w:jc w:val="center"/>
-                              <w:rPr>
-                                <w:sz w:val="12"/>
-                                <w:szCs w:val="12"/>
-                              </w:rPr>
                             </w:pPr>
-                            <w:proofErr w:type="gramStart"/>
                             <w:r>
                               <w:rPr>
-                                <w:sz w:val="12"/>
-                                <w:szCs w:val="12"/>
+                                <w:sz w:val="16"/>
+                                <w:szCs w:val="16"/>
                               </w:rPr>
-                              <w:t xml:space="preserve">1.4.1  </w:t>
+                              <w:t xml:space="preserve">1.4.5  </w:t>
                             </w:r>
                             <w:r>
                               <w:rPr>
-                                <w:sz w:val="12"/>
-                                <w:szCs w:val="12"/>
+                                <w:sz w:val="16"/>
+                                <w:szCs w:val="16"/>
                               </w:rPr>
-                              <w:t>Datenverarbeitung</w:t>
+                              <w:t>Coding</w:t>
                             </w:r>
-                            <w:proofErr w:type="gramEnd"/>
                           </w:p>
                         </w:txbxContent>
                       </wps:txbx>
@@ -9251,33 +8961,27 @@
           </mc:Choice>
           <mc:Fallback>
             <w:pict>
-              <v:shape w14:anchorId="082EDFE8" id="Textfeld 24" o:spid="_x0000_s1059" type="#_x0000_t202" style="position:absolute;margin-left:644.2pt;margin-top:-33.15pt;width:62.2pt;height:31.5pt;z-index:251717632;visibility:visible;mso-wrap-style:square;mso-wrap-distance-left:9pt;mso-wrap-distance-top:0;mso-wrap-distance-right:9pt;mso-wrap-distance-bottom:0;mso-position-horizontal:absolute;mso-position-horizontal-relative:text;mso-position-vertical:absolute;mso-position-vertical-relative:text;v-text-anchor:middle" o:gfxdata="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" strokecolor="red" strokeweight="1.5pt">
+              <v:shape w14:anchorId="31295C98" id="_x0000_s1058" type="#_x0000_t202" style="position:absolute;margin-left:644.85pt;margin-top:24.95pt;width:62.2pt;height:31.5pt;z-index:251716608;visibility:visible;mso-wrap-style:square;mso-wrap-distance-left:9pt;mso-wrap-distance-top:0;mso-wrap-distance-right:9pt;mso-wrap-distance-bottom:0;mso-position-horizontal:absolute;mso-position-horizontal-relative:text;mso-position-vertical:absolute;mso-position-vertical-relative:text;v-text-anchor:middle" o:gfxdata="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" strokecolor="red" strokeweight="1.5pt">
                 <v:textbox>
                   <w:txbxContent>
                     <w:p>
                       <w:pPr>
                         <w:jc w:val="center"/>
-                        <w:rPr>
-                          <w:sz w:val="12"/>
-                          <w:szCs w:val="12"/>
-                        </w:rPr>
                       </w:pPr>
-                      <w:proofErr w:type="gramStart"/>
                       <w:r>
                         <w:rPr>
-                          <w:sz w:val="12"/>
-                          <w:szCs w:val="12"/>
+                          <w:sz w:val="16"/>
+                          <w:szCs w:val="16"/>
                         </w:rPr>
-                        <w:t xml:space="preserve">1.4.1  </w:t>
+                        <w:t xml:space="preserve">1.4.5  </w:t>
                       </w:r>
                       <w:r>
                         <w:rPr>
-                          <w:sz w:val="12"/>
-                          <w:szCs w:val="12"/>
+                          <w:sz w:val="16"/>
+                          <w:szCs w:val="16"/>
                         </w:rPr>
-                        <w:t>Datenverarbeitung</w:t>
+                        <w:t>Coding</w:t>
                       </w:r>
-                      <w:proofErr w:type="gramEnd"/>
                     </w:p>
                   </w:txbxContent>
                 </v:textbox>
@@ -9293,7 +8997,120 @@
         <mc:AlternateContent>
           <mc:Choice Requires="wps">
             <w:drawing>
-              <wp:anchor distT="0" distB="0" distL="114300" distR="114300" simplePos="0" relativeHeight="251718656" behindDoc="0" locked="0" layoutInCell="1" allowOverlap="1" wp14:anchorId="7264F4E9" wp14:editId="026E21D6">
+              <wp:anchor distT="0" distB="0" distL="114300" distR="114300" simplePos="0" relativeHeight="251717632" behindDoc="0" locked="0" layoutInCell="1" allowOverlap="1" wp14:anchorId="082EDFE8" wp14:editId="4D66F386">
+                <wp:simplePos x="0" y="0"/>
+                <wp:positionH relativeFrom="column">
+                  <wp:posOffset>8181337</wp:posOffset>
+                </wp:positionH>
+                <wp:positionV relativeFrom="paragraph">
+                  <wp:posOffset>-421008</wp:posOffset>
+                </wp:positionV>
+                <wp:extent cx="789941" cy="400050"/>
+                <wp:effectExtent l="0" t="0" r="10160" b="19050"/>
+                <wp:wrapNone/>
+                <wp:docPr id="115" name="Textfeld 24"/>
+                <wp:cNvGraphicFramePr/>
+                <a:graphic xmlns:a="http://schemas.openxmlformats.org/drawingml/2006/main">
+                  <a:graphicData uri="http://schemas.microsoft.com/office/word/2010/wordprocessingShape">
+                    <wps:wsp>
+                      <wps:cNvSpPr txBox="1"/>
+                      <wps:spPr>
+                        <a:xfrm>
+                          <a:off x="0" y="0"/>
+                          <a:ext cx="789941" cy="400050"/>
+                        </a:xfrm>
+                        <a:prstGeom prst="rect">
+                          <a:avLst/>
+                        </a:prstGeom>
+                        <a:solidFill>
+                          <a:srgbClr val="FFFFFF"/>
+                        </a:solidFill>
+                        <a:ln w="6350">
+                          <a:solidFill>
+                            <a:schemeClr val="tx1"/>
+                          </a:solidFill>
+                          <a:prstDash val="solid"/>
+                        </a:ln>
+                      </wps:spPr>
+                      <wps:txbx>
+                        <w:txbxContent>
+                          <w:p>
+                            <w:pPr>
+                              <w:jc w:val="center"/>
+                              <w:rPr>
+                                <w:sz w:val="12"/>
+                                <w:szCs w:val="12"/>
+                              </w:rPr>
+                            </w:pPr>
+                            <w:r>
+                              <w:rPr>
+                                <w:sz w:val="12"/>
+                                <w:szCs w:val="12"/>
+                              </w:rPr>
+                              <w:t xml:space="preserve">1.4.1  </w:t>
+                            </w:r>
+                            <w:r>
+                              <w:rPr>
+                                <w:sz w:val="12"/>
+                                <w:szCs w:val="12"/>
+                              </w:rPr>
+                              <w:t>Datenverarbeitung</w:t>
+                            </w:r>
+                          </w:p>
+                        </w:txbxContent>
+                      </wps:txbx>
+                      <wps:bodyPr vert="horz" wrap="square" lIns="91440" tIns="45720" rIns="91440" bIns="45720" anchor="ctr" anchorCtr="0" compatLnSpc="1">
+                        <a:noAutofit/>
+                      </wps:bodyPr>
+                    </wps:wsp>
+                  </a:graphicData>
+                </a:graphic>
+              </wp:anchor>
+            </w:drawing>
+          </mc:Choice>
+          <mc:Fallback>
+            <w:pict>
+              <v:shape w14:anchorId="082EDFE8" id="Textfeld 24" o:spid="_x0000_s1059" type="#_x0000_t202" style="position:absolute;margin-left:644.2pt;margin-top:-33.15pt;width:62.2pt;height:31.5pt;z-index:251717632;visibility:visible;mso-wrap-style:square;mso-wrap-distance-left:9pt;mso-wrap-distance-top:0;mso-wrap-distance-right:9pt;mso-wrap-distance-bottom:0;mso-position-horizontal:absolute;mso-position-horizontal-relative:text;mso-position-vertical:absolute;mso-position-vertical-relative:text;v-text-anchor:middle" o:gfxdata="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" strokecolor="black [3213]" strokeweight=".5pt">
+                <v:textbox>
+                  <w:txbxContent>
+                    <w:p>
+                      <w:pPr>
+                        <w:jc w:val="center"/>
+                        <w:rPr>
+                          <w:sz w:val="12"/>
+                          <w:szCs w:val="12"/>
+                        </w:rPr>
+                      </w:pPr>
+                      <w:r>
+                        <w:rPr>
+                          <w:sz w:val="12"/>
+                          <w:szCs w:val="12"/>
+                        </w:rPr>
+                        <w:t xml:space="preserve">1.4.1  </w:t>
+                      </w:r>
+                      <w:r>
+                        <w:rPr>
+                          <w:sz w:val="12"/>
+                          <w:szCs w:val="12"/>
+                        </w:rPr>
+                        <w:t>Datenverarbeitung</w:t>
+                      </w:r>
+                    </w:p>
+                  </w:txbxContent>
+                </v:textbox>
+              </v:shape>
+            </w:pict>
+          </mc:Fallback>
+        </mc:AlternateContent>
+      </w:r>
+      <w:r>
+        <w:rPr>
+          <w:noProof/>
+        </w:rPr>
+        <mc:AlternateContent>
+          <mc:Choice Requires="wps">
+            <w:drawing>
+              <wp:anchor distT="0" distB="0" distL="114300" distR="114300" simplePos="0" relativeHeight="251718656" behindDoc="0" locked="0" layoutInCell="1" allowOverlap="1" wp14:anchorId="7264F4E9" wp14:editId="01993A9E">
                 <wp:simplePos x="0" y="0"/>
                 <wp:positionH relativeFrom="column">
                   <wp:posOffset>8185260</wp:posOffset>
@@ -9338,7 +9155,6 @@
                                 <w:szCs w:val="14"/>
                               </w:rPr>
                             </w:pPr>
-                            <w:proofErr w:type="gramStart"/>
                             <w:r>
                               <w:rPr>
                                 <w:sz w:val="14"/>
@@ -9353,7 +9169,6 @@
                               </w:rPr>
                               <w:t>Dokumentation</w:t>
                             </w:r>
-                            <w:proofErr w:type="gramEnd"/>
                           </w:p>
                         </w:txbxContent>
                       </wps:txbx>
@@ -9379,7 +9194,6 @@
                           <w:szCs w:val="14"/>
                         </w:rPr>
                       </w:pPr>
-                      <w:proofErr w:type="gramStart"/>
                       <w:r>
                         <w:rPr>
                           <w:sz w:val="14"/>
@@ -9394,7 +9208,6 @@
                         </w:rPr>
                         <w:t>Dokumentation</w:t>
                       </w:r>
-                      <w:proofErr w:type="gramEnd"/>
                     </w:p>
                   </w:txbxContent>
                 </v:textbox>
@@ -9410,7 +9223,7 @@
         <mc:AlternateContent>
           <mc:Choice Requires="wps">
             <w:drawing>
-              <wp:anchor distT="0" distB="0" distL="114300" distR="114300" simplePos="0" relativeHeight="251712512" behindDoc="0" locked="0" layoutInCell="1" allowOverlap="1" wp14:anchorId="7A29B5A6" wp14:editId="5614B16F">
+              <wp:anchor distT="0" distB="0" distL="114300" distR="114300" simplePos="0" relativeHeight="251712512" behindDoc="0" locked="0" layoutInCell="1" allowOverlap="1" wp14:anchorId="7A29B5A6" wp14:editId="6E6A7831">
                 <wp:simplePos x="0" y="0"/>
                 <wp:positionH relativeFrom="column">
                   <wp:posOffset>5724528</wp:posOffset>
@@ -9455,7 +9268,6 @@
                                 <w:szCs w:val="14"/>
                               </w:rPr>
                             </w:pPr>
-                            <w:proofErr w:type="gramStart"/>
                             <w:r>
                               <w:rPr>
                                 <w:sz w:val="14"/>
@@ -9470,7 +9282,6 @@
                               </w:rPr>
                               <w:t>Ressourcen</w:t>
                             </w:r>
-                            <w:proofErr w:type="gramEnd"/>
                           </w:p>
                         </w:txbxContent>
                       </wps:txbx>
@@ -9496,7 +9307,6 @@
                           <w:szCs w:val="14"/>
                         </w:rPr>
                       </w:pPr>
-                      <w:proofErr w:type="gramStart"/>
                       <w:r>
                         <w:rPr>
                           <w:sz w:val="14"/>
@@ -9511,7 +9321,6 @@
                         </w:rPr>
                         <w:t>Ressourcen</w:t>
                       </w:r>
-                      <w:proofErr w:type="gramEnd"/>
                     </w:p>
                   </w:txbxContent>
                 </v:textbox>
@@ -9527,7 +9336,7 @@
         <mc:AlternateContent>
           <mc:Choice Requires="wps">
             <w:drawing>
-              <wp:anchor distT="0" distB="0" distL="114300" distR="114300" simplePos="0" relativeHeight="251711488" behindDoc="0" locked="0" layoutInCell="1" allowOverlap="1" wp14:anchorId="5416117E" wp14:editId="72E7CCFC">
+              <wp:anchor distT="0" distB="0" distL="114300" distR="114300" simplePos="0" relativeHeight="251711488" behindDoc="0" locked="0" layoutInCell="1" allowOverlap="1" wp14:anchorId="5416117E" wp14:editId="0591E3DF">
                 <wp:simplePos x="0" y="0"/>
                 <wp:positionH relativeFrom="column">
                   <wp:posOffset>5724528</wp:posOffset>
@@ -9572,7 +9381,6 @@
                                 <w:szCs w:val="14"/>
                               </w:rPr>
                             </w:pPr>
-                            <w:proofErr w:type="gramStart"/>
                             <w:r>
                               <w:rPr>
                                 <w:sz w:val="14"/>
@@ -9585,15 +9393,7 @@
                                 <w:sz w:val="14"/>
                                 <w:szCs w:val="14"/>
                               </w:rPr>
-                              <w:t>Kritischer</w:t>
-                            </w:r>
-                            <w:proofErr w:type="gramEnd"/>
-                            <w:r>
-                              <w:rPr>
-                                <w:sz w:val="14"/>
-                                <w:szCs w:val="14"/>
-                              </w:rPr>
-                              <w:t xml:space="preserve"> Pfad</w:t>
+                              <w:t>Kritischer Pfad</w:t>
                             </w:r>
                           </w:p>
                         </w:txbxContent>
@@ -9620,7 +9420,6 @@
                           <w:szCs w:val="14"/>
                         </w:rPr>
                       </w:pPr>
-                      <w:proofErr w:type="gramStart"/>
                       <w:r>
                         <w:rPr>
                           <w:sz w:val="14"/>
@@ -9633,15 +9432,7 @@
                           <w:sz w:val="14"/>
                           <w:szCs w:val="14"/>
                         </w:rPr>
-                        <w:t>Kritischer</w:t>
-                      </w:r>
-                      <w:proofErr w:type="gramEnd"/>
-                      <w:r>
-                        <w:rPr>
-                          <w:sz w:val="14"/>
-                          <w:szCs w:val="14"/>
-                        </w:rPr>
-                        <w:t xml:space="preserve"> Pfad</w:t>
+                        <w:t>Kritischer Pfad</w:t>
                       </w:r>
                     </w:p>
                   </w:txbxContent>
@@ -9658,7 +9449,7 @@
         <mc:AlternateContent>
           <mc:Choice Requires="wps">
             <w:drawing>
-              <wp:anchor distT="0" distB="0" distL="114300" distR="114300" simplePos="0" relativeHeight="251714560" behindDoc="0" locked="0" layoutInCell="1" allowOverlap="1" wp14:anchorId="2AF73914" wp14:editId="41AFD256">
+              <wp:anchor distT="0" distB="0" distL="114300" distR="114300" simplePos="0" relativeHeight="251714560" behindDoc="0" locked="0" layoutInCell="1" allowOverlap="1" wp14:anchorId="2AF73914" wp14:editId="48DF8899">
                 <wp:simplePos x="0" y="0"/>
                 <wp:positionH relativeFrom="column">
                   <wp:posOffset>6927210</wp:posOffset>
@@ -9697,28 +9488,35 @@
                         <w:txbxContent>
                           <w:p>
                             <w:pPr>
+                              <w:spacing w:line="240" w:lineRule="auto"/>
                               <w:jc w:val="center"/>
                               <w:rPr>
-                                <w:sz w:val="16"/>
-                                <w:szCs w:val="16"/>
+                                <w:sz w:val="12"/>
+                                <w:szCs w:val="12"/>
                               </w:rPr>
                             </w:pPr>
-                            <w:proofErr w:type="gramStart"/>
                             <w:r>
                               <w:rPr>
-                                <w:sz w:val="16"/>
-                                <w:szCs w:val="16"/>
+                                <w:sz w:val="12"/>
+                                <w:szCs w:val="12"/>
                               </w:rPr>
                               <w:t xml:space="preserve">1.3.4  </w:t>
                             </w:r>
                             <w:r>
                               <w:rPr>
-                                <w:sz w:val="16"/>
-                                <w:szCs w:val="16"/>
+                                <w:sz w:val="12"/>
+                                <w:szCs w:val="12"/>
                               </w:rPr>
                               <w:t>Framework</w:t>
                             </w:r>
-                            <w:proofErr w:type="gramEnd"/>
+                            <w:r>
+                              <w:rPr>
+                                <w:sz w:val="12"/>
+                                <w:szCs w:val="12"/>
+                              </w:rPr>
+                              <w:br/>
+                              <w:t>auswählen</w:t>
+                            </w:r>
                           </w:p>
                         </w:txbxContent>
                       </wps:txbx>
@@ -9738,28 +9536,35 @@
                   <w:txbxContent>
                     <w:p>
                       <w:pPr>
+                        <w:spacing w:line="240" w:lineRule="auto"/>
                         <w:jc w:val="center"/>
                         <w:rPr>
-                          <w:sz w:val="16"/>
-                          <w:szCs w:val="16"/>
+                          <w:sz w:val="12"/>
+                          <w:szCs w:val="12"/>
                         </w:rPr>
                       </w:pPr>
-                      <w:proofErr w:type="gramStart"/>
                       <w:r>
                         <w:rPr>
-                          <w:sz w:val="16"/>
-                          <w:szCs w:val="16"/>
+                          <w:sz w:val="12"/>
+                          <w:szCs w:val="12"/>
                         </w:rPr>
                         <w:t xml:space="preserve">1.3.4  </w:t>
                       </w:r>
                       <w:r>
                         <w:rPr>
-                          <w:sz w:val="16"/>
-                          <w:szCs w:val="16"/>
+                          <w:sz w:val="12"/>
+                          <w:szCs w:val="12"/>
                         </w:rPr>
                         <w:t>Framework</w:t>
                       </w:r>
-                      <w:proofErr w:type="gramEnd"/>
+                      <w:r>
+                        <w:rPr>
+                          <w:sz w:val="12"/>
+                          <w:szCs w:val="12"/>
+                        </w:rPr>
+                        <w:br/>
+                        <w:t>auswählen</w:t>
+                      </w:r>
                     </w:p>
                   </w:txbxContent>
                 </v:textbox>
@@ -9775,7 +9580,7 @@
         <mc:AlternateContent>
           <mc:Choice Requires="wps">
             <w:drawing>
-              <wp:anchor distT="0" distB="0" distL="114300" distR="114300" simplePos="0" relativeHeight="251713536" behindDoc="0" locked="0" layoutInCell="1" allowOverlap="1" wp14:anchorId="1039CA81" wp14:editId="11251193">
+              <wp:anchor distT="0" distB="0" distL="114300" distR="114300" simplePos="0" relativeHeight="251713536" behindDoc="0" locked="0" layoutInCell="1" allowOverlap="1" wp14:anchorId="1039CA81" wp14:editId="42884454">
                 <wp:simplePos x="0" y="0"/>
                 <wp:positionH relativeFrom="column">
                   <wp:posOffset>6923407</wp:posOffset>
@@ -9803,9 +9608,9 @@
                         <a:solidFill>
                           <a:srgbClr val="FFFFFF"/>
                         </a:solidFill>
-                        <a:ln w="19050">
+                        <a:ln w="6350">
                           <a:solidFill>
-                            <a:srgbClr val="FF0000"/>
+                            <a:schemeClr val="tx1"/>
                           </a:solidFill>
                           <a:prstDash val="solid"/>
                         </a:ln>
@@ -9815,25 +9620,30 @@
                           <w:p>
                             <w:pPr>
                               <w:jc w:val="center"/>
-                              <w:rPr>
-                                <w:sz w:val="12"/>
-                                <w:szCs w:val="12"/>
-                              </w:rPr>
                             </w:pPr>
                             <w:r>
                               <w:rPr>
-                                <w:sz w:val="12"/>
-                                <w:szCs w:val="12"/>
+                                <w:sz w:val="14"/>
+                                <w:szCs w:val="14"/>
                               </w:rPr>
-                              <w:t xml:space="preserve">1.3.5   </w:t>
+                              <w:t xml:space="preserve">1.3.2  Literatur </w:t>
                             </w:r>
                             <w:r>
                               <w:rPr>
                                 <w:sz w:val="12"/>
                                 <w:szCs w:val="12"/>
                               </w:rPr>
-                              <w:t>Wissensaneignung</w:t>
+                              <w:t>Microcredentials</w:t>
                             </w:r>
+                          </w:p>
+                          <w:p>
+                            <w:pPr>
+                              <w:jc w:val="center"/>
+                              <w:rPr>
+                                <w:sz w:val="12"/>
+                                <w:szCs w:val="12"/>
+                              </w:rPr>
+                            </w:pPr>
                           </w:p>
                         </w:txbxContent>
                       </wps:txbx>
@@ -9848,9 +9658,28 @@
           </mc:Choice>
           <mc:Fallback>
             <w:pict>
-              <v:shape w14:anchorId="1039CA81" id="_x0000_s1064" type="#_x0000_t202" style="position:absolute;margin-left:545.15pt;margin-top:-33.25pt;width:62.2pt;height:31.5pt;z-index:251713536;visibility:visible;mso-wrap-style:square;mso-wrap-distance-left:9pt;mso-wrap-distance-top:0;mso-wrap-distance-right:9pt;mso-wrap-distance-bottom:0;mso-position-horizontal:absolute;mso-position-horizontal-relative:text;mso-position-vertical:absolute;mso-position-vertical-relative:text;v-text-anchor:middle" o:gfxdata="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" strokecolor="red" strokeweight="1.5pt">
+              <v:shape w14:anchorId="1039CA81" id="_x0000_s1064" type="#_x0000_t202" style="position:absolute;margin-left:545.15pt;margin-top:-33.25pt;width:62.2pt;height:31.5pt;z-index:251713536;visibility:visible;mso-wrap-style:square;mso-wrap-distance-left:9pt;mso-wrap-distance-top:0;mso-wrap-distance-right:9pt;mso-wrap-distance-bottom:0;mso-position-horizontal:absolute;mso-position-horizontal-relative:text;mso-position-vertical:absolute;mso-position-vertical-relative:text;v-text-anchor:middle" o:gfxdata="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" strokecolor="black [3213]" strokeweight=".5pt">
                 <v:textbox>
                   <w:txbxContent>
+                    <w:p>
+                      <w:pPr>
+                        <w:jc w:val="center"/>
+                      </w:pPr>
+                      <w:r>
+                        <w:rPr>
+                          <w:sz w:val="14"/>
+                          <w:szCs w:val="14"/>
+                        </w:rPr>
+                        <w:t xml:space="preserve">1.3.2  Literatur </w:t>
+                      </w:r>
+                      <w:r>
+                        <w:rPr>
+                          <w:sz w:val="12"/>
+                          <w:szCs w:val="12"/>
+                        </w:rPr>
+                        <w:t>Microcredentials</w:t>
+                      </w:r>
+                    </w:p>
                     <w:p>
                       <w:pPr>
                         <w:jc w:val="center"/>
@@ -9859,20 +9688,6 @@
                           <w:szCs w:val="12"/>
                         </w:rPr>
                       </w:pPr>
-                      <w:r>
-                        <w:rPr>
-                          <w:sz w:val="12"/>
-                          <w:szCs w:val="12"/>
-                        </w:rPr>
-                        <w:t xml:space="preserve">1.3.5   </w:t>
-                      </w:r>
-                      <w:r>
-                        <w:rPr>
-                          <w:sz w:val="12"/>
-                          <w:szCs w:val="12"/>
-                        </w:rPr>
-                        <w:t>Wissensaneignung</w:t>
-                      </w:r>
                     </w:p>
                   </w:txbxContent>
                 </v:textbox>
@@ -9888,7 +9703,7 @@
         <mc:AlternateContent>
           <mc:Choice Requires="wps">
             <w:drawing>
-              <wp:anchor distT="0" distB="0" distL="114300" distR="114300" simplePos="0" relativeHeight="251710464" behindDoc="0" locked="0" layoutInCell="1" allowOverlap="1" wp14:anchorId="550F5609" wp14:editId="561FF032">
+              <wp:anchor distT="0" distB="0" distL="114300" distR="114300" simplePos="0" relativeHeight="251710464" behindDoc="0" locked="0" layoutInCell="1" allowOverlap="1" wp14:anchorId="550F5609" wp14:editId="00B20FD4">
                 <wp:simplePos x="0" y="0"/>
                 <wp:positionH relativeFrom="column">
                   <wp:posOffset>6931023</wp:posOffset>
@@ -9929,7 +9744,6 @@
                             <w:pPr>
                               <w:jc w:val="center"/>
                             </w:pPr>
-                            <w:proofErr w:type="gramStart"/>
                             <w:r>
                               <w:rPr>
                                 <w:sz w:val="14"/>
@@ -9939,12 +9753,19 @@
                             </w:r>
                             <w:r>
                               <w:rPr>
-                                <w:sz w:val="14"/>
-                                <w:szCs w:val="14"/>
+                                <w:sz w:val="10"/>
+                                <w:szCs w:val="10"/>
                               </w:rPr>
                               <w:t>Programmiersprache</w:t>
                             </w:r>
-                            <w:proofErr w:type="gramEnd"/>
+                            <w:r>
+                              <w:rPr>
+                                <w:sz w:val="10"/>
+                                <w:szCs w:val="10"/>
+                              </w:rPr>
+                              <w:br/>
+                              <w:t>auswählen</w:t>
+                            </w:r>
                           </w:p>
                         </w:txbxContent>
                       </wps:txbx>
@@ -9966,7 +9787,6 @@
                       <w:pPr>
                         <w:jc w:val="center"/>
                       </w:pPr>
-                      <w:proofErr w:type="gramStart"/>
                       <w:r>
                         <w:rPr>
                           <w:sz w:val="14"/>
@@ -9976,12 +9796,19 @@
                       </w:r>
                       <w:r>
                         <w:rPr>
-                          <w:sz w:val="14"/>
-                          <w:szCs w:val="14"/>
+                          <w:sz w:val="10"/>
+                          <w:szCs w:val="10"/>
                         </w:rPr>
                         <w:t>Programmiersprache</w:t>
                       </w:r>
-                      <w:proofErr w:type="gramEnd"/>
+                      <w:r>
+                        <w:rPr>
+                          <w:sz w:val="10"/>
+                          <w:szCs w:val="10"/>
+                        </w:rPr>
+                        <w:br/>
+                        <w:t>auswählen</w:t>
+                      </w:r>
                     </w:p>
                   </w:txbxContent>
                 </v:textbox>
@@ -9997,7 +9824,7 @@
         <mc:AlternateContent>
           <mc:Choice Requires="wps">
             <w:drawing>
-              <wp:anchor distT="0" distB="0" distL="114300" distR="114300" simplePos="0" relativeHeight="251709440" behindDoc="0" locked="0" layoutInCell="1" allowOverlap="1" wp14:anchorId="502BD2A7" wp14:editId="224E860F">
+              <wp:anchor distT="0" distB="0" distL="114300" distR="114300" simplePos="0" relativeHeight="251709440" behindDoc="0" locked="0" layoutInCell="1" allowOverlap="1" wp14:anchorId="502BD2A7" wp14:editId="4A15EC2A">
                 <wp:simplePos x="0" y="0"/>
                 <wp:positionH relativeFrom="column">
                   <wp:posOffset>6929752</wp:posOffset>
@@ -10006,7 +9833,7 @@
                   <wp:posOffset>1052831</wp:posOffset>
                 </wp:positionV>
                 <wp:extent cx="789941" cy="400050"/>
-                <wp:effectExtent l="0" t="0" r="10159" b="19050"/>
+                <wp:effectExtent l="0" t="0" r="10160" b="19050"/>
                 <wp:wrapNone/>
                 <wp:docPr id="122" name="Textfeld 3"/>
                 <wp:cNvGraphicFramePr/>
@@ -10025,9 +9852,9 @@
                         <a:solidFill>
                           <a:srgbClr val="FFFFFF"/>
                         </a:solidFill>
-                        <a:ln w="6345">
+                        <a:ln w="19050">
                           <a:solidFill>
-                            <a:srgbClr val="000000"/>
+                            <a:srgbClr val="FF0000"/>
                           </a:solidFill>
                           <a:prstDash val="solid"/>
                         </a:ln>
@@ -10037,39 +9864,23 @@
                           <w:p>
                             <w:pPr>
                               <w:jc w:val="center"/>
+                              <w:rPr>
+                                <w:sz w:val="12"/>
+                                <w:szCs w:val="12"/>
+                              </w:rPr>
                             </w:pPr>
-                            <w:proofErr w:type="gramStart"/>
-                            <w:r>
-                              <w:rPr>
-                                <w:sz w:val="14"/>
-                                <w:szCs w:val="14"/>
-                              </w:rPr>
-                              <w:t xml:space="preserve">1.3.2  </w:t>
-                            </w:r>
-                            <w:r>
-                              <w:rPr>
-                                <w:sz w:val="14"/>
-                                <w:szCs w:val="14"/>
-                              </w:rPr>
-                              <w:t>Literatur</w:t>
-                            </w:r>
-                            <w:proofErr w:type="gramEnd"/>
-                            <w:r>
-                              <w:rPr>
-                                <w:sz w:val="14"/>
-                                <w:szCs w:val="14"/>
-                              </w:rPr>
-                              <w:t xml:space="preserve"> </w:t>
-                            </w:r>
-                            <w:proofErr w:type="spellStart"/>
                             <w:r>
                               <w:rPr>
                                 <w:sz w:val="12"/>
                                 <w:szCs w:val="12"/>
                               </w:rPr>
-                              <w:t>Microcredentials</w:t>
+                              <w:t>1.3.5   Wissensaneignung</w:t>
                             </w:r>
-                            <w:proofErr w:type="spellEnd"/>
+                          </w:p>
+                          <w:p>
+                            <w:pPr>
+                              <w:jc w:val="center"/>
+                            </w:pPr>
                           </w:p>
                         </w:txbxContent>
                       </wps:txbx>
@@ -10084,45 +9895,29 @@
           </mc:Choice>
           <mc:Fallback>
             <w:pict>
-              <v:shape w14:anchorId="502BD2A7" id="_x0000_s1066" type="#_x0000_t202" style="position:absolute;margin-left:545.65pt;margin-top:82.9pt;width:62.2pt;height:31.5pt;z-index:251709440;visibility:visible;mso-wrap-style:square;mso-wrap-distance-left:9pt;mso-wrap-distance-top:0;mso-wrap-distance-right:9pt;mso-wrap-distance-bottom:0;mso-position-horizontal:absolute;mso-position-horizontal-relative:text;mso-position-vertical:absolute;mso-position-vertical-relative:text;v-text-anchor:middle" o:gfxdata="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" strokeweight=".17625mm">
+              <v:shape w14:anchorId="502BD2A7" id="_x0000_s1066" type="#_x0000_t202" style="position:absolute;margin-left:545.65pt;margin-top:82.9pt;width:62.2pt;height:31.5pt;z-index:251709440;visibility:visible;mso-wrap-style:square;mso-wrap-distance-left:9pt;mso-wrap-distance-top:0;mso-wrap-distance-right:9pt;mso-wrap-distance-bottom:0;mso-position-horizontal:absolute;mso-position-horizontal-relative:text;mso-position-vertical:absolute;mso-position-vertical-relative:text;v-text-anchor:middle" o:gfxdata="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" strokecolor="red" strokeweight="1.5pt">
                 <v:textbox>
                   <w:txbxContent>
                     <w:p>
                       <w:pPr>
                         <w:jc w:val="center"/>
+                        <w:rPr>
+                          <w:sz w:val="12"/>
+                          <w:szCs w:val="12"/>
+                        </w:rPr>
                       </w:pPr>
-                      <w:proofErr w:type="gramStart"/>
-                      <w:r>
-                        <w:rPr>
-                          <w:sz w:val="14"/>
-                          <w:szCs w:val="14"/>
-                        </w:rPr>
-                        <w:t xml:space="preserve">1.3.2  </w:t>
-                      </w:r>
-                      <w:r>
-                        <w:rPr>
-                          <w:sz w:val="14"/>
-                          <w:szCs w:val="14"/>
-                        </w:rPr>
-                        <w:t>Literatur</w:t>
-                      </w:r>
-                      <w:proofErr w:type="gramEnd"/>
-                      <w:r>
-                        <w:rPr>
-                          <w:sz w:val="14"/>
-                          <w:szCs w:val="14"/>
-                        </w:rPr>
-                        <w:t xml:space="preserve"> </w:t>
-                      </w:r>
-                      <w:proofErr w:type="spellStart"/>
                       <w:r>
                         <w:rPr>
                           <w:sz w:val="12"/>
                           <w:szCs w:val="12"/>
                         </w:rPr>
-                        <w:t>Microcredentials</w:t>
+                        <w:t>1.3.5   Wissensaneignung</w:t>
                       </w:r>
-                      <w:proofErr w:type="spellEnd"/>
+                    </w:p>
+                    <w:p>
+                      <w:pPr>
+                        <w:jc w:val="center"/>
+                      </w:pPr>
                     </w:p>
                   </w:txbxContent>
                 </v:textbox>
@@ -10193,7 +9988,6 @@
                                 <w:szCs w:val="14"/>
                               </w:rPr>
                             </w:pPr>
-                            <w:proofErr w:type="gramStart"/>
                             <w:r>
                               <w:rPr>
                                 <w:sz w:val="14"/>
@@ -10206,15 +10000,7 @@
                                 <w:sz w:val="14"/>
                                 <w:szCs w:val="14"/>
                               </w:rPr>
-                              <w:t>Team</w:t>
-                            </w:r>
-                            <w:proofErr w:type="gramEnd"/>
-                            <w:r>
-                              <w:rPr>
-                                <w:sz w:val="14"/>
-                                <w:szCs w:val="14"/>
-                              </w:rPr>
-                              <w:t xml:space="preserve"> Organisation</w:t>
+                              <w:t>Team Organisation</w:t>
                             </w:r>
                           </w:p>
                         </w:txbxContent>
@@ -10241,7 +10027,6 @@
                           <w:szCs w:val="14"/>
                         </w:rPr>
                       </w:pPr>
-                      <w:proofErr w:type="gramStart"/>
                       <w:r>
                         <w:rPr>
                           <w:sz w:val="14"/>
@@ -10254,15 +10039,7 @@
                           <w:sz w:val="14"/>
                           <w:szCs w:val="14"/>
                         </w:rPr>
-                        <w:t>Team</w:t>
-                      </w:r>
-                      <w:proofErr w:type="gramEnd"/>
-                      <w:r>
-                        <w:rPr>
-                          <w:sz w:val="14"/>
-                          <w:szCs w:val="14"/>
-                        </w:rPr>
-                        <w:t xml:space="preserve"> Organisation</w:t>
+                        <w:t>Team Organisation</w:t>
                       </w:r>
                     </w:p>
                   </w:txbxContent>
@@ -10732,7 +10509,6 @@
                             <w:pPr>
                               <w:jc w:val="center"/>
                             </w:pPr>
-                            <w:proofErr w:type="gramStart"/>
                             <w:r>
                               <w:rPr>
                                 <w:sz w:val="14"/>
@@ -10747,7 +10523,6 @@
                               </w:rPr>
                               <w:t>Zeitplanung</w:t>
                             </w:r>
-                            <w:proofErr w:type="gramEnd"/>
                           </w:p>
                         </w:txbxContent>
                       </wps:txbx>
@@ -10769,7 +10544,6 @@
                       <w:pPr>
                         <w:jc w:val="center"/>
                       </w:pPr>
-                      <w:proofErr w:type="gramStart"/>
                       <w:r>
                         <w:rPr>
                           <w:sz w:val="14"/>
@@ -10784,7 +10558,6 @@
                         </w:rPr>
                         <w:t>Zeitplanung</w:t>
                       </w:r>
-                      <w:proofErr w:type="gramEnd"/>
                     </w:p>
                   </w:txbxContent>
                 </v:textbox>
@@ -11036,7 +10809,6 @@
                                 <w:szCs w:val="16"/>
                               </w:rPr>
                             </w:pPr>
-                            <w:proofErr w:type="gramStart"/>
                             <w:r>
                               <w:rPr>
                                 <w:sz w:val="12"/>
@@ -11044,7 +10816,6 @@
                               </w:rPr>
                               <w:t xml:space="preserve">1.6.2  </w:t>
                             </w:r>
-                            <w:proofErr w:type="spellStart"/>
                             <w:r>
                               <w:rPr>
                                 <w:sz w:val="12"/>
@@ -11059,8 +10830,6 @@
                               </w:rPr>
                               <w:t>s</w:t>
                             </w:r>
-                            <w:proofErr w:type="spellEnd"/>
-                            <w:proofErr w:type="gramEnd"/>
                             <w:r>
                               <w:rPr>
                                 <w:sz w:val="12"/>
@@ -11068,7 +10837,6 @@
                               </w:rPr>
                               <w:t xml:space="preserve"> </w:t>
                             </w:r>
-                            <w:proofErr w:type="spellStart"/>
                             <w:r>
                               <w:rPr>
                                 <w:sz w:val="12"/>
@@ -11076,7 +10844,6 @@
                               </w:rPr>
                               <w:t>vorbereitung</w:t>
                             </w:r>
-                            <w:proofErr w:type="spellEnd"/>
                           </w:p>
                         </w:txbxContent>
                       </wps:txbx>
@@ -11103,7 +10870,6 @@
                           <w:szCs w:val="16"/>
                         </w:rPr>
                       </w:pPr>
-                      <w:proofErr w:type="gramStart"/>
                       <w:r>
                         <w:rPr>
                           <w:sz w:val="12"/>
@@ -11111,7 +10877,6 @@
                         </w:rPr>
                         <w:t xml:space="preserve">1.6.2  </w:t>
                       </w:r>
-                      <w:proofErr w:type="spellStart"/>
                       <w:r>
                         <w:rPr>
                           <w:sz w:val="12"/>
@@ -11126,8 +10891,6 @@
                         </w:rPr>
                         <w:t>s</w:t>
                       </w:r>
-                      <w:proofErr w:type="spellEnd"/>
-                      <w:proofErr w:type="gramEnd"/>
                       <w:r>
                         <w:rPr>
                           <w:sz w:val="12"/>
@@ -11135,7 +10898,6 @@
                         </w:rPr>
                         <w:t xml:space="preserve"> </w:t>
                       </w:r>
-                      <w:proofErr w:type="spellStart"/>
                       <w:r>
                         <w:rPr>
                           <w:sz w:val="12"/>
@@ -11143,7 +10905,6 @@
                         </w:rPr>
                         <w:t>vorbereitung</w:t>
                       </w:r>
-                      <w:proofErr w:type="spellEnd"/>
                     </w:p>
                   </w:txbxContent>
                 </v:textbox>
@@ -11198,21 +10959,33 @@
                         <w:txbxContent>
                           <w:p>
                             <w:pPr>
+                              <w:spacing w:line="240" w:lineRule="auto"/>
                               <w:jc w:val="center"/>
+                              <w:rPr>
+                                <w:sz w:val="20"/>
+                                <w:szCs w:val="20"/>
+                              </w:rPr>
                             </w:pPr>
                             <w:r>
                               <w:rPr>
-                                <w:sz w:val="16"/>
-                                <w:szCs w:val="16"/>
+                                <w:sz w:val="14"/>
+                                <w:szCs w:val="14"/>
                               </w:rPr>
                               <w:t xml:space="preserve">1.5.3 </w:t>
                             </w:r>
                             <w:r>
                               <w:rPr>
-                                <w:sz w:val="16"/>
-                                <w:szCs w:val="16"/>
+                                <w:sz w:val="14"/>
+                                <w:szCs w:val="14"/>
                               </w:rPr>
                               <w:t>Rücksprache</w:t>
+                            </w:r>
+                            <w:r>
+                              <w:rPr>
+                                <w:sz w:val="14"/>
+                                <w:szCs w:val="14"/>
+                              </w:rPr>
+                              <w:t xml:space="preserve"> Stakeholder</w:t>
                             </w:r>
                           </w:p>
                         </w:txbxContent>
@@ -11233,21 +11006,33 @@
                   <w:txbxContent>
                     <w:p>
                       <w:pPr>
+                        <w:spacing w:line="240" w:lineRule="auto"/>
                         <w:jc w:val="center"/>
+                        <w:rPr>
+                          <w:sz w:val="20"/>
+                          <w:szCs w:val="20"/>
+                        </w:rPr>
                       </w:pPr>
                       <w:r>
                         <w:rPr>
-                          <w:sz w:val="16"/>
-                          <w:szCs w:val="16"/>
+                          <w:sz w:val="14"/>
+                          <w:szCs w:val="14"/>
                         </w:rPr>
                         <w:t xml:space="preserve">1.5.3 </w:t>
                       </w:r>
                       <w:r>
                         <w:rPr>
-                          <w:sz w:val="16"/>
-                          <w:szCs w:val="16"/>
+                          <w:sz w:val="14"/>
+                          <w:szCs w:val="14"/>
                         </w:rPr>
                         <w:t>Rücksprache</w:t>
+                      </w:r>
+                      <w:r>
+                        <w:rPr>
+                          <w:sz w:val="14"/>
+                          <w:szCs w:val="14"/>
+                        </w:rPr>
+                        <w:t xml:space="preserve"> Stakeholder</w:t>
                       </w:r>
                     </w:p>
                   </w:txbxContent>
@@ -11305,7 +11090,6 @@
                             <w:pPr>
                               <w:jc w:val="center"/>
                             </w:pPr>
-                            <w:proofErr w:type="gramStart"/>
                             <w:r>
                               <w:rPr>
                                 <w:sz w:val="16"/>
@@ -11313,7 +11097,6 @@
                               </w:rPr>
                               <w:t xml:space="preserve">1.5.1  </w:t>
                             </w:r>
-                            <w:proofErr w:type="spellStart"/>
                             <w:r>
                               <w:rPr>
                                 <w:sz w:val="16"/>
@@ -11321,8 +11104,6 @@
                               </w:rPr>
                               <w:t>Testing</w:t>
                             </w:r>
-                            <w:proofErr w:type="spellEnd"/>
-                            <w:proofErr w:type="gramEnd"/>
                           </w:p>
                         </w:txbxContent>
                       </wps:txbx>
@@ -11344,7 +11125,6 @@
                       <w:pPr>
                         <w:jc w:val="center"/>
                       </w:pPr>
-                      <w:proofErr w:type="gramStart"/>
                       <w:r>
                         <w:rPr>
                           <w:sz w:val="16"/>
@@ -11352,7 +11132,6 @@
                         </w:rPr>
                         <w:t xml:space="preserve">1.5.1  </w:t>
                       </w:r>
-                      <w:proofErr w:type="spellStart"/>
                       <w:r>
                         <w:rPr>
                           <w:sz w:val="16"/>
@@ -11360,8 +11139,6 @@
                         </w:rPr>
                         <w:t>Testing</w:t>
                       </w:r>
-                      <w:proofErr w:type="spellEnd"/>
-                      <w:proofErr w:type="gramEnd"/>
                     </w:p>
                   </w:txbxContent>
                 </v:textbox>

</xml_diff>

<commit_message>
Ullrich mit zwei L
</commit_message>
<xml_diff>
--- a/Dokumente/Abgabe 1 I weiterführende Dokumente/Projektmanagement II - Abgabe1.docx
+++ b/Dokumente/Abgabe 1 I weiterführende Dokumente/Projektmanagement II - Abgabe1.docx
@@ -30,7 +30,19 @@
         <w:rPr>
           <w:color w:val="7F7F7F" w:themeColor="text1" w:themeTint="80"/>
         </w:rPr>
-        <w:t>Benjamin Ulrich</w:t>
+        <w:t>Benjamin U</w:t>
+      </w:r>
+      <w:r>
+        <w:rPr>
+          <w:color w:val="7F7F7F" w:themeColor="text1" w:themeTint="80"/>
+        </w:rPr>
+        <w:t>l</w:t>
+      </w:r>
+      <w:r>
+        <w:rPr>
+          <w:color w:val="7F7F7F" w:themeColor="text1" w:themeTint="80"/>
+        </w:rPr>
+        <w:t>lrich</w:t>
       </w:r>
       <w:r>
         <w:rPr>
@@ -472,6 +484,7 @@
                                   <w:szCs w:val="36"/>
                                 </w:rPr>
                               </w:pPr>
+                              <w:proofErr w:type="gramStart"/>
                               <w:r>
                                 <w:rPr>
                                   <w:rFonts w:eastAsia="Calibri" w:cs="Calibri"/>
@@ -482,6 +495,7 @@
                                 </w:rPr>
                                 <w:t>1.1  Initialisierung</w:t>
                               </w:r>
+                              <w:proofErr w:type="gramEnd"/>
                             </w:p>
                           </w:txbxContent>
                         </wps:txbx>
@@ -752,6 +766,7 @@
                                   <w:szCs w:val="36"/>
                                 </w:rPr>
                               </w:pPr>
+                              <w:proofErr w:type="gramStart"/>
                               <w:r>
                                 <w:rPr>
                                   <w:rFonts w:eastAsia="Calibri" w:cs="Calibri"/>
@@ -762,6 +777,7 @@
                                 </w:rPr>
                                 <w:t>1.1.1  Zieldefinition</w:t>
                               </w:r>
+                              <w:proofErr w:type="gramEnd"/>
                             </w:p>
                           </w:txbxContent>
                         </wps:txbx>
@@ -1032,6 +1048,7 @@
                                   <w:szCs w:val="36"/>
                                 </w:rPr>
                               </w:pPr>
+                              <w:proofErr w:type="gramStart"/>
                               <w:r>
                                 <w:rPr>
                                   <w:rFonts w:eastAsia="Calibri" w:cs="Calibri"/>
@@ -1040,7 +1057,18 @@
                                   <w:sz w:val="18"/>
                                   <w:szCs w:val="18"/>
                                 </w:rPr>
-                                <w:t>1.1.2  Team Organisieren</w:t>
+                                <w:t>1.1.2  Team</w:t>
+                              </w:r>
+                              <w:proofErr w:type="gramEnd"/>
+                              <w:r>
+                                <w:rPr>
+                                  <w:rFonts w:eastAsia="Calibri" w:cs="Calibri"/>
+                                  <w:color w:val="000000"/>
+                                  <w:kern w:val="3"/>
+                                  <w:sz w:val="18"/>
+                                  <w:szCs w:val="18"/>
+                                </w:rPr>
+                                <w:t xml:space="preserve"> Organisieren</w:t>
                               </w:r>
                             </w:p>
                           </w:txbxContent>
@@ -1312,6 +1340,7 @@
                                   <w:szCs w:val="36"/>
                                 </w:rPr>
                               </w:pPr>
+                              <w:proofErr w:type="gramStart"/>
                               <w:r>
                                 <w:rPr>
                                   <w:rFonts w:eastAsia="Calibri" w:cs="Calibri"/>
@@ -1320,7 +1349,18 @@
                                   <w:sz w:val="18"/>
                                   <w:szCs w:val="18"/>
                                 </w:rPr>
-                                <w:t>1.1.3  Werkzeuge aussuchen</w:t>
+                                <w:t>1.1.3  Werkzeuge</w:t>
+                              </w:r>
+                              <w:proofErr w:type="gramEnd"/>
+                              <w:r>
+                                <w:rPr>
+                                  <w:rFonts w:eastAsia="Calibri" w:cs="Calibri"/>
+                                  <w:color w:val="000000"/>
+                                  <w:kern w:val="3"/>
+                                  <w:sz w:val="18"/>
+                                  <w:szCs w:val="18"/>
+                                </w:rPr>
+                                <w:t xml:space="preserve"> aussuchen</w:t>
                               </w:r>
                             </w:p>
                           </w:txbxContent>
@@ -1795,6 +1835,7 @@
                                   <w:szCs w:val="36"/>
                                 </w:rPr>
                               </w:pPr>
+                              <w:proofErr w:type="gramStart"/>
                               <w:r>
                                 <w:rPr>
                                   <w:rFonts w:eastAsia="Calibri" w:cs="Calibri"/>
@@ -1805,6 +1846,7 @@
                                 </w:rPr>
                                 <w:t>1.2  Projektmanagement</w:t>
                               </w:r>
+                              <w:proofErr w:type="gramEnd"/>
                             </w:p>
                           </w:txbxContent>
                         </wps:txbx>
@@ -2075,6 +2117,7 @@
                                   <w:szCs w:val="36"/>
                                 </w:rPr>
                               </w:pPr>
+                              <w:proofErr w:type="gramStart"/>
                               <w:r>
                                 <w:rPr>
                                   <w:rFonts w:eastAsia="Calibri" w:cs="Calibri"/>
@@ -2085,6 +2128,7 @@
                                 </w:rPr>
                                 <w:t>1.2.1  PSP</w:t>
                               </w:r>
+                              <w:proofErr w:type="gramEnd"/>
                             </w:p>
                           </w:txbxContent>
                         </wps:txbx>
@@ -2355,6 +2399,7 @@
                                   <w:szCs w:val="36"/>
                                 </w:rPr>
                               </w:pPr>
+                              <w:proofErr w:type="gramStart"/>
                               <w:r>
                                 <w:rPr>
                                   <w:rFonts w:eastAsia="Calibri" w:cs="Calibri"/>
@@ -2363,7 +2408,18 @@
                                   <w:sz w:val="18"/>
                                   <w:szCs w:val="18"/>
                                 </w:rPr>
-                                <w:t>1.2.2  Kritischer Pfad</w:t>
+                                <w:t>1.2.2  Kritischer</w:t>
+                              </w:r>
+                              <w:proofErr w:type="gramEnd"/>
+                              <w:r>
+                                <w:rPr>
+                                  <w:rFonts w:eastAsia="Calibri" w:cs="Calibri"/>
+                                  <w:color w:val="000000"/>
+                                  <w:kern w:val="3"/>
+                                  <w:sz w:val="18"/>
+                                  <w:szCs w:val="18"/>
+                                </w:rPr>
+                                <w:t xml:space="preserve"> Pfad</w:t>
                               </w:r>
                             </w:p>
                           </w:txbxContent>
@@ -2635,6 +2691,7 @@
                                   <w:szCs w:val="36"/>
                                 </w:rPr>
                               </w:pPr>
+                              <w:proofErr w:type="gramStart"/>
                               <w:r>
                                 <w:rPr>
                                   <w:rFonts w:eastAsia="Calibri" w:cs="Calibri"/>
@@ -2645,6 +2702,7 @@
                                 </w:rPr>
                                 <w:t>1.2.3  Zeitplanung</w:t>
                               </w:r>
+                              <w:proofErr w:type="gramEnd"/>
                             </w:p>
                           </w:txbxContent>
                         </wps:txbx>
@@ -2915,6 +2973,7 @@
                                   <w:szCs w:val="36"/>
                                 </w:rPr>
                               </w:pPr>
+                              <w:proofErr w:type="gramStart"/>
                               <w:r>
                                 <w:rPr>
                                   <w:rFonts w:eastAsia="Calibri" w:cs="Calibri"/>
@@ -2925,6 +2984,7 @@
                                 </w:rPr>
                                 <w:t>1.2.4  Ressourcen</w:t>
                               </w:r>
+                              <w:proofErr w:type="gramEnd"/>
                             </w:p>
                           </w:txbxContent>
                         </wps:txbx>
@@ -3118,6 +3178,7 @@
                                   <w:szCs w:val="36"/>
                                 </w:rPr>
                               </w:pPr>
+                              <w:proofErr w:type="gramStart"/>
                               <w:r>
                                 <w:rPr>
                                   <w:rFonts w:eastAsia="Calibri" w:cs="Calibri"/>
@@ -3128,6 +3189,7 @@
                                 </w:rPr>
                                 <w:t>1.3  Recherche</w:t>
                               </w:r>
+                              <w:proofErr w:type="gramEnd"/>
                             </w:p>
                           </w:txbxContent>
                         </wps:txbx>
@@ -3398,6 +3460,7 @@
                                   <w:szCs w:val="36"/>
                                 </w:rPr>
                               </w:pPr>
+                              <w:proofErr w:type="gramStart"/>
                               <w:r>
                                 <w:rPr>
                                   <w:rFonts w:eastAsia="Calibri" w:cs="Calibri"/>
@@ -3406,7 +3469,18 @@
                                   <w:sz w:val="18"/>
                                   <w:szCs w:val="18"/>
                                 </w:rPr>
-                                <w:t>1.3.1  Literatur MC</w:t>
+                                <w:t>1.3.1  Literatur</w:t>
+                              </w:r>
+                              <w:proofErr w:type="gramEnd"/>
+                              <w:r>
+                                <w:rPr>
+                                  <w:rFonts w:eastAsia="Calibri" w:cs="Calibri"/>
+                                  <w:color w:val="000000"/>
+                                  <w:kern w:val="3"/>
+                                  <w:sz w:val="18"/>
+                                  <w:szCs w:val="18"/>
+                                </w:rPr>
+                                <w:t xml:space="preserve"> MC</w:t>
                               </w:r>
                             </w:p>
                           </w:txbxContent>
@@ -3678,6 +3752,7 @@
                                   <w:szCs w:val="36"/>
                                 </w:rPr>
                               </w:pPr>
+                              <w:proofErr w:type="gramStart"/>
                               <w:r>
                                 <w:rPr>
                                   <w:rFonts w:eastAsia="Calibri" w:cs="Calibri"/>
@@ -3686,7 +3761,18 @@
                                   <w:sz w:val="18"/>
                                   <w:szCs w:val="18"/>
                                 </w:rPr>
-                                <w:t>1.3.2  Programmiersprache wählen</w:t>
+                                <w:t>1.3.2  Programmiersprache</w:t>
+                              </w:r>
+                              <w:proofErr w:type="gramEnd"/>
+                              <w:r>
+                                <w:rPr>
+                                  <w:rFonts w:eastAsia="Calibri" w:cs="Calibri"/>
+                                  <w:color w:val="000000"/>
+                                  <w:kern w:val="3"/>
+                                  <w:sz w:val="18"/>
+                                  <w:szCs w:val="18"/>
+                                </w:rPr>
+                                <w:t xml:space="preserve"> wählen</w:t>
                               </w:r>
                             </w:p>
                           </w:txbxContent>
@@ -3958,6 +4044,7 @@
                                   <w:szCs w:val="36"/>
                                 </w:rPr>
                               </w:pPr>
+                              <w:proofErr w:type="gramStart"/>
                               <w:r>
                                 <w:rPr>
                                   <w:rFonts w:eastAsia="Calibri" w:cs="Calibri"/>
@@ -3966,7 +4053,18 @@
                                   <w:sz w:val="18"/>
                                   <w:szCs w:val="18"/>
                                 </w:rPr>
-                                <w:t>1.3.3  Framework- wählen</w:t>
+                                <w:t>1.3.3  Framework</w:t>
+                              </w:r>
+                              <w:proofErr w:type="gramEnd"/>
+                              <w:r>
+                                <w:rPr>
+                                  <w:rFonts w:eastAsia="Calibri" w:cs="Calibri"/>
+                                  <w:color w:val="000000"/>
+                                  <w:kern w:val="3"/>
+                                  <w:sz w:val="18"/>
+                                  <w:szCs w:val="18"/>
+                                </w:rPr>
+                                <w:t>- wählen</w:t>
                               </w:r>
                             </w:p>
                           </w:txbxContent>
@@ -4161,6 +4259,7 @@
                                   <w:szCs w:val="36"/>
                                 </w:rPr>
                               </w:pPr>
+                              <w:proofErr w:type="gramStart"/>
                               <w:r>
                                 <w:rPr>
                                   <w:rFonts w:eastAsia="Calibri" w:cs="Calibri"/>
@@ -4171,6 +4270,7 @@
                                 </w:rPr>
                                 <w:t>1.4  Durchführung</w:t>
                               </w:r>
+                              <w:proofErr w:type="gramEnd"/>
                             </w:p>
                           </w:txbxContent>
                         </wps:txbx>
@@ -4441,6 +4541,7 @@
                                   <w:szCs w:val="36"/>
                                 </w:rPr>
                               </w:pPr>
+                              <w:proofErr w:type="gramStart"/>
                               <w:r>
                                 <w:rPr>
                                   <w:rFonts w:eastAsia="Calibri" w:cs="Calibri"/>
@@ -4449,7 +4550,18 @@
                                   <w:sz w:val="18"/>
                                   <w:szCs w:val="18"/>
                                 </w:rPr>
-                                <w:t>1.4.1  Daten verarbeiten</w:t>
+                                <w:t>1.4.1  Daten</w:t>
+                              </w:r>
+                              <w:proofErr w:type="gramEnd"/>
+                              <w:r>
+                                <w:rPr>
+                                  <w:rFonts w:eastAsia="Calibri" w:cs="Calibri"/>
+                                  <w:color w:val="000000"/>
+                                  <w:kern w:val="3"/>
+                                  <w:sz w:val="18"/>
+                                  <w:szCs w:val="18"/>
+                                </w:rPr>
+                                <w:t xml:space="preserve"> verarbeiten</w:t>
                               </w:r>
                             </w:p>
                           </w:txbxContent>
@@ -4721,6 +4833,7 @@
                                   <w:szCs w:val="36"/>
                                 </w:rPr>
                               </w:pPr>
+                              <w:proofErr w:type="gramStart"/>
                               <w:r>
                                 <w:rPr>
                                   <w:rFonts w:eastAsia="Calibri" w:cs="Calibri"/>
@@ -4729,7 +4842,18 @@
                                   <w:sz w:val="18"/>
                                   <w:szCs w:val="18"/>
                                 </w:rPr>
-                                <w:t>1.4.2  Design Prototyp</w:t>
+                                <w:t>1.4.2  Design</w:t>
+                              </w:r>
+                              <w:proofErr w:type="gramEnd"/>
+                              <w:r>
+                                <w:rPr>
+                                  <w:rFonts w:eastAsia="Calibri" w:cs="Calibri"/>
+                                  <w:color w:val="000000"/>
+                                  <w:kern w:val="3"/>
+                                  <w:sz w:val="18"/>
+                                  <w:szCs w:val="18"/>
+                                </w:rPr>
+                                <w:t xml:space="preserve"> Prototyp</w:t>
                               </w:r>
                             </w:p>
                           </w:txbxContent>
@@ -5001,6 +5125,7 @@
                                   <w:szCs w:val="36"/>
                                 </w:rPr>
                               </w:pPr>
+                              <w:proofErr w:type="gramStart"/>
                               <w:r>
                                 <w:rPr>
                                   <w:rFonts w:eastAsia="Calibri" w:cs="Calibri"/>
@@ -5009,7 +5134,18 @@
                                   <w:sz w:val="18"/>
                                   <w:szCs w:val="18"/>
                                 </w:rPr>
-                                <w:t>1.4.3  Datenbank einrichten</w:t>
+                                <w:t>1.4.3  Datenbank</w:t>
+                              </w:r>
+                              <w:proofErr w:type="gramEnd"/>
+                              <w:r>
+                                <w:rPr>
+                                  <w:rFonts w:eastAsia="Calibri" w:cs="Calibri"/>
+                                  <w:color w:val="000000"/>
+                                  <w:kern w:val="3"/>
+                                  <w:sz w:val="18"/>
+                                  <w:szCs w:val="18"/>
+                                </w:rPr>
+                                <w:t xml:space="preserve"> einrichten</w:t>
                               </w:r>
                             </w:p>
                           </w:txbxContent>
@@ -5281,6 +5417,7 @@
                                   <w:szCs w:val="36"/>
                                 </w:rPr>
                               </w:pPr>
+                              <w:proofErr w:type="gramStart"/>
                               <w:r>
                                 <w:rPr>
                                   <w:rFonts w:eastAsia="Calibri" w:cs="Calibri"/>
@@ -5289,7 +5426,18 @@
                                   <w:sz w:val="18"/>
                                   <w:szCs w:val="18"/>
                                 </w:rPr>
-                                <w:t>1.4.4  Daten einpflegen</w:t>
+                                <w:t>1.4.4  Daten</w:t>
+                              </w:r>
+                              <w:proofErr w:type="gramEnd"/>
+                              <w:r>
+                                <w:rPr>
+                                  <w:rFonts w:eastAsia="Calibri" w:cs="Calibri"/>
+                                  <w:color w:val="000000"/>
+                                  <w:kern w:val="3"/>
+                                  <w:sz w:val="18"/>
+                                  <w:szCs w:val="18"/>
+                                </w:rPr>
+                                <w:t xml:space="preserve"> einpflegen</w:t>
                               </w:r>
                             </w:p>
                           </w:txbxContent>
@@ -5561,6 +5709,7 @@
                                   <w:szCs w:val="36"/>
                                 </w:rPr>
                               </w:pPr>
+                              <w:proofErr w:type="gramStart"/>
                               <w:r>
                                 <w:rPr>
                                   <w:rFonts w:eastAsia="Calibri" w:cs="Calibri"/>
@@ -5569,7 +5718,18 @@
                                   <w:sz w:val="18"/>
                                   <w:szCs w:val="18"/>
                                 </w:rPr>
-                                <w:t>1.4.5  Coding Frontend</w:t>
+                                <w:t>1.4.5  Coding</w:t>
+                              </w:r>
+                              <w:proofErr w:type="gramEnd"/>
+                              <w:r>
+                                <w:rPr>
+                                  <w:rFonts w:eastAsia="Calibri" w:cs="Calibri"/>
+                                  <w:color w:val="000000"/>
+                                  <w:kern w:val="3"/>
+                                  <w:sz w:val="18"/>
+                                  <w:szCs w:val="18"/>
+                                </w:rPr>
+                                <w:t xml:space="preserve"> Frontend</w:t>
                               </w:r>
                             </w:p>
                           </w:txbxContent>
@@ -5849,8 +6009,20 @@
                                   <w:sz w:val="18"/>
                                   <w:szCs w:val="18"/>
                                 </w:rPr>
-                                <w:t>1.4.6 Coding Backend</w:t>
+                                <w:t xml:space="preserve">1.4.6 Coding </w:t>
                               </w:r>
+                              <w:proofErr w:type="gramStart"/>
+                              <w:r>
+                                <w:rPr>
+                                  <w:rFonts w:eastAsia="Calibri" w:cs="Calibri"/>
+                                  <w:color w:val="000000"/>
+                                  <w:kern w:val="3"/>
+                                  <w:sz w:val="18"/>
+                                  <w:szCs w:val="18"/>
+                                </w:rPr>
+                                <w:t>Backend</w:t>
+                              </w:r>
+                              <w:proofErr w:type="gramEnd"/>
                             </w:p>
                           </w:txbxContent>
                         </wps:txbx>
@@ -6324,6 +6496,7 @@
                                   <w:szCs w:val="36"/>
                                 </w:rPr>
                               </w:pPr>
+                              <w:proofErr w:type="gramStart"/>
                               <w:r>
                                 <w:rPr>
                                   <w:rFonts w:eastAsia="Calibri" w:cs="Calibri"/>
@@ -6334,6 +6507,7 @@
                                 </w:rPr>
                                 <w:t>1.5  Kontrolle</w:t>
                               </w:r>
+                              <w:proofErr w:type="gramEnd"/>
                             </w:p>
                           </w:txbxContent>
                         </wps:txbx>
@@ -6604,6 +6778,7 @@
                                   <w:szCs w:val="36"/>
                                 </w:rPr>
                               </w:pPr>
+                              <w:proofErr w:type="gramStart"/>
                               <w:r>
                                 <w:rPr>
                                   <w:rFonts w:eastAsia="Calibri" w:cs="Calibri"/>
@@ -6626,6 +6801,7 @@
                                 <w:t>Testing</w:t>
                               </w:r>
                               <w:proofErr w:type="spellEnd"/>
+                              <w:proofErr w:type="gramEnd"/>
                             </w:p>
                           </w:txbxContent>
                         </wps:txbx>
@@ -6896,6 +7072,7 @@
                                   <w:szCs w:val="36"/>
                                 </w:rPr>
                               </w:pPr>
+                              <w:proofErr w:type="gramStart"/>
                               <w:r>
                                 <w:rPr>
                                   <w:rFonts w:eastAsia="Calibri" w:cs="Calibri"/>
@@ -6904,7 +7081,18 @@
                                   <w:sz w:val="18"/>
                                   <w:szCs w:val="18"/>
                                 </w:rPr>
-                                <w:t>1.5.2  Jour fixe</w:t>
+                                <w:t>1.5.2  Jour</w:t>
+                              </w:r>
+                              <w:proofErr w:type="gramEnd"/>
+                              <w:r>
+                                <w:rPr>
+                                  <w:rFonts w:eastAsia="Calibri" w:cs="Calibri"/>
+                                  <w:color w:val="000000"/>
+                                  <w:kern w:val="3"/>
+                                  <w:sz w:val="18"/>
+                                  <w:szCs w:val="18"/>
+                                </w:rPr>
+                                <w:t xml:space="preserve"> fixe</w:t>
                               </w:r>
                             </w:p>
                           </w:txbxContent>
@@ -7176,6 +7364,7 @@
                                   <w:szCs w:val="36"/>
                                 </w:rPr>
                               </w:pPr>
+                              <w:proofErr w:type="gramStart"/>
                               <w:r>
                                 <w:rPr>
                                   <w:rFonts w:eastAsia="Calibri" w:cs="Calibri"/>
@@ -7184,7 +7373,18 @@
                                   <w:sz w:val="18"/>
                                   <w:szCs w:val="18"/>
                                 </w:rPr>
-                                <w:t>1.5.3  Rücksprache mit Stakeholdern</w:t>
+                                <w:t>1.5.3  Rücksprache</w:t>
+                              </w:r>
+                              <w:proofErr w:type="gramEnd"/>
+                              <w:r>
+                                <w:rPr>
+                                  <w:rFonts w:eastAsia="Calibri" w:cs="Calibri"/>
+                                  <w:color w:val="000000"/>
+                                  <w:kern w:val="3"/>
+                                  <w:sz w:val="18"/>
+                                  <w:szCs w:val="18"/>
+                                </w:rPr>
+                                <w:t xml:space="preserve"> mit Stakeholdern</w:t>
                               </w:r>
                             </w:p>
                           </w:txbxContent>
@@ -7379,6 +7579,7 @@
                                   <w:szCs w:val="36"/>
                                 </w:rPr>
                               </w:pPr>
+                              <w:proofErr w:type="gramStart"/>
                               <w:r>
                                 <w:rPr>
                                   <w:rFonts w:eastAsia="Calibri" w:cs="Calibri"/>
@@ -7389,6 +7590,7 @@
                                 </w:rPr>
                                 <w:t>1.6  Abschluss</w:t>
                               </w:r>
+                              <w:proofErr w:type="gramEnd"/>
                             </w:p>
                           </w:txbxContent>
                         </wps:txbx>
@@ -7659,6 +7861,7 @@
                                   <w:szCs w:val="36"/>
                                 </w:rPr>
                               </w:pPr>
+                              <w:proofErr w:type="gramStart"/>
                               <w:r>
                                 <w:rPr>
                                   <w:rFonts w:eastAsia="Calibri" w:cs="Calibri"/>
@@ -7669,6 +7872,7 @@
                                 </w:rPr>
                                 <w:t>1.6.1  Reflektion</w:t>
                               </w:r>
+                              <w:proofErr w:type="gramEnd"/>
                             </w:p>
                           </w:txbxContent>
                         </wps:txbx>
@@ -7939,6 +8143,7 @@
                                   <w:szCs w:val="36"/>
                                 </w:rPr>
                               </w:pPr>
+                              <w:proofErr w:type="gramStart"/>
                               <w:r>
                                 <w:rPr>
                                   <w:rFonts w:eastAsia="Calibri" w:cs="Calibri"/>
@@ -7961,6 +8166,7 @@
                                 <w:t>Präsentations</w:t>
                               </w:r>
                               <w:proofErr w:type="spellEnd"/>
+                              <w:proofErr w:type="gramEnd"/>
                               <w:r>
                                 <w:rPr>
                                   <w:rFonts w:eastAsia="Calibri" w:cs="Calibri"/>
@@ -8253,6 +8459,7 @@
                                   <w:szCs w:val="36"/>
                                 </w:rPr>
                               </w:pPr>
+                              <w:proofErr w:type="gramStart"/>
                               <w:r>
                                 <w:rPr>
                                   <w:rFonts w:eastAsia="Calibri" w:cs="Calibri"/>
@@ -8263,6 +8470,7 @@
                                 </w:rPr>
                                 <w:t>1.6.3  Präsentation</w:t>
                               </w:r>
+                              <w:proofErr w:type="gramEnd"/>
                             </w:p>
                           </w:txbxContent>
                         </wps:txbx>
@@ -8533,6 +8741,7 @@
                                   <w:szCs w:val="36"/>
                                 </w:rPr>
                               </w:pPr>
+                              <w:proofErr w:type="gramStart"/>
                               <w:r>
                                 <w:rPr>
                                   <w:rFonts w:eastAsia="Calibri" w:cs="Calibri"/>
@@ -8543,6 +8752,7 @@
                                 </w:rPr>
                                 <w:t>1.6.4  Übergabe</w:t>
                               </w:r>
+                              <w:proofErr w:type="gramEnd"/>
                             </w:p>
                           </w:txbxContent>
                         </wps:txbx>
@@ -8813,6 +9023,7 @@
                                   <w:szCs w:val="36"/>
                                 </w:rPr>
                               </w:pPr>
+                              <w:proofErr w:type="gramStart"/>
                               <w:r>
                                 <w:rPr>
                                   <w:rFonts w:eastAsia="Calibri" w:cs="Calibri"/>
@@ -8823,6 +9034,7 @@
                                 </w:rPr>
                                 <w:t>1.6.5  Abschlusstreffen</w:t>
                               </w:r>
+                              <w:proofErr w:type="gramEnd"/>
                             </w:p>
                           </w:txbxContent>
                         </wps:txbx>
@@ -8855,6 +9067,7 @@
                             <w:szCs w:val="36"/>
                           </w:rPr>
                         </w:pPr>
+                        <w:proofErr w:type="gramStart"/>
                         <w:r>
                           <w:rPr>
                             <w:rFonts w:eastAsia="Calibri" w:cs="Calibri"/>
@@ -8865,6 +9078,7 @@
                           </w:rPr>
                           <w:t>1.1  Initialisierung</w:t>
                         </w:r>
+                        <w:proofErr w:type="gramEnd"/>
                       </w:p>
                     </w:txbxContent>
                   </v:textbox>
@@ -8890,6 +9104,7 @@
                             <w:szCs w:val="36"/>
                           </w:rPr>
                         </w:pPr>
+                        <w:proofErr w:type="gramStart"/>
                         <w:r>
                           <w:rPr>
                             <w:rFonts w:eastAsia="Calibri" w:cs="Calibri"/>
@@ -8900,6 +9115,7 @@
                           </w:rPr>
                           <w:t>1.1.1  Zieldefinition</w:t>
                         </w:r>
+                        <w:proofErr w:type="gramEnd"/>
                       </w:p>
                     </w:txbxContent>
                   </v:textbox>
@@ -8925,6 +9141,7 @@
                             <w:szCs w:val="36"/>
                           </w:rPr>
                         </w:pPr>
+                        <w:proofErr w:type="gramStart"/>
                         <w:r>
                           <w:rPr>
                             <w:rFonts w:eastAsia="Calibri" w:cs="Calibri"/>
@@ -8933,7 +9150,18 @@
                             <w:sz w:val="18"/>
                             <w:szCs w:val="18"/>
                           </w:rPr>
-                          <w:t>1.1.2  Team Organisieren</w:t>
+                          <w:t>1.1.2  Team</w:t>
+                        </w:r>
+                        <w:proofErr w:type="gramEnd"/>
+                        <w:r>
+                          <w:rPr>
+                            <w:rFonts w:eastAsia="Calibri" w:cs="Calibri"/>
+                            <w:color w:val="000000"/>
+                            <w:kern w:val="3"/>
+                            <w:sz w:val="18"/>
+                            <w:szCs w:val="18"/>
+                          </w:rPr>
+                          <w:t xml:space="preserve"> Organisieren</w:t>
                         </w:r>
                       </w:p>
                     </w:txbxContent>
@@ -8960,6 +9188,7 @@
                             <w:szCs w:val="36"/>
                           </w:rPr>
                         </w:pPr>
+                        <w:proofErr w:type="gramStart"/>
                         <w:r>
                           <w:rPr>
                             <w:rFonts w:eastAsia="Calibri" w:cs="Calibri"/>
@@ -8968,7 +9197,18 @@
                             <w:sz w:val="18"/>
                             <w:szCs w:val="18"/>
                           </w:rPr>
-                          <w:t>1.1.3  Werkzeuge aussuchen</w:t>
+                          <w:t>1.1.3  Werkzeuge</w:t>
+                        </w:r>
+                        <w:proofErr w:type="gramEnd"/>
+                        <w:r>
+                          <w:rPr>
+                            <w:rFonts w:eastAsia="Calibri" w:cs="Calibri"/>
+                            <w:color w:val="000000"/>
+                            <w:kern w:val="3"/>
+                            <w:sz w:val="18"/>
+                            <w:szCs w:val="18"/>
+                          </w:rPr>
+                          <w:t xml:space="preserve"> aussuchen</w:t>
                         </w:r>
                       </w:p>
                     </w:txbxContent>
@@ -9025,6 +9265,7 @@
                             <w:szCs w:val="36"/>
                           </w:rPr>
                         </w:pPr>
+                        <w:proofErr w:type="gramStart"/>
                         <w:r>
                           <w:rPr>
                             <w:rFonts w:eastAsia="Calibri" w:cs="Calibri"/>
@@ -9035,6 +9276,7 @@
                           </w:rPr>
                           <w:t>1.2  Projektmanagement</w:t>
                         </w:r>
+                        <w:proofErr w:type="gramEnd"/>
                       </w:p>
                     </w:txbxContent>
                   </v:textbox>
@@ -9060,6 +9302,7 @@
                             <w:szCs w:val="36"/>
                           </w:rPr>
                         </w:pPr>
+                        <w:proofErr w:type="gramStart"/>
                         <w:r>
                           <w:rPr>
                             <w:rFonts w:eastAsia="Calibri" w:cs="Calibri"/>
@@ -9070,6 +9313,7 @@
                           </w:rPr>
                           <w:t>1.2.1  PSP</w:t>
                         </w:r>
+                        <w:proofErr w:type="gramEnd"/>
                       </w:p>
                     </w:txbxContent>
                   </v:textbox>
@@ -9095,6 +9339,7 @@
                             <w:szCs w:val="36"/>
                           </w:rPr>
                         </w:pPr>
+                        <w:proofErr w:type="gramStart"/>
                         <w:r>
                           <w:rPr>
                             <w:rFonts w:eastAsia="Calibri" w:cs="Calibri"/>
@@ -9103,7 +9348,18 @@
                             <w:sz w:val="18"/>
                             <w:szCs w:val="18"/>
                           </w:rPr>
-                          <w:t>1.2.2  Kritischer Pfad</w:t>
+                          <w:t>1.2.2  Kritischer</w:t>
+                        </w:r>
+                        <w:proofErr w:type="gramEnd"/>
+                        <w:r>
+                          <w:rPr>
+                            <w:rFonts w:eastAsia="Calibri" w:cs="Calibri"/>
+                            <w:color w:val="000000"/>
+                            <w:kern w:val="3"/>
+                            <w:sz w:val="18"/>
+                            <w:szCs w:val="18"/>
+                          </w:rPr>
+                          <w:t xml:space="preserve"> Pfad</w:t>
                         </w:r>
                       </w:p>
                     </w:txbxContent>
@@ -9130,6 +9386,7 @@
                             <w:szCs w:val="36"/>
                           </w:rPr>
                         </w:pPr>
+                        <w:proofErr w:type="gramStart"/>
                         <w:r>
                           <w:rPr>
                             <w:rFonts w:eastAsia="Calibri" w:cs="Calibri"/>
@@ -9140,6 +9397,7 @@
                           </w:rPr>
                           <w:t>1.2.3  Zeitplanung</w:t>
                         </w:r>
+                        <w:proofErr w:type="gramEnd"/>
                       </w:p>
                     </w:txbxContent>
                   </v:textbox>
@@ -9165,6 +9423,7 @@
                             <w:szCs w:val="36"/>
                           </w:rPr>
                         </w:pPr>
+                        <w:proofErr w:type="gramStart"/>
                         <w:r>
                           <w:rPr>
                             <w:rFonts w:eastAsia="Calibri" w:cs="Calibri"/>
@@ -9175,6 +9434,7 @@
                           </w:rPr>
                           <w:t>1.2.4  Ressourcen</w:t>
                         </w:r>
+                        <w:proofErr w:type="gramEnd"/>
                       </w:p>
                     </w:txbxContent>
                   </v:textbox>
@@ -9195,6 +9455,7 @@
                             <w:szCs w:val="36"/>
                           </w:rPr>
                         </w:pPr>
+                        <w:proofErr w:type="gramStart"/>
                         <w:r>
                           <w:rPr>
                             <w:rFonts w:eastAsia="Calibri" w:cs="Calibri"/>
@@ -9205,6 +9466,7 @@
                           </w:rPr>
                           <w:t>1.3  Recherche</w:t>
                         </w:r>
+                        <w:proofErr w:type="gramEnd"/>
                       </w:p>
                     </w:txbxContent>
                   </v:textbox>
@@ -9230,6 +9492,7 @@
                             <w:szCs w:val="36"/>
                           </w:rPr>
                         </w:pPr>
+                        <w:proofErr w:type="gramStart"/>
                         <w:r>
                           <w:rPr>
                             <w:rFonts w:eastAsia="Calibri" w:cs="Calibri"/>
@@ -9238,7 +9501,18 @@
                             <w:sz w:val="18"/>
                             <w:szCs w:val="18"/>
                           </w:rPr>
-                          <w:t>1.3.1  Literatur MC</w:t>
+                          <w:t>1.3.1  Literatur</w:t>
+                        </w:r>
+                        <w:proofErr w:type="gramEnd"/>
+                        <w:r>
+                          <w:rPr>
+                            <w:rFonts w:eastAsia="Calibri" w:cs="Calibri"/>
+                            <w:color w:val="000000"/>
+                            <w:kern w:val="3"/>
+                            <w:sz w:val="18"/>
+                            <w:szCs w:val="18"/>
+                          </w:rPr>
+                          <w:t xml:space="preserve"> MC</w:t>
                         </w:r>
                       </w:p>
                     </w:txbxContent>
@@ -9265,6 +9539,7 @@
                             <w:szCs w:val="36"/>
                           </w:rPr>
                         </w:pPr>
+                        <w:proofErr w:type="gramStart"/>
                         <w:r>
                           <w:rPr>
                             <w:rFonts w:eastAsia="Calibri" w:cs="Calibri"/>
@@ -9273,7 +9548,18 @@
                             <w:sz w:val="18"/>
                             <w:szCs w:val="18"/>
                           </w:rPr>
-                          <w:t>1.3.2  Programmiersprache wählen</w:t>
+                          <w:t>1.3.2  Programmiersprache</w:t>
+                        </w:r>
+                        <w:proofErr w:type="gramEnd"/>
+                        <w:r>
+                          <w:rPr>
+                            <w:rFonts w:eastAsia="Calibri" w:cs="Calibri"/>
+                            <w:color w:val="000000"/>
+                            <w:kern w:val="3"/>
+                            <w:sz w:val="18"/>
+                            <w:szCs w:val="18"/>
+                          </w:rPr>
+                          <w:t xml:space="preserve"> wählen</w:t>
                         </w:r>
                       </w:p>
                     </w:txbxContent>
@@ -9300,6 +9586,7 @@
                             <w:szCs w:val="36"/>
                           </w:rPr>
                         </w:pPr>
+                        <w:proofErr w:type="gramStart"/>
                         <w:r>
                           <w:rPr>
                             <w:rFonts w:eastAsia="Calibri" w:cs="Calibri"/>
@@ -9308,7 +9595,18 @@
                             <w:sz w:val="18"/>
                             <w:szCs w:val="18"/>
                           </w:rPr>
-                          <w:t>1.3.3  Framework- wählen</w:t>
+                          <w:t>1.3.3  Framework</w:t>
+                        </w:r>
+                        <w:proofErr w:type="gramEnd"/>
+                        <w:r>
+                          <w:rPr>
+                            <w:rFonts w:eastAsia="Calibri" w:cs="Calibri"/>
+                            <w:color w:val="000000"/>
+                            <w:kern w:val="3"/>
+                            <w:sz w:val="18"/>
+                            <w:szCs w:val="18"/>
+                          </w:rPr>
+                          <w:t>- wählen</w:t>
                         </w:r>
                       </w:p>
                     </w:txbxContent>
@@ -9330,6 +9628,7 @@
                             <w:szCs w:val="36"/>
                           </w:rPr>
                         </w:pPr>
+                        <w:proofErr w:type="gramStart"/>
                         <w:r>
                           <w:rPr>
                             <w:rFonts w:eastAsia="Calibri" w:cs="Calibri"/>
@@ -9340,6 +9639,7 @@
                           </w:rPr>
                           <w:t>1.4  Durchführung</w:t>
                         </w:r>
+                        <w:proofErr w:type="gramEnd"/>
                       </w:p>
                     </w:txbxContent>
                   </v:textbox>
@@ -9365,6 +9665,7 @@
                             <w:szCs w:val="36"/>
                           </w:rPr>
                         </w:pPr>
+                        <w:proofErr w:type="gramStart"/>
                         <w:r>
                           <w:rPr>
                             <w:rFonts w:eastAsia="Calibri" w:cs="Calibri"/>
@@ -9373,7 +9674,18 @@
                             <w:sz w:val="18"/>
                             <w:szCs w:val="18"/>
                           </w:rPr>
-                          <w:t>1.4.1  Daten verarbeiten</w:t>
+                          <w:t>1.4.1  Daten</w:t>
+                        </w:r>
+                        <w:proofErr w:type="gramEnd"/>
+                        <w:r>
+                          <w:rPr>
+                            <w:rFonts w:eastAsia="Calibri" w:cs="Calibri"/>
+                            <w:color w:val="000000"/>
+                            <w:kern w:val="3"/>
+                            <w:sz w:val="18"/>
+                            <w:szCs w:val="18"/>
+                          </w:rPr>
+                          <w:t xml:space="preserve"> verarbeiten</w:t>
                         </w:r>
                       </w:p>
                     </w:txbxContent>
@@ -9400,6 +9712,7 @@
                             <w:szCs w:val="36"/>
                           </w:rPr>
                         </w:pPr>
+                        <w:proofErr w:type="gramStart"/>
                         <w:r>
                           <w:rPr>
                             <w:rFonts w:eastAsia="Calibri" w:cs="Calibri"/>
@@ -9408,7 +9721,18 @@
                             <w:sz w:val="18"/>
                             <w:szCs w:val="18"/>
                           </w:rPr>
-                          <w:t>1.4.2  Design Prototyp</w:t>
+                          <w:t>1.4.2  Design</w:t>
+                        </w:r>
+                        <w:proofErr w:type="gramEnd"/>
+                        <w:r>
+                          <w:rPr>
+                            <w:rFonts w:eastAsia="Calibri" w:cs="Calibri"/>
+                            <w:color w:val="000000"/>
+                            <w:kern w:val="3"/>
+                            <w:sz w:val="18"/>
+                            <w:szCs w:val="18"/>
+                          </w:rPr>
+                          <w:t xml:space="preserve"> Prototyp</w:t>
                         </w:r>
                       </w:p>
                     </w:txbxContent>
@@ -9435,6 +9759,7 @@
                             <w:szCs w:val="36"/>
                           </w:rPr>
                         </w:pPr>
+                        <w:proofErr w:type="gramStart"/>
                         <w:r>
                           <w:rPr>
                             <w:rFonts w:eastAsia="Calibri" w:cs="Calibri"/>
@@ -9443,7 +9768,18 @@
                             <w:sz w:val="18"/>
                             <w:szCs w:val="18"/>
                           </w:rPr>
-                          <w:t>1.4.3  Datenbank einrichten</w:t>
+                          <w:t>1.4.3  Datenbank</w:t>
+                        </w:r>
+                        <w:proofErr w:type="gramEnd"/>
+                        <w:r>
+                          <w:rPr>
+                            <w:rFonts w:eastAsia="Calibri" w:cs="Calibri"/>
+                            <w:color w:val="000000"/>
+                            <w:kern w:val="3"/>
+                            <w:sz w:val="18"/>
+                            <w:szCs w:val="18"/>
+                          </w:rPr>
+                          <w:t xml:space="preserve"> einrichten</w:t>
                         </w:r>
                       </w:p>
                     </w:txbxContent>
@@ -9470,6 +9806,7 @@
                             <w:szCs w:val="36"/>
                           </w:rPr>
                         </w:pPr>
+                        <w:proofErr w:type="gramStart"/>
                         <w:r>
                           <w:rPr>
                             <w:rFonts w:eastAsia="Calibri" w:cs="Calibri"/>
@@ -9478,7 +9815,18 @@
                             <w:sz w:val="18"/>
                             <w:szCs w:val="18"/>
                           </w:rPr>
-                          <w:t>1.4.4  Daten einpflegen</w:t>
+                          <w:t>1.4.4  Daten</w:t>
+                        </w:r>
+                        <w:proofErr w:type="gramEnd"/>
+                        <w:r>
+                          <w:rPr>
+                            <w:rFonts w:eastAsia="Calibri" w:cs="Calibri"/>
+                            <w:color w:val="000000"/>
+                            <w:kern w:val="3"/>
+                            <w:sz w:val="18"/>
+                            <w:szCs w:val="18"/>
+                          </w:rPr>
+                          <w:t xml:space="preserve"> einpflegen</w:t>
                         </w:r>
                       </w:p>
                     </w:txbxContent>
@@ -9505,6 +9853,7 @@
                             <w:szCs w:val="36"/>
                           </w:rPr>
                         </w:pPr>
+                        <w:proofErr w:type="gramStart"/>
                         <w:r>
                           <w:rPr>
                             <w:rFonts w:eastAsia="Calibri" w:cs="Calibri"/>
@@ -9513,7 +9862,18 @@
                             <w:sz w:val="18"/>
                             <w:szCs w:val="18"/>
                           </w:rPr>
-                          <w:t>1.4.5  Coding Frontend</w:t>
+                          <w:t>1.4.5  Coding</w:t>
+                        </w:r>
+                        <w:proofErr w:type="gramEnd"/>
+                        <w:r>
+                          <w:rPr>
+                            <w:rFonts w:eastAsia="Calibri" w:cs="Calibri"/>
+                            <w:color w:val="000000"/>
+                            <w:kern w:val="3"/>
+                            <w:sz w:val="18"/>
+                            <w:szCs w:val="18"/>
+                          </w:rPr>
+                          <w:t xml:space="preserve"> Frontend</w:t>
                         </w:r>
                       </w:p>
                     </w:txbxContent>
@@ -9548,8 +9908,20 @@
                             <w:sz w:val="18"/>
                             <w:szCs w:val="18"/>
                           </w:rPr>
-                          <w:t>1.4.6 Coding Backend</w:t>
+                          <w:t xml:space="preserve">1.4.6 Coding </w:t>
                         </w:r>
+                        <w:proofErr w:type="gramStart"/>
+                        <w:r>
+                          <w:rPr>
+                            <w:rFonts w:eastAsia="Calibri" w:cs="Calibri"/>
+                            <w:color w:val="000000"/>
+                            <w:kern w:val="3"/>
+                            <w:sz w:val="18"/>
+                            <w:szCs w:val="18"/>
+                          </w:rPr>
+                          <w:t>Backend</w:t>
+                        </w:r>
+                        <w:proofErr w:type="gramEnd"/>
                       </w:p>
                     </w:txbxContent>
                   </v:textbox>
@@ -9605,6 +9977,7 @@
                             <w:szCs w:val="36"/>
                           </w:rPr>
                         </w:pPr>
+                        <w:proofErr w:type="gramStart"/>
                         <w:r>
                           <w:rPr>
                             <w:rFonts w:eastAsia="Calibri" w:cs="Calibri"/>
@@ -9615,6 +9988,7 @@
                           </w:rPr>
                           <w:t>1.5  Kontrolle</w:t>
                         </w:r>
+                        <w:proofErr w:type="gramEnd"/>
                       </w:p>
                     </w:txbxContent>
                   </v:textbox>
@@ -9640,6 +10014,7 @@
                             <w:szCs w:val="36"/>
                           </w:rPr>
                         </w:pPr>
+                        <w:proofErr w:type="gramStart"/>
                         <w:r>
                           <w:rPr>
                             <w:rFonts w:eastAsia="Calibri" w:cs="Calibri"/>
@@ -9662,6 +10037,7 @@
                           <w:t>Testing</w:t>
                         </w:r>
                         <w:proofErr w:type="spellEnd"/>
+                        <w:proofErr w:type="gramEnd"/>
                       </w:p>
                     </w:txbxContent>
                   </v:textbox>
@@ -9687,6 +10063,7 @@
                             <w:szCs w:val="36"/>
                           </w:rPr>
                         </w:pPr>
+                        <w:proofErr w:type="gramStart"/>
                         <w:r>
                           <w:rPr>
                             <w:rFonts w:eastAsia="Calibri" w:cs="Calibri"/>
@@ -9695,7 +10072,18 @@
                             <w:sz w:val="18"/>
                             <w:szCs w:val="18"/>
                           </w:rPr>
-                          <w:t>1.5.2  Jour fixe</w:t>
+                          <w:t>1.5.2  Jour</w:t>
+                        </w:r>
+                        <w:proofErr w:type="gramEnd"/>
+                        <w:r>
+                          <w:rPr>
+                            <w:rFonts w:eastAsia="Calibri" w:cs="Calibri"/>
+                            <w:color w:val="000000"/>
+                            <w:kern w:val="3"/>
+                            <w:sz w:val="18"/>
+                            <w:szCs w:val="18"/>
+                          </w:rPr>
+                          <w:t xml:space="preserve"> fixe</w:t>
                         </w:r>
                       </w:p>
                     </w:txbxContent>
@@ -9722,6 +10110,7 @@
                             <w:szCs w:val="36"/>
                           </w:rPr>
                         </w:pPr>
+                        <w:proofErr w:type="gramStart"/>
                         <w:r>
                           <w:rPr>
                             <w:rFonts w:eastAsia="Calibri" w:cs="Calibri"/>
@@ -9730,7 +10119,18 @@
                             <w:sz w:val="18"/>
                             <w:szCs w:val="18"/>
                           </w:rPr>
-                          <w:t>1.5.3  Rücksprache mit Stakeholdern</w:t>
+                          <w:t>1.5.3  Rücksprache</w:t>
+                        </w:r>
+                        <w:proofErr w:type="gramEnd"/>
+                        <w:r>
+                          <w:rPr>
+                            <w:rFonts w:eastAsia="Calibri" w:cs="Calibri"/>
+                            <w:color w:val="000000"/>
+                            <w:kern w:val="3"/>
+                            <w:sz w:val="18"/>
+                            <w:szCs w:val="18"/>
+                          </w:rPr>
+                          <w:t xml:space="preserve"> mit Stakeholdern</w:t>
                         </w:r>
                       </w:p>
                     </w:txbxContent>
@@ -9752,6 +10152,7 @@
                             <w:szCs w:val="36"/>
                           </w:rPr>
                         </w:pPr>
+                        <w:proofErr w:type="gramStart"/>
                         <w:r>
                           <w:rPr>
                             <w:rFonts w:eastAsia="Calibri" w:cs="Calibri"/>
@@ -9762,6 +10163,7 @@
                           </w:rPr>
                           <w:t>1.6  Abschluss</w:t>
                         </w:r>
+                        <w:proofErr w:type="gramEnd"/>
                       </w:p>
                     </w:txbxContent>
                   </v:textbox>
@@ -9787,6 +10189,7 @@
                             <w:szCs w:val="36"/>
                           </w:rPr>
                         </w:pPr>
+                        <w:proofErr w:type="gramStart"/>
                         <w:r>
                           <w:rPr>
                             <w:rFonts w:eastAsia="Calibri" w:cs="Calibri"/>
@@ -9797,6 +10200,7 @@
                           </w:rPr>
                           <w:t>1.6.1  Reflektion</w:t>
                         </w:r>
+                        <w:proofErr w:type="gramEnd"/>
                       </w:p>
                     </w:txbxContent>
                   </v:textbox>
@@ -9822,6 +10226,7 @@
                             <w:szCs w:val="36"/>
                           </w:rPr>
                         </w:pPr>
+                        <w:proofErr w:type="gramStart"/>
                         <w:r>
                           <w:rPr>
                             <w:rFonts w:eastAsia="Calibri" w:cs="Calibri"/>
@@ -9844,6 +10249,7 @@
                           <w:t>Präsentations</w:t>
                         </w:r>
                         <w:proofErr w:type="spellEnd"/>
+                        <w:proofErr w:type="gramEnd"/>
                         <w:r>
                           <w:rPr>
                             <w:rFonts w:eastAsia="Calibri" w:cs="Calibri"/>
@@ -9891,6 +10297,7 @@
                             <w:szCs w:val="36"/>
                           </w:rPr>
                         </w:pPr>
+                        <w:proofErr w:type="gramStart"/>
                         <w:r>
                           <w:rPr>
                             <w:rFonts w:eastAsia="Calibri" w:cs="Calibri"/>
@@ -9901,6 +10308,7 @@
                           </w:rPr>
                           <w:t>1.6.3  Präsentation</w:t>
                         </w:r>
+                        <w:proofErr w:type="gramEnd"/>
                       </w:p>
                     </w:txbxContent>
                   </v:textbox>
@@ -9926,6 +10334,7 @@
                             <w:szCs w:val="36"/>
                           </w:rPr>
                         </w:pPr>
+                        <w:proofErr w:type="gramStart"/>
                         <w:r>
                           <w:rPr>
                             <w:rFonts w:eastAsia="Calibri" w:cs="Calibri"/>
@@ -9936,6 +10345,7 @@
                           </w:rPr>
                           <w:t>1.6.4  Übergabe</w:t>
                         </w:r>
+                        <w:proofErr w:type="gramEnd"/>
                       </w:p>
                     </w:txbxContent>
                   </v:textbox>
@@ -9961,6 +10371,7 @@
                             <w:szCs w:val="36"/>
                           </w:rPr>
                         </w:pPr>
+                        <w:proofErr w:type="gramStart"/>
                         <w:r>
                           <w:rPr>
                             <w:rFonts w:eastAsia="Calibri" w:cs="Calibri"/>
@@ -9971,6 +10382,7 @@
                           </w:rPr>
                           <w:t>1.6.5  Abschlusstreffen</w:t>
                         </w:r>
+                        <w:proofErr w:type="gramEnd"/>
                       </w:p>
                     </w:txbxContent>
                   </v:textbox>
@@ -10175,6 +10587,7 @@
                                 <w:szCs w:val="28"/>
                               </w:rPr>
                             </w:pPr>
+                            <w:proofErr w:type="gramStart"/>
                             <w:r>
                               <w:rPr>
                                 <w:color w:val="F2F2F2"/>
@@ -10193,6 +10606,7 @@
                               <w:t>Microcredentials</w:t>
                             </w:r>
                             <w:proofErr w:type="spellEnd"/>
+                            <w:proofErr w:type="gramEnd"/>
                             <w:r>
                               <w:rPr>
                                 <w:color w:val="F2F2F2"/>
@@ -10230,6 +10644,7 @@
                           <w:szCs w:val="28"/>
                         </w:rPr>
                       </w:pPr>
+                      <w:proofErr w:type="gramStart"/>
                       <w:r>
                         <w:rPr>
                           <w:color w:val="F2F2F2"/>
@@ -10248,6 +10663,7 @@
                         <w:t>Microcredentials</w:t>
                       </w:r>
                       <w:proofErr w:type="spellEnd"/>
+                      <w:proofErr w:type="gramEnd"/>
                       <w:r>
                         <w:rPr>
                           <w:color w:val="F2F2F2"/>
@@ -11467,7 +11883,7 @@
           </mc:Choice>
           <mc:Fallback>
             <w:pict>
-              <v:shape w14:anchorId="2A7305B5" id="Bogen 171" o:spid="_x0000_s1026" style="position:absolute;margin-left:917.75pt;margin-top:20.25pt;width:14.15pt;height:14.15pt;rotation:11796470fd;z-index:251852800;visibility:visible;mso-wrap-style:square;mso-wrap-distance-left:9pt;mso-wrap-distance-top:0;mso-wrap-distance-right:9pt;mso-wrap-distance-bottom:0;mso-position-horizontal:absolute;mso-position-horizontal-relative:text;mso-position-vertical:absolute;mso-position-vertical-relative:text;v-text-anchor:top" coordsize="179707,179707" o:gfxdata="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" path="m89853,nswa-1,,179707,179708,89853,,218,83586l89854,89854,89853,xem89853,nfwa-1,,179707,179708,89853,,218,83586e" filled="f" strokeweight=".17625mm">
+              <v:shape w14:anchorId="0A826175" id="Bogen 171" o:spid="_x0000_s1026" style="position:absolute;margin-left:917.75pt;margin-top:20.25pt;width:14.15pt;height:14.15pt;rotation:11796470fd;z-index:251852800;visibility:visible;mso-wrap-style:square;mso-wrap-distance-left:9pt;mso-wrap-distance-top:0;mso-wrap-distance-right:9pt;mso-wrap-distance-bottom:0;mso-position-horizontal:absolute;mso-position-horizontal-relative:text;mso-position-vertical:absolute;mso-position-vertical-relative:text;v-text-anchor:top" coordsize="179707,179707" o:gfxdata="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" path="m89853,nswa-1,,179707,179708,89853,,218,83586l89854,89854,89853,xem89853,nfwa-1,,179707,179708,89853,,218,83586e" filled="f" strokeweight=".17625mm">
                 <v:stroke endarrow="open" joinstyle="miter"/>
                 <v:path arrowok="t" o:connecttype="custom" o:connectlocs="89854,0;179707,89854;89854,179707;0,89854;89853,0;89854,89854;219,83586" o:connectangles="270,0,90,180,180,270,270" textboxrect="0,0,179707,179707"/>
               </v:shape>
@@ -11749,7 +12165,7 @@
           </mc:Choice>
           <mc:Fallback>
             <w:pict>
-              <v:shape w14:anchorId="0BACAE3A" id="Bogen 170" o:spid="_x0000_s1026" style="position:absolute;margin-left:917.75pt;margin-top:-23.5pt;width:14.15pt;height:14.15pt;rotation:11796470fd;z-index:251850752;visibility:visible;mso-wrap-style:square;mso-wrap-distance-left:9pt;mso-wrap-distance-top:0;mso-wrap-distance-right:9pt;mso-wrap-distance-bottom:0;mso-position-horizontal:absolute;mso-position-horizontal-relative:text;mso-position-vertical:absolute;mso-position-vertical-relative:text;v-text-anchor:top" coordsize="179707,179707" o:gfxdata="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" path="m89853,nswa-1,,179707,179708,89853,,218,83586l89854,89854,89853,xem89853,nfwa-1,,179707,179708,89853,,218,83586e" filled="f" strokeweight=".17625mm">
+              <v:shape w14:anchorId="08F5C097" id="Bogen 170" o:spid="_x0000_s1026" style="position:absolute;margin-left:917.75pt;margin-top:-23.5pt;width:14.15pt;height:14.15pt;rotation:11796470fd;z-index:251850752;visibility:visible;mso-wrap-style:square;mso-wrap-distance-left:9pt;mso-wrap-distance-top:0;mso-wrap-distance-right:9pt;mso-wrap-distance-bottom:0;mso-position-horizontal:absolute;mso-position-horizontal-relative:text;mso-position-vertical:absolute;mso-position-vertical-relative:text;v-text-anchor:top" coordsize="179707,179707" o:gfxdata="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" path="m89853,nswa-1,,179707,179708,89853,,218,83586l89854,89854,89853,xem89853,nfwa-1,,179707,179708,89853,,218,83586e" filled="f" strokeweight=".17625mm">
                 <v:stroke endarrow="open" joinstyle="miter"/>
                 <v:path arrowok="t" o:connecttype="custom" o:connectlocs="89854,0;179707,89854;89854,179707;0,89854;89853,0;89854,89854;219,83586" o:connectangles="270,0,90,180,180,270,270" textboxrect="0,0,179707,179707"/>
               </v:shape>
@@ -12031,7 +12447,7 @@
           </mc:Choice>
           <mc:Fallback>
             <w:pict>
-              <v:shape w14:anchorId="65F0C492" id="Bogen 166" o:spid="_x0000_s1026" style="position:absolute;margin-left:917.15pt;margin-top:-64.95pt;width:14.15pt;height:14.15pt;rotation:11796470fd;z-index:251842560;visibility:visible;mso-wrap-style:square;mso-wrap-distance-left:9pt;mso-wrap-distance-top:0;mso-wrap-distance-right:9pt;mso-wrap-distance-bottom:0;mso-position-horizontal:absolute;mso-position-horizontal-relative:text;mso-position-vertical:absolute;mso-position-vertical-relative:text;v-text-anchor:top" coordsize="179707,179707" o:gfxdata="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" path="m89853,nswa-1,,179707,179708,89853,,218,83586l89854,89854,89853,xem89853,nfwa-1,,179707,179708,89853,,218,83586e" filled="f" strokeweight=".17625mm">
+              <v:shape w14:anchorId="2095D2C8" id="Bogen 166" o:spid="_x0000_s1026" style="position:absolute;margin-left:917.15pt;margin-top:-64.95pt;width:14.15pt;height:14.15pt;rotation:11796470fd;z-index:251842560;visibility:visible;mso-wrap-style:square;mso-wrap-distance-left:9pt;mso-wrap-distance-top:0;mso-wrap-distance-right:9pt;mso-wrap-distance-bottom:0;mso-position-horizontal:absolute;mso-position-horizontal-relative:text;mso-position-vertical:absolute;mso-position-vertical-relative:text;v-text-anchor:top" coordsize="179707,179707" o:gfxdata="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" path="m89853,nswa-1,,179707,179708,89853,,218,83586l89854,89854,89853,xem89853,nfwa-1,,179707,179708,89853,,218,83586e" filled="f" strokeweight=".17625mm">
                 <v:stroke endarrow="open" joinstyle="miter"/>
                 <v:path arrowok="t" o:connecttype="custom" o:connectlocs="89854,0;179707,89854;89854,179707;0,89854;89853,0;89854,89854;219,83586" o:connectangles="270,0,90,180,180,270,270" textboxrect="0,0,179707,179707"/>
               </v:shape>
@@ -12090,7 +12506,7 @@
           </mc:Choice>
           <mc:Fallback>
             <w:pict>
-              <v:shapetype w14:anchorId="3C8CCD57" id="_x0000_t32" coordsize="21600,21600" o:spt="32" o:oned="t" path="m,l21600,21600e" filled="f">
+              <v:shapetype w14:anchorId="304DC342" id="_x0000_t32" coordsize="21600,21600" o:spt="32" o:oned="t" path="m,l21600,21600e" filled="f">
                 <v:path arrowok="t" fillok="f" o:connecttype="none"/>
                 <o:lock v:ext="edit" shapetype="t"/>
               </v:shapetype>
@@ -12152,7 +12568,7 @@
           </mc:Choice>
           <mc:Fallback>
             <w:pict>
-              <v:shape w14:anchorId="3D423946" id="Gerade Verbindung mit Pfeil 69" o:spid="_x0000_s1026" type="#_x0000_t32" style="position:absolute;margin-left:910.35pt;margin-top:-45.6pt;width:14.15pt;height:0;z-index:251834368;visibility:visible;mso-wrap-style:square;mso-wrap-distance-left:9pt;mso-wrap-distance-top:0;mso-wrap-distance-right:9pt;mso-wrap-distance-bottom:0;mso-position-horizontal:absolute;mso-position-horizontal-relative:text;mso-position-vertical:absolute;mso-position-vertical-relative:text" o:gfxdata="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" strokeweight=".17625mm">
+              <v:shape w14:anchorId="4A9F2F28" id="Gerade Verbindung mit Pfeil 69" o:spid="_x0000_s1026" type="#_x0000_t32" style="position:absolute;margin-left:910.35pt;margin-top:-45.6pt;width:14.15pt;height:0;z-index:251834368;visibility:visible;mso-wrap-style:square;mso-wrap-distance-left:9pt;mso-wrap-distance-top:0;mso-wrap-distance-right:9pt;mso-wrap-distance-bottom:0;mso-position-horizontal:absolute;mso-position-horizontal-relative:text;mso-position-vertical:absolute;mso-position-vertical-relative:text" o:gfxdata="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" strokeweight=".17625mm">
                 <v:stroke endarrow="open" joinstyle="miter"/>
               </v:shape>
             </w:pict>
@@ -12210,7 +12626,7 @@
           </mc:Choice>
           <mc:Fallback>
             <w:pict>
-              <v:shape w14:anchorId="2B66CFDF" id="Gerade Verbindung mit Pfeil 159" o:spid="_x0000_s1026" type="#_x0000_t32" style="position:absolute;margin-left:909.6pt;margin-top:-1.4pt;width:14.15pt;height:0;z-index:251835392;visibility:visible;mso-wrap-style:square;mso-wrap-distance-left:9pt;mso-wrap-distance-top:0;mso-wrap-distance-right:9pt;mso-wrap-distance-bottom:0;mso-position-horizontal:absolute;mso-position-horizontal-relative:text;mso-position-vertical:absolute;mso-position-vertical-relative:text" o:gfxdata="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" strokeweight=".17625mm">
+              <v:shape w14:anchorId="1D16C967" id="Gerade Verbindung mit Pfeil 159" o:spid="_x0000_s1026" type="#_x0000_t32" style="position:absolute;margin-left:909.6pt;margin-top:-1.4pt;width:14.15pt;height:0;z-index:251835392;visibility:visible;mso-wrap-style:square;mso-wrap-distance-left:9pt;mso-wrap-distance-top:0;mso-wrap-distance-right:9pt;mso-wrap-distance-bottom:0;mso-position-horizontal:absolute;mso-position-horizontal-relative:text;mso-position-vertical:absolute;mso-position-vertical-relative:text" o:gfxdata="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" strokeweight=".17625mm">
                 <v:stroke endarrow="open" joinstyle="miter"/>
               </v:shape>
             </w:pict>
@@ -12267,7 +12683,7 @@
           </mc:Choice>
           <mc:Fallback>
             <w:pict>
-              <v:shape w14:anchorId="231AD54F" id="Gerader Verbinder 63" o:spid="_x0000_s1026" type="#_x0000_t32" style="position:absolute;margin-left:910.25pt;margin-top:-45.85pt;width:0;height:87.85pt;z-index:251833344;visibility:visible;mso-wrap-style:square;mso-wrap-distance-left:9pt;mso-wrap-distance-top:0;mso-wrap-distance-right:9pt;mso-wrap-distance-bottom:0;mso-position-horizontal:absolute;mso-position-horizontal-relative:text;mso-position-vertical:absolute;mso-position-vertical-relative:text" o:gfxdata="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" strokeweight=".17625mm">
+              <v:shape w14:anchorId="67E2A7FA" id="Gerader Verbinder 63" o:spid="_x0000_s1026" type="#_x0000_t32" style="position:absolute;margin-left:910.25pt;margin-top:-45.85pt;width:0;height:87.85pt;z-index:251833344;visibility:visible;mso-wrap-style:square;mso-wrap-distance-left:9pt;mso-wrap-distance-top:0;mso-wrap-distance-right:9pt;mso-wrap-distance-bottom:0;mso-position-horizontal:absolute;mso-position-horizontal-relative:text;mso-position-vertical:absolute;mso-position-vertical-relative:text" o:gfxdata="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" strokeweight=".17625mm">
                 <v:stroke joinstyle="miter"/>
               </v:shape>
             </w:pict>
@@ -12548,6 +12964,7 @@
                                 <w:szCs w:val="14"/>
                               </w:rPr>
                             </w:pPr>
+                            <w:proofErr w:type="gramStart"/>
                             <w:r>
                               <w:rPr>
                                 <w:sz w:val="14"/>
@@ -12555,6 +12972,7 @@
                               </w:rPr>
                               <w:t>1.4.7  Dokumentation</w:t>
                             </w:r>
+                            <w:proofErr w:type="gramEnd"/>
                           </w:p>
                         </w:txbxContent>
                       </wps:txbx>
@@ -12580,6 +12998,7 @@
                           <w:szCs w:val="14"/>
                         </w:rPr>
                       </w:pPr>
+                      <w:proofErr w:type="gramStart"/>
                       <w:r>
                         <w:rPr>
                           <w:sz w:val="14"/>
@@ -12587,6 +13006,7 @@
                         </w:rPr>
                         <w:t>1.4.7  Dokumentation</w:t>
                       </w:r>
+                      <w:proofErr w:type="gramEnd"/>
                     </w:p>
                   </w:txbxContent>
                 </v:textbox>
@@ -12645,7 +13065,7 @@
           </mc:Choice>
           <mc:Fallback>
             <w:pict>
-              <v:shape w14:anchorId="54ECB6F2" id="Gerade Verbindung mit Pfeil 82" o:spid="_x0000_s1026" type="#_x0000_t32" style="position:absolute;margin-left:988.85pt;margin-top:-44.8pt;width:11.25pt;height:0;z-index:251837440;visibility:visible;mso-wrap-style:square;mso-wrap-distance-left:9pt;mso-wrap-distance-top:0;mso-wrap-distance-right:9pt;mso-wrap-distance-bottom:0;mso-position-horizontal:absolute;mso-position-horizontal-relative:text;mso-position-vertical:absolute;mso-position-vertical-relative:text" o:gfxdata="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" strokeweight=".17625mm">
+              <v:shape w14:anchorId="26EB9E66" id="Gerade Verbindung mit Pfeil 82" o:spid="_x0000_s1026" type="#_x0000_t32" style="position:absolute;margin-left:988.85pt;margin-top:-44.8pt;width:11.25pt;height:0;z-index:251837440;visibility:visible;mso-wrap-style:square;mso-wrap-distance-left:9pt;mso-wrap-distance-top:0;mso-wrap-distance-right:9pt;mso-wrap-distance-bottom:0;mso-position-horizontal:absolute;mso-position-horizontal-relative:text;mso-position-vertical:absolute;mso-position-vertical-relative:text" o:gfxdata="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" strokeweight=".17625mm">
                 <v:stroke joinstyle="miter"/>
               </v:shape>
             </w:pict>
@@ -12702,7 +13122,7 @@
           </mc:Choice>
           <mc:Fallback>
             <w:pict>
-              <v:shape w14:anchorId="7564C392" id="Gerade Verbindung mit Pfeil 83" o:spid="_x0000_s1026" type="#_x0000_t32" style="position:absolute;margin-left:988.55pt;margin-top:-.35pt;width:11.25pt;height:0;z-index:251838464;visibility:visible;mso-wrap-style:square;mso-wrap-distance-left:9pt;mso-wrap-distance-top:0;mso-wrap-distance-right:9pt;mso-wrap-distance-bottom:0;mso-position-horizontal:absolute;mso-position-horizontal-relative:text;mso-position-vertical:absolute;mso-position-vertical-relative:text" o:gfxdata="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" strokeweight=".17625mm">
+              <v:shape w14:anchorId="3FCF1E66" id="Gerade Verbindung mit Pfeil 83" o:spid="_x0000_s1026" type="#_x0000_t32" style="position:absolute;margin-left:988.55pt;margin-top:-.35pt;width:11.25pt;height:0;z-index:251838464;visibility:visible;mso-wrap-style:square;mso-wrap-distance-left:9pt;mso-wrap-distance-top:0;mso-wrap-distance-right:9pt;mso-wrap-distance-bottom:0;mso-position-horizontal:absolute;mso-position-horizontal-relative:text;mso-position-vertical:absolute;mso-position-vertical-relative:text" o:gfxdata="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" strokeweight=".17625mm">
                 <v:stroke joinstyle="miter"/>
               </v:shape>
             </w:pict>
@@ -12759,7 +13179,7 @@
           </mc:Choice>
           <mc:Fallback>
             <w:pict>
-              <v:shape w14:anchorId="3BED5FD8" id="Gerader Verbinder 85" o:spid="_x0000_s1026" type="#_x0000_t32" style="position:absolute;margin-left:1057.05pt;margin-top:-45.55pt;width:0;height:138.85pt;z-index:251840512;visibility:visible;mso-wrap-style:square;mso-wrap-distance-left:9pt;mso-wrap-distance-top:0;mso-wrap-distance-right:9pt;mso-wrap-distance-bottom:0;mso-position-horizontal:absolute;mso-position-horizontal-relative:page;mso-position-vertical:absolute;mso-position-vertical-relative:text" o:gfxdata="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" strokeweight=".17625mm">
+              <v:shape w14:anchorId="3C2E80FF" id="Gerader Verbinder 85" o:spid="_x0000_s1026" type="#_x0000_t32" style="position:absolute;margin-left:1057.05pt;margin-top:-45.55pt;width:0;height:138.85pt;z-index:251840512;visibility:visible;mso-wrap-style:square;mso-wrap-distance-left:9pt;mso-wrap-distance-top:0;mso-wrap-distance-right:9pt;mso-wrap-distance-bottom:0;mso-position-horizontal:absolute;mso-position-horizontal-relative:page;mso-position-vertical:absolute;mso-position-vertical-relative:text" o:gfxdata="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" strokeweight=".17625mm">
                 <v:stroke joinstyle="miter"/>
                 <w10:wrap anchorx="page"/>
               </v:shape>
@@ -12818,7 +13238,7 @@
           </mc:Choice>
           <mc:Fallback>
             <w:pict>
-              <v:shape w14:anchorId="4F31C167" id="Gerader Verbinder 165" o:spid="_x0000_s1026" type="#_x0000_t32" style="position:absolute;margin-left:534.85pt;margin-top:-37.55pt;width:374.15pt;height:1.05pt;z-index:251841536;visibility:visible;mso-wrap-style:square;mso-wrap-distance-left:9pt;mso-wrap-distance-top:0;mso-wrap-distance-right:9pt;mso-wrap-distance-bottom:0;mso-position-horizontal:absolute;mso-position-horizontal-relative:text;mso-position-vertical:absolute;mso-position-vertical-relative:text" o:gfxdata="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" strokeweight=".17625mm">
+              <v:shape w14:anchorId="69DB3977" id="Gerader Verbinder 165" o:spid="_x0000_s1026" type="#_x0000_t32" style="position:absolute;margin-left:534.85pt;margin-top:-37.55pt;width:374.15pt;height:1.05pt;z-index:251841536;visibility:visible;mso-wrap-style:square;mso-wrap-distance-left:9pt;mso-wrap-distance-top:0;mso-wrap-distance-right:9pt;mso-wrap-distance-bottom:0;mso-position-horizontal:absolute;mso-position-horizontal-relative:text;mso-position-vertical:absolute;mso-position-vertical-relative:text" o:gfxdata="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" strokeweight=".17625mm">
                 <v:stroke endarrow="open" joinstyle="miter"/>
               </v:shape>
             </w:pict>
@@ -12875,7 +13295,7 @@
           </mc:Choice>
           <mc:Fallback>
             <w:pict>
-              <v:shape w14:anchorId="26913A3F" id="Gerader Verbinder 41" o:spid="_x0000_s1026" type="#_x0000_t32" style="position:absolute;margin-left:534.8pt;margin-top:-38.1pt;width:0;height:192.75pt;z-index:251735040;visibility:visible;mso-wrap-style:square;mso-wrap-distance-left:9pt;mso-wrap-distance-top:0;mso-wrap-distance-right:9pt;mso-wrap-distance-bottom:0;mso-position-horizontal:absolute;mso-position-horizontal-relative:text;mso-position-vertical:absolute;mso-position-vertical-relative:text" o:gfxdata="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" strokeweight=".17625mm">
+              <v:shape w14:anchorId="4B165676" id="Gerader Verbinder 41" o:spid="_x0000_s1026" type="#_x0000_t32" style="position:absolute;margin-left:534.8pt;margin-top:-38.1pt;width:0;height:192.75pt;z-index:251735040;visibility:visible;mso-wrap-style:square;mso-wrap-distance-left:9pt;mso-wrap-distance-top:0;mso-wrap-distance-right:9pt;mso-wrap-distance-bottom:0;mso-position-horizontal:absolute;mso-position-horizontal-relative:text;mso-position-vertical:absolute;mso-position-vertical-relative:text" o:gfxdata="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" strokeweight=".17625mm">
                 <v:stroke joinstyle="miter"/>
               </v:shape>
             </w:pict>
@@ -12933,7 +13353,7 @@
           </mc:Choice>
           <mc:Fallback>
             <w:pict>
-              <v:shape w14:anchorId="6847ED84" id="Gerade Verbindung mit Pfeil 74" o:spid="_x0000_s1026" type="#_x0000_t32" style="position:absolute;margin-left:607.15pt;margin-top:5pt;width:36.85pt;height:0;z-index:251755520;visibility:visible;mso-wrap-style:square;mso-wrap-distance-left:9pt;mso-wrap-distance-top:0;mso-wrap-distance-right:9pt;mso-wrap-distance-bottom:0;mso-position-horizontal:absolute;mso-position-horizontal-relative:text;mso-position-vertical:absolute;mso-position-vertical-relative:text" o:gfxdata="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" strokeweight=".17625mm">
+              <v:shape w14:anchorId="12BA868F" id="Gerade Verbindung mit Pfeil 74" o:spid="_x0000_s1026" type="#_x0000_t32" style="position:absolute;margin-left:607.15pt;margin-top:5pt;width:36.85pt;height:0;z-index:251755520;visibility:visible;mso-wrap-style:square;mso-wrap-distance-left:9pt;mso-wrap-distance-top:0;mso-wrap-distance-right:9pt;mso-wrap-distance-bottom:0;mso-position-horizontal:absolute;mso-position-horizontal-relative:text;mso-position-vertical:absolute;mso-position-vertical-relative:text" o:gfxdata="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" strokeweight=".17625mm">
                 <v:stroke endarrow="open" joinstyle="miter"/>
               </v:shape>
             </w:pict>
@@ -13190,12 +13610,21 @@
                             <w:pPr>
                               <w:jc w:val="center"/>
                             </w:pPr>
+                            <w:proofErr w:type="gramStart"/>
                             <w:r>
                               <w:rPr>
                                 <w:sz w:val="16"/>
                                 <w:szCs w:val="16"/>
                               </w:rPr>
-                              <w:t>1.4.6  Coding Backend</w:t>
+                              <w:t>1.4.6  Coding</w:t>
+                            </w:r>
+                            <w:proofErr w:type="gramEnd"/>
+                            <w:r>
+                              <w:rPr>
+                                <w:sz w:val="16"/>
+                                <w:szCs w:val="16"/>
+                              </w:rPr>
+                              <w:t xml:space="preserve"> Backend</w:t>
                             </w:r>
                             <w:r>
                               <w:rPr>
@@ -13273,12 +13702,21 @@
                       <w:pPr>
                         <w:jc w:val="center"/>
                       </w:pPr>
+                      <w:proofErr w:type="gramStart"/>
                       <w:r>
                         <w:rPr>
                           <w:sz w:val="16"/>
                           <w:szCs w:val="16"/>
                         </w:rPr>
-                        <w:t>1.4.6  Coding Backend</w:t>
+                        <w:t>1.4.6  Coding</w:t>
+                      </w:r>
+                      <w:proofErr w:type="gramEnd"/>
+                      <w:r>
+                        <w:rPr>
+                          <w:sz w:val="16"/>
+                          <w:szCs w:val="16"/>
+                        </w:rPr>
+                        <w:t xml:space="preserve"> Backend</w:t>
                       </w:r>
                       <w:r>
                         <w:rPr>
@@ -13787,7 +14225,7 @@
           </mc:Choice>
           <mc:Fallback>
             <w:pict>
-              <v:shape w14:anchorId="0FCEF01A" id="Gerade Verbindung mit Pfeil 84" o:spid="_x0000_s1026" type="#_x0000_t32" style="position:absolute;margin-left:988.3pt;margin-top:16.7pt;width:11.25pt;height:0;z-index:251839488;visibility:visible;mso-wrap-style:square;mso-wrap-distance-left:9pt;mso-wrap-distance-top:0;mso-wrap-distance-right:9pt;mso-wrap-distance-bottom:0;mso-position-horizontal:absolute;mso-position-horizontal-relative:text;mso-position-vertical:absolute;mso-position-vertical-relative:text" o:gfxdata="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" strokeweight=".17625mm">
+              <v:shape w14:anchorId="2C3114BB" id="Gerade Verbindung mit Pfeil 84" o:spid="_x0000_s1026" type="#_x0000_t32" style="position:absolute;margin-left:988.3pt;margin-top:16.7pt;width:11.25pt;height:0;z-index:251839488;visibility:visible;mso-wrap-style:square;mso-wrap-distance-left:9pt;mso-wrap-distance-top:0;mso-wrap-distance-right:9pt;mso-wrap-distance-bottom:0;mso-position-horizontal:absolute;mso-position-horizontal-relative:text;mso-position-vertical:absolute;mso-position-vertical-relative:text" o:gfxdata="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" strokeweight=".17625mm">
                 <v:stroke joinstyle="miter"/>
               </v:shape>
             </w:pict>
@@ -14044,7 +14482,7 @@
           </mc:Choice>
           <mc:Fallback>
             <w:pict>
-              <v:shape w14:anchorId="766C50DE" id="Gerader Verbinder 88" o:spid="_x0000_s1026" type="#_x0000_t32" style="position:absolute;margin-left:242.65pt;margin-top:42.4pt;width:0;height:53.85pt;z-index:251822080;visibility:visible;mso-wrap-style:square;mso-wrap-distance-left:9pt;mso-wrap-distance-top:0;mso-wrap-distance-right:9pt;mso-wrap-distance-bottom:0;mso-position-horizontal:absolute;mso-position-horizontal-relative:text;mso-position-vertical:absolute;mso-position-vertical-relative:text" o:gfxdata="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" strokeweight=".17625mm">
+              <v:shape w14:anchorId="0A14AD01" id="Gerader Verbinder 88" o:spid="_x0000_s1026" type="#_x0000_t32" style="position:absolute;margin-left:242.65pt;margin-top:42.4pt;width:0;height:53.85pt;z-index:251822080;visibility:visible;mso-wrap-style:square;mso-wrap-distance-left:9pt;mso-wrap-distance-top:0;mso-wrap-distance-right:9pt;mso-wrap-distance-bottom:0;mso-position-horizontal:absolute;mso-position-horizontal-relative:text;mso-position-vertical:absolute;mso-position-vertical-relative:text" o:gfxdata="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" strokeweight=".17625mm">
                 <v:stroke joinstyle="miter"/>
               </v:shape>
             </w:pict>
@@ -14101,7 +14539,7 @@
           </mc:Choice>
           <mc:Fallback>
             <w:pict>
-              <v:shape w14:anchorId="06E011DF" id="Gerade Verbindung mit Pfeil 89" o:spid="_x0000_s1026" type="#_x0000_t32" style="position:absolute;margin-left:230.3pt;margin-top:96.25pt;width:11.25pt;height:0;z-index:251823104;visibility:visible;mso-wrap-style:square;mso-wrap-distance-left:9pt;mso-wrap-distance-top:0;mso-wrap-distance-right:9pt;mso-wrap-distance-bottom:0;mso-position-horizontal:absolute;mso-position-horizontal-relative:text;mso-position-vertical:absolute;mso-position-vertical-relative:text" o:gfxdata="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" strokeweight=".17625mm">
+              <v:shape w14:anchorId="2136E7D1" id="Gerade Verbindung mit Pfeil 89" o:spid="_x0000_s1026" type="#_x0000_t32" style="position:absolute;margin-left:230.3pt;margin-top:96.25pt;width:11.25pt;height:0;z-index:251823104;visibility:visible;mso-wrap-style:square;mso-wrap-distance-left:9pt;mso-wrap-distance-top:0;mso-wrap-distance-right:9pt;mso-wrap-distance-bottom:0;mso-position-horizontal:absolute;mso-position-horizontal-relative:text;mso-position-vertical:absolute;mso-position-vertical-relative:text" o:gfxdata="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" strokeweight=".17625mm">
                 <v:stroke joinstyle="miter"/>
               </v:shape>
             </w:pict>
@@ -14158,7 +14596,7 @@
           </mc:Choice>
           <mc:Fallback>
             <w:pict>
-              <v:shape w14:anchorId="2468816E" id="Gerade Verbindung mit Pfeil 90" o:spid="_x0000_s1026" type="#_x0000_t32" style="position:absolute;margin-left:229.6pt;margin-top:43.5pt;width:14.15pt;height:0;z-index:251824128;visibility:visible;mso-wrap-style:square;mso-wrap-distance-left:9pt;mso-wrap-distance-top:0;mso-wrap-distance-right:9pt;mso-wrap-distance-bottom:0;mso-position-horizontal:absolute;mso-position-horizontal-relative:text;mso-position-vertical:absolute;mso-position-vertical-relative:text" o:gfxdata="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" strokeweight=".17625mm">
+              <v:shape w14:anchorId="2E3CBD16" id="Gerade Verbindung mit Pfeil 90" o:spid="_x0000_s1026" type="#_x0000_t32" style="position:absolute;margin-left:229.6pt;margin-top:43.5pt;width:14.15pt;height:0;z-index:251824128;visibility:visible;mso-wrap-style:square;mso-wrap-distance-left:9pt;mso-wrap-distance-top:0;mso-wrap-distance-right:9pt;mso-wrap-distance-bottom:0;mso-position-horizontal:absolute;mso-position-horizontal-relative:text;mso-position-vertical:absolute;mso-position-vertical-relative:text" o:gfxdata="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" strokeweight=".17625mm">
                 <v:stroke joinstyle="miter"/>
               </v:shape>
             </w:pict>
@@ -14215,7 +14653,7 @@
           </mc:Choice>
           <mc:Fallback>
             <w:pict>
-              <v:shape w14:anchorId="673CB237" id="Gerader Verbinder 95" o:spid="_x0000_s1026" type="#_x0000_t32" style="position:absolute;margin-left:152.45pt;margin-top:43.5pt;width:0;height:53.85pt;z-index:251827200;visibility:visible;mso-wrap-style:square;mso-wrap-distance-left:9pt;mso-wrap-distance-top:0;mso-wrap-distance-right:9pt;mso-wrap-distance-bottom:0;mso-position-horizontal:absolute;mso-position-horizontal-relative:text;mso-position-vertical:absolute;mso-position-vertical-relative:text" o:gfxdata="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" strokeweight=".17625mm">
+              <v:shape w14:anchorId="78A7776F" id="Gerader Verbinder 95" o:spid="_x0000_s1026" type="#_x0000_t32" style="position:absolute;margin-left:152.45pt;margin-top:43.5pt;width:0;height:53.85pt;z-index:251827200;visibility:visible;mso-wrap-style:square;mso-wrap-distance-left:9pt;mso-wrap-distance-top:0;mso-wrap-distance-right:9pt;mso-wrap-distance-bottom:0;mso-position-horizontal:absolute;mso-position-horizontal-relative:text;mso-position-vertical:absolute;mso-position-vertical-relative:text" o:gfxdata="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" strokeweight=".17625mm">
                 <v:stroke joinstyle="miter"/>
               </v:shape>
             </w:pict>
@@ -14273,7 +14711,7 @@
           </mc:Choice>
           <mc:Fallback>
             <w:pict>
-              <v:shape w14:anchorId="23CD14DB" id="Gerade Verbindung mit Pfeil 93" o:spid="_x0000_s1026" type="#_x0000_t32" style="position:absolute;margin-left:152.3pt;margin-top:43pt;width:14.05pt;height:0;z-index:251825152;visibility:visible;mso-wrap-style:square;mso-wrap-distance-left:9pt;mso-wrap-distance-top:0;mso-wrap-distance-right:9pt;mso-wrap-distance-bottom:0;mso-position-horizontal:absolute;mso-position-horizontal-relative:text;mso-position-vertical:absolute;mso-position-vertical-relative:text" o:gfxdata="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" strokeweight=".17625mm">
+              <v:shape w14:anchorId="36259D03" id="Gerade Verbindung mit Pfeil 93" o:spid="_x0000_s1026" type="#_x0000_t32" style="position:absolute;margin-left:152.3pt;margin-top:43pt;width:14.05pt;height:0;z-index:251825152;visibility:visible;mso-wrap-style:square;mso-wrap-distance-left:9pt;mso-wrap-distance-top:0;mso-wrap-distance-right:9pt;mso-wrap-distance-bottom:0;mso-position-horizontal:absolute;mso-position-horizontal-relative:text;mso-position-vertical:absolute;mso-position-vertical-relative:text" o:gfxdata="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" strokeweight=".17625mm">
                 <v:stroke endarrow="open" joinstyle="miter"/>
               </v:shape>
             </w:pict>
@@ -14331,7 +14769,7 @@
           </mc:Choice>
           <mc:Fallback>
             <w:pict>
-              <v:shape w14:anchorId="786C3A65" id="Gerade Verbindung mit Pfeil 94" o:spid="_x0000_s1026" type="#_x0000_t32" style="position:absolute;margin-left:152.65pt;margin-top:96.25pt;width:14.15pt;height:0;z-index:251826176;visibility:visible;mso-wrap-style:square;mso-wrap-distance-left:9pt;mso-wrap-distance-top:0;mso-wrap-distance-right:9pt;mso-wrap-distance-bottom:0;mso-position-horizontal:absolute;mso-position-horizontal-relative:text;mso-position-vertical:absolute;mso-position-vertical-relative:text" o:gfxdata="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" strokeweight=".17625mm">
+              <v:shape w14:anchorId="6055DF73" id="Gerade Verbindung mit Pfeil 94" o:spid="_x0000_s1026" type="#_x0000_t32" style="position:absolute;margin-left:152.65pt;margin-top:96.25pt;width:14.15pt;height:0;z-index:251826176;visibility:visible;mso-wrap-style:square;mso-wrap-distance-left:9pt;mso-wrap-distance-top:0;mso-wrap-distance-right:9pt;mso-wrap-distance-bottom:0;mso-position-horizontal:absolute;mso-position-horizontal-relative:text;mso-position-vertical:absolute;mso-position-vertical-relative:text" o:gfxdata="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" strokeweight=".17625mm">
                 <v:stroke endarrow="open" joinstyle="miter"/>
               </v:shape>
             </w:pict>
@@ -14389,7 +14827,7 @@
           </mc:Choice>
           <mc:Fallback>
             <w:pict>
-              <v:shape w14:anchorId="6F5CD8FE" id="Gerade Verbindung mit Pfeil 96" o:spid="_x0000_s1026" type="#_x0000_t32" style="position:absolute;margin-left:132.25pt;margin-top:70.15pt;width:19.8pt;height:0;z-index:251828224;visibility:visible;mso-wrap-style:square;mso-wrap-distance-left:9pt;mso-wrap-distance-top:0;mso-wrap-distance-right:9pt;mso-wrap-distance-bottom:0;mso-position-horizontal:absolute;mso-position-horizontal-relative:text;mso-position-vertical:absolute;mso-position-vertical-relative:text" o:gfxdata="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" strokeweight=".17625mm">
+              <v:shape w14:anchorId="35F4F5FC" id="Gerade Verbindung mit Pfeil 96" o:spid="_x0000_s1026" type="#_x0000_t32" style="position:absolute;margin-left:132.25pt;margin-top:70.15pt;width:19.8pt;height:0;z-index:251828224;visibility:visible;mso-wrap-style:square;mso-wrap-distance-left:9pt;mso-wrap-distance-top:0;mso-wrap-distance-right:9pt;mso-wrap-distance-bottom:0;mso-position-horizontal:absolute;mso-position-horizontal-relative:text;mso-position-vertical:absolute;mso-position-vertical-relative:text" o:gfxdata="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" strokeweight=".17625mm">
                 <v:stroke endarrow="open" joinstyle="miter"/>
               </v:shape>
             </w:pict>
@@ -14447,7 +14885,7 @@
           </mc:Choice>
           <mc:Fallback>
             <w:pict>
-              <v:shape w14:anchorId="309B3659" id="Gerade Verbindung mit Pfeil 97" o:spid="_x0000_s1026" type="#_x0000_t32" style="position:absolute;margin-left:243.85pt;margin-top:69.9pt;width:14.05pt;height:0;z-index:251829248;visibility:visible;mso-wrap-style:square;mso-wrap-distance-left:9pt;mso-wrap-distance-top:0;mso-wrap-distance-right:9pt;mso-wrap-distance-bottom:0;mso-position-horizontal:absolute;mso-position-horizontal-relative:text;mso-position-vertical:absolute;mso-position-vertical-relative:text" o:gfxdata="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" strokeweight=".17625mm">
+              <v:shape w14:anchorId="0E0EA31A" id="Gerade Verbindung mit Pfeil 97" o:spid="_x0000_s1026" type="#_x0000_t32" style="position:absolute;margin-left:243.85pt;margin-top:69.9pt;width:14.05pt;height:0;z-index:251829248;visibility:visible;mso-wrap-style:square;mso-wrap-distance-left:9pt;mso-wrap-distance-top:0;mso-wrap-distance-right:9pt;mso-wrap-distance-bottom:0;mso-position-horizontal:absolute;mso-position-horizontal-relative:text;mso-position-vertical:absolute;mso-position-vertical-relative:text" o:gfxdata="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" strokeweight=".17625mm">
                 <v:stroke endarrow="open" joinstyle="miter"/>
               </v:shape>
             </w:pict>
@@ -14892,7 +15330,7 @@
           </mc:Choice>
           <mc:Fallback>
             <w:pict>
-              <v:shape w14:anchorId="23694D06" id="Gerader Verbinder 64" o:spid="_x0000_s1026" type="#_x0000_t32" style="position:absolute;margin-left:620.25pt;margin-top:65.45pt;width:0;height:64.05pt;z-index:251746304;visibility:visible;mso-wrap-style:square;mso-wrap-distance-left:9pt;mso-wrap-distance-top:0;mso-wrap-distance-right:9pt;mso-wrap-distance-bottom:0;mso-position-horizontal:absolute;mso-position-horizontal-relative:text;mso-position-vertical:absolute;mso-position-vertical-relative:text" o:gfxdata="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" strokeweight=".17625mm">
+              <v:shape w14:anchorId="332C8D5B" id="Gerader Verbinder 64" o:spid="_x0000_s1026" type="#_x0000_t32" style="position:absolute;margin-left:620.25pt;margin-top:65.45pt;width:0;height:64.05pt;z-index:251746304;visibility:visible;mso-wrap-style:square;mso-wrap-distance-left:9pt;mso-wrap-distance-top:0;mso-wrap-distance-right:9pt;mso-wrap-distance-bottom:0;mso-position-horizontal:absolute;mso-position-horizontal-relative:text;mso-position-vertical:absolute;mso-position-vertical-relative:text" o:gfxdata="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" strokeweight=".17625mm">
                 <v:stroke joinstyle="miter"/>
               </v:shape>
             </w:pict>
@@ -14949,7 +15387,7 @@
           </mc:Choice>
           <mc:Fallback>
             <w:pict>
-              <v:shape w14:anchorId="0D256CA9" id="Gerade Verbindung mit Pfeil 67" o:spid="_x0000_s1026" type="#_x0000_t32" style="position:absolute;margin-left:608.85pt;margin-top:129.2pt;width:11.25pt;height:0;z-index:251748352;visibility:visible;mso-wrap-style:square;mso-wrap-distance-left:9pt;mso-wrap-distance-top:0;mso-wrap-distance-right:9pt;mso-wrap-distance-bottom:0;mso-position-horizontal:absolute;mso-position-horizontal-relative:text;mso-position-vertical:absolute;mso-position-vertical-relative:text" o:gfxdata="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" strokeweight=".17625mm">
+              <v:shape w14:anchorId="4325C6C0" id="Gerade Verbindung mit Pfeil 67" o:spid="_x0000_s1026" type="#_x0000_t32" style="position:absolute;margin-left:608.85pt;margin-top:129.2pt;width:11.25pt;height:0;z-index:251748352;visibility:visible;mso-wrap-style:square;mso-wrap-distance-left:9pt;mso-wrap-distance-top:0;mso-wrap-distance-right:9pt;mso-wrap-distance-bottom:0;mso-position-horizontal:absolute;mso-position-horizontal-relative:text;mso-position-vertical:absolute;mso-position-vertical-relative:text" o:gfxdata="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" strokeweight=".17625mm">
                 <v:stroke joinstyle="miter"/>
               </v:shape>
             </w:pict>
@@ -15007,7 +15445,7 @@
           </mc:Choice>
           <mc:Fallback>
             <w:pict>
-              <v:shape w14:anchorId="58EA30A2" id="Gerade Verbindung mit Pfeil 69" o:spid="_x0000_s1026" type="#_x0000_t32" style="position:absolute;margin-left:632.1pt;margin-top:38.35pt;width:14.15pt;height:0;z-index:251750400;visibility:visible;mso-wrap-style:square;mso-wrap-distance-left:9pt;mso-wrap-distance-top:0;mso-wrap-distance-right:9pt;mso-wrap-distance-bottom:0;mso-position-horizontal:absolute;mso-position-horizontal-relative:text;mso-position-vertical:absolute;mso-position-vertical-relative:text" o:gfxdata="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" strokeweight=".17625mm">
+              <v:shape w14:anchorId="1344C7BB" id="Gerade Verbindung mit Pfeil 69" o:spid="_x0000_s1026" type="#_x0000_t32" style="position:absolute;margin-left:632.1pt;margin-top:38.35pt;width:14.15pt;height:0;z-index:251750400;visibility:visible;mso-wrap-style:square;mso-wrap-distance-left:9pt;mso-wrap-distance-top:0;mso-wrap-distance-right:9pt;mso-wrap-distance-bottom:0;mso-position-horizontal:absolute;mso-position-horizontal-relative:text;mso-position-vertical:absolute;mso-position-vertical-relative:text" o:gfxdata="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" strokeweight=".17625mm">
                 <v:stroke endarrow="open" joinstyle="miter"/>
               </v:shape>
             </w:pict>
@@ -15065,7 +15503,7 @@
           </mc:Choice>
           <mc:Fallback>
             <w:pict>
-              <v:shape w14:anchorId="0E07A2B2" id="Gerade Verbindung mit Pfeil 70" o:spid="_x0000_s1026" type="#_x0000_t32" style="position:absolute;margin-left:631.35pt;margin-top:100.6pt;width:14.15pt;height:0;z-index:251751424;visibility:visible;mso-wrap-style:square;mso-wrap-distance-left:9pt;mso-wrap-distance-top:0;mso-wrap-distance-right:9pt;mso-wrap-distance-bottom:0;mso-position-horizontal:absolute;mso-position-horizontal-relative:text;mso-position-vertical:absolute;mso-position-vertical-relative:text" o:gfxdata="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" strokeweight=".17625mm">
+              <v:shape w14:anchorId="312677A3" id="Gerade Verbindung mit Pfeil 70" o:spid="_x0000_s1026" type="#_x0000_t32" style="position:absolute;margin-left:631.35pt;margin-top:100.6pt;width:14.15pt;height:0;z-index:251751424;visibility:visible;mso-wrap-style:square;mso-wrap-distance-left:9pt;mso-wrap-distance-top:0;mso-wrap-distance-right:9pt;mso-wrap-distance-bottom:0;mso-position-horizontal:absolute;mso-position-horizontal-relative:text;mso-position-vertical:absolute;mso-position-vertical-relative:text" o:gfxdata="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" strokeweight=".17625mm">
                 <v:stroke endarrow="open" joinstyle="miter"/>
               </v:shape>
             </w:pict>
@@ -15123,7 +15561,7 @@
           </mc:Choice>
           <mc:Fallback>
             <w:pict>
-              <v:shape w14:anchorId="25EED785" id="Gerade Verbindung mit Pfeil 68" o:spid="_x0000_s1026" type="#_x0000_t32" style="position:absolute;margin-left:622.4pt;margin-top:99.85pt;width:8.5pt;height:0;z-index:251749376;visibility:visible;mso-wrap-style:square;mso-wrap-distance-left:9pt;mso-wrap-distance-top:0;mso-wrap-distance-right:9pt;mso-wrap-distance-bottom:0;mso-position-horizontal:absolute;mso-position-horizontal-relative:text;mso-position-vertical:absolute;mso-position-vertical-relative:text" o:gfxdata="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" strokeweight=".17625mm">
+              <v:shape w14:anchorId="1E3226BC" id="Gerade Verbindung mit Pfeil 68" o:spid="_x0000_s1026" type="#_x0000_t32" style="position:absolute;margin-left:622.4pt;margin-top:99.85pt;width:8.5pt;height:0;z-index:251749376;visibility:visible;mso-wrap-style:square;mso-wrap-distance-left:9pt;mso-wrap-distance-top:0;mso-wrap-distance-right:9pt;mso-wrap-distance-bottom:0;mso-position-horizontal:absolute;mso-position-horizontal-relative:text;mso-position-vertical:absolute;mso-position-vertical-relative:text" o:gfxdata="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" strokeweight=".17625mm">
                 <v:stroke endarrow="open" joinstyle="miter"/>
               </v:shape>
             </w:pict>
@@ -15180,7 +15618,7 @@
           </mc:Choice>
           <mc:Fallback>
             <w:pict>
-              <v:shape w14:anchorId="338C7F3A" id="Gerade Verbindung mit Pfeil 65" o:spid="_x0000_s1026" type="#_x0000_t32" style="position:absolute;margin-left:609.4pt;margin-top:64.15pt;width:11.25pt;height:0;z-index:251747328;visibility:visible;mso-wrap-style:square;mso-wrap-distance-left:9pt;mso-wrap-distance-top:0;mso-wrap-distance-right:9pt;mso-wrap-distance-bottom:0;mso-position-horizontal:absolute;mso-position-horizontal-relative:text;mso-position-vertical:absolute;mso-position-vertical-relative:text" o:gfxdata="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" strokeweight=".17625mm">
+              <v:shape w14:anchorId="30C67C32" id="Gerade Verbindung mit Pfeil 65" o:spid="_x0000_s1026" type="#_x0000_t32" style="position:absolute;margin-left:609.4pt;margin-top:64.15pt;width:11.25pt;height:0;z-index:251747328;visibility:visible;mso-wrap-style:square;mso-wrap-distance-left:9pt;mso-wrap-distance-top:0;mso-wrap-distance-right:9pt;mso-wrap-distance-bottom:0;mso-position-horizontal:absolute;mso-position-horizontal-relative:text;mso-position-vertical:absolute;mso-position-vertical-relative:text" o:gfxdata="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" strokeweight=".17625mm">
                 <v:stroke joinstyle="miter"/>
               </v:shape>
             </w:pict>
@@ -15238,7 +15676,7 @@
           </mc:Choice>
           <mc:Fallback>
             <w:pict>
-              <v:shape w14:anchorId="39CF8210" id="Gerade Verbindung mit Pfeil 47" o:spid="_x0000_s1026" type="#_x0000_t32" style="position:absolute;margin-left:535.35pt;margin-top:128.25pt;width:11.25pt;height:0;z-index:251741184;visibility:visible;mso-wrap-style:square;mso-wrap-distance-left:9pt;mso-wrap-distance-top:0;mso-wrap-distance-right:9pt;mso-wrap-distance-bottom:0;mso-position-horizontal:absolute;mso-position-horizontal-relative:text;mso-position-vertical:absolute;mso-position-vertical-relative:text" o:gfxdata="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" strokeweight=".17625mm">
+              <v:shape w14:anchorId="417B6E6F" id="Gerade Verbindung mit Pfeil 47" o:spid="_x0000_s1026" type="#_x0000_t32" style="position:absolute;margin-left:535.35pt;margin-top:128.25pt;width:11.25pt;height:0;z-index:251741184;visibility:visible;mso-wrap-style:square;mso-wrap-distance-left:9pt;mso-wrap-distance-top:0;mso-wrap-distance-right:9pt;mso-wrap-distance-bottom:0;mso-position-horizontal:absolute;mso-position-horizontal-relative:text;mso-position-vertical:absolute;mso-position-vertical-relative:text" o:gfxdata="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" strokeweight=".17625mm">
                 <v:stroke endarrow="open" joinstyle="miter"/>
               </v:shape>
             </w:pict>
@@ -15296,7 +15734,7 @@
           </mc:Choice>
           <mc:Fallback>
             <w:pict>
-              <v:shape w14:anchorId="7D890435" id="Gerade Verbindung mit Pfeil 49" o:spid="_x0000_s1026" type="#_x0000_t32" style="position:absolute;margin-left:533.6pt;margin-top:64.5pt;width:11.25pt;height:0;z-index:251743232;visibility:visible;mso-wrap-style:square;mso-wrap-distance-left:9pt;mso-wrap-distance-top:0;mso-wrap-distance-right:9pt;mso-wrap-distance-bottom:0;mso-position-horizontal:absolute;mso-position-horizontal-relative:text;mso-position-vertical:absolute;mso-position-vertical-relative:text" o:gfxdata="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" strokeweight=".17625mm">
+              <v:shape w14:anchorId="03AD4375" id="Gerade Verbindung mit Pfeil 49" o:spid="_x0000_s1026" type="#_x0000_t32" style="position:absolute;margin-left:533.6pt;margin-top:64.5pt;width:11.25pt;height:0;z-index:251743232;visibility:visible;mso-wrap-style:square;mso-wrap-distance-left:9pt;mso-wrap-distance-top:0;mso-wrap-distance-right:9pt;mso-wrap-distance-bottom:0;mso-position-horizontal:absolute;mso-position-horizontal-relative:text;mso-position-vertical:absolute;mso-position-vertical-relative:text" o:gfxdata="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" strokeweight=".17625mm">
                 <v:stroke endarrow="open" joinstyle="miter"/>
               </v:shape>
             </w:pict>
@@ -15356,6 +15794,7 @@
                                 <w:szCs w:val="12"/>
                               </w:rPr>
                             </w:pPr>
+                            <w:proofErr w:type="gramStart"/>
                             <w:r>
                               <w:rPr>
                                 <w:sz w:val="12"/>
@@ -15363,6 +15802,7 @@
                               </w:rPr>
                               <w:t>1.3.4  Framework</w:t>
                             </w:r>
+                            <w:proofErr w:type="gramEnd"/>
                             <w:r>
                               <w:rPr>
                                 <w:sz w:val="12"/>
@@ -15397,6 +15837,7 @@
                           <w:szCs w:val="12"/>
                         </w:rPr>
                       </w:pPr>
+                      <w:proofErr w:type="gramStart"/>
                       <w:r>
                         <w:rPr>
                           <w:sz w:val="12"/>
@@ -15404,6 +15845,7 @@
                         </w:rPr>
                         <w:t>1.3.4  Framework</w:t>
                       </w:r>
+                      <w:proofErr w:type="gramEnd"/>
                       <w:r>
                         <w:rPr>
                           <w:sz w:val="12"/>
@@ -15862,6 +16304,7 @@
                             <w:pPr>
                               <w:jc w:val="center"/>
                             </w:pPr>
+                            <w:proofErr w:type="gramStart"/>
                             <w:r>
                               <w:rPr>
                                 <w:sz w:val="14"/>
@@ -15876,6 +16319,7 @@
                               </w:rPr>
                               <w:t>Programmiersprache</w:t>
                             </w:r>
+                            <w:proofErr w:type="gramEnd"/>
                             <w:r>
                               <w:rPr>
                                 <w:sz w:val="10"/>
@@ -15905,6 +16349,7 @@
                       <w:pPr>
                         <w:jc w:val="center"/>
                       </w:pPr>
+                      <w:proofErr w:type="gramStart"/>
                       <w:r>
                         <w:rPr>
                           <w:sz w:val="14"/>
@@ -15919,6 +16364,7 @@
                         </w:rPr>
                         <w:t>Programmiersprache</w:t>
                       </w:r>
+                      <w:proofErr w:type="gramEnd"/>
                       <w:r>
                         <w:rPr>
                           <w:sz w:val="10"/>
@@ -19617,7 +20063,7 @@
           </mc:Choice>
           <mc:Fallback>
             <w:pict>
-              <v:shape w14:anchorId="7105228C" id="Gerade Verbindung mit Pfeil 97" o:spid="_x0000_s1026" type="#_x0000_t32" style="position:absolute;margin-left:1384.2pt;margin-top:69.5pt;width:14.05pt;height:0;z-index:251769856;visibility:visible;mso-wrap-style:square;mso-wrap-distance-left:9pt;mso-wrap-distance-top:0;mso-wrap-distance-right:9pt;mso-wrap-distance-bottom:0;mso-position-horizontal:absolute;mso-position-horizontal-relative:text;mso-position-vertical:absolute;mso-position-vertical-relative:text" o:gfxdata="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" strokeweight=".17625mm">
+              <v:shape w14:anchorId="363AD573" id="Gerade Verbindung mit Pfeil 97" o:spid="_x0000_s1026" type="#_x0000_t32" style="position:absolute;margin-left:1384.2pt;margin-top:69.5pt;width:14.05pt;height:0;z-index:251769856;visibility:visible;mso-wrap-style:square;mso-wrap-distance-left:9pt;mso-wrap-distance-top:0;mso-wrap-distance-right:9pt;mso-wrap-distance-bottom:0;mso-position-horizontal:absolute;mso-position-horizontal-relative:text;mso-position-vertical:absolute;mso-position-vertical-relative:text" o:gfxdata="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" strokeweight=".17625mm">
                 <v:stroke endarrow="open" joinstyle="miter"/>
               </v:shape>
             </w:pict>
@@ -19675,7 +20121,7 @@
           </mc:Choice>
           <mc:Fallback>
             <w:pict>
-              <v:shape w14:anchorId="223CCAD4" id="Gerade Verbindung mit Pfeil 96" o:spid="_x0000_s1026" type="#_x0000_t32" style="position:absolute;margin-left:1272.55pt;margin-top:69.75pt;width:19.8pt;height:0;z-index:251768832;visibility:visible;mso-wrap-style:square;mso-wrap-distance-left:9pt;mso-wrap-distance-top:0;mso-wrap-distance-right:9pt;mso-wrap-distance-bottom:0;mso-position-horizontal:absolute;mso-position-horizontal-relative:text;mso-position-vertical:absolute;mso-position-vertical-relative:text" o:gfxdata="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" strokeweight=".17625mm">
+              <v:shape w14:anchorId="432158F3" id="Gerade Verbindung mit Pfeil 96" o:spid="_x0000_s1026" type="#_x0000_t32" style="position:absolute;margin-left:1272.55pt;margin-top:69.75pt;width:19.8pt;height:0;z-index:251768832;visibility:visible;mso-wrap-style:square;mso-wrap-distance-left:9pt;mso-wrap-distance-top:0;mso-wrap-distance-right:9pt;mso-wrap-distance-bottom:0;mso-position-horizontal:absolute;mso-position-horizontal-relative:text;mso-position-vertical:absolute;mso-position-vertical-relative:text" o:gfxdata="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" strokeweight=".17625mm">
                 <v:stroke endarrow="open" joinstyle="miter"/>
               </v:shape>
             </w:pict>
@@ -19732,7 +20178,7 @@
           </mc:Choice>
           <mc:Fallback>
             <w:pict>
-              <v:shape w14:anchorId="3D458F69" id="Gerader Verbinder 95" o:spid="_x0000_s1026" type="#_x0000_t32" style="position:absolute;margin-left:1292.75pt;margin-top:41.65pt;width:0;height:53.85pt;z-index:251767808;visibility:visible;mso-wrap-style:square;mso-wrap-distance-left:9pt;mso-wrap-distance-top:0;mso-wrap-distance-right:9pt;mso-wrap-distance-bottom:0;mso-position-horizontal:absolute;mso-position-horizontal-relative:text;mso-position-vertical:absolute;mso-position-vertical-relative:text" o:gfxdata="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" strokeweight=".17625mm">
+              <v:shape w14:anchorId="7C597942" id="Gerader Verbinder 95" o:spid="_x0000_s1026" type="#_x0000_t32" style="position:absolute;margin-left:1292.75pt;margin-top:41.65pt;width:0;height:53.85pt;z-index:251767808;visibility:visible;mso-wrap-style:square;mso-wrap-distance-left:9pt;mso-wrap-distance-top:0;mso-wrap-distance-right:9pt;mso-wrap-distance-bottom:0;mso-position-horizontal:absolute;mso-position-horizontal-relative:text;mso-position-vertical:absolute;mso-position-vertical-relative:text" o:gfxdata="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" strokeweight=".17625mm">
                 <v:stroke joinstyle="miter"/>
               </v:shape>
             </w:pict>
@@ -19790,7 +20236,7 @@
           </mc:Choice>
           <mc:Fallback>
             <w:pict>
-              <v:shape w14:anchorId="42D857B0" id="Gerade Verbindung mit Pfeil 93" o:spid="_x0000_s1026" type="#_x0000_t32" style="position:absolute;margin-left:1292.65pt;margin-top:42.6pt;width:14.05pt;height:0;z-index:251765760;visibility:visible;mso-wrap-style:square;mso-wrap-distance-left:9pt;mso-wrap-distance-top:0;mso-wrap-distance-right:9pt;mso-wrap-distance-bottom:0;mso-position-horizontal:absolute;mso-position-horizontal-relative:text;mso-position-vertical:absolute;mso-position-vertical-relative:text" o:gfxdata="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" strokeweight=".17625mm">
+              <v:shape w14:anchorId="256A7FCD" id="Gerade Verbindung mit Pfeil 93" o:spid="_x0000_s1026" type="#_x0000_t32" style="position:absolute;margin-left:1292.65pt;margin-top:42.6pt;width:14.05pt;height:0;z-index:251765760;visibility:visible;mso-wrap-style:square;mso-wrap-distance-left:9pt;mso-wrap-distance-top:0;mso-wrap-distance-right:9pt;mso-wrap-distance-bottom:0;mso-position-horizontal:absolute;mso-position-horizontal-relative:text;mso-position-vertical:absolute;mso-position-vertical-relative:text" o:gfxdata="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" strokeweight=".17625mm">
                 <v:stroke endarrow="open" joinstyle="miter"/>
               </v:shape>
             </w:pict>
@@ -19848,7 +20294,7 @@
           </mc:Choice>
           <mc:Fallback>
             <w:pict>
-              <v:shape w14:anchorId="609B51DC" id="Gerade Verbindung mit Pfeil 94" o:spid="_x0000_s1026" type="#_x0000_t32" style="position:absolute;margin-left:1293pt;margin-top:95.9pt;width:14.15pt;height:0;z-index:251766784;visibility:visible;mso-wrap-style:square;mso-wrap-distance-left:9pt;mso-wrap-distance-top:0;mso-wrap-distance-right:9pt;mso-wrap-distance-bottom:0;mso-position-horizontal:absolute;mso-position-horizontal-relative:text;mso-position-vertical:absolute;mso-position-vertical-relative:text" o:gfxdata="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" strokeweight=".17625mm">
+              <v:shape w14:anchorId="691AB9E3" id="Gerade Verbindung mit Pfeil 94" o:spid="_x0000_s1026" type="#_x0000_t32" style="position:absolute;margin-left:1293pt;margin-top:95.9pt;width:14.15pt;height:0;z-index:251766784;visibility:visible;mso-wrap-style:square;mso-wrap-distance-left:9pt;mso-wrap-distance-top:0;mso-wrap-distance-right:9pt;mso-wrap-distance-bottom:0;mso-position-horizontal:absolute;mso-position-horizontal-relative:text;mso-position-vertical:absolute;mso-position-vertical-relative:text" o:gfxdata="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" strokeweight=".17625mm">
                 <v:stroke endarrow="open" joinstyle="miter"/>
               </v:shape>
             </w:pict>
@@ -19905,7 +20351,7 @@
           </mc:Choice>
           <mc:Fallback>
             <w:pict>
-              <v:shape w14:anchorId="67F7C03F" id="Gerader Verbinder 88" o:spid="_x0000_s1026" type="#_x0000_t32" style="position:absolute;margin-left:1383pt;margin-top:41.2pt;width:0;height:53.85pt;z-index:251762688;visibility:visible;mso-wrap-style:square;mso-wrap-distance-left:9pt;mso-wrap-distance-top:0;mso-wrap-distance-right:9pt;mso-wrap-distance-bottom:0;mso-position-horizontal:absolute;mso-position-horizontal-relative:text;mso-position-vertical:absolute;mso-position-vertical-relative:text" o:gfxdata="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" strokeweight=".17625mm">
+              <v:shape w14:anchorId="14BEB131" id="Gerader Verbinder 88" o:spid="_x0000_s1026" type="#_x0000_t32" style="position:absolute;margin-left:1383pt;margin-top:41.2pt;width:0;height:53.85pt;z-index:251762688;visibility:visible;mso-wrap-style:square;mso-wrap-distance-left:9pt;mso-wrap-distance-top:0;mso-wrap-distance-right:9pt;mso-wrap-distance-bottom:0;mso-position-horizontal:absolute;mso-position-horizontal-relative:text;mso-position-vertical:absolute;mso-position-vertical-relative:text" o:gfxdata="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" strokeweight=".17625mm">
                 <v:stroke joinstyle="miter"/>
               </v:shape>
             </w:pict>
@@ -19962,7 +20408,7 @@
           </mc:Choice>
           <mc:Fallback>
             <w:pict>
-              <v:shape w14:anchorId="51546D60" id="Gerade Verbindung mit Pfeil 89" o:spid="_x0000_s1026" type="#_x0000_t32" style="position:absolute;margin-left:1370.6pt;margin-top:95.05pt;width:11.25pt;height:0;z-index:251763712;visibility:visible;mso-wrap-style:square;mso-wrap-distance-left:9pt;mso-wrap-distance-top:0;mso-wrap-distance-right:9pt;mso-wrap-distance-bottom:0;mso-position-horizontal:absolute;mso-position-horizontal-relative:text;mso-position-vertical:absolute;mso-position-vertical-relative:text" o:gfxdata="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" strokeweight=".17625mm">
+              <v:shape w14:anchorId="605E4513" id="Gerade Verbindung mit Pfeil 89" o:spid="_x0000_s1026" type="#_x0000_t32" style="position:absolute;margin-left:1370.6pt;margin-top:95.05pt;width:11.25pt;height:0;z-index:251763712;visibility:visible;mso-wrap-style:square;mso-wrap-distance-left:9pt;mso-wrap-distance-top:0;mso-wrap-distance-right:9pt;mso-wrap-distance-bottom:0;mso-position-horizontal:absolute;mso-position-horizontal-relative:text;mso-position-vertical:absolute;mso-position-vertical-relative:text" o:gfxdata="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" strokeweight=".17625mm">
                 <v:stroke joinstyle="miter"/>
               </v:shape>
             </w:pict>
@@ -20019,7 +20465,7 @@
           </mc:Choice>
           <mc:Fallback>
             <w:pict>
-              <v:shape w14:anchorId="2B89DD8F" id="Gerade Verbindung mit Pfeil 90" o:spid="_x0000_s1026" type="#_x0000_t32" style="position:absolute;margin-left:1369.9pt;margin-top:42.3pt;width:14.15pt;height:0;z-index:251764736;visibility:visible;mso-wrap-style:square;mso-wrap-distance-left:9pt;mso-wrap-distance-top:0;mso-wrap-distance-right:9pt;mso-wrap-distance-bottom:0;mso-position-horizontal:absolute;mso-position-horizontal-relative:text;mso-position-vertical:absolute;mso-position-vertical-relative:text" o:gfxdata="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" strokeweight=".17625mm">
+              <v:shape w14:anchorId="55D66FB8" id="Gerade Verbindung mit Pfeil 90" o:spid="_x0000_s1026" type="#_x0000_t32" style="position:absolute;margin-left:1369.9pt;margin-top:42.3pt;width:14.15pt;height:0;z-index:251764736;visibility:visible;mso-wrap-style:square;mso-wrap-distance-left:9pt;mso-wrap-distance-top:0;mso-wrap-distance-right:9pt;mso-wrap-distance-bottom:0;mso-position-horizontal:absolute;mso-position-horizontal-relative:text;mso-position-vertical:absolute;mso-position-vertical-relative:text" o:gfxdata="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" strokeweight=".17625mm">
                 <v:stroke joinstyle="miter"/>
               </v:shape>
             </w:pict>
@@ -20262,7 +20708,7 @@
           </mc:Choice>
           <mc:Fallback>
             <w:pict>
-              <v:shapetype w14:anchorId="1260B63C" id="_x0000_t34" coordsize="21600,21600" o:spt="34" o:oned="t" adj="10800" path="m,l@0,0@0,21600,21600,21600e" filled="f">
+              <v:shapetype w14:anchorId="7C5D6297" id="_x0000_t34" coordsize="21600,21600" o:spt="34" o:oned="t" adj="10800" path="m,l@0,0@0,21600,21600,21600e" filled="f">
                 <v:stroke joinstyle="miter"/>
                 <v:formulas>
                   <v:f eqn="val #0"/>
@@ -20329,7 +20775,7 @@
           </mc:Choice>
           <mc:Fallback>
             <w:pict>
-              <v:shape w14:anchorId="49D30839" id="Gerade Verbindung mit Pfeil 32" o:spid="_x0000_s1026" type="#_x0000_t32" style="position:absolute;margin-left:719.6pt;margin-top:69.85pt;width:204.05pt;height:0;z-index:251725824;visibility:visible;mso-wrap-style:square;mso-wrap-distance-left:9pt;mso-wrap-distance-top:0;mso-wrap-distance-right:9pt;mso-wrap-distance-bottom:0;mso-position-horizontal:absolute;mso-position-horizontal-relative:text;mso-position-vertical:absolute;mso-position-vertical-relative:text" o:gfxdata="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" strokeweight=".17625mm">
+              <v:shape w14:anchorId="1813614A" id="Gerade Verbindung mit Pfeil 32" o:spid="_x0000_s1026" type="#_x0000_t32" style="position:absolute;margin-left:719.6pt;margin-top:69.85pt;width:204.05pt;height:0;z-index:251725824;visibility:visible;mso-wrap-style:square;mso-wrap-distance-left:9pt;mso-wrap-distance-top:0;mso-wrap-distance-right:9pt;mso-wrap-distance-bottom:0;mso-position-horizontal:absolute;mso-position-horizontal-relative:text;mso-position-vertical:absolute;mso-position-vertical-relative:text" o:gfxdata="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" strokeweight=".17625mm">
                 <v:stroke endarrow="open" joinstyle="miter"/>
               </v:shape>
             </w:pict>
@@ -20386,7 +20832,7 @@
           </mc:Choice>
           <mc:Fallback>
             <w:pict>
-              <v:shape w14:anchorId="4F335D16" id="Gerader Verbinder 85" o:spid="_x0000_s1026" type="#_x0000_t32" style="position:absolute;margin-left:776.4pt;margin-top:40.3pt;width:0;height:118.2pt;z-index:251760640;visibility:visible;mso-wrap-style:square;mso-wrap-distance-left:9pt;mso-wrap-distance-top:0;mso-wrap-distance-right:9pt;mso-wrap-distance-bottom:0;mso-position-horizontal:absolute;mso-position-horizontal-relative:page;mso-position-vertical:absolute;mso-position-vertical-relative:text" o:gfxdata="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" strokeweight=".17625mm">
+              <v:shape w14:anchorId="33C41E14" id="Gerader Verbinder 85" o:spid="_x0000_s1026" type="#_x0000_t32" style="position:absolute;margin-left:776.4pt;margin-top:40.3pt;width:0;height:118.2pt;z-index:251760640;visibility:visible;mso-wrap-style:square;mso-wrap-distance-left:9pt;mso-wrap-distance-top:0;mso-wrap-distance-right:9pt;mso-wrap-distance-bottom:0;mso-position-horizontal:absolute;mso-position-horizontal-relative:page;mso-position-vertical:absolute;mso-position-vertical-relative:text" o:gfxdata="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" strokeweight=".17625mm">
                 <v:stroke joinstyle="miter"/>
                 <w10:wrap anchorx="page"/>
               </v:shape>
@@ -20444,7 +20890,7 @@
           </mc:Choice>
           <mc:Fallback>
             <w:pict>
-              <v:shape w14:anchorId="5426DABF" id="Gerade Verbindung mit Pfeil 82" o:spid="_x0000_s1026" type="#_x0000_t32" style="position:absolute;margin-left:708.15pt;margin-top:39.15pt;width:11.25pt;height:0;z-index:251757568;visibility:visible;mso-wrap-style:square;mso-wrap-distance-left:9pt;mso-wrap-distance-top:0;mso-wrap-distance-right:9pt;mso-wrap-distance-bottom:0;mso-position-horizontal:absolute;mso-position-horizontal-relative:text;mso-position-vertical:absolute;mso-position-vertical-relative:text" o:gfxdata="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" strokeweight=".17625mm">
+              <v:shape w14:anchorId="762106D9" id="Gerade Verbindung mit Pfeil 82" o:spid="_x0000_s1026" type="#_x0000_t32" style="position:absolute;margin-left:708.15pt;margin-top:39.15pt;width:11.25pt;height:0;z-index:251757568;visibility:visible;mso-wrap-style:square;mso-wrap-distance-left:9pt;mso-wrap-distance-top:0;mso-wrap-distance-right:9pt;mso-wrap-distance-bottom:0;mso-position-horizontal:absolute;mso-position-horizontal-relative:text;mso-position-vertical:absolute;mso-position-vertical-relative:text" o:gfxdata="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" strokeweight=".17625mm">
                 <v:stroke joinstyle="miter"/>
               </v:shape>
             </w:pict>
@@ -20501,7 +20947,7 @@
           </mc:Choice>
           <mc:Fallback>
             <w:pict>
-              <v:shape w14:anchorId="566FAD88" id="Gerade Verbindung mit Pfeil 83" o:spid="_x0000_s1026" type="#_x0000_t32" style="position:absolute;margin-left:707.9pt;margin-top:97.5pt;width:11.25pt;height:0;z-index:251758592;visibility:visible;mso-wrap-style:square;mso-wrap-distance-left:9pt;mso-wrap-distance-top:0;mso-wrap-distance-right:9pt;mso-wrap-distance-bottom:0;mso-position-horizontal:absolute;mso-position-horizontal-relative:text;mso-position-vertical:absolute;mso-position-vertical-relative:text" o:gfxdata="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" strokeweight=".17625mm">
+              <v:shape w14:anchorId="70E6A564" id="Gerade Verbindung mit Pfeil 83" o:spid="_x0000_s1026" type="#_x0000_t32" style="position:absolute;margin-left:707.9pt;margin-top:97.5pt;width:11.25pt;height:0;z-index:251758592;visibility:visible;mso-wrap-style:square;mso-wrap-distance-left:9pt;mso-wrap-distance-top:0;mso-wrap-distance-right:9pt;mso-wrap-distance-bottom:0;mso-position-horizontal:absolute;mso-position-horizontal-relative:text;mso-position-vertical:absolute;mso-position-vertical-relative:text" o:gfxdata="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" strokeweight=".17625mm">
                 <v:stroke joinstyle="miter"/>
               </v:shape>
             </w:pict>
@@ -20558,7 +21004,7 @@
           </mc:Choice>
           <mc:Fallback>
             <w:pict>
-              <v:shape w14:anchorId="046F64AC" id="Gerade Verbindung mit Pfeil 84" o:spid="_x0000_s1026" type="#_x0000_t32" style="position:absolute;margin-left:707.6pt;margin-top:156.45pt;width:11.25pt;height:0;z-index:251759616;visibility:visible;mso-wrap-style:square;mso-wrap-distance-left:9pt;mso-wrap-distance-top:0;mso-wrap-distance-right:9pt;mso-wrap-distance-bottom:0;mso-position-horizontal:absolute;mso-position-horizontal-relative:text;mso-position-vertical:absolute;mso-position-vertical-relative:text" o:gfxdata="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" strokeweight=".17625mm">
+              <v:shape w14:anchorId="3BF41730" id="Gerade Verbindung mit Pfeil 84" o:spid="_x0000_s1026" type="#_x0000_t32" style="position:absolute;margin-left:707.6pt;margin-top:156.45pt;width:11.25pt;height:0;z-index:251759616;visibility:visible;mso-wrap-style:square;mso-wrap-distance-left:9pt;mso-wrap-distance-top:0;mso-wrap-distance-right:9pt;mso-wrap-distance-bottom:0;mso-position-horizontal:absolute;mso-position-horizontal-relative:text;mso-position-vertical:absolute;mso-position-vertical-relative:text" o:gfxdata="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" strokeweight=".17625mm">
                 <v:stroke joinstyle="miter"/>
               </v:shape>
             </w:pict>
@@ -20616,7 +21062,7 @@
           </mc:Choice>
           <mc:Fallback>
             <w:pict>
-              <v:shape w14:anchorId="042F82FC" id="Gerade Verbindung mit Pfeil 75" o:spid="_x0000_s1026" type="#_x0000_t32" style="position:absolute;margin-left:706.8pt;margin-top:-17.45pt;width:28.2pt;height:0;z-index:251756544;visibility:visible;mso-wrap-style:square;mso-wrap-distance-left:9pt;mso-wrap-distance-top:0;mso-wrap-distance-right:9pt;mso-wrap-distance-bottom:0;mso-position-horizontal:absolute;mso-position-horizontal-relative:text;mso-position-vertical:absolute;mso-position-vertical-relative:text" o:gfxdata="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" strokeweight=".17625mm">
+              <v:shape w14:anchorId="51623585" id="Gerade Verbindung mit Pfeil 75" o:spid="_x0000_s1026" type="#_x0000_t32" style="position:absolute;margin-left:706.8pt;margin-top:-17.45pt;width:28.2pt;height:0;z-index:251756544;visibility:visible;mso-wrap-style:square;mso-wrap-distance-left:9pt;mso-wrap-distance-top:0;mso-wrap-distance-right:9pt;mso-wrap-distance-bottom:0;mso-position-horizontal:absolute;mso-position-horizontal-relative:text;mso-position-vertical:absolute;mso-position-vertical-relative:text" o:gfxdata="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" strokeweight=".17625mm">
                 <v:stroke endarrow="open" joinstyle="miter"/>
               </v:shape>
             </w:pict>
@@ -20856,7 +21302,7 @@
           </mc:Choice>
           <mc:Fallback>
             <w:pict>
-              <v:shape w14:anchorId="6848E26B" id="Gerade Verbindung mit Pfeil 31" o:spid="_x0000_s1026" type="#_x0000_t32" style="position:absolute;margin-left:796.7pt;margin-top:-16.5pt;width:33.05pt;height:0;z-index:251724800;visibility:visible;mso-wrap-style:square;mso-wrap-distance-left:9pt;mso-wrap-distance-top:0;mso-wrap-distance-right:9pt;mso-wrap-distance-bottom:0;mso-position-horizontal:absolute;mso-position-horizontal-relative:text;mso-position-vertical:absolute;mso-position-vertical-relative:text" o:gfxdata="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" strokeweight=".17625mm">
+              <v:shape w14:anchorId="0EFAA92F" id="Gerade Verbindung mit Pfeil 31" o:spid="_x0000_s1026" type="#_x0000_t32" style="position:absolute;margin-left:796.7pt;margin-top:-16.5pt;width:33.05pt;height:0;z-index:251724800;visibility:visible;mso-wrap-style:square;mso-wrap-distance-left:9pt;mso-wrap-distance-top:0;mso-wrap-distance-right:9pt;mso-wrap-distance-bottom:0;mso-position-horizontal:absolute;mso-position-horizontal-relative:text;mso-position-vertical:absolute;mso-position-vertical-relative:text" o:gfxdata="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" strokeweight=".17625mm">
                 <v:stroke endarrow="open" joinstyle="miter"/>
               </v:shape>
             </w:pict>
@@ -20914,7 +21360,7 @@
           </mc:Choice>
           <mc:Fallback>
             <w:pict>
-              <v:shape w14:anchorId="1CF27021" id="Gerade Verbindung mit Pfeil 71" o:spid="_x0000_s1026" type="#_x0000_t32" style="position:absolute;margin-left:633.1pt;margin-top:155.7pt;width:11.25pt;height:0;z-index:251752448;visibility:visible;mso-wrap-style:square;mso-wrap-distance-left:9pt;mso-wrap-distance-top:0;mso-wrap-distance-right:9pt;mso-wrap-distance-bottom:0;mso-position-horizontal:absolute;mso-position-horizontal-relative:text;mso-position-vertical:absolute;mso-position-vertical-relative:text" o:gfxdata="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" strokeweight=".17625mm">
+              <v:shape w14:anchorId="6D545465" id="Gerade Verbindung mit Pfeil 71" o:spid="_x0000_s1026" type="#_x0000_t32" style="position:absolute;margin-left:633.1pt;margin-top:155.7pt;width:11.25pt;height:0;z-index:251752448;visibility:visible;mso-wrap-style:square;mso-wrap-distance-left:9pt;mso-wrap-distance-top:0;mso-wrap-distance-right:9pt;mso-wrap-distance-bottom:0;mso-position-horizontal:absolute;mso-position-horizontal-relative:text;mso-position-vertical:absolute;mso-position-vertical-relative:text" o:gfxdata="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" strokeweight=".17625mm">
                 <v:stroke endarrow="open" joinstyle="miter"/>
               </v:shape>
             </w:pict>
@@ -20971,7 +21417,7 @@
           </mc:Choice>
           <mc:Fallback>
             <w:pict>
-              <v:shape w14:anchorId="31C6D406" id="Gerader Verbinder 63" o:spid="_x0000_s1026" type="#_x0000_t32" style="position:absolute;margin-left:632.05pt;margin-top:37.8pt;width:0;height:119pt;z-index:251745280;visibility:visible;mso-wrap-style:square;mso-wrap-distance-left:9pt;mso-wrap-distance-top:0;mso-wrap-distance-right:9pt;mso-wrap-distance-bottom:0;mso-position-horizontal:absolute;mso-position-horizontal-relative:text;mso-position-vertical:absolute;mso-position-vertical-relative:text" o:gfxdata="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" strokeweight=".17625mm">
+              <v:shape w14:anchorId="4AE738A9" id="Gerader Verbinder 63" o:spid="_x0000_s1026" type="#_x0000_t32" style="position:absolute;margin-left:632.05pt;margin-top:37.8pt;width:0;height:119pt;z-index:251745280;visibility:visible;mso-wrap-style:square;mso-wrap-distance-left:9pt;mso-wrap-distance-top:0;mso-wrap-distance-right:9pt;mso-wrap-distance-bottom:0;mso-position-horizontal:absolute;mso-position-horizontal-relative:text;mso-position-vertical:absolute;mso-position-vertical-relative:text" o:gfxdata="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" strokeweight=".17625mm">
                 <v:stroke joinstyle="miter"/>
               </v:shape>
             </w:pict>
@@ -21029,7 +21475,7 @@
           </mc:Choice>
           <mc:Fallback>
             <w:pict>
-              <v:shape w14:anchorId="4E74998B" id="Gerade Verbindung mit Pfeil 50" o:spid="_x0000_s1026" type="#_x0000_t32" style="position:absolute;margin-left:534.85pt;margin-top:-19.5pt;width:11.25pt;height:0;z-index:251744256;visibility:visible;mso-wrap-style:square;mso-wrap-distance-left:9pt;mso-wrap-distance-top:0;mso-wrap-distance-right:9pt;mso-wrap-distance-bottom:0;mso-position-horizontal:absolute;mso-position-horizontal-relative:text;mso-position-vertical:absolute;mso-position-vertical-relative:text" o:gfxdata="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" strokeweight=".17625mm">
+              <v:shape w14:anchorId="7C734FB0" id="Gerade Verbindung mit Pfeil 50" o:spid="_x0000_s1026" type="#_x0000_t32" style="position:absolute;margin-left:534.85pt;margin-top:-19.5pt;width:11.25pt;height:0;z-index:251744256;visibility:visible;mso-wrap-style:square;mso-wrap-distance-left:9pt;mso-wrap-distance-top:0;mso-wrap-distance-right:9pt;mso-wrap-distance-bottom:0;mso-position-horizontal:absolute;mso-position-horizontal-relative:text;mso-position-vertical:absolute;mso-position-vertical-relative:text" o:gfxdata="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" strokeweight=".17625mm">
                 <v:stroke endarrow="open" joinstyle="miter"/>
               </v:shape>
             </w:pict>
@@ -21087,7 +21533,7 @@
           </mc:Choice>
           <mc:Fallback>
             <w:pict>
-              <v:shape w14:anchorId="02ADCABE" id="Gerade Verbindung mit Pfeil 46" o:spid="_x0000_s1026" type="#_x0000_t32" style="position:absolute;margin-left:524.15pt;margin-top:69.9pt;width:11.25pt;height:0;z-index:251740160;visibility:visible;mso-wrap-style:square;mso-wrap-distance-left:9pt;mso-wrap-distance-top:0;mso-wrap-distance-right:9pt;mso-wrap-distance-bottom:0;mso-position-horizontal:absolute;mso-position-horizontal-relative:text;mso-position-vertical:absolute;mso-position-vertical-relative:text" o:gfxdata="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" strokeweight=".17625mm">
+              <v:shape w14:anchorId="2CAF1675" id="Gerade Verbindung mit Pfeil 46" o:spid="_x0000_s1026" type="#_x0000_t32" style="position:absolute;margin-left:524.15pt;margin-top:69.9pt;width:11.25pt;height:0;z-index:251740160;visibility:visible;mso-wrap-style:square;mso-wrap-distance-left:9pt;mso-wrap-distance-top:0;mso-wrap-distance-right:9pt;mso-wrap-distance-bottom:0;mso-position-horizontal:absolute;mso-position-horizontal-relative:text;mso-position-vertical:absolute;mso-position-vertical-relative:text" o:gfxdata="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" strokeweight=".17625mm">
                 <v:stroke endarrow="open" joinstyle="miter"/>
               </v:shape>
             </w:pict>
@@ -21144,7 +21590,7 @@
           </mc:Choice>
           <mc:Fallback>
             <w:pict>
-              <v:shape w14:anchorId="2108F972" id="Gerade Verbindung mit Pfeil 45" o:spid="_x0000_s1026" type="#_x0000_t32" style="position:absolute;margin-left:511.7pt;margin-top:128.85pt;width:11.25pt;height:0;z-index:251739136;visibility:visible;mso-wrap-style:square;mso-wrap-distance-left:9pt;mso-wrap-distance-top:0;mso-wrap-distance-right:9pt;mso-wrap-distance-bottom:0;mso-position-horizontal:absolute;mso-position-horizontal-relative:text;mso-position-vertical:absolute;mso-position-vertical-relative:text" o:gfxdata="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" strokeweight=".17625mm">
+              <v:shape w14:anchorId="0AC1F6E1" id="Gerade Verbindung mit Pfeil 45" o:spid="_x0000_s1026" type="#_x0000_t32" style="position:absolute;margin-left:511.7pt;margin-top:128.85pt;width:11.25pt;height:0;z-index:251739136;visibility:visible;mso-wrap-style:square;mso-wrap-distance-left:9pt;mso-wrap-distance-top:0;mso-wrap-distance-right:9pt;mso-wrap-distance-bottom:0;mso-position-horizontal:absolute;mso-position-horizontal-relative:text;mso-position-vertical:absolute;mso-position-vertical-relative:text" o:gfxdata="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" strokeweight=".17625mm">
                 <v:stroke joinstyle="miter"/>
               </v:shape>
             </w:pict>
@@ -21201,7 +21647,7 @@
           </mc:Choice>
           <mc:Fallback>
             <w:pict>
-              <v:shape w14:anchorId="5A3F56FA" id="Gerade Verbindung mit Pfeil 44" o:spid="_x0000_s1026" type="#_x0000_t32" style="position:absolute;margin-left:512.05pt;margin-top:69.9pt;width:11.25pt;height:0;z-index:251738112;visibility:visible;mso-wrap-style:square;mso-wrap-distance-left:9pt;mso-wrap-distance-top:0;mso-wrap-distance-right:9pt;mso-wrap-distance-bottom:0;mso-position-horizontal:absolute;mso-position-horizontal-relative:text;mso-position-vertical:absolute;mso-position-vertical-relative:text" o:gfxdata="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" strokeweight=".17625mm">
+              <v:shape w14:anchorId="48B9C881" id="Gerade Verbindung mit Pfeil 44" o:spid="_x0000_s1026" type="#_x0000_t32" style="position:absolute;margin-left:512.05pt;margin-top:69.9pt;width:11.25pt;height:0;z-index:251738112;visibility:visible;mso-wrap-style:square;mso-wrap-distance-left:9pt;mso-wrap-distance-top:0;mso-wrap-distance-right:9pt;mso-wrap-distance-bottom:0;mso-position-horizontal:absolute;mso-position-horizontal-relative:text;mso-position-vertical:absolute;mso-position-vertical-relative:text" o:gfxdata="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" strokeweight=".17625mm">
                 <v:stroke joinstyle="miter"/>
               </v:shape>
             </w:pict>
@@ -21258,7 +21704,7 @@
           </mc:Choice>
           <mc:Fallback>
             <w:pict>
-              <v:shape w14:anchorId="31583456" id="Gerade Verbindung mit Pfeil 43" o:spid="_x0000_s1026" type="#_x0000_t32" style="position:absolute;margin-left:512.25pt;margin-top:11.55pt;width:11.25pt;height:0;z-index:251737088;visibility:visible;mso-wrap-style:square;mso-wrap-distance-left:9pt;mso-wrap-distance-top:0;mso-wrap-distance-right:9pt;mso-wrap-distance-bottom:0;mso-position-horizontal:absolute;mso-position-horizontal-relative:text;mso-position-vertical:absolute;mso-position-vertical-relative:text" o:gfxdata="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" strokeweight=".17625mm">
+              <v:shape w14:anchorId="364399C3" id="Gerade Verbindung mit Pfeil 43" o:spid="_x0000_s1026" type="#_x0000_t32" style="position:absolute;margin-left:512.25pt;margin-top:11.55pt;width:11.25pt;height:0;z-index:251737088;visibility:visible;mso-wrap-style:square;mso-wrap-distance-left:9pt;mso-wrap-distance-top:0;mso-wrap-distance-right:9pt;mso-wrap-distance-bottom:0;mso-position-horizontal:absolute;mso-position-horizontal-relative:text;mso-position-vertical:absolute;mso-position-vertical-relative:text" o:gfxdata="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" strokeweight=".17625mm">
                 <v:stroke joinstyle="miter"/>
               </v:shape>
             </w:pict>
@@ -21315,7 +21761,7 @@
           </mc:Choice>
           <mc:Fallback>
             <w:pict>
-              <v:shape w14:anchorId="105ABB00" id="Gerader Verbinder 42" o:spid="_x0000_s1026" type="#_x0000_t32" style="position:absolute;margin-left:523.6pt;margin-top:10.75pt;width:0;height:118.2pt;z-index:251736064;visibility:visible;mso-wrap-style:square;mso-wrap-distance-left:9pt;mso-wrap-distance-top:0;mso-wrap-distance-right:9pt;mso-wrap-distance-bottom:0;mso-position-horizontal:absolute;mso-position-horizontal-relative:text;mso-position-vertical:absolute;mso-position-vertical-relative:text" o:gfxdata="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" strokeweight=".17625mm">
+              <v:shape w14:anchorId="2BAF9BD3" id="Gerader Verbinder 42" o:spid="_x0000_s1026" type="#_x0000_t32" style="position:absolute;margin-left:523.6pt;margin-top:10.75pt;width:0;height:118.2pt;z-index:251736064;visibility:visible;mso-wrap-style:square;mso-wrap-distance-left:9pt;mso-wrap-distance-top:0;mso-wrap-distance-right:9pt;mso-wrap-distance-bottom:0;mso-position-horizontal:absolute;mso-position-horizontal-relative:text;mso-position-vertical:absolute;mso-position-vertical-relative:text" o:gfxdata="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" strokeweight=".17625mm">
                 <v:stroke joinstyle="miter"/>
               </v:shape>
             </w:pict>
@@ -21373,7 +21819,7 @@
           </mc:Choice>
           <mc:Fallback>
             <w:pict>
-              <v:shape w14:anchorId="0CFE40D7" id="Gerade Verbindung mit Pfeil 40" o:spid="_x0000_s1026" type="#_x0000_t32" style="position:absolute;margin-left:432.55pt;margin-top:10.3pt;width:18.3pt;height:0;z-index:251734016;visibility:visible;mso-wrap-style:square;mso-wrap-distance-left:9pt;mso-wrap-distance-top:0;mso-wrap-distance-right:9pt;mso-wrap-distance-bottom:0;mso-position-horizontal:absolute;mso-position-horizontal-relative:text;mso-position-vertical:absolute;mso-position-vertical-relative:text" o:gfxdata="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" strokeweight=".17625mm">
+              <v:shape w14:anchorId="06C86702" id="Gerade Verbindung mit Pfeil 40" o:spid="_x0000_s1026" type="#_x0000_t32" style="position:absolute;margin-left:432.55pt;margin-top:10.3pt;width:18.3pt;height:0;z-index:251734016;visibility:visible;mso-wrap-style:square;mso-wrap-distance-left:9pt;mso-wrap-distance-top:0;mso-wrap-distance-right:9pt;mso-wrap-distance-bottom:0;mso-position-horizontal:absolute;mso-position-horizontal-relative:text;mso-position-vertical:absolute;mso-position-vertical-relative:text" o:gfxdata="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" strokeweight=".17625mm">
                 <v:stroke endarrow="open" joinstyle="miter"/>
               </v:shape>
             </w:pict>
@@ -21431,7 +21877,7 @@
           </mc:Choice>
           <mc:Fallback>
             <w:pict>
-              <v:shape w14:anchorId="3EC9BF09" id="Gerade Verbindung mit Pfeil 39" o:spid="_x0000_s1026" type="#_x0000_t32" style="position:absolute;margin-left:432.65pt;margin-top:70pt;width:18.4pt;height:0;z-index:251732992;visibility:visible;mso-wrap-style:square;mso-wrap-distance-left:9pt;mso-wrap-distance-top:0;mso-wrap-distance-right:9pt;mso-wrap-distance-bottom:0;mso-position-horizontal:absolute;mso-position-horizontal-relative:text;mso-position-vertical:absolute;mso-position-vertical-relative:text" o:gfxdata="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" strokeweight=".17625mm">
+              <v:shape w14:anchorId="53BAB98F" id="Gerade Verbindung mit Pfeil 39" o:spid="_x0000_s1026" type="#_x0000_t32" style="position:absolute;margin-left:432.65pt;margin-top:70pt;width:18.4pt;height:0;z-index:251732992;visibility:visible;mso-wrap-style:square;mso-wrap-distance-left:9pt;mso-wrap-distance-top:0;mso-wrap-distance-right:9pt;mso-wrap-distance-bottom:0;mso-position-horizontal:absolute;mso-position-horizontal-relative:text;mso-position-vertical:absolute;mso-position-vertical-relative:text" o:gfxdata="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" strokeweight=".17625mm">
                 <v:stroke endarrow="open" joinstyle="miter"/>
               </v:shape>
             </w:pict>
@@ -21489,7 +21935,7 @@
           </mc:Choice>
           <mc:Fallback>
             <w:pict>
-              <v:shape w14:anchorId="7EEF05D0" id="Gerade Verbindung mit Pfeil 38" o:spid="_x0000_s1026" type="#_x0000_t32" style="position:absolute;margin-left:432.2pt;margin-top:128.85pt;width:18.3pt;height:0;z-index:251731968;visibility:visible;mso-wrap-style:square;mso-wrap-distance-left:9pt;mso-wrap-distance-top:0;mso-wrap-distance-right:9pt;mso-wrap-distance-bottom:0;mso-position-horizontal:absolute;mso-position-horizontal-relative:text;mso-position-vertical:absolute;mso-position-vertical-relative:text" o:gfxdata="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" strokeweight=".17625mm">
+              <v:shape w14:anchorId="0986E787" id="Gerade Verbindung mit Pfeil 38" o:spid="_x0000_s1026" type="#_x0000_t32" style="position:absolute;margin-left:432.2pt;margin-top:128.85pt;width:18.3pt;height:0;z-index:251731968;visibility:visible;mso-wrap-style:square;mso-wrap-distance-left:9pt;mso-wrap-distance-top:0;mso-wrap-distance-right:9pt;mso-wrap-distance-bottom:0;mso-position-horizontal:absolute;mso-position-horizontal-relative:text;mso-position-vertical:absolute;mso-position-vertical-relative:text" o:gfxdata="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" strokeweight=".17625mm">
                 <v:stroke endarrow="open" joinstyle="miter"/>
               </v:shape>
             </w:pict>
@@ -21546,7 +21992,7 @@
           </mc:Choice>
           <mc:Fallback>
             <w:pict>
-              <v:shape w14:anchorId="5B61EFE9" id="Gerader Verbinder 37" o:spid="_x0000_s1026" type="#_x0000_t32" style="position:absolute;margin-left:432.75pt;margin-top:10.85pt;width:0;height:118.2pt;z-index:251730944;visibility:visible;mso-wrap-style:square;mso-wrap-distance-left:9pt;mso-wrap-distance-top:0;mso-wrap-distance-right:9pt;mso-wrap-distance-bottom:0;mso-position-horizontal:absolute;mso-position-horizontal-relative:text;mso-position-vertical:absolute;mso-position-vertical-relative:text" o:gfxdata="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" strokeweight=".17625mm">
+              <v:shape w14:anchorId="1FFF1A38" id="Gerader Verbinder 37" o:spid="_x0000_s1026" type="#_x0000_t32" style="position:absolute;margin-left:432.75pt;margin-top:10.85pt;width:0;height:118.2pt;z-index:251730944;visibility:visible;mso-wrap-style:square;mso-wrap-distance-left:9pt;mso-wrap-distance-top:0;mso-wrap-distance-right:9pt;mso-wrap-distance-bottom:0;mso-position-horizontal:absolute;mso-position-horizontal-relative:text;mso-position-vertical:absolute;mso-position-vertical-relative:text" o:gfxdata="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" strokeweight=".17625mm">
                 <v:stroke joinstyle="miter"/>
               </v:shape>
             </w:pict>
@@ -21603,7 +22049,7 @@
           </mc:Choice>
           <mc:Fallback>
             <w:pict>
-              <v:shape w14:anchorId="2E01BBB1" id="Gerade Verbindung mit Pfeil 36" o:spid="_x0000_s1026" type="#_x0000_t32" style="position:absolute;margin-left:415.65pt;margin-top:69.95pt;width:16.95pt;height:0;z-index:251729920;visibility:visible;mso-wrap-style:square;mso-wrap-distance-left:9pt;mso-wrap-distance-top:0;mso-wrap-distance-right:9pt;mso-wrap-distance-bottom:0;mso-position-horizontal:absolute;mso-position-horizontal-relative:text;mso-position-vertical:absolute;mso-position-vertical-relative:text" o:gfxdata="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" strokeweight=".17625mm">
+              <v:shape w14:anchorId="46EE0B0C" id="Gerade Verbindung mit Pfeil 36" o:spid="_x0000_s1026" type="#_x0000_t32" style="position:absolute;margin-left:415.65pt;margin-top:69.95pt;width:16.95pt;height:0;z-index:251729920;visibility:visible;mso-wrap-style:square;mso-wrap-distance-left:9pt;mso-wrap-distance-top:0;mso-wrap-distance-right:9pt;mso-wrap-distance-bottom:0;mso-position-horizontal:absolute;mso-position-horizontal-relative:text;mso-position-vertical:absolute;mso-position-vertical-relative:text" o:gfxdata="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" strokeweight=".17625mm">
                 <v:stroke joinstyle="miter"/>
               </v:shape>
             </w:pict>
@@ -21661,7 +22107,7 @@
           </mc:Choice>
           <mc:Fallback>
             <w:pict>
-              <v:shape w14:anchorId="74E11165" id="Gerade Verbindung mit Pfeil 35" o:spid="_x0000_s1026" type="#_x0000_t32" style="position:absolute;margin-left:1176pt;margin-top:69.9pt;width:33.15pt;height:0;z-index:251728896;visibility:visible;mso-wrap-style:square;mso-wrap-distance-left:9pt;mso-wrap-distance-top:0;mso-wrap-distance-right:9pt;mso-wrap-distance-bottom:0;mso-position-horizontal:absolute;mso-position-horizontal-relative:text;mso-position-vertical:absolute;mso-position-vertical-relative:text" o:gfxdata="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" strokeweight=".17625mm">
+              <v:shape w14:anchorId="15AFAC6D" id="Gerade Verbindung mit Pfeil 35" o:spid="_x0000_s1026" type="#_x0000_t32" style="position:absolute;margin-left:1176pt;margin-top:69.9pt;width:33.15pt;height:0;z-index:251728896;visibility:visible;mso-wrap-style:square;mso-wrap-distance-left:9pt;mso-wrap-distance-top:0;mso-wrap-distance-right:9pt;mso-wrap-distance-bottom:0;mso-position-horizontal:absolute;mso-position-horizontal-relative:text;mso-position-vertical:absolute;mso-position-vertical-relative:text" o:gfxdata="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" strokeweight=".17625mm">
                 <v:stroke endarrow="open" joinstyle="miter"/>
               </v:shape>
             </w:pict>
@@ -21719,7 +22165,7 @@
           </mc:Choice>
           <mc:Fallback>
             <w:pict>
-              <v:shape w14:anchorId="2836255D" id="Gerade Verbindung mit Pfeil 34" o:spid="_x0000_s1026" type="#_x0000_t32" style="position:absolute;margin-left:1080.55pt;margin-top:69.9pt;width:33.05pt;height:0;z-index:251727872;visibility:visible;mso-wrap-style:square;mso-wrap-distance-left:9pt;mso-wrap-distance-top:0;mso-wrap-distance-right:9pt;mso-wrap-distance-bottom:0;mso-position-horizontal:absolute;mso-position-horizontal-relative:text;mso-position-vertical:absolute;mso-position-vertical-relative:text" o:gfxdata="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" strokeweight=".17625mm">
+              <v:shape w14:anchorId="457C89D5" id="Gerade Verbindung mit Pfeil 34" o:spid="_x0000_s1026" type="#_x0000_t32" style="position:absolute;margin-left:1080.55pt;margin-top:69.9pt;width:33.05pt;height:0;z-index:251727872;visibility:visible;mso-wrap-style:square;mso-wrap-distance-left:9pt;mso-wrap-distance-top:0;mso-wrap-distance-right:9pt;mso-wrap-distance-bottom:0;mso-position-horizontal:absolute;mso-position-horizontal-relative:text;mso-position-vertical:absolute;mso-position-vertical-relative:text" o:gfxdata="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" strokeweight=".17625mm">
                 <v:stroke endarrow="open" joinstyle="miter"/>
               </v:shape>
             </w:pict>
@@ -21777,7 +22223,7 @@
           </mc:Choice>
           <mc:Fallback>
             <w:pict>
-              <v:shape w14:anchorId="27676DDA" id="Gerade Verbindung mit Pfeil 33" o:spid="_x0000_s1026" type="#_x0000_t32" style="position:absolute;margin-left:986.7pt;margin-top:69.9pt;width:33.15pt;height:0;z-index:251726848;visibility:visible;mso-wrap-style:square;mso-wrap-distance-left:9pt;mso-wrap-distance-top:0;mso-wrap-distance-right:9pt;mso-wrap-distance-bottom:0;mso-position-horizontal:absolute;mso-position-horizontal-relative:text;mso-position-vertical:absolute;mso-position-vertical-relative:text" o:gfxdata="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" strokeweight=".17625mm">
+              <v:shape w14:anchorId="4BECB5C5" id="Gerade Verbindung mit Pfeil 33" o:spid="_x0000_s1026" type="#_x0000_t32" style="position:absolute;margin-left:986.7pt;margin-top:69.9pt;width:33.15pt;height:0;z-index:251726848;visibility:visible;mso-wrap-style:square;mso-wrap-distance-left:9pt;mso-wrap-distance-top:0;mso-wrap-distance-right:9pt;mso-wrap-distance-bottom:0;mso-position-horizontal:absolute;mso-position-horizontal-relative:text;mso-position-vertical:absolute;mso-position-vertical-relative:text" o:gfxdata="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" strokeweight=".17625mm">
                 <v:stroke endarrow="open" joinstyle="miter"/>
               </v:shape>
             </w:pict>
@@ -21835,7 +22281,7 @@
           </mc:Choice>
           <mc:Fallback>
             <w:pict>
-              <v:shape w14:anchorId="5EC9849C" id="Gerade Verbindung mit Pfeil 30" o:spid="_x0000_s1026" type="#_x0000_t32" style="position:absolute;margin-left:321.15pt;margin-top:69.6pt;width:33.15pt;height:0;z-index:251723776;visibility:visible;mso-wrap-style:square;mso-wrap-distance-left:9pt;mso-wrap-distance-top:0;mso-wrap-distance-right:9pt;mso-wrap-distance-bottom:0;mso-position-horizontal:absolute;mso-position-horizontal-relative:text;mso-position-vertical:absolute;mso-position-vertical-relative:text" o:gfxdata="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" strokeweight=".17625mm">
+              <v:shape w14:anchorId="332BE2D4" id="Gerade Verbindung mit Pfeil 30" o:spid="_x0000_s1026" type="#_x0000_t32" style="position:absolute;margin-left:321.15pt;margin-top:69.6pt;width:33.15pt;height:0;z-index:251723776;visibility:visible;mso-wrap-style:square;mso-wrap-distance-left:9pt;mso-wrap-distance-top:0;mso-wrap-distance-right:9pt;mso-wrap-distance-bottom:0;mso-position-horizontal:absolute;mso-position-horizontal-relative:text;mso-position-vertical:absolute;mso-position-vertical-relative:text" o:gfxdata="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" strokeweight=".17625mm">
                 <v:stroke endarrow="open" joinstyle="miter"/>
               </v:shape>
             </w:pict>
@@ -21893,7 +22339,7 @@
           </mc:Choice>
           <mc:Fallback>
             <w:pict>
-              <v:shape w14:anchorId="62080E9B" id="Gerade Verbindung mit Pfeil 27" o:spid="_x0000_s1026" type="#_x0000_t32" style="position:absolute;margin-left:36.2pt;margin-top:69.85pt;width:33.15pt;height:0;z-index:251720704;visibility:visible;mso-wrap-style:square;mso-wrap-distance-left:9pt;mso-wrap-distance-top:0;mso-wrap-distance-right:9pt;mso-wrap-distance-bottom:0;mso-position-horizontal:absolute;mso-position-horizontal-relative:text;mso-position-vertical:absolute;mso-position-vertical-relative:text" o:gfxdata="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" strokeweight=".17625mm">
+              <v:shape w14:anchorId="307D68D4" id="Gerade Verbindung mit Pfeil 27" o:spid="_x0000_s1026" type="#_x0000_t32" style="position:absolute;margin-left:36.2pt;margin-top:69.85pt;width:33.15pt;height:0;z-index:251720704;visibility:visible;mso-wrap-style:square;mso-wrap-distance-left:9pt;mso-wrap-distance-top:0;mso-wrap-distance-right:9pt;mso-wrap-distance-bottom:0;mso-position-horizontal:absolute;mso-position-horizontal-relative:text;mso-position-vertical:absolute;mso-position-vertical-relative:text" o:gfxdata="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" strokeweight=".17625mm">
                 <v:stroke endarrow="open" joinstyle="miter"/>
               </v:shape>
             </w:pict>
@@ -21948,12 +22394,21 @@
                             <w:pPr>
                               <w:jc w:val="center"/>
                             </w:pPr>
+                            <w:proofErr w:type="gramStart"/>
                             <w:r>
                               <w:rPr>
                                 <w:sz w:val="16"/>
                                 <w:szCs w:val="16"/>
                               </w:rPr>
-                              <w:t>1.4.5  Coding Frontend</w:t>
+                              <w:t>1.4.5  Coding</w:t>
+                            </w:r>
+                            <w:proofErr w:type="gramEnd"/>
+                            <w:r>
+                              <w:rPr>
+                                <w:sz w:val="16"/>
+                                <w:szCs w:val="16"/>
+                              </w:rPr>
+                              <w:t xml:space="preserve"> Frontend</w:t>
                             </w:r>
                             <w:r>
                               <w:rPr>
@@ -22031,12 +22486,21 @@
                       <w:pPr>
                         <w:jc w:val="center"/>
                       </w:pPr>
+                      <w:proofErr w:type="gramStart"/>
                       <w:r>
                         <w:rPr>
                           <w:sz w:val="16"/>
                           <w:szCs w:val="16"/>
                         </w:rPr>
-                        <w:t>1.4.5  Coding Frontend</w:t>
+                        <w:t>1.4.5  Coding</w:t>
+                      </w:r>
+                      <w:proofErr w:type="gramEnd"/>
+                      <w:r>
+                        <w:rPr>
+                          <w:sz w:val="16"/>
+                          <w:szCs w:val="16"/>
+                        </w:rPr>
+                        <w:t xml:space="preserve"> Frontend</w:t>
                       </w:r>
                       <w:r>
                         <w:rPr>
@@ -22153,12 +22617,21 @@
                                 <w:szCs w:val="14"/>
                               </w:rPr>
                             </w:pPr>
+                            <w:proofErr w:type="gramStart"/>
                             <w:r>
                               <w:rPr>
                                 <w:sz w:val="14"/>
                                 <w:szCs w:val="14"/>
                               </w:rPr>
-                              <w:t>1.4.2  Design Prototyp</w:t>
+                              <w:t>1.4.2  Design</w:t>
+                            </w:r>
+                            <w:proofErr w:type="gramEnd"/>
+                            <w:r>
+                              <w:rPr>
+                                <w:sz w:val="14"/>
+                                <w:szCs w:val="14"/>
+                              </w:rPr>
+                              <w:t xml:space="preserve"> Prototyp</w:t>
                             </w:r>
                           </w:p>
                           <w:p>
@@ -22190,12 +22663,21 @@
                           <w:szCs w:val="14"/>
                         </w:rPr>
                       </w:pPr>
+                      <w:proofErr w:type="gramStart"/>
                       <w:r>
                         <w:rPr>
                           <w:sz w:val="14"/>
                           <w:szCs w:val="14"/>
                         </w:rPr>
-                        <w:t>1.4.2  Design Prototyp</w:t>
+                        <w:t>1.4.2  Design</w:t>
+                      </w:r>
+                      <w:proofErr w:type="gramEnd"/>
+                      <w:r>
+                        <w:rPr>
+                          <w:sz w:val="14"/>
+                          <w:szCs w:val="14"/>
+                        </w:rPr>
+                        <w:t xml:space="preserve"> Prototyp</w:t>
                       </w:r>
                     </w:p>
                     <w:p>
@@ -22262,6 +22744,7 @@
                                 <w:szCs w:val="12"/>
                               </w:rPr>
                             </w:pPr>
+                            <w:proofErr w:type="gramStart"/>
                             <w:r>
                               <w:rPr>
                                 <w:sz w:val="12"/>
@@ -22269,6 +22752,7 @@
                               </w:rPr>
                               <w:t>1.4.1  Datenverarbeitung</w:t>
                             </w:r>
+                            <w:proofErr w:type="gramEnd"/>
                           </w:p>
                         </w:txbxContent>
                       </wps:txbx>
@@ -22294,6 +22778,7 @@
                           <w:szCs w:val="12"/>
                         </w:rPr>
                       </w:pPr>
+                      <w:proofErr w:type="gramStart"/>
                       <w:r>
                         <w:rPr>
                           <w:sz w:val="12"/>
@@ -22301,6 +22786,7 @@
                         </w:rPr>
                         <w:t>1.4.1  Datenverarbeitung</w:t>
                       </w:r>
+                      <w:proofErr w:type="gramEnd"/>
                     </w:p>
                   </w:txbxContent>
                 </v:textbox>
@@ -22361,6 +22847,7 @@
                                 <w:szCs w:val="14"/>
                               </w:rPr>
                             </w:pPr>
+                            <w:proofErr w:type="gramStart"/>
                             <w:r>
                               <w:rPr>
                                 <w:sz w:val="14"/>
@@ -22368,6 +22855,7 @@
                               </w:rPr>
                               <w:t>1.2.4  Ressourcen</w:t>
                             </w:r>
+                            <w:proofErr w:type="gramEnd"/>
                           </w:p>
                         </w:txbxContent>
                       </wps:txbx>
@@ -22393,6 +22881,7 @@
                           <w:szCs w:val="14"/>
                         </w:rPr>
                       </w:pPr>
+                      <w:proofErr w:type="gramStart"/>
                       <w:r>
                         <w:rPr>
                           <w:sz w:val="14"/>
@@ -22400,6 +22889,7 @@
                         </w:rPr>
                         <w:t>1.2.4  Ressourcen</w:t>
                       </w:r>
+                      <w:proofErr w:type="gramEnd"/>
                     </w:p>
                   </w:txbxContent>
                 </v:textbox>
@@ -22460,12 +22950,21 @@
                                 <w:szCs w:val="14"/>
                               </w:rPr>
                             </w:pPr>
+                            <w:proofErr w:type="gramStart"/>
                             <w:r>
                               <w:rPr>
                                 <w:sz w:val="14"/>
                                 <w:szCs w:val="14"/>
                               </w:rPr>
-                              <w:t>1.2.2  Kritischer Pfad</w:t>
+                              <w:t>1.2.2  Kritischer</w:t>
+                            </w:r>
+                            <w:proofErr w:type="gramEnd"/>
+                            <w:r>
+                              <w:rPr>
+                                <w:sz w:val="14"/>
+                                <w:szCs w:val="14"/>
+                              </w:rPr>
+                              <w:t xml:space="preserve"> Pfad</w:t>
                             </w:r>
                           </w:p>
                         </w:txbxContent>
@@ -22492,12 +22991,21 @@
                           <w:szCs w:val="14"/>
                         </w:rPr>
                       </w:pPr>
+                      <w:proofErr w:type="gramStart"/>
                       <w:r>
                         <w:rPr>
                           <w:sz w:val="14"/>
                           <w:szCs w:val="14"/>
                         </w:rPr>
-                        <w:t>1.2.2  Kritischer Pfad</w:t>
+                        <w:t>1.2.2  Kritischer</w:t>
+                      </w:r>
+                      <w:proofErr w:type="gramEnd"/>
+                      <w:r>
+                        <w:rPr>
+                          <w:sz w:val="14"/>
+                          <w:szCs w:val="14"/>
+                        </w:rPr>
+                        <w:t xml:space="preserve"> Pfad</w:t>
                       </w:r>
                     </w:p>
                   </w:txbxContent>
@@ -22555,12 +23063,21 @@
                             <w:pPr>
                               <w:jc w:val="center"/>
                             </w:pPr>
+                            <w:proofErr w:type="gramStart"/>
                             <w:r>
                               <w:rPr>
                                 <w:sz w:val="14"/>
                                 <w:szCs w:val="14"/>
                               </w:rPr>
-                              <w:t xml:space="preserve">1.3.2  Literatur </w:t>
+                              <w:t>1.3.2  Literatur</w:t>
+                            </w:r>
+                            <w:proofErr w:type="gramEnd"/>
+                            <w:r>
+                              <w:rPr>
+                                <w:sz w:val="14"/>
+                                <w:szCs w:val="14"/>
+                              </w:rPr>
+                              <w:t xml:space="preserve"> </w:t>
                             </w:r>
                             <w:proofErr w:type="spellStart"/>
                             <w:r>
@@ -22601,12 +23118,21 @@
                       <w:pPr>
                         <w:jc w:val="center"/>
                       </w:pPr>
+                      <w:proofErr w:type="gramStart"/>
                       <w:r>
                         <w:rPr>
                           <w:sz w:val="14"/>
                           <w:szCs w:val="14"/>
                         </w:rPr>
-                        <w:t xml:space="preserve">1.3.2  Literatur </w:t>
+                        <w:t>1.3.2  Literatur</w:t>
+                      </w:r>
+                      <w:proofErr w:type="gramEnd"/>
+                      <w:r>
+                        <w:rPr>
+                          <w:sz w:val="14"/>
+                          <w:szCs w:val="14"/>
+                        </w:rPr>
+                        <w:t xml:space="preserve"> </w:t>
                       </w:r>
                       <w:proofErr w:type="spellStart"/>
                       <w:r>
@@ -22686,12 +23212,21 @@
                                 <w:szCs w:val="14"/>
                               </w:rPr>
                             </w:pPr>
+                            <w:proofErr w:type="gramStart"/>
                             <w:r>
                               <w:rPr>
                                 <w:sz w:val="14"/>
                                 <w:szCs w:val="14"/>
                               </w:rPr>
-                              <w:t>1.1.2  Team Organisation</w:t>
+                              <w:t>1.1.2  Team</w:t>
+                            </w:r>
+                            <w:proofErr w:type="gramEnd"/>
+                            <w:r>
+                              <w:rPr>
+                                <w:sz w:val="14"/>
+                                <w:szCs w:val="14"/>
+                              </w:rPr>
+                              <w:t xml:space="preserve"> Organisation</w:t>
                             </w:r>
                           </w:p>
                         </w:txbxContent>
@@ -22718,12 +23253,21 @@
                           <w:szCs w:val="14"/>
                         </w:rPr>
                       </w:pPr>
+                      <w:proofErr w:type="gramStart"/>
                       <w:r>
                         <w:rPr>
                           <w:sz w:val="14"/>
                           <w:szCs w:val="14"/>
                         </w:rPr>
-                        <w:t>1.1.2  Team Organisation</w:t>
+                        <w:t>1.1.2  Team</w:t>
+                      </w:r>
+                      <w:proofErr w:type="gramEnd"/>
+                      <w:r>
+                        <w:rPr>
+                          <w:sz w:val="14"/>
+                          <w:szCs w:val="14"/>
+                        </w:rPr>
+                        <w:t xml:space="preserve"> Organisation</w:t>
                       </w:r>
                     </w:p>
                   </w:txbxContent>
@@ -23048,6 +23592,7 @@
                             <w:pPr>
                               <w:jc w:val="center"/>
                             </w:pPr>
+                            <w:proofErr w:type="gramStart"/>
                             <w:r>
                               <w:rPr>
                                 <w:sz w:val="14"/>
@@ -23055,6 +23600,7 @@
                               </w:rPr>
                               <w:t>1.2.3  Zeitplanung</w:t>
                             </w:r>
+                            <w:proofErr w:type="gramEnd"/>
                           </w:p>
                         </w:txbxContent>
                       </wps:txbx>
@@ -23076,6 +23622,7 @@
                       <w:pPr>
                         <w:jc w:val="center"/>
                       </w:pPr>
+                      <w:proofErr w:type="gramStart"/>
                       <w:r>
                         <w:rPr>
                           <w:sz w:val="14"/>
@@ -23083,6 +23630,7 @@
                         </w:rPr>
                         <w:t>1.2.3  Zeitplanung</w:t>
                       </w:r>
+                      <w:proofErr w:type="gramEnd"/>
                     </w:p>
                   </w:txbxContent>
                 </v:textbox>
@@ -23223,6 +23771,7 @@
                               <w:spacing w:line="240" w:lineRule="auto"/>
                               <w:jc w:val="center"/>
                             </w:pPr>
+                            <w:proofErr w:type="gramStart"/>
                             <w:r>
                               <w:rPr>
                                 <w:sz w:val="16"/>
@@ -23230,6 +23779,7 @@
                               </w:rPr>
                               <w:t>1.6.4  Übergabe</w:t>
                             </w:r>
+                            <w:proofErr w:type="gramEnd"/>
                           </w:p>
                         </w:txbxContent>
                       </wps:txbx>
@@ -23252,6 +23802,7 @@
                         <w:spacing w:line="240" w:lineRule="auto"/>
                         <w:jc w:val="center"/>
                       </w:pPr>
+                      <w:proofErr w:type="gramStart"/>
                       <w:r>
                         <w:rPr>
                           <w:sz w:val="16"/>
@@ -23259,6 +23810,7 @@
                         </w:rPr>
                         <w:t>1.6.4  Übergabe</w:t>
                       </w:r>
+                      <w:proofErr w:type="gramEnd"/>
                     </w:p>
                   </w:txbxContent>
                 </v:textbox>
@@ -23316,6 +23868,7 @@
                               <w:spacing w:line="240" w:lineRule="auto"/>
                               <w:jc w:val="center"/>
                             </w:pPr>
+                            <w:proofErr w:type="gramStart"/>
                             <w:r>
                               <w:rPr>
                                 <w:sz w:val="14"/>
@@ -23323,6 +23876,7 @@
                               </w:rPr>
                               <w:t>1.6.3  Präsentation</w:t>
                             </w:r>
+                            <w:proofErr w:type="gramEnd"/>
                           </w:p>
                         </w:txbxContent>
                       </wps:txbx>
@@ -23345,6 +23899,7 @@
                         <w:spacing w:line="240" w:lineRule="auto"/>
                         <w:jc w:val="center"/>
                       </w:pPr>
+                      <w:proofErr w:type="gramStart"/>
                       <w:r>
                         <w:rPr>
                           <w:sz w:val="14"/>
@@ -23352,6 +23907,7 @@
                         </w:rPr>
                         <w:t>1.6.3  Präsentation</w:t>
                       </w:r>
+                      <w:proofErr w:type="gramEnd"/>
                     </w:p>
                   </w:txbxContent>
                 </v:textbox>
@@ -23409,6 +23965,7 @@
                               <w:spacing w:line="240" w:lineRule="auto"/>
                               <w:jc w:val="center"/>
                             </w:pPr>
+                            <w:proofErr w:type="gramStart"/>
                             <w:r>
                               <w:rPr>
                                 <w:sz w:val="12"/>
@@ -23425,6 +23982,7 @@
                               <w:t>Präsentations</w:t>
                             </w:r>
                             <w:proofErr w:type="spellEnd"/>
+                            <w:proofErr w:type="gramEnd"/>
                             <w:r>
                               <w:rPr>
                                 <w:sz w:val="12"/>
@@ -23473,6 +24031,7 @@
                         <w:spacing w:line="240" w:lineRule="auto"/>
                         <w:jc w:val="center"/>
                       </w:pPr>
+                      <w:proofErr w:type="gramStart"/>
                       <w:r>
                         <w:rPr>
                           <w:sz w:val="12"/>
@@ -23489,6 +24048,7 @@
                         <w:t>Präsentations</w:t>
                       </w:r>
                       <w:proofErr w:type="spellEnd"/>
+                      <w:proofErr w:type="gramEnd"/>
                       <w:r>
                         <w:rPr>
                           <w:sz w:val="12"/>

</xml_diff>